<commit_message>
normal updte. nothing special.
</commit_message>
<xml_diff>
--- a/protocol.docx
+++ b/protocol.docx
@@ -1,6 +1,6 @@
 
 <file path=word/document.xml><?xml version="1.0" encoding="utf-8"?>
-<w:document xmlns:wpc="http://schemas.microsoft.com/office/word/2010/wordprocessingCanvas" xmlns:cx="http://schemas.microsoft.com/office/drawing/2014/chartex" xmlns:cx1="http://schemas.microsoft.com/office/drawing/2015/9/8/chartex" xmlns:cx2="http://schemas.microsoft.com/office/drawing/2015/10/21/chartex" xmlns:cx3="http://schemas.microsoft.com/office/drawing/2016/5/9/chartex" xmlns:cx4="http://schemas.microsoft.com/office/drawing/2016/5/10/chartex" xmlns:cx5="http://schemas.microsoft.com/office/drawing/2016/5/11/chartex" xmlns:cx6="http://schemas.microsoft.com/office/drawing/2016/5/12/chartex" xmlns:cx7="http://schemas.microsoft.com/office/drawing/2016/5/13/chartex" xmlns:cx8="http://schemas.microsoft.com/office/drawing/2016/5/14/chartex" xmlns:mc="http://schemas.openxmlformats.org/markup-compatibility/2006" xmlns:aink="http://schemas.microsoft.com/office/drawing/2016/ink" xmlns:am3d="http://schemas.microsoft.com/office/drawing/2017/model3d" xmlns:o="urn:schemas-microsoft-com:office:office" xmlns:r="http://schemas.openxmlformats.org/officeDocument/2006/relationships" xmlns:m="http://schemas.openxmlformats.org/officeDocument/2006/math" xmlns:v="urn:schemas-microsoft-com:vml" xmlns:wp14="http://schemas.microsoft.com/office/word/2010/wordprocessingDrawing" xmlns:wp="http://schemas.openxmlformats.org/drawingml/2006/wordprocessingDrawing" xmlns:w10="urn:schemas-microsoft-com:office:word" xmlns:w="http://schemas.openxmlformats.org/wordprocessingml/2006/main" xmlns:w14="http://schemas.microsoft.com/office/word/2010/wordml" xmlns:w15="http://schemas.microsoft.com/office/word/2012/wordml" xmlns:w16cid="http://schemas.microsoft.com/office/word/2016/wordml/cid" xmlns:w16se="http://schemas.microsoft.com/office/word/2015/wordml/symex" xmlns:wpg="http://schemas.microsoft.com/office/word/2010/wordprocessingGroup" xmlns:wpi="http://schemas.microsoft.com/office/word/2010/wordprocessingInk" xmlns:wne="http://schemas.microsoft.com/office/word/2006/wordml" xmlns:wps="http://schemas.microsoft.com/office/word/2010/wordprocessingShape" mc:Ignorable="w14 w15 w16se w16cid wp14">
+<w:document xmlns:wpc="http://schemas.microsoft.com/office/word/2010/wordprocessingCanvas" xmlns:mc="http://schemas.openxmlformats.org/markup-compatibility/2006" xmlns:o="urn:schemas-microsoft-com:office:office" xmlns:r="http://schemas.openxmlformats.org/officeDocument/2006/relationships" xmlns:m="http://schemas.openxmlformats.org/officeDocument/2006/math" xmlns:v="urn:schemas-microsoft-com:vml" xmlns:wp14="http://schemas.microsoft.com/office/word/2010/wordprocessingDrawing" xmlns:wp="http://schemas.openxmlformats.org/drawingml/2006/wordprocessingDrawing" xmlns:w10="urn:schemas-microsoft-com:office:word" xmlns:w="http://schemas.openxmlformats.org/wordprocessingml/2006/main" xmlns:w14="http://schemas.microsoft.com/office/word/2010/wordml" xmlns:w15="http://schemas.microsoft.com/office/word/2012/wordml" xmlns:wpg="http://schemas.microsoft.com/office/word/2010/wordprocessingGroup" xmlns:wpi="http://schemas.microsoft.com/office/word/2010/wordprocessingInk" xmlns:wne="http://schemas.microsoft.com/office/word/2006/wordml" xmlns:wps="http://schemas.microsoft.com/office/word/2010/wordprocessingShape" mc:Ignorable="w14 w15 wp14">
   <w:body>
     <w:tbl>
       <w:tblPr>
@@ -353,27 +353,7 @@
                 <w:szCs w:val="24"/>
                 <w:rtl/>
               </w:rPr>
-              <w:t xml:space="preserve">מספר התווים של </w:t>
-            </w:r>
-            <w:proofErr w:type="spellStart"/>
-            <w:r>
-              <w:rPr>
-                <w:rFonts w:cs="David"/>
-                <w:sz w:val="24"/>
-                <w:szCs w:val="24"/>
-                <w:rtl/>
-              </w:rPr>
-              <w:t>היוזר</w:t>
-            </w:r>
-            <w:proofErr w:type="spellEnd"/>
-            <w:r>
-              <w:rPr>
-                <w:rFonts w:cs="David"/>
-                <w:sz w:val="24"/>
-                <w:szCs w:val="24"/>
-                <w:rtl/>
-              </w:rPr>
-              <w:t xml:space="preserve"> - שני בתים (כמחרוזת)</w:t>
+              <w:t>מספר התווים של היוזר - שני בתים (כמחרוזת)</w:t>
             </w:r>
           </w:p>
           <w:p>
@@ -788,25 +768,7 @@
                 <w:sz w:val="24"/>
                 <w:szCs w:val="24"/>
               </w:rPr>
-              <w:t>[1020</w:t>
-            </w:r>
-            <w:proofErr w:type="gramStart"/>
-            <w:r>
-              <w:rPr>
-                <w:rFonts w:cs="David"/>
-                <w:sz w:val="24"/>
-                <w:szCs w:val="24"/>
-              </w:rPr>
-              <w:t>]  /</w:t>
-            </w:r>
-            <w:proofErr w:type="gramEnd"/>
-            <w:r>
-              <w:rPr>
-                <w:rFonts w:cs="David"/>
-                <w:sz w:val="24"/>
-                <w:szCs w:val="24"/>
-              </w:rPr>
-              <w:t>/success</w:t>
+              <w:t>[1020]  //success</w:t>
             </w:r>
           </w:p>
           <w:p>
@@ -1013,27 +975,7 @@
                 <w:szCs w:val="24"/>
                 <w:rtl/>
               </w:rPr>
-              <w:t xml:space="preserve">מספר התווים של </w:t>
-            </w:r>
-            <w:proofErr w:type="spellStart"/>
-            <w:r>
-              <w:rPr>
-                <w:rFonts w:cs="David"/>
-                <w:sz w:val="24"/>
-                <w:szCs w:val="24"/>
-                <w:rtl/>
-              </w:rPr>
-              <w:t>היוזר</w:t>
-            </w:r>
-            <w:proofErr w:type="spellEnd"/>
-            <w:r>
-              <w:rPr>
-                <w:rFonts w:cs="David"/>
-                <w:sz w:val="24"/>
-                <w:szCs w:val="24"/>
-                <w:rtl/>
-              </w:rPr>
-              <w:t xml:space="preserve"> - 2 בתים (כמחרוזת)</w:t>
+              <w:t>מספר התווים של היוזר - 2 בתים (כמחרוזת)</w:t>
             </w:r>
           </w:p>
           <w:p>
@@ -1263,25 +1205,7 @@
                 <w:sz w:val="24"/>
                 <w:szCs w:val="24"/>
               </w:rPr>
-              <w:t>[1040</w:t>
-            </w:r>
-            <w:proofErr w:type="gramStart"/>
-            <w:r>
-              <w:rPr>
-                <w:rFonts w:cs="David"/>
-                <w:sz w:val="24"/>
-                <w:szCs w:val="24"/>
-              </w:rPr>
-              <w:t>]  /</w:t>
-            </w:r>
-            <w:proofErr w:type="gramEnd"/>
-            <w:r>
-              <w:rPr>
-                <w:rFonts w:cs="David"/>
-                <w:sz w:val="24"/>
-                <w:szCs w:val="24"/>
-              </w:rPr>
-              <w:t>/success</w:t>
+              <w:t>[1040]  //success</w:t>
             </w:r>
           </w:p>
           <w:p>
@@ -1319,18 +1243,8 @@
                 <w:sz w:val="24"/>
                 <w:szCs w:val="24"/>
               </w:rPr>
-              <w:t xml:space="preserve">[1042] // Username is already </w:t>
-            </w:r>
-            <w:proofErr w:type="gramStart"/>
-            <w:r>
-              <w:rPr>
-                <w:rFonts w:cs="David"/>
-                <w:sz w:val="24"/>
-                <w:szCs w:val="24"/>
-              </w:rPr>
-              <w:t>exists</w:t>
-            </w:r>
-            <w:proofErr w:type="gramEnd"/>
+              <w:t>[1042] // Username is already exists</w:t>
+            </w:r>
           </w:p>
           <w:p>
             <w:pPr>
@@ -1727,6 +1641,8 @@
               </w:rPr>
               <w:t xml:space="preserve">גודל שם החדר - 2 בתים </w:t>
             </w:r>
+            <w:bookmarkStart w:id="0" w:name="_GoBack"/>
+            <w:bookmarkEnd w:id="0"/>
           </w:p>
           <w:p>
             <w:pPr>
@@ -1749,13 +1665,100 @@
           </w:p>
           <w:p>
             <w:pPr>
-              <w:ind w:left="140" w:right="140"/>
-              <w:rPr>
-                <w:rFonts w:cs="David"/>
-                <w:sz w:val="24"/>
-                <w:szCs w:val="24"/>
-              </w:rPr>
-            </w:pPr>
+              <w:ind w:right="140"/>
+              <w:rPr>
+                <w:rFonts w:cs="David"/>
+                <w:sz w:val="24"/>
+                <w:szCs w:val="24"/>
+                <w:rtl/>
+              </w:rPr>
+            </w:pPr>
+            <w:r>
+              <w:rPr>
+                <w:rFonts w:cs="David" w:hint="cs"/>
+                <w:sz w:val="24"/>
+                <w:szCs w:val="24"/>
+                <w:rtl/>
+              </w:rPr>
+              <w:t>מספר החשקנים הנוכחי (כתו)</w:t>
+            </w:r>
+          </w:p>
+          <w:p>
+            <w:pPr>
+              <w:ind w:right="140"/>
+              <w:rPr>
+                <w:rFonts w:cs="David"/>
+                <w:sz w:val="24"/>
+                <w:szCs w:val="24"/>
+                <w:rtl/>
+              </w:rPr>
+            </w:pPr>
+            <w:r>
+              <w:rPr>
+                <w:rFonts w:cs="David" w:hint="cs"/>
+                <w:sz w:val="24"/>
+                <w:szCs w:val="24"/>
+                <w:rtl/>
+              </w:rPr>
+              <w:t>מספר השחקנים המקסימלי (כתו)</w:t>
+            </w:r>
+          </w:p>
+          <w:p>
+            <w:pPr>
+              <w:ind w:right="140"/>
+              <w:rPr>
+                <w:rFonts w:cs="David" w:hint="cs"/>
+                <w:sz w:val="24"/>
+                <w:szCs w:val="24"/>
+                <w:rtl/>
+              </w:rPr>
+            </w:pPr>
+            <w:r>
+              <w:rPr>
+                <w:rFonts w:cs="David" w:hint="cs"/>
+                <w:sz w:val="24"/>
+                <w:szCs w:val="24"/>
+                <w:rtl/>
+              </w:rPr>
+              <w:t xml:space="preserve">אורך שם מנהל החדר </w:t>
+            </w:r>
+            <w:r>
+              <w:rPr>
+                <w:rFonts w:cs="David"/>
+                <w:sz w:val="24"/>
+                <w:szCs w:val="24"/>
+                <w:rtl/>
+              </w:rPr>
+              <w:t>–</w:t>
+            </w:r>
+            <w:r>
+              <w:rPr>
+                <w:rFonts w:cs="David" w:hint="cs"/>
+                <w:sz w:val="24"/>
+                <w:szCs w:val="24"/>
+                <w:rtl/>
+              </w:rPr>
+              <w:t xml:space="preserve"> 2 בתים</w:t>
+            </w:r>
+          </w:p>
+          <w:p>
+            <w:pPr>
+              <w:ind w:right="140"/>
+              <w:rPr>
+                <w:rFonts w:cs="David"/>
+                <w:sz w:val="24"/>
+                <w:szCs w:val="24"/>
+              </w:rPr>
+            </w:pPr>
+            <w:r>
+              <w:rPr>
+                <w:rFonts w:cs="David" w:hint="cs"/>
+                <w:sz w:val="24"/>
+                <w:szCs w:val="24"/>
+                <w:rtl/>
+              </w:rPr>
+              <w:t>שם מנהל החדר</w:t>
+            </w:r>
           </w:p>
           <w:p>
             <w:pPr>
@@ -1773,18 +1776,16 @@
                 <w:sz w:val="24"/>
                 <w:szCs w:val="24"/>
               </w:rPr>
-              <w:t xml:space="preserve">[106 </w:t>
-            </w:r>
-            <w:proofErr w:type="spellStart"/>
-            <w:r>
-              <w:rPr>
-                <w:rFonts w:cs="David"/>
-                <w:sz w:val="24"/>
-                <w:szCs w:val="24"/>
-              </w:rPr>
-              <w:t>numberOfRooms</w:t>
-            </w:r>
-            <w:proofErr w:type="spellEnd"/>
+              <w:t>[106 numberOfRooms roomID ## roomName</w:t>
+            </w:r>
+            <w:r>
+              <w:rPr>
+                <w:rFonts w:cs="David"/>
+                <w:sz w:val="24"/>
+                <w:szCs w:val="24"/>
+              </w:rPr>
+              <w:t xml:space="preserve"> numOfPlayers maxPlayers</w:t>
+            </w:r>
             <w:r>
               <w:rPr>
                 <w:rFonts w:cs="David"/>
@@ -1793,128 +1794,52 @@
               </w:rPr>
               <w:t xml:space="preserve"> </w:t>
             </w:r>
-            <w:proofErr w:type="spellStart"/>
-            <w:r>
-              <w:rPr>
-                <w:rFonts w:cs="David"/>
-                <w:sz w:val="24"/>
-                <w:szCs w:val="24"/>
-              </w:rPr>
-              <w:t>roomID</w:t>
-            </w:r>
-            <w:proofErr w:type="spellEnd"/>
-            <w:r>
-              <w:rPr>
-                <w:rFonts w:cs="David"/>
-                <w:sz w:val="24"/>
-                <w:szCs w:val="24"/>
-              </w:rPr>
-              <w:t xml:space="preserve"> ## </w:t>
-            </w:r>
-            <w:proofErr w:type="spellStart"/>
-            <w:r>
-              <w:rPr>
-                <w:rFonts w:cs="David"/>
-                <w:sz w:val="24"/>
-                <w:szCs w:val="24"/>
-              </w:rPr>
-              <w:t>roomName</w:t>
-            </w:r>
-            <w:proofErr w:type="spellEnd"/>
-            <w:r>
-              <w:rPr>
-                <w:rFonts w:cs="David"/>
-                <w:sz w:val="24"/>
-                <w:szCs w:val="24"/>
-              </w:rPr>
-              <w:t xml:space="preserve"> </w:t>
-            </w:r>
-            <w:proofErr w:type="spellStart"/>
-            <w:r>
-              <w:rPr>
-                <w:rFonts w:cs="David"/>
-                <w:sz w:val="24"/>
-                <w:szCs w:val="24"/>
-              </w:rPr>
-              <w:t>roomID</w:t>
-            </w:r>
-            <w:proofErr w:type="spellEnd"/>
-            <w:r>
-              <w:rPr>
-                <w:rFonts w:cs="David"/>
-                <w:sz w:val="24"/>
-                <w:szCs w:val="24"/>
-              </w:rPr>
-              <w:t xml:space="preserve"> ## </w:t>
-            </w:r>
-            <w:proofErr w:type="spellStart"/>
-            <w:r>
-              <w:rPr>
-                <w:rFonts w:cs="David"/>
-                <w:sz w:val="24"/>
-                <w:szCs w:val="24"/>
-              </w:rPr>
-              <w:t>roomName</w:t>
-            </w:r>
-            <w:proofErr w:type="spellEnd"/>
-            <w:r>
-              <w:rPr>
-                <w:rFonts w:cs="David"/>
-                <w:sz w:val="24"/>
-                <w:szCs w:val="24"/>
-              </w:rPr>
-              <w:t>…]</w:t>
-            </w:r>
-          </w:p>
-          <w:p>
-            <w:pPr>
-              <w:ind w:left="140" w:right="140"/>
-              <w:rPr>
-                <w:rFonts w:cs="David"/>
-                <w:sz w:val="24"/>
-                <w:szCs w:val="24"/>
-                <w:rtl/>
-              </w:rPr>
-            </w:pPr>
-          </w:p>
-          <w:p>
-            <w:pPr>
-              <w:ind w:left="140" w:right="140"/>
-              <w:rPr>
-                <w:rFonts w:cs="David"/>
-                <w:sz w:val="24"/>
-                <w:szCs w:val="24"/>
-                <w:rtl/>
-              </w:rPr>
-            </w:pPr>
-            <w:r>
-              <w:rPr>
-                <w:rFonts w:cs="David"/>
-                <w:sz w:val="24"/>
-                <w:szCs w:val="24"/>
-                <w:rtl/>
-              </w:rPr>
-              <w:t xml:space="preserve">(ההודעה </w:t>
-            </w:r>
-            <w:proofErr w:type="spellStart"/>
-            <w:r>
-              <w:rPr>
-                <w:rFonts w:cs="David"/>
-                <w:sz w:val="24"/>
-                <w:szCs w:val="24"/>
-                <w:rtl/>
-              </w:rPr>
-              <w:t>האמיתית</w:t>
-            </w:r>
-            <w:proofErr w:type="spellEnd"/>
-            <w:r>
-              <w:rPr>
-                <w:rFonts w:cs="David"/>
-                <w:sz w:val="24"/>
-                <w:szCs w:val="24"/>
-                <w:rtl/>
-              </w:rPr>
-              <w:t xml:space="preserve"> בלי רווחים. הרווחים כאן רק כדי להבהיר את חלקי ההודעה)</w:t>
+            <w:r>
+              <w:rPr>
+                <w:rFonts w:cs="David"/>
+                <w:sz w:val="24"/>
+                <w:szCs w:val="24"/>
+              </w:rPr>
+              <w:t>## admin roomID ## roomName ...</w:t>
+            </w:r>
+            <w:r>
+              <w:rPr>
+                <w:rFonts w:cs="David"/>
+                <w:sz w:val="24"/>
+                <w:szCs w:val="24"/>
+              </w:rPr>
+              <w:t>]</w:t>
+            </w:r>
+          </w:p>
+          <w:p>
+            <w:pPr>
+              <w:ind w:left="140" w:right="140"/>
+              <w:rPr>
+                <w:rFonts w:cs="David"/>
+                <w:sz w:val="24"/>
+                <w:szCs w:val="24"/>
+                <w:rtl/>
+              </w:rPr>
+            </w:pPr>
+          </w:p>
+          <w:p>
+            <w:pPr>
+              <w:ind w:left="140" w:right="140"/>
+              <w:rPr>
+                <w:rFonts w:cs="David"/>
+                <w:sz w:val="24"/>
+                <w:szCs w:val="24"/>
+                <w:rtl/>
+              </w:rPr>
+            </w:pPr>
+            <w:r>
+              <w:rPr>
+                <w:rFonts w:cs="David"/>
+                <w:sz w:val="24"/>
+                <w:szCs w:val="24"/>
+                <w:rtl/>
+              </w:rPr>
+              <w:t>(ההודעה האמיתית בלי רווחים. הרווחים כאן רק כדי להבהיר את חלקי ההודעה)</w:t>
             </w:r>
           </w:p>
         </w:tc>
@@ -1951,6 +1876,7 @@
                 <w:sz w:val="24"/>
                 <w:szCs w:val="24"/>
               </w:rPr>
+              <w:lastRenderedPageBreak/>
               <w:t>207</w:t>
             </w:r>
           </w:p>
@@ -2021,27 +1947,7 @@
                 <w:szCs w:val="24"/>
                 <w:rtl/>
               </w:rPr>
-              <w:t xml:space="preserve">בקשת </w:t>
-            </w:r>
-            <w:proofErr w:type="spellStart"/>
-            <w:r>
-              <w:rPr>
-                <w:rFonts w:cs="David"/>
-                <w:sz w:val="24"/>
-                <w:szCs w:val="24"/>
-                <w:rtl/>
-              </w:rPr>
-              <w:t>היוזרים</w:t>
-            </w:r>
-            <w:proofErr w:type="spellEnd"/>
-            <w:r>
-              <w:rPr>
-                <w:rFonts w:cs="David"/>
-                <w:sz w:val="24"/>
-                <w:szCs w:val="24"/>
-                <w:rtl/>
-              </w:rPr>
-              <w:t xml:space="preserve"> של החדר.</w:t>
+              <w:t>בקשת היוזרים של החדר.</w:t>
             </w:r>
           </w:p>
         </w:tc>
@@ -2150,7 +2056,6 @@
                 <w:sz w:val="24"/>
                 <w:szCs w:val="24"/>
               </w:rPr>
-              <w:lastRenderedPageBreak/>
               <w:t>108</w:t>
             </w:r>
           </w:p>
@@ -2219,27 +2124,7 @@
                 <w:szCs w:val="24"/>
                 <w:rtl/>
               </w:rPr>
-              <w:t xml:space="preserve">שליחת רשימת </w:t>
-            </w:r>
-            <w:proofErr w:type="spellStart"/>
-            <w:r>
-              <w:rPr>
-                <w:rFonts w:cs="David"/>
-                <w:sz w:val="24"/>
-                <w:szCs w:val="24"/>
-                <w:rtl/>
-              </w:rPr>
-              <w:t>היוזרים</w:t>
-            </w:r>
-            <w:proofErr w:type="spellEnd"/>
-            <w:r>
-              <w:rPr>
-                <w:rFonts w:cs="David"/>
-                <w:sz w:val="24"/>
-                <w:szCs w:val="24"/>
-                <w:rtl/>
-              </w:rPr>
-              <w:t xml:space="preserve"> של חדר</w:t>
+              <w:t>שליחת רשימת היוזרים של חדר</w:t>
             </w:r>
           </w:p>
         </w:tc>
@@ -2312,27 +2197,7 @@
                 <w:szCs w:val="24"/>
                 <w:rtl/>
               </w:rPr>
-              <w:t xml:space="preserve">גודל שם </w:t>
-            </w:r>
-            <w:proofErr w:type="spellStart"/>
-            <w:r>
-              <w:rPr>
-                <w:rFonts w:cs="David"/>
-                <w:sz w:val="24"/>
-                <w:szCs w:val="24"/>
-                <w:rtl/>
-              </w:rPr>
-              <w:t>יוזר</w:t>
-            </w:r>
-            <w:proofErr w:type="spellEnd"/>
-            <w:r>
-              <w:rPr>
-                <w:rFonts w:cs="David"/>
-                <w:sz w:val="24"/>
-                <w:szCs w:val="24"/>
-                <w:rtl/>
-              </w:rPr>
-              <w:t xml:space="preserve"> - 2 בתים</w:t>
+              <w:t>גודל שם יוזר - 2 בתים</w:t>
             </w:r>
           </w:p>
           <w:p>
@@ -2351,19 +2216,8 @@
                 <w:szCs w:val="24"/>
                 <w:rtl/>
               </w:rPr>
-              <w:t xml:space="preserve">שם </w:t>
-            </w:r>
-            <w:proofErr w:type="spellStart"/>
-            <w:r>
-              <w:rPr>
-                <w:rFonts w:cs="David"/>
-                <w:sz w:val="24"/>
-                <w:szCs w:val="24"/>
-                <w:rtl/>
-              </w:rPr>
-              <w:t>יוזר</w:t>
-            </w:r>
-            <w:proofErr w:type="spellEnd"/>
+              <w:t>שם יוזר</w:t>
+            </w:r>
           </w:p>
           <w:p>
             <w:pPr>
@@ -2381,64 +2235,26 @@
                 <w:sz w:val="24"/>
                 <w:szCs w:val="24"/>
               </w:rPr>
-              <w:t xml:space="preserve">[108 </w:t>
-            </w:r>
-            <w:proofErr w:type="spellStart"/>
-            <w:r>
-              <w:rPr>
-                <w:rFonts w:cs="David"/>
-                <w:sz w:val="24"/>
-                <w:szCs w:val="24"/>
-              </w:rPr>
-              <w:t>numberOfUsers</w:t>
-            </w:r>
-            <w:proofErr w:type="spellEnd"/>
-            <w:r>
-              <w:rPr>
-                <w:rFonts w:cs="David"/>
-                <w:sz w:val="24"/>
-                <w:szCs w:val="24"/>
-              </w:rPr>
-              <w:t xml:space="preserve"> ## username ## username …]</w:t>
-            </w:r>
-          </w:p>
-          <w:p>
-            <w:pPr>
-              <w:ind w:left="140" w:right="140"/>
-              <w:rPr>
-                <w:rFonts w:cs="David"/>
-                <w:sz w:val="24"/>
-                <w:szCs w:val="24"/>
-              </w:rPr>
-            </w:pPr>
-            <w:r>
-              <w:rPr>
-                <w:rFonts w:cs="David"/>
-                <w:sz w:val="24"/>
-                <w:szCs w:val="24"/>
-                <w:rtl/>
-              </w:rPr>
-              <w:t xml:space="preserve">אם החדר לא קיים  (המשחק התחיל\המנהל סגר את החדר) - מספר המשתמשים יהיה 0 ולא ישלחו שמות </w:t>
-            </w:r>
-            <w:proofErr w:type="spellStart"/>
-            <w:r>
-              <w:rPr>
-                <w:rFonts w:cs="David"/>
-                <w:sz w:val="24"/>
-                <w:szCs w:val="24"/>
-                <w:rtl/>
-              </w:rPr>
-              <w:t>יוזרים</w:t>
-            </w:r>
-            <w:proofErr w:type="spellEnd"/>
-            <w:r>
-              <w:rPr>
-                <w:rFonts w:cs="David"/>
-                <w:sz w:val="24"/>
-                <w:szCs w:val="24"/>
-                <w:rtl/>
-              </w:rPr>
-              <w:t>.</w:t>
+              <w:t>[108 numberOfUsers ## username ## username …]</w:t>
+            </w:r>
+          </w:p>
+          <w:p>
+            <w:pPr>
+              <w:ind w:left="140" w:right="140"/>
+              <w:rPr>
+                <w:rFonts w:cs="David"/>
+                <w:sz w:val="24"/>
+                <w:szCs w:val="24"/>
+              </w:rPr>
+            </w:pPr>
+            <w:r>
+              <w:rPr>
+                <w:rFonts w:cs="David"/>
+                <w:sz w:val="24"/>
+                <w:szCs w:val="24"/>
+                <w:rtl/>
+              </w:rPr>
+              <w:t>אם החדר לא קיים  (המשחק התחיל\המנהל סגר את החדר) - מספר המשתמשים יהיה 0 ולא ישלחו שמות יוזרים.</w:t>
             </w:r>
           </w:p>
           <w:p>
@@ -2920,43 +2736,7 @@
                 <w:sz w:val="24"/>
                 <w:szCs w:val="24"/>
               </w:rPr>
-              <w:t xml:space="preserve"> [1100 </w:t>
-            </w:r>
-            <w:proofErr w:type="spellStart"/>
-            <w:r>
-              <w:rPr>
-                <w:rFonts w:cs="David"/>
-                <w:sz w:val="24"/>
-                <w:szCs w:val="24"/>
-              </w:rPr>
-              <w:t>questionsNumber</w:t>
-            </w:r>
-            <w:proofErr w:type="spellEnd"/>
-            <w:r>
-              <w:rPr>
-                <w:rFonts w:cs="David"/>
-                <w:sz w:val="24"/>
-                <w:szCs w:val="24"/>
-              </w:rPr>
-              <w:t xml:space="preserve"> </w:t>
-            </w:r>
-            <w:proofErr w:type="spellStart"/>
-            <w:r>
-              <w:rPr>
-                <w:rFonts w:cs="David"/>
-                <w:sz w:val="24"/>
-                <w:szCs w:val="24"/>
-              </w:rPr>
-              <w:t>questionTimeInSec</w:t>
-            </w:r>
-            <w:proofErr w:type="spellEnd"/>
-            <w:r>
-              <w:rPr>
-                <w:rFonts w:cs="David"/>
-                <w:sz w:val="24"/>
-                <w:szCs w:val="24"/>
-              </w:rPr>
-              <w:t>] //success</w:t>
+              <w:t xml:space="preserve"> [1100 questionsNumber questionTimeInSec] //success</w:t>
             </w:r>
           </w:p>
           <w:p>
@@ -2981,67 +2761,7 @@
                 <w:szCs w:val="24"/>
                 <w:rtl/>
               </w:rPr>
-              <w:t xml:space="preserve">אחרי הודעת הצלחה השרת שולח </w:t>
-            </w:r>
-            <w:proofErr w:type="spellStart"/>
-            <w:r>
-              <w:rPr>
-                <w:rFonts w:cs="David"/>
-                <w:sz w:val="24"/>
-                <w:szCs w:val="24"/>
-                <w:rtl/>
-              </w:rPr>
-              <w:t>ליוזר</w:t>
-            </w:r>
-            <w:proofErr w:type="spellEnd"/>
-            <w:r>
-              <w:rPr>
-                <w:rFonts w:cs="David"/>
-                <w:sz w:val="24"/>
-                <w:szCs w:val="24"/>
-                <w:rtl/>
-              </w:rPr>
-              <w:t xml:space="preserve"> שהתחבר ולכל </w:t>
-            </w:r>
-            <w:proofErr w:type="spellStart"/>
-            <w:r>
-              <w:rPr>
-                <w:rFonts w:cs="David"/>
-                <w:sz w:val="24"/>
-                <w:szCs w:val="24"/>
-                <w:rtl/>
-              </w:rPr>
-              <w:t>היוזרים</w:t>
-            </w:r>
-            <w:proofErr w:type="spellEnd"/>
-            <w:r>
-              <w:rPr>
-                <w:rFonts w:cs="David"/>
-                <w:sz w:val="24"/>
-                <w:szCs w:val="24"/>
-                <w:rtl/>
-              </w:rPr>
-              <w:t xml:space="preserve"> המחוברים לחדר הודעת 108 (רשימת </w:t>
-            </w:r>
-            <w:proofErr w:type="spellStart"/>
-            <w:r>
-              <w:rPr>
-                <w:rFonts w:cs="David"/>
-                <w:sz w:val="24"/>
-                <w:szCs w:val="24"/>
-                <w:rtl/>
-              </w:rPr>
-              <w:t>היוזרים</w:t>
-            </w:r>
-            <w:proofErr w:type="spellEnd"/>
-            <w:r>
-              <w:rPr>
-                <w:rFonts w:cs="David"/>
-                <w:sz w:val="24"/>
-                <w:szCs w:val="24"/>
-                <w:rtl/>
-              </w:rPr>
-              <w:t xml:space="preserve"> של החדר)</w:t>
+              <w:t>אחרי הודעת הצלחה השרת שולח ליוזר שהתחבר ולכל היוזרים המחוברים לחדר הודעת 108 (רשימת היוזרים של החדר)</w:t>
             </w:r>
           </w:p>
           <w:p>
@@ -3408,27 +3128,7 @@
                 <w:szCs w:val="24"/>
                 <w:rtl/>
               </w:rPr>
-              <w:t xml:space="preserve">במקרה שהחדר כבר לא קיים (כי המשחק התחיל או </w:t>
-            </w:r>
-            <w:proofErr w:type="spellStart"/>
-            <w:r>
-              <w:rPr>
-                <w:rFonts w:cs="David"/>
-                <w:sz w:val="24"/>
-                <w:szCs w:val="24"/>
-                <w:rtl/>
-              </w:rPr>
-              <w:t>שהאדמין</w:t>
-            </w:r>
-            <w:proofErr w:type="spellEnd"/>
-            <w:r>
-              <w:rPr>
-                <w:rFonts w:cs="David"/>
-                <w:sz w:val="24"/>
-                <w:szCs w:val="24"/>
-                <w:rtl/>
-              </w:rPr>
-              <w:t xml:space="preserve"> סגר את החדר) - השרת כבר שלח לקליינט הודעת "סגירת חדר" -116 או הודעת "התחלת משחק" - 119 (ואז לא תשלח גם הודעת 112).</w:t>
+              <w:t>במקרה שהחדר כבר לא קיים (כי המשחק התחיל או שהאדמין סגר את החדר) - השרת כבר שלח לקליינט הודעת "סגירת חדר" -116 או הודעת "התחלת משחק" - 119 (ואז לא תשלח גם הודעת 112).</w:t>
             </w:r>
           </w:p>
         </w:tc>
@@ -3647,51 +3347,7 @@
                 <w:sz w:val="24"/>
                 <w:szCs w:val="24"/>
               </w:rPr>
-              <w:t xml:space="preserve"> </w:t>
-            </w:r>
-            <w:r>
-              <w:rPr>
-                <w:rFonts w:cs="David"/>
-                <w:sz w:val="24"/>
-                <w:szCs w:val="24"/>
-              </w:rPr>
-              <w:t>[213##</w:t>
-            </w:r>
-            <w:proofErr w:type="spellStart"/>
-            <w:r>
-              <w:rPr>
-                <w:rFonts w:cs="David"/>
-                <w:sz w:val="24"/>
-                <w:szCs w:val="24"/>
-              </w:rPr>
-              <w:t>roomName</w:t>
-            </w:r>
-            <w:proofErr w:type="spellEnd"/>
-            <w:r>
-              <w:rPr>
-                <w:rFonts w:cs="David"/>
-                <w:sz w:val="24"/>
-                <w:szCs w:val="24"/>
-              </w:rPr>
-              <w:t xml:space="preserve"> </w:t>
-            </w:r>
-            <w:proofErr w:type="spellStart"/>
-            <w:r>
-              <w:rPr>
-                <w:rFonts w:cs="David"/>
-                <w:sz w:val="24"/>
-                <w:szCs w:val="24"/>
-              </w:rPr>
-              <w:t>playersNumber</w:t>
-            </w:r>
-            <w:proofErr w:type="spellEnd"/>
-            <w:r>
-              <w:rPr>
-                <w:rFonts w:cs="David"/>
-                <w:sz w:val="24"/>
-                <w:szCs w:val="24"/>
-              </w:rPr>
-              <w:t>]</w:t>
+              <w:t xml:space="preserve"> [213##roomName playersNumber]</w:t>
             </w:r>
           </w:p>
         </w:tc>
@@ -3885,6 +3541,7 @@
                 <w:sz w:val="24"/>
                 <w:szCs w:val="24"/>
               </w:rPr>
+              <w:lastRenderedPageBreak/>
               <w:t>215</w:t>
             </w:r>
           </w:p>
@@ -4026,7 +3683,6 @@
                 <w:sz w:val="24"/>
                 <w:szCs w:val="24"/>
               </w:rPr>
-              <w:lastRenderedPageBreak/>
               <w:t>116</w:t>
             </w:r>
           </w:p>
@@ -4159,19 +3815,8 @@
                 <w:szCs w:val="24"/>
                 <w:rtl/>
               </w:rPr>
-              <w:t xml:space="preserve">יישלח לכל המשתמשים ששייכים לחדר כולל </w:t>
-            </w:r>
-            <w:proofErr w:type="spellStart"/>
-            <w:r>
-              <w:rPr>
-                <w:rFonts w:cs="David"/>
-                <w:sz w:val="24"/>
-                <w:szCs w:val="24"/>
-                <w:rtl/>
-              </w:rPr>
-              <w:t>האדמין</w:t>
-            </w:r>
-            <w:proofErr w:type="spellEnd"/>
+              <w:t>יישלח לכל המשתמשים ששייכים לחדר כולל האדמין</w:t>
+            </w:r>
           </w:p>
         </w:tc>
       </w:tr>
@@ -4328,27 +3973,7 @@
                 <w:szCs w:val="24"/>
                 <w:rtl/>
               </w:rPr>
-              <w:t xml:space="preserve">מספר </w:t>
-            </w:r>
-            <w:proofErr w:type="spellStart"/>
-            <w:r>
-              <w:rPr>
-                <w:rFonts w:cs="David"/>
-                <w:sz w:val="24"/>
-                <w:szCs w:val="24"/>
-                <w:rtl/>
-              </w:rPr>
-              <w:t>יוזרים</w:t>
-            </w:r>
-            <w:proofErr w:type="spellEnd"/>
-            <w:r>
-              <w:rPr>
-                <w:rFonts w:cs="David"/>
-                <w:sz w:val="24"/>
-                <w:szCs w:val="24"/>
-                <w:rtl/>
-              </w:rPr>
-              <w:t xml:space="preserve"> - בית אחד (כתו)</w:t>
+              <w:t>מספר יוזרים - בית אחד (כתו)</w:t>
             </w:r>
           </w:p>
           <w:p>
@@ -4434,61 +4059,7 @@
                 <w:sz w:val="24"/>
                 <w:szCs w:val="24"/>
               </w:rPr>
-              <w:t xml:space="preserve">[121 </w:t>
-            </w:r>
-            <w:proofErr w:type="spellStart"/>
-            <w:r>
-              <w:rPr>
-                <w:rFonts w:cs="David"/>
-                <w:sz w:val="24"/>
-                <w:szCs w:val="24"/>
-              </w:rPr>
-              <w:t>usersNumber</w:t>
-            </w:r>
-            <w:proofErr w:type="spellEnd"/>
-            <w:r>
-              <w:rPr>
-                <w:rFonts w:cs="David"/>
-                <w:sz w:val="24"/>
-                <w:szCs w:val="24"/>
-              </w:rPr>
-              <w:t xml:space="preserve"> ## </w:t>
-            </w:r>
-            <w:proofErr w:type="spellStart"/>
-            <w:r>
-              <w:rPr>
-                <w:rFonts w:cs="David"/>
-                <w:sz w:val="24"/>
-                <w:szCs w:val="24"/>
-              </w:rPr>
-              <w:t>userName</w:t>
-            </w:r>
-            <w:proofErr w:type="spellEnd"/>
-            <w:r>
-              <w:rPr>
-                <w:rFonts w:cs="David"/>
-                <w:sz w:val="24"/>
-                <w:szCs w:val="24"/>
-              </w:rPr>
-              <w:t xml:space="preserve"> score ## </w:t>
-            </w:r>
-            <w:proofErr w:type="spellStart"/>
-            <w:r>
-              <w:rPr>
-                <w:rFonts w:cs="David"/>
-                <w:sz w:val="24"/>
-                <w:szCs w:val="24"/>
-              </w:rPr>
-              <w:t>userName</w:t>
-            </w:r>
-            <w:proofErr w:type="spellEnd"/>
-            <w:r>
-              <w:rPr>
-                <w:rFonts w:cs="David"/>
-                <w:sz w:val="24"/>
-                <w:szCs w:val="24"/>
-              </w:rPr>
-              <w:t xml:space="preserve"> score…]</w:t>
+              <w:t>[121 usersNumber ## userName score ## userName score…]</w:t>
             </w:r>
           </w:p>
         </w:tc>
@@ -5040,18 +4611,7 @@
                 <w:szCs w:val="24"/>
                 <w:rtl/>
               </w:rPr>
-              <w:t>נש</w:t>
-            </w:r>
-            <w:bookmarkStart w:id="0" w:name="_GoBack"/>
-            <w:bookmarkEnd w:id="0"/>
-            <w:r>
-              <w:rPr>
-                <w:rFonts w:cs="David"/>
-                <w:sz w:val="24"/>
-                <w:szCs w:val="24"/>
-                <w:rtl/>
-              </w:rPr>
-              <w:t xml:space="preserve">לחים </w:t>
+              <w:t xml:space="preserve">נשלחים </w:t>
             </w:r>
             <w:r>
               <w:rPr>
@@ -5069,27 +4629,7 @@
                 <w:szCs w:val="24"/>
                 <w:rtl/>
               </w:rPr>
-              <w:t xml:space="preserve"> </w:t>
-            </w:r>
-            <w:proofErr w:type="spellStart"/>
-            <w:r>
-              <w:rPr>
-                <w:rFonts w:cs="David"/>
-                <w:sz w:val="24"/>
-                <w:szCs w:val="24"/>
-                <w:rtl/>
-              </w:rPr>
-              <w:t>יוזרים</w:t>
-            </w:r>
-            <w:proofErr w:type="spellEnd"/>
-            <w:r>
-              <w:rPr>
-                <w:rFonts w:cs="David"/>
-                <w:sz w:val="24"/>
-                <w:szCs w:val="24"/>
-                <w:rtl/>
-              </w:rPr>
-              <w:t xml:space="preserve"> עם התוצאות שלהם.</w:t>
+              <w:t xml:space="preserve"> יוזרים עם התוצאות שלהם.</w:t>
             </w:r>
           </w:p>
           <w:p>
@@ -5126,27 +4666,7 @@
                 <w:szCs w:val="24"/>
                 <w:rtl/>
               </w:rPr>
-              <w:t xml:space="preserve"> </w:t>
-            </w:r>
-            <w:proofErr w:type="spellStart"/>
-            <w:r>
-              <w:rPr>
-                <w:rFonts w:cs="David"/>
-                <w:sz w:val="24"/>
-                <w:szCs w:val="24"/>
-                <w:rtl/>
-              </w:rPr>
-              <w:t>יוזרים</w:t>
-            </w:r>
-            <w:proofErr w:type="spellEnd"/>
-            <w:r>
-              <w:rPr>
-                <w:rFonts w:cs="David"/>
-                <w:sz w:val="24"/>
-                <w:szCs w:val="24"/>
-                <w:rtl/>
-              </w:rPr>
-              <w:t xml:space="preserve"> שרשומים במערכת השרת ישלח עבור משתמש לא קיים את הפרטים הבאים: גודל שם משתמש=0 תוצאה=0</w:t>
+              <w:t xml:space="preserve"> יוזרים שרשומים במערכת השרת ישלח עבור משתמש לא קיים את הפרטים הבאים: גודל שם משתמש=0 תוצאה=0</w:t>
             </w:r>
           </w:p>
           <w:p>
@@ -5165,118 +4685,8 @@
                 <w:sz w:val="24"/>
                 <w:szCs w:val="24"/>
               </w:rPr>
-              <w:t xml:space="preserve">[124 ## </w:t>
-            </w:r>
-            <w:proofErr w:type="spellStart"/>
-            <w:r>
-              <w:rPr>
-                <w:rFonts w:cs="David"/>
-                <w:sz w:val="24"/>
-                <w:szCs w:val="24"/>
-              </w:rPr>
-              <w:t>userName</w:t>
-            </w:r>
-            <w:proofErr w:type="spellEnd"/>
-            <w:r>
-              <w:rPr>
-                <w:rFonts w:cs="David"/>
-                <w:sz w:val="24"/>
-                <w:szCs w:val="24"/>
-              </w:rPr>
-              <w:t xml:space="preserve"> </w:t>
-            </w:r>
-            <w:proofErr w:type="spellStart"/>
-            <w:r>
-              <w:rPr>
-                <w:rFonts w:cs="David"/>
-                <w:sz w:val="24"/>
-                <w:szCs w:val="24"/>
-              </w:rPr>
-              <w:t>highestScore</w:t>
-            </w:r>
-            <w:proofErr w:type="spellEnd"/>
-            <w:r>
-              <w:rPr>
-                <w:rFonts w:cs="David"/>
-                <w:sz w:val="24"/>
-                <w:szCs w:val="24"/>
-              </w:rPr>
-              <w:t xml:space="preserve"> ## </w:t>
-            </w:r>
-            <w:proofErr w:type="spellStart"/>
-            <w:r>
-              <w:rPr>
-                <w:rFonts w:cs="David"/>
-                <w:sz w:val="24"/>
-                <w:szCs w:val="24"/>
-              </w:rPr>
-              <w:t>userName</w:t>
-            </w:r>
-            <w:proofErr w:type="spellEnd"/>
-            <w:r>
-              <w:rPr>
-                <w:rFonts w:cs="David"/>
-                <w:sz w:val="24"/>
-                <w:szCs w:val="24"/>
-              </w:rPr>
-              <w:t xml:space="preserve"> </w:t>
-            </w:r>
-            <w:proofErr w:type="spellStart"/>
-            <w:proofErr w:type="gramStart"/>
-            <w:r>
-              <w:rPr>
-                <w:rFonts w:cs="David"/>
-                <w:sz w:val="24"/>
-                <w:szCs w:val="24"/>
-              </w:rPr>
-              <w:t>highestScore</w:t>
-            </w:r>
-            <w:proofErr w:type="spellEnd"/>
-            <w:r>
-              <w:rPr>
-                <w:rFonts w:cs="David"/>
-                <w:sz w:val="24"/>
-                <w:szCs w:val="24"/>
-              </w:rPr>
-              <w:t xml:space="preserve">  #</w:t>
-            </w:r>
-            <w:proofErr w:type="gramEnd"/>
-            <w:r>
-              <w:rPr>
-                <w:rFonts w:cs="David"/>
-                <w:sz w:val="24"/>
-                <w:szCs w:val="24"/>
-              </w:rPr>
-              <w:t xml:space="preserve"># </w:t>
-            </w:r>
-            <w:proofErr w:type="spellStart"/>
-            <w:r>
-              <w:rPr>
-                <w:rFonts w:cs="David"/>
-                <w:sz w:val="24"/>
-                <w:szCs w:val="24"/>
-              </w:rPr>
-              <w:t>userName</w:t>
-            </w:r>
-            <w:proofErr w:type="spellEnd"/>
-            <w:r>
-              <w:rPr>
-                <w:rFonts w:cs="David"/>
-                <w:sz w:val="24"/>
-                <w:szCs w:val="24"/>
-              </w:rPr>
-              <w:t xml:space="preserve"> </w:t>
-            </w:r>
-            <w:proofErr w:type="spellStart"/>
-            <w:r>
-              <w:rPr>
-                <w:rFonts w:cs="David"/>
-                <w:sz w:val="24"/>
-                <w:szCs w:val="24"/>
-              </w:rPr>
-              <w:t>highestScore</w:t>
-            </w:r>
-            <w:proofErr w:type="spellEnd"/>
+              <w:t>[124 ## userName highestScore ## userName highestScore  ## userName highestScore</w:t>
+            </w:r>
             <w:r>
               <w:rPr>
                 <w:rFonts w:cs="David"/>
@@ -5442,7 +4852,6 @@
     <w:p>
       <w:pPr>
         <w:rPr>
-          <w:rFonts w:hint="cs"/>
           <w:rtl/>
         </w:rPr>
       </w:pPr>
@@ -5458,7 +4867,7 @@
 </file>
 
 <file path=word/endnotes.xml><?xml version="1.0" encoding="utf-8"?>
-<w:endnotes xmlns:wpc="http://schemas.microsoft.com/office/word/2010/wordprocessingCanvas" xmlns:cx="http://schemas.microsoft.com/office/drawing/2014/chartex" xmlns:cx1="http://schemas.microsoft.com/office/drawing/2015/9/8/chartex" xmlns:cx2="http://schemas.microsoft.com/office/drawing/2015/10/21/chartex" xmlns:cx3="http://schemas.microsoft.com/office/drawing/2016/5/9/chartex" xmlns:cx4="http://schemas.microsoft.com/office/drawing/2016/5/10/chartex" xmlns:cx5="http://schemas.microsoft.com/office/drawing/2016/5/11/chartex" xmlns:cx6="http://schemas.microsoft.com/office/drawing/2016/5/12/chartex" xmlns:cx7="http://schemas.microsoft.com/office/drawing/2016/5/13/chartex" xmlns:cx8="http://schemas.microsoft.com/office/drawing/2016/5/14/chartex" xmlns:mc="http://schemas.openxmlformats.org/markup-compatibility/2006" xmlns:aink="http://schemas.microsoft.com/office/drawing/2016/ink" xmlns:am3d="http://schemas.microsoft.com/office/drawing/2017/model3d" xmlns:o="urn:schemas-microsoft-com:office:office" xmlns:r="http://schemas.openxmlformats.org/officeDocument/2006/relationships" xmlns:m="http://schemas.openxmlformats.org/officeDocument/2006/math" xmlns:v="urn:schemas-microsoft-com:vml" xmlns:wp14="http://schemas.microsoft.com/office/word/2010/wordprocessingDrawing" xmlns:wp="http://schemas.openxmlformats.org/drawingml/2006/wordprocessingDrawing" xmlns:w10="urn:schemas-microsoft-com:office:word" xmlns:w="http://schemas.openxmlformats.org/wordprocessingml/2006/main" xmlns:w14="http://schemas.microsoft.com/office/word/2010/wordml" xmlns:w15="http://schemas.microsoft.com/office/word/2012/wordml" xmlns:w16cid="http://schemas.microsoft.com/office/word/2016/wordml/cid" xmlns:w16se="http://schemas.microsoft.com/office/word/2015/wordml/symex" xmlns:wpg="http://schemas.microsoft.com/office/word/2010/wordprocessingGroup" xmlns:wpi="http://schemas.microsoft.com/office/word/2010/wordprocessingInk" xmlns:wne="http://schemas.microsoft.com/office/word/2006/wordml" xmlns:wps="http://schemas.microsoft.com/office/word/2010/wordprocessingShape" mc:Ignorable="w14 w15 w16se w16cid wp14">
+<w:endnotes xmlns:wpc="http://schemas.microsoft.com/office/word/2010/wordprocessingCanvas" xmlns:mc="http://schemas.openxmlformats.org/markup-compatibility/2006" xmlns:o="urn:schemas-microsoft-com:office:office" xmlns:r="http://schemas.openxmlformats.org/officeDocument/2006/relationships" xmlns:m="http://schemas.openxmlformats.org/officeDocument/2006/math" xmlns:v="urn:schemas-microsoft-com:vml" xmlns:wp14="http://schemas.microsoft.com/office/word/2010/wordprocessingDrawing" xmlns:wp="http://schemas.openxmlformats.org/drawingml/2006/wordprocessingDrawing" xmlns:w10="urn:schemas-microsoft-com:office:word" xmlns:w="http://schemas.openxmlformats.org/wordprocessingml/2006/main" xmlns:w14="http://schemas.microsoft.com/office/word/2010/wordml" xmlns:w15="http://schemas.microsoft.com/office/word/2012/wordml" xmlns:wpg="http://schemas.microsoft.com/office/word/2010/wordprocessingGroup" xmlns:wpi="http://schemas.microsoft.com/office/word/2010/wordprocessingInk" xmlns:wne="http://schemas.microsoft.com/office/word/2006/wordml" xmlns:wps="http://schemas.microsoft.com/office/word/2010/wordprocessingShape" mc:Ignorable="w14 w15 wp14">
   <w:endnote w:type="separator" w:id="-1">
     <w:p>
       <w:r>
@@ -5477,7 +4886,7 @@
 </file>
 
 <file path=word/footnotes.xml><?xml version="1.0" encoding="utf-8"?>
-<w:footnotes xmlns:wpc="http://schemas.microsoft.com/office/word/2010/wordprocessingCanvas" xmlns:cx="http://schemas.microsoft.com/office/drawing/2014/chartex" xmlns:cx1="http://schemas.microsoft.com/office/drawing/2015/9/8/chartex" xmlns:cx2="http://schemas.microsoft.com/office/drawing/2015/10/21/chartex" xmlns:cx3="http://schemas.microsoft.com/office/drawing/2016/5/9/chartex" xmlns:cx4="http://schemas.microsoft.com/office/drawing/2016/5/10/chartex" xmlns:cx5="http://schemas.microsoft.com/office/drawing/2016/5/11/chartex" xmlns:cx6="http://schemas.microsoft.com/office/drawing/2016/5/12/chartex" xmlns:cx7="http://schemas.microsoft.com/office/drawing/2016/5/13/chartex" xmlns:cx8="http://schemas.microsoft.com/office/drawing/2016/5/14/chartex" xmlns:mc="http://schemas.openxmlformats.org/markup-compatibility/2006" xmlns:aink="http://schemas.microsoft.com/office/drawing/2016/ink" xmlns:am3d="http://schemas.microsoft.com/office/drawing/2017/model3d" xmlns:o="urn:schemas-microsoft-com:office:office" xmlns:r="http://schemas.openxmlformats.org/officeDocument/2006/relationships" xmlns:m="http://schemas.openxmlformats.org/officeDocument/2006/math" xmlns:v="urn:schemas-microsoft-com:vml" xmlns:wp14="http://schemas.microsoft.com/office/word/2010/wordprocessingDrawing" xmlns:wp="http://schemas.openxmlformats.org/drawingml/2006/wordprocessingDrawing" xmlns:w10="urn:schemas-microsoft-com:office:word" xmlns:w="http://schemas.openxmlformats.org/wordprocessingml/2006/main" xmlns:w14="http://schemas.microsoft.com/office/word/2010/wordml" xmlns:w15="http://schemas.microsoft.com/office/word/2012/wordml" xmlns:w16cid="http://schemas.microsoft.com/office/word/2016/wordml/cid" xmlns:w16se="http://schemas.microsoft.com/office/word/2015/wordml/symex" xmlns:wpg="http://schemas.microsoft.com/office/word/2010/wordprocessingGroup" xmlns:wpi="http://schemas.microsoft.com/office/word/2010/wordprocessingInk" xmlns:wne="http://schemas.microsoft.com/office/word/2006/wordml" xmlns:wps="http://schemas.microsoft.com/office/word/2010/wordprocessingShape" mc:Ignorable="w14 w15 w16se w16cid wp14">
+<w:footnotes xmlns:wpc="http://schemas.microsoft.com/office/word/2010/wordprocessingCanvas" xmlns:mc="http://schemas.openxmlformats.org/markup-compatibility/2006" xmlns:o="urn:schemas-microsoft-com:office:office" xmlns:r="http://schemas.openxmlformats.org/officeDocument/2006/relationships" xmlns:m="http://schemas.openxmlformats.org/officeDocument/2006/math" xmlns:v="urn:schemas-microsoft-com:vml" xmlns:wp14="http://schemas.microsoft.com/office/word/2010/wordprocessingDrawing" xmlns:wp="http://schemas.openxmlformats.org/drawingml/2006/wordprocessingDrawing" xmlns:w10="urn:schemas-microsoft-com:office:word" xmlns:w="http://schemas.openxmlformats.org/wordprocessingml/2006/main" xmlns:w14="http://schemas.microsoft.com/office/word/2010/wordml" xmlns:w15="http://schemas.microsoft.com/office/word/2012/wordml" xmlns:wpg="http://schemas.microsoft.com/office/word/2010/wordprocessingGroup" xmlns:wpi="http://schemas.microsoft.com/office/word/2010/wordprocessingInk" xmlns:wne="http://schemas.microsoft.com/office/word/2006/wordml" xmlns:wps="http://schemas.microsoft.com/office/word/2010/wordprocessingShape" mc:Ignorable="w14 w15 wp14">
   <w:footnote w:type="separator" w:id="-1">
     <w:p>
       <w:r>
@@ -5496,7 +4905,7 @@
 </file>
 
 <file path=word/numbering.xml><?xml version="1.0" encoding="utf-8"?>
-<w:numbering xmlns:wpc="http://schemas.microsoft.com/office/word/2010/wordprocessingCanvas" xmlns:cx="http://schemas.microsoft.com/office/drawing/2014/chartex" xmlns:cx1="http://schemas.microsoft.com/office/drawing/2015/9/8/chartex" xmlns:cx2="http://schemas.microsoft.com/office/drawing/2015/10/21/chartex" xmlns:cx3="http://schemas.microsoft.com/office/drawing/2016/5/9/chartex" xmlns:cx4="http://schemas.microsoft.com/office/drawing/2016/5/10/chartex" xmlns:cx5="http://schemas.microsoft.com/office/drawing/2016/5/11/chartex" xmlns:cx6="http://schemas.microsoft.com/office/drawing/2016/5/12/chartex" xmlns:cx7="http://schemas.microsoft.com/office/drawing/2016/5/13/chartex" xmlns:cx8="http://schemas.microsoft.com/office/drawing/2016/5/14/chartex" xmlns:mc="http://schemas.openxmlformats.org/markup-compatibility/2006" xmlns:aink="http://schemas.microsoft.com/office/drawing/2016/ink" xmlns:am3d="http://schemas.microsoft.com/office/drawing/2017/model3d" xmlns:o="urn:schemas-microsoft-com:office:office" xmlns:r="http://schemas.openxmlformats.org/officeDocument/2006/relationships" xmlns:m="http://schemas.openxmlformats.org/officeDocument/2006/math" xmlns:v="urn:schemas-microsoft-com:vml" xmlns:wp14="http://schemas.microsoft.com/office/word/2010/wordprocessingDrawing" xmlns:wp="http://schemas.openxmlformats.org/drawingml/2006/wordprocessingDrawing" xmlns:w10="urn:schemas-microsoft-com:office:word" xmlns:w="http://schemas.openxmlformats.org/wordprocessingml/2006/main" xmlns:w14="http://schemas.microsoft.com/office/word/2010/wordml" xmlns:w15="http://schemas.microsoft.com/office/word/2012/wordml" xmlns:w16cid="http://schemas.microsoft.com/office/word/2016/wordml/cid" xmlns:w16se="http://schemas.microsoft.com/office/word/2015/wordml/symex" xmlns:wpg="http://schemas.microsoft.com/office/word/2010/wordprocessingGroup" xmlns:wpi="http://schemas.microsoft.com/office/word/2010/wordprocessingInk" xmlns:wne="http://schemas.microsoft.com/office/word/2006/wordml" xmlns:wps="http://schemas.microsoft.com/office/word/2010/wordprocessingShape" mc:Ignorable="w14 w15 w16se w16cid wp14">
+<w:numbering xmlns:wpc="http://schemas.microsoft.com/office/word/2010/wordprocessingCanvas" xmlns:mc="http://schemas.openxmlformats.org/markup-compatibility/2006" xmlns:o="urn:schemas-microsoft-com:office:office" xmlns:r="http://schemas.openxmlformats.org/officeDocument/2006/relationships" xmlns:m="http://schemas.openxmlformats.org/officeDocument/2006/math" xmlns:v="urn:schemas-microsoft-com:vml" xmlns:wp14="http://schemas.microsoft.com/office/word/2010/wordprocessingDrawing" xmlns:wp="http://schemas.openxmlformats.org/drawingml/2006/wordprocessingDrawing" xmlns:w10="urn:schemas-microsoft-com:office:word" xmlns:w="http://schemas.openxmlformats.org/wordprocessingml/2006/main" xmlns:w14="http://schemas.microsoft.com/office/word/2010/wordml" xmlns:w15="http://schemas.microsoft.com/office/word/2012/wordml" xmlns:wpg="http://schemas.microsoft.com/office/word/2010/wordprocessingGroup" xmlns:wpi="http://schemas.microsoft.com/office/word/2010/wordprocessingInk" xmlns:wne="http://schemas.microsoft.com/office/word/2006/wordml" xmlns:wps="http://schemas.microsoft.com/office/word/2010/wordprocessingShape" mc:Ignorable="w14 w15 wp14">
   <w:abstractNum w:abstractNumId="0" w15:restartNumberingAfterBreak="0">
     <w:nsid w:val="04043C84"/>
     <w:multiLevelType w:val="multilevel"/>
@@ -5733,7 +5142,7 @@
 </file>
 
 <file path=word/styles.xml><?xml version="1.0" encoding="utf-8"?>
-<w:styles xmlns:mc="http://schemas.openxmlformats.org/markup-compatibility/2006" xmlns:r="http://schemas.openxmlformats.org/officeDocument/2006/relationships" xmlns:w="http://schemas.openxmlformats.org/wordprocessingml/2006/main" xmlns:w14="http://schemas.microsoft.com/office/word/2010/wordml" xmlns:w15="http://schemas.microsoft.com/office/word/2012/wordml" xmlns:w16cid="http://schemas.microsoft.com/office/word/2016/wordml/cid" xmlns:w16se="http://schemas.microsoft.com/office/word/2015/wordml/symex" mc:Ignorable="w14 w15 w16se w16cid">
+<w:styles xmlns:mc="http://schemas.openxmlformats.org/markup-compatibility/2006" xmlns:r="http://schemas.openxmlformats.org/officeDocument/2006/relationships" xmlns:w="http://schemas.openxmlformats.org/wordprocessingml/2006/main" xmlns:w14="http://schemas.microsoft.com/office/word/2010/wordml" xmlns:w15="http://schemas.microsoft.com/office/word/2012/wordml" mc:Ignorable="w14 w15">
   <w:docDefaults>
     <w:rPrDefault>
       <w:rPr>
@@ -5749,7 +5158,7 @@
       </w:pPr>
     </w:pPrDefault>
   </w:docDefaults>
-  <w:latentStyles w:defLockedState="0" w:defUIPriority="99" w:defSemiHidden="0" w:defUnhideWhenUsed="0" w:defQFormat="0" w:count="375">
+  <w:latentStyles w:defLockedState="0" w:defUIPriority="99" w:defSemiHidden="0" w:defUnhideWhenUsed="0" w:defQFormat="0" w:count="371">
     <w:lsdException w:name="Normal" w:uiPriority="0" w:qFormat="1"/>
     <w:lsdException w:name="heading 1" w:uiPriority="9" w:qFormat="1"/>
     <w:lsdException w:name="heading 2" w:semiHidden="1" w:uiPriority="9" w:unhideWhenUsed="1" w:qFormat="1"/>
@@ -6121,10 +5530,6 @@
     <w:lsdException w:name="List Table 5 Dark Accent 6" w:uiPriority="50"/>
     <w:lsdException w:name="List Table 6 Colorful Accent 6" w:uiPriority="51"/>
     <w:lsdException w:name="List Table 7 Colorful Accent 6" w:uiPriority="52"/>
-    <w:lsdException w:name="Mention" w:semiHidden="1" w:unhideWhenUsed="1"/>
-    <w:lsdException w:name="Smart Hyperlink" w:semiHidden="1" w:unhideWhenUsed="1"/>
-    <w:lsdException w:name="Hashtag" w:semiHidden="1" w:unhideWhenUsed="1"/>
-    <w:lsdException w:name="Unresolved Mention" w:semiHidden="1" w:unhideWhenUsed="1"/>
   </w:latentStyles>
   <w:style w:type="paragraph" w:default="1" w:styleId="Normal">
     <w:name w:val="Normal"/>

</xml_diff>

<commit_message>
fixed some room stuff.
</commit_message>
<xml_diff>
--- a/protocol.docx
+++ b/protocol.docx
@@ -1,6 +1,6 @@
 
 <file path=word/document.xml><?xml version="1.0" encoding="utf-8"?>
-<w:document xmlns:wpc="http://schemas.microsoft.com/office/word/2010/wordprocessingCanvas" xmlns:mc="http://schemas.openxmlformats.org/markup-compatibility/2006" xmlns:o="urn:schemas-microsoft-com:office:office" xmlns:r="http://schemas.openxmlformats.org/officeDocument/2006/relationships" xmlns:m="http://schemas.openxmlformats.org/officeDocument/2006/math" xmlns:v="urn:schemas-microsoft-com:vml" xmlns:wp14="http://schemas.microsoft.com/office/word/2010/wordprocessingDrawing" xmlns:wp="http://schemas.openxmlformats.org/drawingml/2006/wordprocessingDrawing" xmlns:w10="urn:schemas-microsoft-com:office:word" xmlns:w="http://schemas.openxmlformats.org/wordprocessingml/2006/main" xmlns:w14="http://schemas.microsoft.com/office/word/2010/wordml" xmlns:w15="http://schemas.microsoft.com/office/word/2012/wordml" xmlns:wpg="http://schemas.microsoft.com/office/word/2010/wordprocessingGroup" xmlns:wpi="http://schemas.microsoft.com/office/word/2010/wordprocessingInk" xmlns:wne="http://schemas.microsoft.com/office/word/2006/wordml" xmlns:wps="http://schemas.microsoft.com/office/word/2010/wordprocessingShape" mc:Ignorable="w14 w15 wp14">
+<w:document xmlns:wpc="http://schemas.microsoft.com/office/word/2010/wordprocessingCanvas" xmlns:cx="http://schemas.microsoft.com/office/drawing/2014/chartex" xmlns:cx1="http://schemas.microsoft.com/office/drawing/2015/9/8/chartex" xmlns:cx2="http://schemas.microsoft.com/office/drawing/2015/10/21/chartex" xmlns:cx3="http://schemas.microsoft.com/office/drawing/2016/5/9/chartex" xmlns:cx4="http://schemas.microsoft.com/office/drawing/2016/5/10/chartex" xmlns:cx5="http://schemas.microsoft.com/office/drawing/2016/5/11/chartex" xmlns:cx6="http://schemas.microsoft.com/office/drawing/2016/5/12/chartex" xmlns:cx7="http://schemas.microsoft.com/office/drawing/2016/5/13/chartex" xmlns:cx8="http://schemas.microsoft.com/office/drawing/2016/5/14/chartex" xmlns:mc="http://schemas.openxmlformats.org/markup-compatibility/2006" xmlns:aink="http://schemas.microsoft.com/office/drawing/2016/ink" xmlns:am3d="http://schemas.microsoft.com/office/drawing/2017/model3d" xmlns:o="urn:schemas-microsoft-com:office:office" xmlns:r="http://schemas.openxmlformats.org/officeDocument/2006/relationships" xmlns:m="http://schemas.openxmlformats.org/officeDocument/2006/math" xmlns:v="urn:schemas-microsoft-com:vml" xmlns:wp14="http://schemas.microsoft.com/office/word/2010/wordprocessingDrawing" xmlns:wp="http://schemas.openxmlformats.org/drawingml/2006/wordprocessingDrawing" xmlns:w10="urn:schemas-microsoft-com:office:word" xmlns:w="http://schemas.openxmlformats.org/wordprocessingml/2006/main" xmlns:w14="http://schemas.microsoft.com/office/word/2010/wordml" xmlns:w15="http://schemas.microsoft.com/office/word/2012/wordml" xmlns:w16cid="http://schemas.microsoft.com/office/word/2016/wordml/cid" xmlns:w16se="http://schemas.microsoft.com/office/word/2015/wordml/symex" xmlns:wpg="http://schemas.microsoft.com/office/word/2010/wordprocessingGroup" xmlns:wpi="http://schemas.microsoft.com/office/word/2010/wordprocessingInk" xmlns:wne="http://schemas.microsoft.com/office/word/2006/wordml" xmlns:wps="http://schemas.microsoft.com/office/word/2010/wordprocessingShape" mc:Ignorable="w14 w15 w16se w16cid wp14">
   <w:body>
     <w:tbl>
       <w:tblPr>
@@ -1641,127 +1641,30 @@
               </w:rPr>
               <w:t xml:space="preserve">גודל שם החדר - 2 בתים </w:t>
             </w:r>
+          </w:p>
+          <w:p>
+            <w:pPr>
+              <w:ind w:right="140"/>
+              <w:rPr>
+                <w:rFonts w:cs="David"/>
+                <w:sz w:val="24"/>
+                <w:szCs w:val="24"/>
+              </w:rPr>
+            </w:pPr>
+            <w:r>
+              <w:rPr>
+                <w:rFonts w:cs="David"/>
+                <w:sz w:val="24"/>
+                <w:szCs w:val="24"/>
+                <w:rtl/>
+              </w:rPr>
+              <w:t>שם החדר</w:t>
+            </w:r>
             <w:bookmarkStart w:id="0" w:name="_GoBack"/>
             <w:bookmarkEnd w:id="0"/>
           </w:p>
           <w:p>
             <w:pPr>
-              <w:ind w:right="140"/>
-              <w:rPr>
-                <w:rFonts w:cs="David"/>
-                <w:sz w:val="24"/>
-                <w:szCs w:val="24"/>
-              </w:rPr>
-            </w:pPr>
-            <w:r>
-              <w:rPr>
-                <w:rFonts w:cs="David"/>
-                <w:sz w:val="24"/>
-                <w:szCs w:val="24"/>
-                <w:rtl/>
-              </w:rPr>
-              <w:t>שם החדר</w:t>
-            </w:r>
-          </w:p>
-          <w:p>
-            <w:pPr>
-              <w:ind w:right="140"/>
-              <w:rPr>
-                <w:rFonts w:cs="David"/>
-                <w:sz w:val="24"/>
-                <w:szCs w:val="24"/>
-                <w:rtl/>
-              </w:rPr>
-            </w:pPr>
-            <w:r>
-              <w:rPr>
-                <w:rFonts w:cs="David" w:hint="cs"/>
-                <w:sz w:val="24"/>
-                <w:szCs w:val="24"/>
-                <w:rtl/>
-              </w:rPr>
-              <w:t>מספר החשקנים הנוכחי (כתו)</w:t>
-            </w:r>
-          </w:p>
-          <w:p>
-            <w:pPr>
-              <w:ind w:right="140"/>
-              <w:rPr>
-                <w:rFonts w:cs="David"/>
-                <w:sz w:val="24"/>
-                <w:szCs w:val="24"/>
-                <w:rtl/>
-              </w:rPr>
-            </w:pPr>
-            <w:r>
-              <w:rPr>
-                <w:rFonts w:cs="David" w:hint="cs"/>
-                <w:sz w:val="24"/>
-                <w:szCs w:val="24"/>
-                <w:rtl/>
-              </w:rPr>
-              <w:t>מספר השחקנים המקסימלי (כתו)</w:t>
-            </w:r>
-          </w:p>
-          <w:p>
-            <w:pPr>
-              <w:ind w:right="140"/>
-              <w:rPr>
-                <w:rFonts w:cs="David" w:hint="cs"/>
-                <w:sz w:val="24"/>
-                <w:szCs w:val="24"/>
-                <w:rtl/>
-              </w:rPr>
-            </w:pPr>
-            <w:r>
-              <w:rPr>
-                <w:rFonts w:cs="David" w:hint="cs"/>
-                <w:sz w:val="24"/>
-                <w:szCs w:val="24"/>
-                <w:rtl/>
-              </w:rPr>
-              <w:t xml:space="preserve">אורך שם מנהל החדר </w:t>
-            </w:r>
-            <w:r>
-              <w:rPr>
-                <w:rFonts w:cs="David"/>
-                <w:sz w:val="24"/>
-                <w:szCs w:val="24"/>
-                <w:rtl/>
-              </w:rPr>
-              <w:t>–</w:t>
-            </w:r>
-            <w:r>
-              <w:rPr>
-                <w:rFonts w:cs="David" w:hint="cs"/>
-                <w:sz w:val="24"/>
-                <w:szCs w:val="24"/>
-                <w:rtl/>
-              </w:rPr>
-              <w:t xml:space="preserve"> 2 בתים</w:t>
-            </w:r>
-          </w:p>
-          <w:p>
-            <w:pPr>
-              <w:ind w:right="140"/>
-              <w:rPr>
-                <w:rFonts w:cs="David"/>
-                <w:sz w:val="24"/>
-                <w:szCs w:val="24"/>
-              </w:rPr>
-            </w:pPr>
-            <w:r>
-              <w:rPr>
-                <w:rFonts w:cs="David" w:hint="cs"/>
-                <w:sz w:val="24"/>
-                <w:szCs w:val="24"/>
-                <w:rtl/>
-              </w:rPr>
-              <w:t>שם מנהל החדר</w:t>
-            </w:r>
-          </w:p>
-          <w:p>
-            <w:pPr>
               <w:bidi w:val="0"/>
               <w:ind w:left="140" w:right="140"/>
               <w:rPr>
@@ -1776,6 +1679,14 @@
                 <w:sz w:val="24"/>
                 <w:szCs w:val="24"/>
               </w:rPr>
+              <w:t xml:space="preserve"> </w:t>
+            </w:r>
+            <w:r>
+              <w:rPr>
+                <w:rFonts w:cs="David"/>
+                <w:sz w:val="24"/>
+                <w:szCs w:val="24"/>
+              </w:rPr>
               <w:t>[106 numberOfRooms roomID ## roomName</w:t>
             </w:r>
             <w:r>
@@ -1784,23 +1695,7 @@
                 <w:sz w:val="24"/>
                 <w:szCs w:val="24"/>
               </w:rPr>
-              <w:t xml:space="preserve"> numOfPlayers maxPlayers</w:t>
-            </w:r>
-            <w:r>
-              <w:rPr>
-                <w:rFonts w:cs="David"/>
-                <w:sz w:val="24"/>
-                <w:szCs w:val="24"/>
-              </w:rPr>
-              <w:t xml:space="preserve"> </w:t>
-            </w:r>
-            <w:r>
-              <w:rPr>
-                <w:rFonts w:cs="David"/>
-                <w:sz w:val="24"/>
-                <w:szCs w:val="24"/>
-              </w:rPr>
-              <w:t>## admin roomID ## roomName ...</w:t>
+              <w:t xml:space="preserve"> roomID ## roomName ...</w:t>
             </w:r>
             <w:r>
               <w:rPr>
@@ -1876,7 +1771,6 @@
                 <w:sz w:val="24"/>
                 <w:szCs w:val="24"/>
               </w:rPr>
-              <w:lastRenderedPageBreak/>
               <w:t>207</w:t>
             </w:r>
           </w:p>
@@ -2197,6 +2091,7 @@
                 <w:szCs w:val="24"/>
                 <w:rtl/>
               </w:rPr>
+              <w:lastRenderedPageBreak/>
               <w:t>גודל שם יוזר - 2 בתים</w:t>
             </w:r>
           </w:p>
@@ -2329,6 +2224,7 @@
                 <w:sz w:val="24"/>
                 <w:szCs w:val="24"/>
               </w:rPr>
+              <w:lastRenderedPageBreak/>
               <w:t>209</w:t>
             </w:r>
           </w:p>
@@ -3541,7 +3437,6 @@
                 <w:sz w:val="24"/>
                 <w:szCs w:val="24"/>
               </w:rPr>
-              <w:lastRenderedPageBreak/>
               <w:t>215</w:t>
             </w:r>
           </w:p>
@@ -3851,6 +3746,7 @@
                 <w:sz w:val="24"/>
                 <w:szCs w:val="24"/>
               </w:rPr>
+              <w:lastRenderedPageBreak/>
               <w:t>121</w:t>
             </w:r>
           </w:p>
@@ -4867,7 +4763,7 @@
 </file>
 
 <file path=word/endnotes.xml><?xml version="1.0" encoding="utf-8"?>
-<w:endnotes xmlns:wpc="http://schemas.microsoft.com/office/word/2010/wordprocessingCanvas" xmlns:mc="http://schemas.openxmlformats.org/markup-compatibility/2006" xmlns:o="urn:schemas-microsoft-com:office:office" xmlns:r="http://schemas.openxmlformats.org/officeDocument/2006/relationships" xmlns:m="http://schemas.openxmlformats.org/officeDocument/2006/math" xmlns:v="urn:schemas-microsoft-com:vml" xmlns:wp14="http://schemas.microsoft.com/office/word/2010/wordprocessingDrawing" xmlns:wp="http://schemas.openxmlformats.org/drawingml/2006/wordprocessingDrawing" xmlns:w10="urn:schemas-microsoft-com:office:word" xmlns:w="http://schemas.openxmlformats.org/wordprocessingml/2006/main" xmlns:w14="http://schemas.microsoft.com/office/word/2010/wordml" xmlns:w15="http://schemas.microsoft.com/office/word/2012/wordml" xmlns:wpg="http://schemas.microsoft.com/office/word/2010/wordprocessingGroup" xmlns:wpi="http://schemas.microsoft.com/office/word/2010/wordprocessingInk" xmlns:wne="http://schemas.microsoft.com/office/word/2006/wordml" xmlns:wps="http://schemas.microsoft.com/office/word/2010/wordprocessingShape" mc:Ignorable="w14 w15 wp14">
+<w:endnotes xmlns:wpc="http://schemas.microsoft.com/office/word/2010/wordprocessingCanvas" xmlns:cx="http://schemas.microsoft.com/office/drawing/2014/chartex" xmlns:cx1="http://schemas.microsoft.com/office/drawing/2015/9/8/chartex" xmlns:cx2="http://schemas.microsoft.com/office/drawing/2015/10/21/chartex" xmlns:cx3="http://schemas.microsoft.com/office/drawing/2016/5/9/chartex" xmlns:cx4="http://schemas.microsoft.com/office/drawing/2016/5/10/chartex" xmlns:cx5="http://schemas.microsoft.com/office/drawing/2016/5/11/chartex" xmlns:cx6="http://schemas.microsoft.com/office/drawing/2016/5/12/chartex" xmlns:cx7="http://schemas.microsoft.com/office/drawing/2016/5/13/chartex" xmlns:cx8="http://schemas.microsoft.com/office/drawing/2016/5/14/chartex" xmlns:mc="http://schemas.openxmlformats.org/markup-compatibility/2006" xmlns:aink="http://schemas.microsoft.com/office/drawing/2016/ink" xmlns:am3d="http://schemas.microsoft.com/office/drawing/2017/model3d" xmlns:o="urn:schemas-microsoft-com:office:office" xmlns:r="http://schemas.openxmlformats.org/officeDocument/2006/relationships" xmlns:m="http://schemas.openxmlformats.org/officeDocument/2006/math" xmlns:v="urn:schemas-microsoft-com:vml" xmlns:wp14="http://schemas.microsoft.com/office/word/2010/wordprocessingDrawing" xmlns:wp="http://schemas.openxmlformats.org/drawingml/2006/wordprocessingDrawing" xmlns:w10="urn:schemas-microsoft-com:office:word" xmlns:w="http://schemas.openxmlformats.org/wordprocessingml/2006/main" xmlns:w14="http://schemas.microsoft.com/office/word/2010/wordml" xmlns:w15="http://schemas.microsoft.com/office/word/2012/wordml" xmlns:w16cid="http://schemas.microsoft.com/office/word/2016/wordml/cid" xmlns:w16se="http://schemas.microsoft.com/office/word/2015/wordml/symex" xmlns:wpg="http://schemas.microsoft.com/office/word/2010/wordprocessingGroup" xmlns:wpi="http://schemas.microsoft.com/office/word/2010/wordprocessingInk" xmlns:wne="http://schemas.microsoft.com/office/word/2006/wordml" xmlns:wps="http://schemas.microsoft.com/office/word/2010/wordprocessingShape" mc:Ignorable="w14 w15 w16se w16cid wp14">
   <w:endnote w:type="separator" w:id="-1">
     <w:p>
       <w:r>
@@ -4886,7 +4782,7 @@
 </file>
 
 <file path=word/footnotes.xml><?xml version="1.0" encoding="utf-8"?>
-<w:footnotes xmlns:wpc="http://schemas.microsoft.com/office/word/2010/wordprocessingCanvas" xmlns:mc="http://schemas.openxmlformats.org/markup-compatibility/2006" xmlns:o="urn:schemas-microsoft-com:office:office" xmlns:r="http://schemas.openxmlformats.org/officeDocument/2006/relationships" xmlns:m="http://schemas.openxmlformats.org/officeDocument/2006/math" xmlns:v="urn:schemas-microsoft-com:vml" xmlns:wp14="http://schemas.microsoft.com/office/word/2010/wordprocessingDrawing" xmlns:wp="http://schemas.openxmlformats.org/drawingml/2006/wordprocessingDrawing" xmlns:w10="urn:schemas-microsoft-com:office:word" xmlns:w="http://schemas.openxmlformats.org/wordprocessingml/2006/main" xmlns:w14="http://schemas.microsoft.com/office/word/2010/wordml" xmlns:w15="http://schemas.microsoft.com/office/word/2012/wordml" xmlns:wpg="http://schemas.microsoft.com/office/word/2010/wordprocessingGroup" xmlns:wpi="http://schemas.microsoft.com/office/word/2010/wordprocessingInk" xmlns:wne="http://schemas.microsoft.com/office/word/2006/wordml" xmlns:wps="http://schemas.microsoft.com/office/word/2010/wordprocessingShape" mc:Ignorable="w14 w15 wp14">
+<w:footnotes xmlns:wpc="http://schemas.microsoft.com/office/word/2010/wordprocessingCanvas" xmlns:cx="http://schemas.microsoft.com/office/drawing/2014/chartex" xmlns:cx1="http://schemas.microsoft.com/office/drawing/2015/9/8/chartex" xmlns:cx2="http://schemas.microsoft.com/office/drawing/2015/10/21/chartex" xmlns:cx3="http://schemas.microsoft.com/office/drawing/2016/5/9/chartex" xmlns:cx4="http://schemas.microsoft.com/office/drawing/2016/5/10/chartex" xmlns:cx5="http://schemas.microsoft.com/office/drawing/2016/5/11/chartex" xmlns:cx6="http://schemas.microsoft.com/office/drawing/2016/5/12/chartex" xmlns:cx7="http://schemas.microsoft.com/office/drawing/2016/5/13/chartex" xmlns:cx8="http://schemas.microsoft.com/office/drawing/2016/5/14/chartex" xmlns:mc="http://schemas.openxmlformats.org/markup-compatibility/2006" xmlns:aink="http://schemas.microsoft.com/office/drawing/2016/ink" xmlns:am3d="http://schemas.microsoft.com/office/drawing/2017/model3d" xmlns:o="urn:schemas-microsoft-com:office:office" xmlns:r="http://schemas.openxmlformats.org/officeDocument/2006/relationships" xmlns:m="http://schemas.openxmlformats.org/officeDocument/2006/math" xmlns:v="urn:schemas-microsoft-com:vml" xmlns:wp14="http://schemas.microsoft.com/office/word/2010/wordprocessingDrawing" xmlns:wp="http://schemas.openxmlformats.org/drawingml/2006/wordprocessingDrawing" xmlns:w10="urn:schemas-microsoft-com:office:word" xmlns:w="http://schemas.openxmlformats.org/wordprocessingml/2006/main" xmlns:w14="http://schemas.microsoft.com/office/word/2010/wordml" xmlns:w15="http://schemas.microsoft.com/office/word/2012/wordml" xmlns:w16cid="http://schemas.microsoft.com/office/word/2016/wordml/cid" xmlns:w16se="http://schemas.microsoft.com/office/word/2015/wordml/symex" xmlns:wpg="http://schemas.microsoft.com/office/word/2010/wordprocessingGroup" xmlns:wpi="http://schemas.microsoft.com/office/word/2010/wordprocessingInk" xmlns:wne="http://schemas.microsoft.com/office/word/2006/wordml" xmlns:wps="http://schemas.microsoft.com/office/word/2010/wordprocessingShape" mc:Ignorable="w14 w15 w16se w16cid wp14">
   <w:footnote w:type="separator" w:id="-1">
     <w:p>
       <w:r>
@@ -4905,7 +4801,7 @@
 </file>
 
 <file path=word/numbering.xml><?xml version="1.0" encoding="utf-8"?>
-<w:numbering xmlns:wpc="http://schemas.microsoft.com/office/word/2010/wordprocessingCanvas" xmlns:mc="http://schemas.openxmlformats.org/markup-compatibility/2006" xmlns:o="urn:schemas-microsoft-com:office:office" xmlns:r="http://schemas.openxmlformats.org/officeDocument/2006/relationships" xmlns:m="http://schemas.openxmlformats.org/officeDocument/2006/math" xmlns:v="urn:schemas-microsoft-com:vml" xmlns:wp14="http://schemas.microsoft.com/office/word/2010/wordprocessingDrawing" xmlns:wp="http://schemas.openxmlformats.org/drawingml/2006/wordprocessingDrawing" xmlns:w10="urn:schemas-microsoft-com:office:word" xmlns:w="http://schemas.openxmlformats.org/wordprocessingml/2006/main" xmlns:w14="http://schemas.microsoft.com/office/word/2010/wordml" xmlns:w15="http://schemas.microsoft.com/office/word/2012/wordml" xmlns:wpg="http://schemas.microsoft.com/office/word/2010/wordprocessingGroup" xmlns:wpi="http://schemas.microsoft.com/office/word/2010/wordprocessingInk" xmlns:wne="http://schemas.microsoft.com/office/word/2006/wordml" xmlns:wps="http://schemas.microsoft.com/office/word/2010/wordprocessingShape" mc:Ignorable="w14 w15 wp14">
+<w:numbering xmlns:wpc="http://schemas.microsoft.com/office/word/2010/wordprocessingCanvas" xmlns:cx="http://schemas.microsoft.com/office/drawing/2014/chartex" xmlns:cx1="http://schemas.microsoft.com/office/drawing/2015/9/8/chartex" xmlns:cx2="http://schemas.microsoft.com/office/drawing/2015/10/21/chartex" xmlns:cx3="http://schemas.microsoft.com/office/drawing/2016/5/9/chartex" xmlns:cx4="http://schemas.microsoft.com/office/drawing/2016/5/10/chartex" xmlns:cx5="http://schemas.microsoft.com/office/drawing/2016/5/11/chartex" xmlns:cx6="http://schemas.microsoft.com/office/drawing/2016/5/12/chartex" xmlns:cx7="http://schemas.microsoft.com/office/drawing/2016/5/13/chartex" xmlns:cx8="http://schemas.microsoft.com/office/drawing/2016/5/14/chartex" xmlns:mc="http://schemas.openxmlformats.org/markup-compatibility/2006" xmlns:aink="http://schemas.microsoft.com/office/drawing/2016/ink" xmlns:am3d="http://schemas.microsoft.com/office/drawing/2017/model3d" xmlns:o="urn:schemas-microsoft-com:office:office" xmlns:r="http://schemas.openxmlformats.org/officeDocument/2006/relationships" xmlns:m="http://schemas.openxmlformats.org/officeDocument/2006/math" xmlns:v="urn:schemas-microsoft-com:vml" xmlns:wp14="http://schemas.microsoft.com/office/word/2010/wordprocessingDrawing" xmlns:wp="http://schemas.openxmlformats.org/drawingml/2006/wordprocessingDrawing" xmlns:w10="urn:schemas-microsoft-com:office:word" xmlns:w="http://schemas.openxmlformats.org/wordprocessingml/2006/main" xmlns:w14="http://schemas.microsoft.com/office/word/2010/wordml" xmlns:w15="http://schemas.microsoft.com/office/word/2012/wordml" xmlns:w16cid="http://schemas.microsoft.com/office/word/2016/wordml/cid" xmlns:w16se="http://schemas.microsoft.com/office/word/2015/wordml/symex" xmlns:wpg="http://schemas.microsoft.com/office/word/2010/wordprocessingGroup" xmlns:wpi="http://schemas.microsoft.com/office/word/2010/wordprocessingInk" xmlns:wne="http://schemas.microsoft.com/office/word/2006/wordml" xmlns:wps="http://schemas.microsoft.com/office/word/2010/wordprocessingShape" mc:Ignorable="w14 w15 w16se w16cid wp14">
   <w:abstractNum w:abstractNumId="0" w15:restartNumberingAfterBreak="0">
     <w:nsid w:val="04043C84"/>
     <w:multiLevelType w:val="multilevel"/>
@@ -5142,7 +5038,7 @@
 </file>
 
 <file path=word/styles.xml><?xml version="1.0" encoding="utf-8"?>
-<w:styles xmlns:mc="http://schemas.openxmlformats.org/markup-compatibility/2006" xmlns:r="http://schemas.openxmlformats.org/officeDocument/2006/relationships" xmlns:w="http://schemas.openxmlformats.org/wordprocessingml/2006/main" xmlns:w14="http://schemas.microsoft.com/office/word/2010/wordml" xmlns:w15="http://schemas.microsoft.com/office/word/2012/wordml" mc:Ignorable="w14 w15">
+<w:styles xmlns:mc="http://schemas.openxmlformats.org/markup-compatibility/2006" xmlns:r="http://schemas.openxmlformats.org/officeDocument/2006/relationships" xmlns:w="http://schemas.openxmlformats.org/wordprocessingml/2006/main" xmlns:w14="http://schemas.microsoft.com/office/word/2010/wordml" xmlns:w15="http://schemas.microsoft.com/office/word/2012/wordml" xmlns:w16cid="http://schemas.microsoft.com/office/word/2016/wordml/cid" xmlns:w16se="http://schemas.microsoft.com/office/word/2015/wordml/symex" mc:Ignorable="w14 w15 w16se w16cid">
   <w:docDefaults>
     <w:rPrDefault>
       <w:rPr>
@@ -5158,7 +5054,7 @@
       </w:pPr>
     </w:pPrDefault>
   </w:docDefaults>
-  <w:latentStyles w:defLockedState="0" w:defUIPriority="99" w:defSemiHidden="0" w:defUnhideWhenUsed="0" w:defQFormat="0" w:count="371">
+  <w:latentStyles w:defLockedState="0" w:defUIPriority="99" w:defSemiHidden="0" w:defUnhideWhenUsed="0" w:defQFormat="0" w:count="375">
     <w:lsdException w:name="Normal" w:uiPriority="0" w:qFormat="1"/>
     <w:lsdException w:name="heading 1" w:uiPriority="9" w:qFormat="1"/>
     <w:lsdException w:name="heading 2" w:semiHidden="1" w:uiPriority="9" w:unhideWhenUsed="1" w:qFormat="1"/>
@@ -5264,7 +5160,6 @@
     <w:lsdException w:name="HTML Sample" w:semiHidden="1" w:unhideWhenUsed="1"/>
     <w:lsdException w:name="HTML Typewriter" w:semiHidden="1" w:unhideWhenUsed="1"/>
     <w:lsdException w:name="HTML Variable" w:semiHidden="1" w:unhideWhenUsed="1"/>
-    <w:lsdException w:name="Normal Table" w:semiHidden="1" w:unhideWhenUsed="1"/>
     <w:lsdException w:name="annotation subject" w:semiHidden="1" w:unhideWhenUsed="1"/>
     <w:lsdException w:name="No List" w:semiHidden="1" w:unhideWhenUsed="1"/>
     <w:lsdException w:name="Outline List 1" w:semiHidden="1" w:unhideWhenUsed="1"/>
@@ -5308,10 +5203,8 @@
     <w:lsdException w:name="Table Elegant" w:semiHidden="1" w:unhideWhenUsed="1"/>
     <w:lsdException w:name="Table Professional" w:semiHidden="1" w:unhideWhenUsed="1"/>
     <w:lsdException w:name="Table Subtle 1" w:semiHidden="1" w:unhideWhenUsed="1"/>
-    <w:lsdException w:name="Table Subtle 2" w:semiHidden="1" w:unhideWhenUsed="1"/>
     <w:lsdException w:name="Table Web 1" w:semiHidden="1" w:unhideWhenUsed="1"/>
     <w:lsdException w:name="Table Web 2" w:semiHidden="1" w:unhideWhenUsed="1"/>
-    <w:lsdException w:name="Table Web 3" w:semiHidden="1" w:unhideWhenUsed="1"/>
     <w:lsdException w:name="Balloon Text" w:semiHidden="1" w:unhideWhenUsed="1"/>
     <w:lsdException w:name="Table Grid" w:uiPriority="39"/>
     <w:lsdException w:name="Table Theme" w:semiHidden="1" w:unhideWhenUsed="1"/>
@@ -5530,6 +5423,10 @@
     <w:lsdException w:name="List Table 5 Dark Accent 6" w:uiPriority="50"/>
     <w:lsdException w:name="List Table 6 Colorful Accent 6" w:uiPriority="51"/>
     <w:lsdException w:name="List Table 7 Colorful Accent 6" w:uiPriority="52"/>
+    <w:lsdException w:name="Mention" w:semiHidden="1" w:unhideWhenUsed="1"/>
+    <w:lsdException w:name="Smart Hyperlink" w:semiHidden="1" w:unhideWhenUsed="1"/>
+    <w:lsdException w:name="Hashtag" w:semiHidden="1" w:unhideWhenUsed="1"/>
+    <w:lsdException w:name="Unresolved Mention" w:semiHidden="1" w:unhideWhenUsed="1"/>
   </w:latentStyles>
   <w:style w:type="paragraph" w:default="1" w:styleId="Normal">
     <w:name w:val="Normal"/>

</xml_diff>

<commit_message>
finished CreateRoom. working on JoinRoom, and specific room needs listening thread.
</commit_message>
<xml_diff>
--- a/protocol.docx
+++ b/protocol.docx
@@ -1660,8 +1660,6 @@
               </w:rPr>
               <w:t>שם החדר</w:t>
             </w:r>
-            <w:bookmarkStart w:id="0" w:name="_GoBack"/>
-            <w:bookmarkEnd w:id="0"/>
           </w:p>
           <w:p>
             <w:pPr>
@@ -3367,6 +3365,104 @@
           </w:tcPr>
           <w:p>
             <w:pPr>
+              <w:ind w:left="140" w:right="140"/>
+              <w:rPr>
+                <w:rFonts w:cs="David"/>
+                <w:sz w:val="24"/>
+                <w:szCs w:val="24"/>
+                <w:rtl/>
+              </w:rPr>
+            </w:pPr>
+            <w:r>
+              <w:rPr>
+                <w:rFonts w:cs="David" w:hint="cs"/>
+                <w:sz w:val="24"/>
+                <w:szCs w:val="24"/>
+                <w:rtl/>
+              </w:rPr>
+              <w:t>קוד ההודעה = 4 בתים</w:t>
+            </w:r>
+          </w:p>
+          <w:p>
+            <w:pPr>
+              <w:ind w:left="140" w:right="140"/>
+              <w:rPr>
+                <w:rFonts w:cs="David"/>
+                <w:sz w:val="24"/>
+                <w:szCs w:val="24"/>
+                <w:rtl/>
+              </w:rPr>
+            </w:pPr>
+            <w:r>
+              <w:rPr>
+                <w:rFonts w:cs="David" w:hint="cs"/>
+                <w:sz w:val="24"/>
+                <w:szCs w:val="24"/>
+                <w:rtl/>
+              </w:rPr>
+              <w:t>הצלחה/כישלון = 1 בית (0 הצלחה, 1 כישלון)</w:t>
+            </w:r>
+          </w:p>
+          <w:p>
+            <w:pPr>
+              <w:ind w:left="140" w:right="140"/>
+              <w:rPr>
+                <w:rFonts w:cs="David"/>
+                <w:sz w:val="24"/>
+                <w:szCs w:val="24"/>
+                <w:rtl/>
+              </w:rPr>
+            </w:pPr>
+            <w:r>
+              <w:rPr>
+                <w:rFonts w:cs="David" w:hint="cs"/>
+                <w:sz w:val="24"/>
+                <w:szCs w:val="24"/>
+                <w:rtl/>
+              </w:rPr>
+              <w:t>אם הצלחה:</w:t>
+            </w:r>
+          </w:p>
+          <w:p>
+            <w:pPr>
+              <w:ind w:left="140" w:right="140"/>
+              <w:rPr>
+                <w:rFonts w:cs="David" w:hint="cs"/>
+                <w:sz w:val="24"/>
+                <w:szCs w:val="24"/>
+                <w:rtl/>
+              </w:rPr>
+            </w:pPr>
+            <w:r>
+              <w:rPr>
+                <w:rFonts w:cs="David" w:hint="cs"/>
+                <w:sz w:val="24"/>
+                <w:szCs w:val="24"/>
+                <w:rtl/>
+              </w:rPr>
+              <w:t xml:space="preserve">מזהה חדר </w:t>
+            </w:r>
+            <w:r>
+              <w:rPr>
+                <w:rFonts w:cs="David"/>
+                <w:sz w:val="24"/>
+                <w:szCs w:val="24"/>
+                <w:rtl/>
+              </w:rPr>
+              <w:t>–</w:t>
+            </w:r>
+            <w:r>
+              <w:rPr>
+                <w:rFonts w:cs="David" w:hint="cs"/>
+                <w:sz w:val="24"/>
+                <w:szCs w:val="24"/>
+                <w:rtl/>
+              </w:rPr>
+              <w:t xml:space="preserve"> 4 בתים</w:t>
+            </w:r>
+          </w:p>
+          <w:p>
+            <w:pPr>
               <w:bidi w:val="0"/>
               <w:ind w:left="140" w:right="140"/>
               <w:rPr>
@@ -3381,7 +3477,33 @@
                 <w:sz w:val="24"/>
                 <w:szCs w:val="24"/>
               </w:rPr>
-              <w:t>[1140] //success</w:t>
+              <w:t>[1140</w:t>
+            </w:r>
+            <w:r>
+              <w:rPr>
+                <w:rFonts w:cs="David"/>
+                <w:sz w:val="24"/>
+                <w:szCs w:val="24"/>
+              </w:rPr>
+              <w:t>r</w:t>
+            </w:r>
+            <w:bookmarkStart w:id="0" w:name="_GoBack"/>
+            <w:bookmarkEnd w:id="0"/>
+            <w:r>
+              <w:rPr>
+                <w:rFonts w:cs="David"/>
+                <w:sz w:val="24"/>
+                <w:szCs w:val="24"/>
+              </w:rPr>
+              <w:t>oomID</w:t>
+            </w:r>
+            <w:r>
+              <w:rPr>
+                <w:rFonts w:cs="David"/>
+                <w:sz w:val="24"/>
+                <w:szCs w:val="24"/>
+              </w:rPr>
+              <w:t>] //success</w:t>
             </w:r>
           </w:p>
           <w:p>
@@ -3578,6 +3700,7 @@
                 <w:sz w:val="24"/>
                 <w:szCs w:val="24"/>
               </w:rPr>
+              <w:lastRenderedPageBreak/>
               <w:t>116</w:t>
             </w:r>
           </w:p>
@@ -3746,7 +3869,6 @@
                 <w:sz w:val="24"/>
                 <w:szCs w:val="24"/>
               </w:rPr>
-              <w:lastRenderedPageBreak/>
               <w:t>121</w:t>
             </w:r>
           </w:p>
@@ -5160,6 +5282,7 @@
     <w:lsdException w:name="HTML Sample" w:semiHidden="1" w:unhideWhenUsed="1"/>
     <w:lsdException w:name="HTML Typewriter" w:semiHidden="1" w:unhideWhenUsed="1"/>
     <w:lsdException w:name="HTML Variable" w:semiHidden="1" w:unhideWhenUsed="1"/>
+    <w:lsdException w:name="Normal Table" w:semiHidden="1" w:unhideWhenUsed="1"/>
     <w:lsdException w:name="annotation subject" w:semiHidden="1" w:unhideWhenUsed="1"/>
     <w:lsdException w:name="No List" w:semiHidden="1" w:unhideWhenUsed="1"/>
     <w:lsdException w:name="Outline List 1" w:semiHidden="1" w:unhideWhenUsed="1"/>
@@ -5203,8 +5326,10 @@
     <w:lsdException w:name="Table Elegant" w:semiHidden="1" w:unhideWhenUsed="1"/>
     <w:lsdException w:name="Table Professional" w:semiHidden="1" w:unhideWhenUsed="1"/>
     <w:lsdException w:name="Table Subtle 1" w:semiHidden="1" w:unhideWhenUsed="1"/>
+    <w:lsdException w:name="Table Subtle 2" w:semiHidden="1" w:unhideWhenUsed="1"/>
     <w:lsdException w:name="Table Web 1" w:semiHidden="1" w:unhideWhenUsed="1"/>
     <w:lsdException w:name="Table Web 2" w:semiHidden="1" w:unhideWhenUsed="1"/>
+    <w:lsdException w:name="Table Web 3" w:semiHidden="1" w:unhideWhenUsed="1"/>
     <w:lsdException w:name="Balloon Text" w:semiHidden="1" w:unhideWhenUsed="1"/>
     <w:lsdException w:name="Table Grid" w:uiPriority="39"/>
     <w:lsdException w:name="Table Theme" w:semiHidden="1" w:unhideWhenUsed="1"/>

</xml_diff>

<commit_message>
worked some more on room system - now need to work on leaving and closing rooms.
</commit_message>
<xml_diff>
--- a/protocol.docx
+++ b/protocol.docx
@@ -1,6 +1,6 @@
 
 <file path=word/document.xml><?xml version="1.0" encoding="utf-8"?>
-<w:document xmlns:wpc="http://schemas.microsoft.com/office/word/2010/wordprocessingCanvas" xmlns:cx="http://schemas.microsoft.com/office/drawing/2014/chartex" xmlns:cx1="http://schemas.microsoft.com/office/drawing/2015/9/8/chartex" xmlns:cx2="http://schemas.microsoft.com/office/drawing/2015/10/21/chartex" xmlns:cx3="http://schemas.microsoft.com/office/drawing/2016/5/9/chartex" xmlns:cx4="http://schemas.microsoft.com/office/drawing/2016/5/10/chartex" xmlns:cx5="http://schemas.microsoft.com/office/drawing/2016/5/11/chartex" xmlns:cx6="http://schemas.microsoft.com/office/drawing/2016/5/12/chartex" xmlns:cx7="http://schemas.microsoft.com/office/drawing/2016/5/13/chartex" xmlns:cx8="http://schemas.microsoft.com/office/drawing/2016/5/14/chartex" xmlns:mc="http://schemas.openxmlformats.org/markup-compatibility/2006" xmlns:aink="http://schemas.microsoft.com/office/drawing/2016/ink" xmlns:am3d="http://schemas.microsoft.com/office/drawing/2017/model3d" xmlns:o="urn:schemas-microsoft-com:office:office" xmlns:r="http://schemas.openxmlformats.org/officeDocument/2006/relationships" xmlns:m="http://schemas.openxmlformats.org/officeDocument/2006/math" xmlns:v="urn:schemas-microsoft-com:vml" xmlns:wp14="http://schemas.microsoft.com/office/word/2010/wordprocessingDrawing" xmlns:wp="http://schemas.openxmlformats.org/drawingml/2006/wordprocessingDrawing" xmlns:w10="urn:schemas-microsoft-com:office:word" xmlns:w="http://schemas.openxmlformats.org/wordprocessingml/2006/main" xmlns:w14="http://schemas.microsoft.com/office/word/2010/wordml" xmlns:w15="http://schemas.microsoft.com/office/word/2012/wordml" xmlns:w16cid="http://schemas.microsoft.com/office/word/2016/wordml/cid" xmlns:w16se="http://schemas.microsoft.com/office/word/2015/wordml/symex" xmlns:wpg="http://schemas.microsoft.com/office/word/2010/wordprocessingGroup" xmlns:wpi="http://schemas.microsoft.com/office/word/2010/wordprocessingInk" xmlns:wne="http://schemas.microsoft.com/office/word/2006/wordml" xmlns:wps="http://schemas.microsoft.com/office/word/2010/wordprocessingShape" mc:Ignorable="w14 w15 w16se w16cid wp14">
+<w:document xmlns:wpc="http://schemas.microsoft.com/office/word/2010/wordprocessingCanvas" xmlns:mc="http://schemas.openxmlformats.org/markup-compatibility/2006" xmlns:o="urn:schemas-microsoft-com:office:office" xmlns:r="http://schemas.openxmlformats.org/officeDocument/2006/relationships" xmlns:m="http://schemas.openxmlformats.org/officeDocument/2006/math" xmlns:v="urn:schemas-microsoft-com:vml" xmlns:wp14="http://schemas.microsoft.com/office/word/2010/wordprocessingDrawing" xmlns:wp="http://schemas.openxmlformats.org/drawingml/2006/wordprocessingDrawing" xmlns:w10="urn:schemas-microsoft-com:office:word" xmlns:w="http://schemas.openxmlformats.org/wordprocessingml/2006/main" xmlns:w14="http://schemas.microsoft.com/office/word/2010/wordml" xmlns:w15="http://schemas.microsoft.com/office/word/2012/wordml" xmlns:wpg="http://schemas.microsoft.com/office/word/2010/wordprocessingGroup" xmlns:wpi="http://schemas.microsoft.com/office/word/2010/wordprocessingInk" xmlns:wne="http://schemas.microsoft.com/office/word/2006/wordml" xmlns:wps="http://schemas.microsoft.com/office/word/2010/wordprocessingShape" mc:Ignorable="w14 w15 wp14">
   <w:body>
     <w:tbl>
       <w:tblPr>
@@ -2630,7 +2630,17 @@
                 <w:sz w:val="24"/>
                 <w:szCs w:val="24"/>
               </w:rPr>
-              <w:t xml:space="preserve"> [1100 questionsNumber questionTimeInSec] //success</w:t>
+              <w:t xml:space="preserve"> [1100</w:t>
+            </w:r>
+            <w:bookmarkStart w:id="0" w:name="_GoBack"/>
+            <w:bookmarkEnd w:id="0"/>
+            <w:r>
+              <w:rPr>
+                <w:rFonts w:cs="David"/>
+                <w:sz w:val="24"/>
+                <w:szCs w:val="24"/>
+              </w:rPr>
+              <w:t>] //success</w:t>
             </w:r>
           </w:p>
           <w:p>
@@ -3427,12 +3437,30 @@
             <w:pPr>
               <w:ind w:left="140" w:right="140"/>
               <w:rPr>
+                <w:rFonts w:cs="David"/>
+                <w:sz w:val="24"/>
+                <w:szCs w:val="24"/>
+                <w:rtl/>
+              </w:rPr>
+            </w:pPr>
+            <w:r>
+              <w:rPr>
                 <w:rFonts w:cs="David" w:hint="cs"/>
                 <w:sz w:val="24"/>
                 <w:szCs w:val="24"/>
                 <w:rtl/>
               </w:rPr>
-            </w:pPr>
+              <w:t xml:space="preserve">מזהה חדר </w:t>
+            </w:r>
+            <w:r>
+              <w:rPr>
+                <w:rFonts w:cs="David"/>
+                <w:sz w:val="24"/>
+                <w:szCs w:val="24"/>
+                <w:rtl/>
+              </w:rPr>
+              <w:t>–</w:t>
+            </w:r>
             <w:r>
               <w:rPr>
                 <w:rFonts w:cs="David" w:hint="cs"/>
@@ -3440,24 +3468,6 @@
                 <w:szCs w:val="24"/>
                 <w:rtl/>
               </w:rPr>
-              <w:t xml:space="preserve">מזהה חדר </w:t>
-            </w:r>
-            <w:r>
-              <w:rPr>
-                <w:rFonts w:cs="David"/>
-                <w:sz w:val="24"/>
-                <w:szCs w:val="24"/>
-                <w:rtl/>
-              </w:rPr>
-              <w:t>–</w:t>
-            </w:r>
-            <w:r>
-              <w:rPr>
-                <w:rFonts w:cs="David" w:hint="cs"/>
-                <w:sz w:val="24"/>
-                <w:szCs w:val="24"/>
-                <w:rtl/>
-              </w:rPr>
               <w:t xml:space="preserve"> 4 בתים</w:t>
             </w:r>
           </w:p>
@@ -3485,17 +3495,7 @@
                 <w:sz w:val="24"/>
                 <w:szCs w:val="24"/>
               </w:rPr>
-              <w:t>r</w:t>
-            </w:r>
-            <w:bookmarkStart w:id="0" w:name="_GoBack"/>
-            <w:bookmarkEnd w:id="0"/>
-            <w:r>
-              <w:rPr>
-                <w:rFonts w:cs="David"/>
-                <w:sz w:val="24"/>
-                <w:szCs w:val="24"/>
-              </w:rPr>
-              <w:t>oomID</w:t>
+              <w:t>roomID</w:t>
             </w:r>
             <w:r>
               <w:rPr>
@@ -4885,7 +4885,7 @@
 </file>
 
 <file path=word/endnotes.xml><?xml version="1.0" encoding="utf-8"?>
-<w:endnotes xmlns:wpc="http://schemas.microsoft.com/office/word/2010/wordprocessingCanvas" xmlns:cx="http://schemas.microsoft.com/office/drawing/2014/chartex" xmlns:cx1="http://schemas.microsoft.com/office/drawing/2015/9/8/chartex" xmlns:cx2="http://schemas.microsoft.com/office/drawing/2015/10/21/chartex" xmlns:cx3="http://schemas.microsoft.com/office/drawing/2016/5/9/chartex" xmlns:cx4="http://schemas.microsoft.com/office/drawing/2016/5/10/chartex" xmlns:cx5="http://schemas.microsoft.com/office/drawing/2016/5/11/chartex" xmlns:cx6="http://schemas.microsoft.com/office/drawing/2016/5/12/chartex" xmlns:cx7="http://schemas.microsoft.com/office/drawing/2016/5/13/chartex" xmlns:cx8="http://schemas.microsoft.com/office/drawing/2016/5/14/chartex" xmlns:mc="http://schemas.openxmlformats.org/markup-compatibility/2006" xmlns:aink="http://schemas.microsoft.com/office/drawing/2016/ink" xmlns:am3d="http://schemas.microsoft.com/office/drawing/2017/model3d" xmlns:o="urn:schemas-microsoft-com:office:office" xmlns:r="http://schemas.openxmlformats.org/officeDocument/2006/relationships" xmlns:m="http://schemas.openxmlformats.org/officeDocument/2006/math" xmlns:v="urn:schemas-microsoft-com:vml" xmlns:wp14="http://schemas.microsoft.com/office/word/2010/wordprocessingDrawing" xmlns:wp="http://schemas.openxmlformats.org/drawingml/2006/wordprocessingDrawing" xmlns:w10="urn:schemas-microsoft-com:office:word" xmlns:w="http://schemas.openxmlformats.org/wordprocessingml/2006/main" xmlns:w14="http://schemas.microsoft.com/office/word/2010/wordml" xmlns:w15="http://schemas.microsoft.com/office/word/2012/wordml" xmlns:w16cid="http://schemas.microsoft.com/office/word/2016/wordml/cid" xmlns:w16se="http://schemas.microsoft.com/office/word/2015/wordml/symex" xmlns:wpg="http://schemas.microsoft.com/office/word/2010/wordprocessingGroup" xmlns:wpi="http://schemas.microsoft.com/office/word/2010/wordprocessingInk" xmlns:wne="http://schemas.microsoft.com/office/word/2006/wordml" xmlns:wps="http://schemas.microsoft.com/office/word/2010/wordprocessingShape" mc:Ignorable="w14 w15 w16se w16cid wp14">
+<w:endnotes xmlns:wpc="http://schemas.microsoft.com/office/word/2010/wordprocessingCanvas" xmlns:mc="http://schemas.openxmlformats.org/markup-compatibility/2006" xmlns:o="urn:schemas-microsoft-com:office:office" xmlns:r="http://schemas.openxmlformats.org/officeDocument/2006/relationships" xmlns:m="http://schemas.openxmlformats.org/officeDocument/2006/math" xmlns:v="urn:schemas-microsoft-com:vml" xmlns:wp14="http://schemas.microsoft.com/office/word/2010/wordprocessingDrawing" xmlns:wp="http://schemas.openxmlformats.org/drawingml/2006/wordprocessingDrawing" xmlns:w10="urn:schemas-microsoft-com:office:word" xmlns:w="http://schemas.openxmlformats.org/wordprocessingml/2006/main" xmlns:w14="http://schemas.microsoft.com/office/word/2010/wordml" xmlns:w15="http://schemas.microsoft.com/office/word/2012/wordml" xmlns:wpg="http://schemas.microsoft.com/office/word/2010/wordprocessingGroup" xmlns:wpi="http://schemas.microsoft.com/office/word/2010/wordprocessingInk" xmlns:wne="http://schemas.microsoft.com/office/word/2006/wordml" xmlns:wps="http://schemas.microsoft.com/office/word/2010/wordprocessingShape" mc:Ignorable="w14 w15 wp14">
   <w:endnote w:type="separator" w:id="-1">
     <w:p>
       <w:r>
@@ -4904,7 +4904,7 @@
 </file>
 
 <file path=word/footnotes.xml><?xml version="1.0" encoding="utf-8"?>
-<w:footnotes xmlns:wpc="http://schemas.microsoft.com/office/word/2010/wordprocessingCanvas" xmlns:cx="http://schemas.microsoft.com/office/drawing/2014/chartex" xmlns:cx1="http://schemas.microsoft.com/office/drawing/2015/9/8/chartex" xmlns:cx2="http://schemas.microsoft.com/office/drawing/2015/10/21/chartex" xmlns:cx3="http://schemas.microsoft.com/office/drawing/2016/5/9/chartex" xmlns:cx4="http://schemas.microsoft.com/office/drawing/2016/5/10/chartex" xmlns:cx5="http://schemas.microsoft.com/office/drawing/2016/5/11/chartex" xmlns:cx6="http://schemas.microsoft.com/office/drawing/2016/5/12/chartex" xmlns:cx7="http://schemas.microsoft.com/office/drawing/2016/5/13/chartex" xmlns:cx8="http://schemas.microsoft.com/office/drawing/2016/5/14/chartex" xmlns:mc="http://schemas.openxmlformats.org/markup-compatibility/2006" xmlns:aink="http://schemas.microsoft.com/office/drawing/2016/ink" xmlns:am3d="http://schemas.microsoft.com/office/drawing/2017/model3d" xmlns:o="urn:schemas-microsoft-com:office:office" xmlns:r="http://schemas.openxmlformats.org/officeDocument/2006/relationships" xmlns:m="http://schemas.openxmlformats.org/officeDocument/2006/math" xmlns:v="urn:schemas-microsoft-com:vml" xmlns:wp14="http://schemas.microsoft.com/office/word/2010/wordprocessingDrawing" xmlns:wp="http://schemas.openxmlformats.org/drawingml/2006/wordprocessingDrawing" xmlns:w10="urn:schemas-microsoft-com:office:word" xmlns:w="http://schemas.openxmlformats.org/wordprocessingml/2006/main" xmlns:w14="http://schemas.microsoft.com/office/word/2010/wordml" xmlns:w15="http://schemas.microsoft.com/office/word/2012/wordml" xmlns:w16cid="http://schemas.microsoft.com/office/word/2016/wordml/cid" xmlns:w16se="http://schemas.microsoft.com/office/word/2015/wordml/symex" xmlns:wpg="http://schemas.microsoft.com/office/word/2010/wordprocessingGroup" xmlns:wpi="http://schemas.microsoft.com/office/word/2010/wordprocessingInk" xmlns:wne="http://schemas.microsoft.com/office/word/2006/wordml" xmlns:wps="http://schemas.microsoft.com/office/word/2010/wordprocessingShape" mc:Ignorable="w14 w15 w16se w16cid wp14">
+<w:footnotes xmlns:wpc="http://schemas.microsoft.com/office/word/2010/wordprocessingCanvas" xmlns:mc="http://schemas.openxmlformats.org/markup-compatibility/2006" xmlns:o="urn:schemas-microsoft-com:office:office" xmlns:r="http://schemas.openxmlformats.org/officeDocument/2006/relationships" xmlns:m="http://schemas.openxmlformats.org/officeDocument/2006/math" xmlns:v="urn:schemas-microsoft-com:vml" xmlns:wp14="http://schemas.microsoft.com/office/word/2010/wordprocessingDrawing" xmlns:wp="http://schemas.openxmlformats.org/drawingml/2006/wordprocessingDrawing" xmlns:w10="urn:schemas-microsoft-com:office:word" xmlns:w="http://schemas.openxmlformats.org/wordprocessingml/2006/main" xmlns:w14="http://schemas.microsoft.com/office/word/2010/wordml" xmlns:w15="http://schemas.microsoft.com/office/word/2012/wordml" xmlns:wpg="http://schemas.microsoft.com/office/word/2010/wordprocessingGroup" xmlns:wpi="http://schemas.microsoft.com/office/word/2010/wordprocessingInk" xmlns:wne="http://schemas.microsoft.com/office/word/2006/wordml" xmlns:wps="http://schemas.microsoft.com/office/word/2010/wordprocessingShape" mc:Ignorable="w14 w15 wp14">
   <w:footnote w:type="separator" w:id="-1">
     <w:p>
       <w:r>
@@ -4923,7 +4923,7 @@
 </file>
 
 <file path=word/numbering.xml><?xml version="1.0" encoding="utf-8"?>
-<w:numbering xmlns:wpc="http://schemas.microsoft.com/office/word/2010/wordprocessingCanvas" xmlns:cx="http://schemas.microsoft.com/office/drawing/2014/chartex" xmlns:cx1="http://schemas.microsoft.com/office/drawing/2015/9/8/chartex" xmlns:cx2="http://schemas.microsoft.com/office/drawing/2015/10/21/chartex" xmlns:cx3="http://schemas.microsoft.com/office/drawing/2016/5/9/chartex" xmlns:cx4="http://schemas.microsoft.com/office/drawing/2016/5/10/chartex" xmlns:cx5="http://schemas.microsoft.com/office/drawing/2016/5/11/chartex" xmlns:cx6="http://schemas.microsoft.com/office/drawing/2016/5/12/chartex" xmlns:cx7="http://schemas.microsoft.com/office/drawing/2016/5/13/chartex" xmlns:cx8="http://schemas.microsoft.com/office/drawing/2016/5/14/chartex" xmlns:mc="http://schemas.openxmlformats.org/markup-compatibility/2006" xmlns:aink="http://schemas.microsoft.com/office/drawing/2016/ink" xmlns:am3d="http://schemas.microsoft.com/office/drawing/2017/model3d" xmlns:o="urn:schemas-microsoft-com:office:office" xmlns:r="http://schemas.openxmlformats.org/officeDocument/2006/relationships" xmlns:m="http://schemas.openxmlformats.org/officeDocument/2006/math" xmlns:v="urn:schemas-microsoft-com:vml" xmlns:wp14="http://schemas.microsoft.com/office/word/2010/wordprocessingDrawing" xmlns:wp="http://schemas.openxmlformats.org/drawingml/2006/wordprocessingDrawing" xmlns:w10="urn:schemas-microsoft-com:office:word" xmlns:w="http://schemas.openxmlformats.org/wordprocessingml/2006/main" xmlns:w14="http://schemas.microsoft.com/office/word/2010/wordml" xmlns:w15="http://schemas.microsoft.com/office/word/2012/wordml" xmlns:w16cid="http://schemas.microsoft.com/office/word/2016/wordml/cid" xmlns:w16se="http://schemas.microsoft.com/office/word/2015/wordml/symex" xmlns:wpg="http://schemas.microsoft.com/office/word/2010/wordprocessingGroup" xmlns:wpi="http://schemas.microsoft.com/office/word/2010/wordprocessingInk" xmlns:wne="http://schemas.microsoft.com/office/word/2006/wordml" xmlns:wps="http://schemas.microsoft.com/office/word/2010/wordprocessingShape" mc:Ignorable="w14 w15 w16se w16cid wp14">
+<w:numbering xmlns:wpc="http://schemas.microsoft.com/office/word/2010/wordprocessingCanvas" xmlns:mc="http://schemas.openxmlformats.org/markup-compatibility/2006" xmlns:o="urn:schemas-microsoft-com:office:office" xmlns:r="http://schemas.openxmlformats.org/officeDocument/2006/relationships" xmlns:m="http://schemas.openxmlformats.org/officeDocument/2006/math" xmlns:v="urn:schemas-microsoft-com:vml" xmlns:wp14="http://schemas.microsoft.com/office/word/2010/wordprocessingDrawing" xmlns:wp="http://schemas.openxmlformats.org/drawingml/2006/wordprocessingDrawing" xmlns:w10="urn:schemas-microsoft-com:office:word" xmlns:w="http://schemas.openxmlformats.org/wordprocessingml/2006/main" xmlns:w14="http://schemas.microsoft.com/office/word/2010/wordml" xmlns:w15="http://schemas.microsoft.com/office/word/2012/wordml" xmlns:wpg="http://schemas.microsoft.com/office/word/2010/wordprocessingGroup" xmlns:wpi="http://schemas.microsoft.com/office/word/2010/wordprocessingInk" xmlns:wne="http://schemas.microsoft.com/office/word/2006/wordml" xmlns:wps="http://schemas.microsoft.com/office/word/2010/wordprocessingShape" mc:Ignorable="w14 w15 wp14">
   <w:abstractNum w:abstractNumId="0" w15:restartNumberingAfterBreak="0">
     <w:nsid w:val="04043C84"/>
     <w:multiLevelType w:val="multilevel"/>
@@ -5160,7 +5160,7 @@
 </file>
 
 <file path=word/styles.xml><?xml version="1.0" encoding="utf-8"?>
-<w:styles xmlns:mc="http://schemas.openxmlformats.org/markup-compatibility/2006" xmlns:r="http://schemas.openxmlformats.org/officeDocument/2006/relationships" xmlns:w="http://schemas.openxmlformats.org/wordprocessingml/2006/main" xmlns:w14="http://schemas.microsoft.com/office/word/2010/wordml" xmlns:w15="http://schemas.microsoft.com/office/word/2012/wordml" xmlns:w16cid="http://schemas.microsoft.com/office/word/2016/wordml/cid" xmlns:w16se="http://schemas.microsoft.com/office/word/2015/wordml/symex" mc:Ignorable="w14 w15 w16se w16cid">
+<w:styles xmlns:mc="http://schemas.openxmlformats.org/markup-compatibility/2006" xmlns:r="http://schemas.openxmlformats.org/officeDocument/2006/relationships" xmlns:w="http://schemas.openxmlformats.org/wordprocessingml/2006/main" xmlns:w14="http://schemas.microsoft.com/office/word/2010/wordml" xmlns:w15="http://schemas.microsoft.com/office/word/2012/wordml" mc:Ignorable="w14 w15">
   <w:docDefaults>
     <w:rPrDefault>
       <w:rPr>
@@ -5176,7 +5176,7 @@
       </w:pPr>
     </w:pPrDefault>
   </w:docDefaults>
-  <w:latentStyles w:defLockedState="0" w:defUIPriority="99" w:defSemiHidden="0" w:defUnhideWhenUsed="0" w:defQFormat="0" w:count="375">
+  <w:latentStyles w:defLockedState="0" w:defUIPriority="99" w:defSemiHidden="0" w:defUnhideWhenUsed="0" w:defQFormat="0" w:count="371">
     <w:lsdException w:name="Normal" w:uiPriority="0" w:qFormat="1"/>
     <w:lsdException w:name="heading 1" w:uiPriority="9" w:qFormat="1"/>
     <w:lsdException w:name="heading 2" w:semiHidden="1" w:uiPriority="9" w:unhideWhenUsed="1" w:qFormat="1"/>
@@ -5548,10 +5548,6 @@
     <w:lsdException w:name="List Table 5 Dark Accent 6" w:uiPriority="50"/>
     <w:lsdException w:name="List Table 6 Colorful Accent 6" w:uiPriority="51"/>
     <w:lsdException w:name="List Table 7 Colorful Accent 6" w:uiPriority="52"/>
-    <w:lsdException w:name="Mention" w:semiHidden="1" w:unhideWhenUsed="1"/>
-    <w:lsdException w:name="Smart Hyperlink" w:semiHidden="1" w:unhideWhenUsed="1"/>
-    <w:lsdException w:name="Hashtag" w:semiHidden="1" w:unhideWhenUsed="1"/>
-    <w:lsdException w:name="Unresolved Mention" w:semiHidden="1" w:unhideWhenUsed="1"/>
   </w:latentStyles>
   <w:style w:type="paragraph" w:default="1" w:styleId="Normal">
     <w:name w:val="Normal"/>

</xml_diff>

<commit_message>
diagram complete. protocol written up to 222.
</commit_message>
<xml_diff>
--- a/protocol.docx
+++ b/protocol.docx
@@ -3648,6 +3648,44 @@
           </w:tcPr>
           <w:p>
             <w:pPr>
+              <w:ind w:left="140" w:right="140"/>
+              <w:rPr>
+                <w:rFonts w:cs="David"/>
+                <w:sz w:val="24"/>
+                <w:szCs w:val="24"/>
+                <w:rtl/>
+              </w:rPr>
+            </w:pPr>
+            <w:r>
+              <w:rPr>
+                <w:rFonts w:cs="David" w:hint="cs"/>
+                <w:sz w:val="24"/>
+                <w:szCs w:val="24"/>
+                <w:rtl/>
+              </w:rPr>
+              <w:t xml:space="preserve">קוד הודעה </w:t>
+            </w:r>
+            <w:r>
+              <w:rPr>
+                <w:rFonts w:cs="David"/>
+                <w:sz w:val="24"/>
+                <w:szCs w:val="24"/>
+                <w:rtl/>
+              </w:rPr>
+              <w:t>–</w:t>
+            </w:r>
+            <w:r>
+              <w:rPr>
+                <w:rFonts w:cs="David" w:hint="cs"/>
+                <w:sz w:val="24"/>
+                <w:szCs w:val="24"/>
+                <w:rtl/>
+              </w:rPr>
+              <w:t xml:space="preserve"> 3 בתים</w:t>
+            </w:r>
+          </w:p>
+          <w:p>
+            <w:pPr>
               <w:bidi w:val="0"/>
               <w:ind w:left="140" w:right="140"/>
               <w:rPr>
@@ -3797,12 +3835,80 @@
           </w:tcPr>
           <w:p>
             <w:pPr>
+              <w:ind w:left="140" w:right="140"/>
+              <w:rPr>
+                <w:rFonts w:cs="David"/>
+                <w:sz w:val="24"/>
+                <w:szCs w:val="24"/>
+                <w:rtl/>
+              </w:rPr>
+            </w:pPr>
+            <w:r>
+              <w:rPr>
+                <w:rFonts w:cs="David" w:hint="cs"/>
+                <w:sz w:val="24"/>
+                <w:szCs w:val="24"/>
+                <w:rtl/>
+              </w:rPr>
+              <w:t xml:space="preserve">קוד הודעה </w:t>
+            </w:r>
+            <w:r>
+              <w:rPr>
+                <w:rFonts w:cs="David"/>
+                <w:sz w:val="24"/>
+                <w:szCs w:val="24"/>
+                <w:rtl/>
+              </w:rPr>
+              <w:t>–</w:t>
+            </w:r>
+            <w:r>
+              <w:rPr>
+                <w:rFonts w:cs="David" w:hint="cs"/>
+                <w:sz w:val="24"/>
+                <w:szCs w:val="24"/>
+                <w:rtl/>
+              </w:rPr>
+              <w:t xml:space="preserve"> 3 בתים.</w:t>
+            </w:r>
+          </w:p>
+          <w:p>
+            <w:pPr>
+              <w:ind w:left="140" w:right="140"/>
+              <w:rPr>
+                <w:rFonts w:cs="David"/>
+                <w:sz w:val="24"/>
+                <w:szCs w:val="24"/>
+                <w:rtl/>
+              </w:rPr>
+            </w:pPr>
+            <w:r>
+              <w:rPr>
+                <w:rFonts w:cs="David"/>
+                <w:sz w:val="24"/>
+                <w:szCs w:val="24"/>
+                <w:rtl/>
+              </w:rPr>
+              <w:t>יישלח לכל המשתמשים ששייכים לחדר כולל האדמין</w:t>
+            </w:r>
+            <w:r>
+              <w:rPr>
+                <w:rFonts w:cs="David" w:hint="cs"/>
+                <w:sz w:val="24"/>
+                <w:szCs w:val="24"/>
+                <w:rtl/>
+              </w:rPr>
+              <w:t>.</w:t>
+            </w:r>
+          </w:p>
+          <w:p>
+            <w:pPr>
               <w:bidi w:val="0"/>
               <w:ind w:left="140" w:right="140"/>
               <w:rPr>
                 <w:rFonts w:cs="David"/>
                 <w:sz w:val="24"/>
                 <w:szCs w:val="24"/>
+                <w:rtl/>
               </w:rPr>
             </w:pPr>
             <w:r>
@@ -3812,26 +3918,6 @@
                 <w:szCs w:val="24"/>
               </w:rPr>
               <w:t>[116]</w:t>
-            </w:r>
-          </w:p>
-          <w:p>
-            <w:pPr>
-              <w:ind w:right="140"/>
-              <w:rPr>
-                <w:rFonts w:cs="David"/>
-                <w:sz w:val="24"/>
-                <w:szCs w:val="24"/>
-                <w:rtl/>
-              </w:rPr>
-            </w:pPr>
-            <w:r>
-              <w:rPr>
-                <w:rFonts w:cs="David"/>
-                <w:sz w:val="24"/>
-                <w:szCs w:val="24"/>
-                <w:rtl/>
-              </w:rPr>
-              <w:t>יישלח לכל המשתמשים ששייכים לחדר כולל האדמין</w:t>
             </w:r>
           </w:p>
         </w:tc>
@@ -3857,25 +3943,81 @@
             <w:pPr>
               <w:ind w:left="140" w:right="140"/>
               <w:rPr>
+                <w:rFonts w:cs="David"/>
+                <w:sz w:val="24"/>
+                <w:szCs w:val="24"/>
+                <w:rtl/>
+              </w:rPr>
+            </w:pPr>
+            <w:r>
+              <w:rPr>
+                <w:rFonts w:cs="David"/>
+                <w:sz w:val="24"/>
+                <w:szCs w:val="24"/>
+              </w:rPr>
+              <w:t>217</w:t>
+            </w:r>
+          </w:p>
+        </w:tc>
+        <w:tc>
+          <w:tcPr>
+            <w:tcW w:w="1276" w:type="dxa"/>
+            <w:tcBorders>
+              <w:bottom w:val="single" w:sz="8" w:space="0" w:color="000000"/>
+              <w:right w:val="single" w:sz="8" w:space="0" w:color="000000"/>
+            </w:tcBorders>
+            <w:shd w:val="clear" w:color="auto" w:fill="BFBFBF" w:themeFill="background1" w:themeFillShade="BF"/>
+            <w:tcMar>
+              <w:top w:w="100" w:type="dxa"/>
+              <w:left w:w="100" w:type="dxa"/>
+              <w:bottom w:w="100" w:type="dxa"/>
+              <w:right w:w="100" w:type="dxa"/>
+            </w:tcMar>
+          </w:tcPr>
+          <w:p>
+            <w:pPr>
+              <w:ind w:left="140" w:right="140"/>
+              <w:rPr>
+                <w:rFonts w:cs="David"/>
+                <w:sz w:val="24"/>
+                <w:szCs w:val="24"/>
+                <w:rtl/>
+              </w:rPr>
+            </w:pPr>
+            <w:r>
+              <w:rPr>
                 <w:rFonts w:cs="David" w:hint="cs"/>
                 <w:sz w:val="24"/>
                 <w:szCs w:val="24"/>
                 <w:rtl/>
               </w:rPr>
-            </w:pPr>
-            <w:r>
-              <w:rPr>
-                <w:rFonts w:cs="David"/>
-                <w:sz w:val="24"/>
-                <w:szCs w:val="24"/>
-              </w:rPr>
-              <w:t>217</w:t>
-            </w:r>
-          </w:p>
-        </w:tc>
-        <w:tc>
-          <w:tcPr>
-            <w:tcW w:w="1276" w:type="dxa"/>
+              <w:t>קליינט-</w:t>
+            </w:r>
+          </w:p>
+          <w:p>
+            <w:pPr>
+              <w:ind w:left="140" w:right="140"/>
+              <w:rPr>
+                <w:rFonts w:cs="David"/>
+                <w:sz w:val="24"/>
+                <w:szCs w:val="24"/>
+                <w:rtl/>
+              </w:rPr>
+            </w:pPr>
+            <w:r>
+              <w:rPr>
+                <w:rFonts w:cs="David" w:hint="cs"/>
+                <w:sz w:val="24"/>
+                <w:szCs w:val="24"/>
+                <w:rtl/>
+              </w:rPr>
+              <w:t>סרבר</w:t>
+            </w:r>
+          </w:p>
+        </w:tc>
+        <w:tc>
+          <w:tcPr>
+            <w:tcW w:w="2126" w:type="dxa"/>
             <w:tcBorders>
               <w:bottom w:val="single" w:sz="8" w:space="0" w:color="000000"/>
               <w:right w:val="single" w:sz="8" w:space="0" w:color="000000"/>
@@ -3892,11 +4034,47 @@
             <w:pPr>
               <w:ind w:left="140" w:right="140"/>
               <w:rPr>
+                <w:rFonts w:cs="David"/>
+                <w:sz w:val="24"/>
+                <w:szCs w:val="24"/>
+                <w:rtl/>
+              </w:rPr>
+            </w:pPr>
+            <w:r>
+              <w:rPr>
                 <w:rFonts w:cs="David" w:hint="cs"/>
                 <w:sz w:val="24"/>
                 <w:szCs w:val="24"/>
                 <w:rtl/>
               </w:rPr>
+              <w:t>הודעת תחילת משחק</w:t>
+            </w:r>
+          </w:p>
+        </w:tc>
+        <w:tc>
+          <w:tcPr>
+            <w:tcW w:w="5387" w:type="dxa"/>
+            <w:tcBorders>
+              <w:bottom w:val="single" w:sz="8" w:space="0" w:color="000000"/>
+              <w:right w:val="single" w:sz="8" w:space="0" w:color="000000"/>
+            </w:tcBorders>
+            <w:shd w:val="clear" w:color="auto" w:fill="BFBFBF" w:themeFill="background1" w:themeFillShade="BF"/>
+            <w:tcMar>
+              <w:top w:w="100" w:type="dxa"/>
+              <w:left w:w="100" w:type="dxa"/>
+              <w:bottom w:w="100" w:type="dxa"/>
+              <w:right w:w="100" w:type="dxa"/>
+            </w:tcMar>
+          </w:tcPr>
+          <w:p>
+            <w:pPr>
+              <w:ind w:left="140" w:right="140"/>
+              <w:rPr>
+                <w:rFonts w:cs="David"/>
+                <w:sz w:val="24"/>
+                <w:szCs w:val="24"/>
+                <w:rtl/>
+              </w:rPr>
             </w:pPr>
             <w:r>
               <w:rPr>
@@ -3905,81 +4083,27 @@
                 <w:szCs w:val="24"/>
                 <w:rtl/>
               </w:rPr>
-              <w:t>קליינט-</w:t>
-            </w:r>
-          </w:p>
-          <w:p>
-            <w:pPr>
-              <w:ind w:left="140" w:right="140"/>
+              <w:t xml:space="preserve">קוד הודעה </w:t>
+            </w:r>
+            <w:r>
+              <w:rPr>
+                <w:rFonts w:cs="David"/>
+                <w:sz w:val="24"/>
+                <w:szCs w:val="24"/>
+                <w:rtl/>
+              </w:rPr>
+              <w:t>–</w:t>
+            </w:r>
+            <w:r>
               <w:rPr>
                 <w:rFonts w:cs="David" w:hint="cs"/>
                 <w:sz w:val="24"/>
                 <w:szCs w:val="24"/>
                 <w:rtl/>
               </w:rPr>
-            </w:pPr>
-            <w:r>
-              <w:rPr>
-                <w:rFonts w:cs="David" w:hint="cs"/>
-                <w:sz w:val="24"/>
-                <w:szCs w:val="24"/>
-                <w:rtl/>
-              </w:rPr>
-              <w:t>סרבר</w:t>
-            </w:r>
-          </w:p>
-        </w:tc>
-        <w:tc>
-          <w:tcPr>
-            <w:tcW w:w="2126" w:type="dxa"/>
-            <w:tcBorders>
-              <w:bottom w:val="single" w:sz="8" w:space="0" w:color="000000"/>
-              <w:right w:val="single" w:sz="8" w:space="0" w:color="000000"/>
-            </w:tcBorders>
-            <w:shd w:val="clear" w:color="auto" w:fill="BFBFBF" w:themeFill="background1" w:themeFillShade="BF"/>
-            <w:tcMar>
-              <w:top w:w="100" w:type="dxa"/>
-              <w:left w:w="100" w:type="dxa"/>
-              <w:bottom w:w="100" w:type="dxa"/>
-              <w:right w:w="100" w:type="dxa"/>
-            </w:tcMar>
-          </w:tcPr>
-          <w:p>
-            <w:pPr>
-              <w:ind w:left="140" w:right="140"/>
-              <w:rPr>
-                <w:rFonts w:cs="David" w:hint="cs"/>
-                <w:sz w:val="24"/>
-                <w:szCs w:val="24"/>
-                <w:rtl/>
-              </w:rPr>
-            </w:pPr>
-            <w:r>
-              <w:rPr>
-                <w:rFonts w:cs="David" w:hint="cs"/>
-                <w:sz w:val="24"/>
-                <w:szCs w:val="24"/>
-                <w:rtl/>
-              </w:rPr>
-              <w:t>הודעת תחילת משחק</w:t>
-            </w:r>
-          </w:p>
-        </w:tc>
-        <w:tc>
-          <w:tcPr>
-            <w:tcW w:w="5387" w:type="dxa"/>
-            <w:tcBorders>
-              <w:bottom w:val="single" w:sz="8" w:space="0" w:color="000000"/>
-              <w:right w:val="single" w:sz="8" w:space="0" w:color="000000"/>
-            </w:tcBorders>
-            <w:shd w:val="clear" w:color="auto" w:fill="BFBFBF" w:themeFill="background1" w:themeFillShade="BF"/>
-            <w:tcMar>
-              <w:top w:w="100" w:type="dxa"/>
-              <w:left w:w="100" w:type="dxa"/>
-              <w:bottom w:w="100" w:type="dxa"/>
-              <w:right w:w="100" w:type="dxa"/>
-            </w:tcMar>
-          </w:tcPr>
+              <w:t xml:space="preserve"> 3 בתים.</w:t>
+            </w:r>
+          </w:p>
           <w:p>
             <w:pPr>
               <w:bidi w:val="0"/>
@@ -4022,9 +4146,81 @@
             <w:pPr>
               <w:ind w:left="140" w:right="140"/>
               <w:rPr>
+                <w:rFonts w:asciiTheme="majorBidi" w:hAnsiTheme="majorBidi" w:cstheme="majorBidi"/>
+                <w:sz w:val="24"/>
+                <w:szCs w:val="24"/>
+              </w:rPr>
+            </w:pPr>
+            <w:r>
+              <w:rPr>
+                <w:rFonts w:asciiTheme="majorBidi" w:hAnsiTheme="majorBidi" w:cstheme="majorBidi"/>
+                <w:sz w:val="24"/>
+                <w:szCs w:val="24"/>
+                <w:rtl/>
+              </w:rPr>
+              <w:t>118</w:t>
+            </w:r>
+          </w:p>
+        </w:tc>
+        <w:tc>
+          <w:tcPr>
+            <w:tcW w:w="1276" w:type="dxa"/>
+            <w:tcBorders>
+              <w:bottom w:val="single" w:sz="8" w:space="0" w:color="000000"/>
+              <w:right w:val="single" w:sz="8" w:space="0" w:color="000000"/>
+            </w:tcBorders>
+            <w:shd w:val="clear" w:color="auto" w:fill="FFFFFF" w:themeFill="background1"/>
+            <w:tcMar>
+              <w:top w:w="100" w:type="dxa"/>
+              <w:left w:w="100" w:type="dxa"/>
+              <w:bottom w:w="100" w:type="dxa"/>
+              <w:right w:w="100" w:type="dxa"/>
+            </w:tcMar>
+          </w:tcPr>
+          <w:p>
+            <w:pPr>
+              <w:ind w:left="140" w:right="140"/>
+              <w:rPr>
+                <w:rFonts w:cs="David"/>
+                <w:sz w:val="24"/>
+                <w:szCs w:val="24"/>
+                <w:rtl/>
+              </w:rPr>
+            </w:pPr>
+            <w:r>
+              <w:rPr>
                 <w:rFonts w:cs="David" w:hint="cs"/>
                 <w:sz w:val="24"/>
                 <w:szCs w:val="24"/>
+                <w:rtl/>
+              </w:rPr>
+              <w:t>סרבר-קליינט</w:t>
+            </w:r>
+          </w:p>
+        </w:tc>
+        <w:tc>
+          <w:tcPr>
+            <w:tcW w:w="2126" w:type="dxa"/>
+            <w:tcBorders>
+              <w:bottom w:val="single" w:sz="8" w:space="0" w:color="000000"/>
+              <w:right w:val="single" w:sz="8" w:space="0" w:color="000000"/>
+            </w:tcBorders>
+            <w:shd w:val="clear" w:color="auto" w:fill="FFFFFF" w:themeFill="background1"/>
+            <w:tcMar>
+              <w:top w:w="100" w:type="dxa"/>
+              <w:left w:w="100" w:type="dxa"/>
+              <w:bottom w:w="100" w:type="dxa"/>
+              <w:right w:w="100" w:type="dxa"/>
+            </w:tcMar>
+          </w:tcPr>
+          <w:p>
+            <w:pPr>
+              <w:ind w:left="140" w:right="140"/>
+              <w:rPr>
+                <w:rFonts w:cs="David"/>
+                <w:sz w:val="24"/>
+                <w:szCs w:val="24"/>
+                <w:rtl/>
               </w:rPr>
             </w:pPr>
             <w:r>
@@ -4034,34 +4230,201 @@
                 <w:szCs w:val="24"/>
                 <w:rtl/>
               </w:rPr>
-              <w:t>118</w:t>
-            </w:r>
-          </w:p>
-        </w:tc>
+              <w:t>הודעת תחילת משחק כללית</w:t>
+            </w:r>
+          </w:p>
+        </w:tc>
+        <w:tc>
+          <w:tcPr>
+            <w:tcW w:w="5387" w:type="dxa"/>
+            <w:tcBorders>
+              <w:bottom w:val="single" w:sz="8" w:space="0" w:color="000000"/>
+              <w:right w:val="single" w:sz="8" w:space="0" w:color="000000"/>
+            </w:tcBorders>
+            <w:shd w:val="clear" w:color="auto" w:fill="FFFFFF" w:themeFill="background1"/>
+            <w:tcMar>
+              <w:top w:w="100" w:type="dxa"/>
+              <w:left w:w="100" w:type="dxa"/>
+              <w:bottom w:w="100" w:type="dxa"/>
+              <w:right w:w="100" w:type="dxa"/>
+            </w:tcMar>
+          </w:tcPr>
+          <w:p>
+            <w:pPr>
+              <w:ind w:left="140" w:right="140"/>
+              <w:rPr>
+                <w:rFonts w:cs="David"/>
+                <w:sz w:val="24"/>
+                <w:szCs w:val="24"/>
+                <w:rtl/>
+              </w:rPr>
+            </w:pPr>
+            <w:r>
+              <w:rPr>
+                <w:rFonts w:cs="David" w:hint="cs"/>
+                <w:sz w:val="24"/>
+                <w:szCs w:val="24"/>
+                <w:rtl/>
+              </w:rPr>
+              <w:t xml:space="preserve">קוד הודעה </w:t>
+            </w:r>
+            <w:r>
+              <w:rPr>
+                <w:rFonts w:cs="David"/>
+                <w:sz w:val="24"/>
+                <w:szCs w:val="24"/>
+                <w:rtl/>
+              </w:rPr>
+              <w:t>–</w:t>
+            </w:r>
+            <w:r>
+              <w:rPr>
+                <w:rFonts w:cs="David" w:hint="cs"/>
+                <w:sz w:val="24"/>
+                <w:szCs w:val="24"/>
+                <w:rtl/>
+              </w:rPr>
+              <w:t xml:space="preserve"> 3 בתים.</w:t>
+            </w:r>
+          </w:p>
+          <w:p>
+            <w:pPr>
+              <w:ind w:left="140" w:right="140"/>
+              <w:rPr>
+                <w:rFonts w:cs="David"/>
+                <w:sz w:val="24"/>
+                <w:szCs w:val="24"/>
+                <w:rtl/>
+              </w:rPr>
+            </w:pPr>
+            <w:r>
+              <w:rPr>
+                <w:rFonts w:cs="David" w:hint="cs"/>
+                <w:sz w:val="24"/>
+                <w:szCs w:val="24"/>
+                <w:rtl/>
+              </w:rPr>
+              <w:t>נשלחת לכל המשתמשים השייכים לחדר.</w:t>
+            </w:r>
+          </w:p>
+          <w:p>
+            <w:pPr>
+              <w:bidi w:val="0"/>
+              <w:ind w:left="140" w:right="140"/>
+              <w:rPr>
+                <w:rFonts w:cs="David"/>
+                <w:sz w:val="24"/>
+                <w:szCs w:val="24"/>
+                <w:rtl/>
+              </w:rPr>
+            </w:pPr>
+            <w:r>
+              <w:rPr>
+                <w:rFonts w:cs="David"/>
+                <w:sz w:val="24"/>
+                <w:szCs w:val="24"/>
+              </w:rPr>
+              <w:t>[118]</w:t>
+            </w:r>
+          </w:p>
+        </w:tc>
+      </w:tr>
+      <w:tr>
         <w:tc>
           <w:tcPr>
             <w:tcW w:w="1276" w:type="dxa"/>
             <w:tcBorders>
-              <w:bottom w:val="single" w:sz="8" w:space="0" w:color="000000"/>
-              <w:right w:val="single" w:sz="8" w:space="0" w:color="000000"/>
-            </w:tcBorders>
-            <w:shd w:val="clear" w:color="auto" w:fill="FFFFFF" w:themeFill="background1"/>
-            <w:tcMar>
-              <w:top w:w="100" w:type="dxa"/>
-              <w:left w:w="100" w:type="dxa"/>
-              <w:bottom w:w="100" w:type="dxa"/>
-              <w:right w:w="100" w:type="dxa"/>
-            </w:tcMar>
-          </w:tcPr>
-          <w:p>
-            <w:pPr>
-              <w:ind w:left="140" w:right="140"/>
+              <w:left w:val="single" w:sz="8" w:space="0" w:color="000000"/>
+              <w:bottom w:val="single" w:sz="8" w:space="0" w:color="000000"/>
+              <w:right w:val="single" w:sz="8" w:space="0" w:color="000000"/>
+            </w:tcBorders>
+            <w:shd w:val="clear" w:color="auto" w:fill="auto"/>
+            <w:tcMar>
+              <w:top w:w="100" w:type="dxa"/>
+              <w:left w:w="100" w:type="dxa"/>
+              <w:bottom w:w="100" w:type="dxa"/>
+              <w:right w:w="100" w:type="dxa"/>
+            </w:tcMar>
+          </w:tcPr>
+          <w:p>
+            <w:pPr>
+              <w:ind w:left="140" w:right="140"/>
+              <w:rPr>
+                <w:rFonts w:cs="David"/>
+                <w:sz w:val="24"/>
+                <w:szCs w:val="24"/>
+              </w:rPr>
+            </w:pPr>
+            <w:r>
+              <w:rPr>
+                <w:rFonts w:cs="David"/>
+                <w:sz w:val="24"/>
+                <w:szCs w:val="24"/>
+              </w:rPr>
+              <w:t>119</w:t>
+            </w:r>
+          </w:p>
+        </w:tc>
+        <w:tc>
+          <w:tcPr>
+            <w:tcW w:w="1276" w:type="dxa"/>
+            <w:tcBorders>
+              <w:bottom w:val="single" w:sz="8" w:space="0" w:color="000000"/>
+              <w:right w:val="single" w:sz="8" w:space="0" w:color="000000"/>
+            </w:tcBorders>
+            <w:shd w:val="clear" w:color="auto" w:fill="auto"/>
+            <w:tcMar>
+              <w:top w:w="100" w:type="dxa"/>
+              <w:left w:w="100" w:type="dxa"/>
+              <w:bottom w:w="100" w:type="dxa"/>
+              <w:right w:w="100" w:type="dxa"/>
+            </w:tcMar>
+          </w:tcPr>
+          <w:p>
+            <w:pPr>
+              <w:ind w:left="140" w:right="140"/>
+              <w:rPr>
+                <w:rFonts w:cs="David"/>
+                <w:sz w:val="24"/>
+                <w:szCs w:val="24"/>
+                <w:rtl/>
+              </w:rPr>
+            </w:pPr>
+            <w:r>
               <w:rPr>
                 <w:rFonts w:cs="David" w:hint="cs"/>
                 <w:sz w:val="24"/>
                 <w:szCs w:val="24"/>
                 <w:rtl/>
               </w:rPr>
+              <w:t>סרבר-קליינט</w:t>
+            </w:r>
+          </w:p>
+        </w:tc>
+        <w:tc>
+          <w:tcPr>
+            <w:tcW w:w="2126" w:type="dxa"/>
+            <w:tcBorders>
+              <w:bottom w:val="single" w:sz="8" w:space="0" w:color="000000"/>
+              <w:right w:val="single" w:sz="8" w:space="0" w:color="000000"/>
+            </w:tcBorders>
+            <w:shd w:val="clear" w:color="auto" w:fill="auto"/>
+            <w:tcMar>
+              <w:top w:w="100" w:type="dxa"/>
+              <w:left w:w="100" w:type="dxa"/>
+              <w:bottom w:w="100" w:type="dxa"/>
+              <w:right w:w="100" w:type="dxa"/>
+            </w:tcMar>
+          </w:tcPr>
+          <w:p>
+            <w:pPr>
+              <w:ind w:left="140" w:right="140"/>
+              <w:rPr>
+                <w:rFonts w:cs="David"/>
+                <w:sz w:val="24"/>
+                <w:szCs w:val="24"/>
+                <w:rtl/>
+              </w:rPr>
             </w:pPr>
             <w:r>
               <w:rPr>
@@ -4070,6 +4433,494 @@
                 <w:szCs w:val="24"/>
                 <w:rtl/>
               </w:rPr>
+              <w:t>הודעת אתחול מפה</w:t>
+            </w:r>
+          </w:p>
+        </w:tc>
+        <w:tc>
+          <w:tcPr>
+            <w:tcW w:w="5387" w:type="dxa"/>
+            <w:tcBorders>
+              <w:bottom w:val="single" w:sz="8" w:space="0" w:color="000000"/>
+              <w:right w:val="single" w:sz="8" w:space="0" w:color="000000"/>
+            </w:tcBorders>
+            <w:shd w:val="clear" w:color="auto" w:fill="auto"/>
+            <w:tcMar>
+              <w:top w:w="100" w:type="dxa"/>
+              <w:left w:w="100" w:type="dxa"/>
+              <w:bottom w:w="100" w:type="dxa"/>
+              <w:right w:w="100" w:type="dxa"/>
+            </w:tcMar>
+          </w:tcPr>
+          <w:p>
+            <w:pPr>
+              <w:ind w:left="140" w:right="140"/>
+              <w:rPr>
+                <w:rFonts w:cs="David"/>
+                <w:sz w:val="24"/>
+                <w:szCs w:val="24"/>
+                <w:rtl/>
+              </w:rPr>
+            </w:pPr>
+            <w:r>
+              <w:rPr>
+                <w:rFonts w:cs="David" w:hint="cs"/>
+                <w:sz w:val="24"/>
+                <w:szCs w:val="24"/>
+                <w:rtl/>
+              </w:rPr>
+              <w:t xml:space="preserve">מספר שחקנים </w:t>
+            </w:r>
+            <w:r>
+              <w:rPr>
+                <w:rFonts w:cs="David"/>
+                <w:sz w:val="24"/>
+                <w:szCs w:val="24"/>
+                <w:rtl/>
+              </w:rPr>
+              <w:t>–</w:t>
+            </w:r>
+            <w:r>
+              <w:rPr>
+                <w:rFonts w:cs="David" w:hint="cs"/>
+                <w:sz w:val="24"/>
+                <w:szCs w:val="24"/>
+                <w:rtl/>
+              </w:rPr>
+              <w:t xml:space="preserve"> 1 בית (2-6, יישלח כתו)</w:t>
+            </w:r>
+          </w:p>
+          <w:p>
+            <w:pPr>
+              <w:ind w:left="140" w:right="140"/>
+              <w:rPr>
+                <w:rFonts w:cs="David"/>
+                <w:sz w:val="24"/>
+                <w:szCs w:val="24"/>
+                <w:rtl/>
+              </w:rPr>
+            </w:pPr>
+            <w:r>
+              <w:rPr>
+                <w:rFonts w:cs="David" w:hint="cs"/>
+                <w:sz w:val="24"/>
+                <w:szCs w:val="24"/>
+                <w:rtl/>
+              </w:rPr>
+              <w:t>גודל שם שחקן</w:t>
+            </w:r>
+            <w:r>
+              <w:rPr>
+                <w:rFonts w:cs="David" w:hint="cs"/>
+                <w:sz w:val="24"/>
+                <w:szCs w:val="24"/>
+                <w:rtl/>
+              </w:rPr>
+              <w:t xml:space="preserve"> </w:t>
+            </w:r>
+            <w:r>
+              <w:rPr>
+                <w:rFonts w:cs="David"/>
+                <w:sz w:val="24"/>
+                <w:szCs w:val="24"/>
+                <w:rtl/>
+              </w:rPr>
+              <w:t>–</w:t>
+            </w:r>
+            <w:r>
+              <w:rPr>
+                <w:rFonts w:cs="David" w:hint="cs"/>
+                <w:sz w:val="24"/>
+                <w:szCs w:val="24"/>
+                <w:rtl/>
+              </w:rPr>
+              <w:t xml:space="preserve"> 2 בתים</w:t>
+            </w:r>
+          </w:p>
+          <w:p>
+            <w:pPr>
+              <w:ind w:left="140" w:right="140"/>
+              <w:rPr>
+                <w:rFonts w:cs="David"/>
+                <w:sz w:val="24"/>
+                <w:szCs w:val="24"/>
+              </w:rPr>
+            </w:pPr>
+            <w:r>
+              <w:rPr>
+                <w:rFonts w:cs="David" w:hint="cs"/>
+                <w:sz w:val="24"/>
+                <w:szCs w:val="24"/>
+                <w:rtl/>
+              </w:rPr>
+              <w:t>אינדקס בעלי הטריטוריה</w:t>
+            </w:r>
+            <w:r>
+              <w:rPr>
+                <w:rFonts w:cs="David" w:hint="cs"/>
+                <w:sz w:val="24"/>
+                <w:szCs w:val="24"/>
+                <w:rtl/>
+              </w:rPr>
+              <w:t xml:space="preserve"> לפי רשימת השחקנ</w:t>
+            </w:r>
+            <w:r>
+              <w:rPr>
+                <w:rFonts w:cs="David" w:hint="cs"/>
+                <w:sz w:val="24"/>
+                <w:szCs w:val="24"/>
+                <w:rtl/>
+              </w:rPr>
+              <w:t xml:space="preserve">ים שנשלחה בתחילת ההודעה </w:t>
+            </w:r>
+            <w:r>
+              <w:rPr>
+                <w:rFonts w:cs="David"/>
+                <w:sz w:val="24"/>
+                <w:szCs w:val="24"/>
+                <w:rtl/>
+              </w:rPr>
+              <w:t>–</w:t>
+            </w:r>
+            <w:r>
+              <w:rPr>
+                <w:rFonts w:cs="David" w:hint="cs"/>
+                <w:sz w:val="24"/>
+                <w:szCs w:val="24"/>
+                <w:rtl/>
+              </w:rPr>
+              <w:t xml:space="preserve"> 1 בית (0-5, יישלח כתו)</w:t>
+            </w:r>
+          </w:p>
+          <w:p>
+            <w:pPr>
+              <w:ind w:left="140" w:right="140"/>
+              <w:rPr>
+                <w:rFonts w:cs="David"/>
+                <w:sz w:val="24"/>
+                <w:szCs w:val="24"/>
+                <w:rtl/>
+              </w:rPr>
+            </w:pPr>
+          </w:p>
+          <w:p>
+            <w:pPr>
+              <w:bidi w:val="0"/>
+              <w:ind w:left="140" w:right="140"/>
+              <w:rPr>
+                <w:rFonts w:cs="David"/>
+                <w:sz w:val="24"/>
+                <w:szCs w:val="24"/>
+              </w:rPr>
+            </w:pPr>
+            <w:r>
+              <w:rPr>
+                <w:rFonts w:cs="David"/>
+                <w:sz w:val="24"/>
+                <w:szCs w:val="24"/>
+              </w:rPr>
+              <w:t>[119 amount ## username ## username … index index index …]</w:t>
+            </w:r>
+            <w:r>
+              <w:rPr>
+                <w:rFonts w:cs="David" w:hint="cs"/>
+                <w:sz w:val="24"/>
+                <w:szCs w:val="24"/>
+                <w:rtl/>
+              </w:rPr>
+              <w:t xml:space="preserve"> </w:t>
+            </w:r>
+          </w:p>
+        </w:tc>
+      </w:tr>
+      <w:tr>
+        <w:tc>
+          <w:tcPr>
+            <w:tcW w:w="1276" w:type="dxa"/>
+            <w:tcBorders>
+              <w:left w:val="single" w:sz="8" w:space="0" w:color="000000"/>
+              <w:bottom w:val="single" w:sz="8" w:space="0" w:color="000000"/>
+              <w:right w:val="single" w:sz="8" w:space="0" w:color="000000"/>
+            </w:tcBorders>
+            <w:shd w:val="clear" w:color="auto" w:fill="BFBFBF" w:themeFill="background1" w:themeFillShade="BF"/>
+            <w:tcMar>
+              <w:top w:w="100" w:type="dxa"/>
+              <w:left w:w="100" w:type="dxa"/>
+              <w:bottom w:w="100" w:type="dxa"/>
+              <w:right w:w="100" w:type="dxa"/>
+            </w:tcMar>
+          </w:tcPr>
+          <w:p>
+            <w:pPr>
+              <w:ind w:left="140" w:right="140"/>
+              <w:rPr>
+                <w:rFonts w:asciiTheme="majorBidi" w:hAnsiTheme="majorBidi" w:cstheme="majorBidi"/>
+                <w:sz w:val="24"/>
+                <w:szCs w:val="24"/>
+              </w:rPr>
+            </w:pPr>
+            <w:r>
+              <w:rPr>
+                <w:rFonts w:asciiTheme="majorBidi" w:hAnsiTheme="majorBidi" w:cstheme="majorBidi"/>
+                <w:sz w:val="24"/>
+                <w:szCs w:val="24"/>
+              </w:rPr>
+              <w:t>220</w:t>
+            </w:r>
+          </w:p>
+        </w:tc>
+        <w:tc>
+          <w:tcPr>
+            <w:tcW w:w="1276" w:type="dxa"/>
+            <w:tcBorders>
+              <w:bottom w:val="single" w:sz="8" w:space="0" w:color="000000"/>
+              <w:right w:val="single" w:sz="8" w:space="0" w:color="000000"/>
+            </w:tcBorders>
+            <w:shd w:val="clear" w:color="auto" w:fill="BFBFBF" w:themeFill="background1" w:themeFillShade="BF"/>
+            <w:tcMar>
+              <w:top w:w="100" w:type="dxa"/>
+              <w:left w:w="100" w:type="dxa"/>
+              <w:bottom w:w="100" w:type="dxa"/>
+              <w:right w:w="100" w:type="dxa"/>
+            </w:tcMar>
+          </w:tcPr>
+          <w:p>
+            <w:pPr>
+              <w:ind w:left="140" w:right="140"/>
+              <w:rPr>
+                <w:rFonts w:cs="David"/>
+                <w:sz w:val="24"/>
+                <w:szCs w:val="24"/>
+                <w:rtl/>
+              </w:rPr>
+            </w:pPr>
+            <w:r>
+              <w:rPr>
+                <w:rFonts w:cs="David" w:hint="cs"/>
+                <w:sz w:val="24"/>
+                <w:szCs w:val="24"/>
+                <w:rtl/>
+              </w:rPr>
+              <w:t>קליינט-סרבר</w:t>
+            </w:r>
+          </w:p>
+        </w:tc>
+        <w:tc>
+          <w:tcPr>
+            <w:tcW w:w="2126" w:type="dxa"/>
+            <w:tcBorders>
+              <w:bottom w:val="single" w:sz="8" w:space="0" w:color="000000"/>
+              <w:right w:val="single" w:sz="8" w:space="0" w:color="000000"/>
+            </w:tcBorders>
+            <w:shd w:val="clear" w:color="auto" w:fill="BFBFBF" w:themeFill="background1" w:themeFillShade="BF"/>
+            <w:tcMar>
+              <w:top w:w="100" w:type="dxa"/>
+              <w:left w:w="100" w:type="dxa"/>
+              <w:bottom w:w="100" w:type="dxa"/>
+              <w:right w:w="100" w:type="dxa"/>
+            </w:tcMar>
+          </w:tcPr>
+          <w:p>
+            <w:pPr>
+              <w:ind w:left="140" w:right="140"/>
+              <w:rPr>
+                <w:rFonts w:cs="David"/>
+                <w:sz w:val="24"/>
+                <w:szCs w:val="24"/>
+                <w:rtl/>
+              </w:rPr>
+            </w:pPr>
+            <w:r>
+              <w:rPr>
+                <w:rFonts w:cs="David" w:hint="cs"/>
+                <w:sz w:val="24"/>
+                <w:szCs w:val="24"/>
+                <w:rtl/>
+              </w:rPr>
+              <w:t>הודעת פיזור כוחות ראשונית</w:t>
+            </w:r>
+          </w:p>
+        </w:tc>
+        <w:tc>
+          <w:tcPr>
+            <w:tcW w:w="5387" w:type="dxa"/>
+            <w:tcBorders>
+              <w:bottom w:val="single" w:sz="8" w:space="0" w:color="000000"/>
+              <w:right w:val="single" w:sz="8" w:space="0" w:color="000000"/>
+            </w:tcBorders>
+            <w:shd w:val="clear" w:color="auto" w:fill="BFBFBF" w:themeFill="background1" w:themeFillShade="BF"/>
+            <w:tcMar>
+              <w:top w:w="100" w:type="dxa"/>
+              <w:left w:w="100" w:type="dxa"/>
+              <w:bottom w:w="100" w:type="dxa"/>
+              <w:right w:w="100" w:type="dxa"/>
+            </w:tcMar>
+          </w:tcPr>
+          <w:p>
+            <w:pPr>
+              <w:ind w:left="140" w:right="140"/>
+              <w:rPr>
+                <w:rFonts w:cs="David"/>
+                <w:sz w:val="24"/>
+                <w:szCs w:val="24"/>
+                <w:rtl/>
+              </w:rPr>
+            </w:pPr>
+            <w:r>
+              <w:rPr>
+                <w:rFonts w:cs="David" w:hint="cs"/>
+                <w:sz w:val="24"/>
+                <w:szCs w:val="24"/>
+                <w:rtl/>
+              </w:rPr>
+              <w:t xml:space="preserve">קוד הודעה </w:t>
+            </w:r>
+            <w:r>
+              <w:rPr>
+                <w:rFonts w:cs="David"/>
+                <w:sz w:val="24"/>
+                <w:szCs w:val="24"/>
+                <w:rtl/>
+              </w:rPr>
+              <w:t>–</w:t>
+            </w:r>
+            <w:r>
+              <w:rPr>
+                <w:rFonts w:cs="David" w:hint="cs"/>
+                <w:sz w:val="24"/>
+                <w:szCs w:val="24"/>
+                <w:rtl/>
+              </w:rPr>
+              <w:t xml:space="preserve"> 3 בתים</w:t>
+            </w:r>
+          </w:p>
+          <w:p>
+            <w:pPr>
+              <w:ind w:left="140" w:right="140"/>
+              <w:rPr>
+                <w:rFonts w:cs="David"/>
+                <w:sz w:val="24"/>
+                <w:szCs w:val="24"/>
+                <w:rtl/>
+              </w:rPr>
+            </w:pPr>
+            <w:r>
+              <w:rPr>
+                <w:rFonts w:cs="David" w:hint="cs"/>
+                <w:sz w:val="24"/>
+                <w:szCs w:val="24"/>
+                <w:rtl/>
+              </w:rPr>
+              <w:t xml:space="preserve">מספר יחידות שנשלחו לכל טריטוריה </w:t>
+            </w:r>
+            <w:r>
+              <w:rPr>
+                <w:rFonts w:cs="David"/>
+                <w:sz w:val="24"/>
+                <w:szCs w:val="24"/>
+                <w:rtl/>
+              </w:rPr>
+              <w:t>–</w:t>
+            </w:r>
+            <w:r>
+              <w:rPr>
+                <w:rFonts w:cs="David" w:hint="cs"/>
+                <w:sz w:val="24"/>
+                <w:szCs w:val="24"/>
+                <w:rtl/>
+              </w:rPr>
+              <w:t xml:space="preserve"> 2 בתים</w:t>
+            </w:r>
+          </w:p>
+          <w:p>
+            <w:pPr>
+              <w:bidi w:val="0"/>
+              <w:ind w:left="140" w:right="140"/>
+              <w:rPr>
+                <w:rFonts w:cs="David"/>
+                <w:sz w:val="24"/>
+                <w:szCs w:val="24"/>
+              </w:rPr>
+            </w:pPr>
+            <w:r>
+              <w:rPr>
+                <w:rFonts w:cs="David"/>
+                <w:sz w:val="24"/>
+                <w:szCs w:val="24"/>
+              </w:rPr>
+              <w:t>[220 count count count count …]</w:t>
+            </w:r>
+          </w:p>
+        </w:tc>
+      </w:tr>
+      <w:tr>
+        <w:tc>
+          <w:tcPr>
+            <w:tcW w:w="1276" w:type="dxa"/>
+            <w:tcBorders>
+              <w:left w:val="single" w:sz="8" w:space="0" w:color="000000"/>
+              <w:bottom w:val="single" w:sz="8" w:space="0" w:color="000000"/>
+              <w:right w:val="single" w:sz="8" w:space="0" w:color="000000"/>
+            </w:tcBorders>
+            <w:shd w:val="clear" w:color="auto" w:fill="auto"/>
+            <w:tcMar>
+              <w:top w:w="100" w:type="dxa"/>
+              <w:left w:w="100" w:type="dxa"/>
+              <w:bottom w:w="100" w:type="dxa"/>
+              <w:right w:w="100" w:type="dxa"/>
+            </w:tcMar>
+          </w:tcPr>
+          <w:p>
+            <w:pPr>
+              <w:ind w:left="140" w:right="140"/>
+              <w:rPr>
+                <w:rFonts w:asciiTheme="majorBidi" w:hAnsiTheme="majorBidi" w:cstheme="majorBidi"/>
+                <w:sz w:val="24"/>
+                <w:szCs w:val="24"/>
+              </w:rPr>
+            </w:pPr>
+            <w:r>
+              <w:rPr>
+                <w:rFonts w:asciiTheme="majorBidi" w:hAnsiTheme="majorBidi" w:cstheme="majorBidi"/>
+                <w:sz w:val="24"/>
+                <w:szCs w:val="24"/>
+              </w:rPr>
+              <w:t>121</w:t>
+            </w:r>
+          </w:p>
+        </w:tc>
+        <w:tc>
+          <w:tcPr>
+            <w:tcW w:w="1276" w:type="dxa"/>
+            <w:tcBorders>
+              <w:bottom w:val="single" w:sz="8" w:space="0" w:color="000000"/>
+              <w:right w:val="single" w:sz="8" w:space="0" w:color="000000"/>
+            </w:tcBorders>
+            <w:shd w:val="clear" w:color="auto" w:fill="auto"/>
+            <w:tcMar>
+              <w:top w:w="100" w:type="dxa"/>
+              <w:left w:w="100" w:type="dxa"/>
+              <w:bottom w:w="100" w:type="dxa"/>
+              <w:right w:w="100" w:type="dxa"/>
+            </w:tcMar>
+          </w:tcPr>
+          <w:p>
+            <w:pPr>
+              <w:ind w:left="140" w:right="140"/>
+              <w:rPr>
+                <w:rFonts w:cs="David"/>
+                <w:sz w:val="24"/>
+                <w:szCs w:val="24"/>
+                <w:rtl/>
+              </w:rPr>
+            </w:pPr>
+            <w:r>
+              <w:rPr>
+                <w:rFonts w:cs="David" w:hint="cs"/>
+                <w:sz w:val="24"/>
+                <w:szCs w:val="24"/>
+                <w:rtl/>
+              </w:rPr>
               <w:t>סרבר-קליינט</w:t>
             </w:r>
           </w:p>
@@ -4081,21 +4932,22 @@
               <w:bottom w:val="single" w:sz="8" w:space="0" w:color="000000"/>
               <w:right w:val="single" w:sz="8" w:space="0" w:color="000000"/>
             </w:tcBorders>
-            <w:shd w:val="clear" w:color="auto" w:fill="FFFFFF" w:themeFill="background1"/>
-            <w:tcMar>
-              <w:top w:w="100" w:type="dxa"/>
-              <w:left w:w="100" w:type="dxa"/>
-              <w:bottom w:w="100" w:type="dxa"/>
-              <w:right w:w="100" w:type="dxa"/>
-            </w:tcMar>
-          </w:tcPr>
-          <w:p>
-            <w:pPr>
-              <w:ind w:left="140" w:right="140"/>
-              <w:rPr>
-                <w:rFonts w:cs="David"/>
-                <w:sz w:val="24"/>
-                <w:szCs w:val="24"/>
+            <w:shd w:val="clear" w:color="auto" w:fill="auto"/>
+            <w:tcMar>
+              <w:top w:w="100" w:type="dxa"/>
+              <w:left w:w="100" w:type="dxa"/>
+              <w:bottom w:w="100" w:type="dxa"/>
+              <w:right w:w="100" w:type="dxa"/>
+            </w:tcMar>
+          </w:tcPr>
+          <w:p>
+            <w:pPr>
+              <w:ind w:left="140" w:right="140"/>
+              <w:rPr>
+                <w:rFonts w:cs="David"/>
+                <w:sz w:val="24"/>
+                <w:szCs w:val="24"/>
+                <w:rtl/>
               </w:rPr>
             </w:pPr>
             <w:r>
@@ -4105,7 +4957,7 @@
                 <w:szCs w:val="24"/>
                 <w:rtl/>
               </w:rPr>
-              <w:t>הודעת פירוט לוח</w:t>
+              <w:t>הודעת תחילת תור</w:t>
             </w:r>
           </w:p>
         </w:tc>
@@ -4116,14 +4968,130 @@
               <w:bottom w:val="single" w:sz="8" w:space="0" w:color="000000"/>
               <w:right w:val="single" w:sz="8" w:space="0" w:color="000000"/>
             </w:tcBorders>
-            <w:shd w:val="clear" w:color="auto" w:fill="FFFFFF" w:themeFill="background1"/>
-            <w:tcMar>
-              <w:top w:w="100" w:type="dxa"/>
-              <w:left w:w="100" w:type="dxa"/>
-              <w:bottom w:w="100" w:type="dxa"/>
-              <w:right w:w="100" w:type="dxa"/>
-            </w:tcMar>
-          </w:tcPr>
+            <w:shd w:val="clear" w:color="auto" w:fill="auto"/>
+            <w:tcMar>
+              <w:top w:w="100" w:type="dxa"/>
+              <w:left w:w="100" w:type="dxa"/>
+              <w:bottom w:w="100" w:type="dxa"/>
+              <w:right w:w="100" w:type="dxa"/>
+            </w:tcMar>
+          </w:tcPr>
+          <w:p>
+            <w:pPr>
+              <w:ind w:left="140" w:right="140"/>
+              <w:rPr>
+                <w:rFonts w:cs="David"/>
+                <w:sz w:val="24"/>
+                <w:szCs w:val="24"/>
+                <w:rtl/>
+              </w:rPr>
+            </w:pPr>
+            <w:r>
+              <w:rPr>
+                <w:rFonts w:cs="David" w:hint="cs"/>
+                <w:sz w:val="24"/>
+                <w:szCs w:val="24"/>
+                <w:rtl/>
+              </w:rPr>
+              <w:t xml:space="preserve">קוד הודעה </w:t>
+            </w:r>
+            <w:r>
+              <w:rPr>
+                <w:rFonts w:cs="David"/>
+                <w:sz w:val="24"/>
+                <w:szCs w:val="24"/>
+                <w:rtl/>
+              </w:rPr>
+              <w:t>–</w:t>
+            </w:r>
+            <w:r>
+              <w:rPr>
+                <w:rFonts w:cs="David" w:hint="cs"/>
+                <w:sz w:val="24"/>
+                <w:szCs w:val="24"/>
+                <w:rtl/>
+              </w:rPr>
+              <w:t xml:space="preserve"> 3 בתים</w:t>
+            </w:r>
+          </w:p>
+          <w:p>
+            <w:pPr>
+              <w:ind w:left="140" w:right="140"/>
+              <w:rPr>
+                <w:rFonts w:cs="David"/>
+                <w:sz w:val="24"/>
+                <w:szCs w:val="24"/>
+                <w:rtl/>
+              </w:rPr>
+            </w:pPr>
+            <w:r>
+              <w:rPr>
+                <w:rFonts w:cs="David" w:hint="cs"/>
+                <w:sz w:val="24"/>
+                <w:szCs w:val="24"/>
+                <w:rtl/>
+              </w:rPr>
+              <w:t xml:space="preserve">גודל שם השחקן התוקף </w:t>
+            </w:r>
+            <w:r>
+              <w:rPr>
+                <w:rFonts w:cs="David"/>
+                <w:sz w:val="24"/>
+                <w:szCs w:val="24"/>
+                <w:rtl/>
+              </w:rPr>
+              <w:t>–</w:t>
+            </w:r>
+            <w:r>
+              <w:rPr>
+                <w:rFonts w:cs="David" w:hint="cs"/>
+                <w:sz w:val="24"/>
+                <w:szCs w:val="24"/>
+                <w:rtl/>
+              </w:rPr>
+              <w:t xml:space="preserve"> 2 בתים</w:t>
+            </w:r>
+          </w:p>
+          <w:p>
+            <w:pPr>
+              <w:ind w:left="140" w:right="140"/>
+              <w:rPr>
+                <w:rFonts w:cs="David" w:hint="cs"/>
+                <w:sz w:val="24"/>
+                <w:szCs w:val="24"/>
+                <w:rtl/>
+              </w:rPr>
+            </w:pPr>
+            <w:r>
+              <w:rPr>
+                <w:rFonts w:cs="David" w:hint="cs"/>
+                <w:sz w:val="24"/>
+                <w:szCs w:val="24"/>
+                <w:rtl/>
+              </w:rPr>
+              <w:t>שם התוקף</w:t>
+            </w:r>
+          </w:p>
+          <w:p>
+            <w:pPr>
+              <w:ind w:left="140" w:right="140"/>
+              <w:rPr>
+                <w:rFonts w:cs="David"/>
+                <w:sz w:val="24"/>
+                <w:szCs w:val="24"/>
+                <w:rtl/>
+              </w:rPr>
+            </w:pPr>
+            <w:r>
+              <w:rPr>
+                <w:rFonts w:cs="David" w:hint="cs"/>
+                <w:sz w:val="24"/>
+                <w:szCs w:val="24"/>
+                <w:rtl/>
+              </w:rPr>
+              <w:t>מס' היחידות לתגבורת</w:t>
+            </w:r>
+          </w:p>
           <w:p>
             <w:pPr>
               <w:bidi w:val="0"/>
@@ -4132,6 +5100,354 @@
                 <w:rFonts w:cs="David"/>
                 <w:sz w:val="24"/>
                 <w:szCs w:val="24"/>
+                <w:rtl/>
+              </w:rPr>
+            </w:pPr>
+            <w:r>
+              <w:rPr>
+                <w:rFonts w:cs="David"/>
+                <w:sz w:val="24"/>
+                <w:szCs w:val="24"/>
+              </w:rPr>
+              <w:t>[121 ## username]</w:t>
+            </w:r>
+          </w:p>
+        </w:tc>
+      </w:tr>
+      <w:tr>
+        <w:tc>
+          <w:tcPr>
+            <w:tcW w:w="1276" w:type="dxa"/>
+            <w:tcBorders>
+              <w:left w:val="single" w:sz="8" w:space="0" w:color="000000"/>
+              <w:bottom w:val="single" w:sz="8" w:space="0" w:color="000000"/>
+              <w:right w:val="single" w:sz="8" w:space="0" w:color="000000"/>
+            </w:tcBorders>
+            <w:shd w:val="clear" w:color="auto" w:fill="BFBFBF" w:themeFill="background1" w:themeFillShade="BF"/>
+            <w:tcMar>
+              <w:top w:w="100" w:type="dxa"/>
+              <w:left w:w="100" w:type="dxa"/>
+              <w:bottom w:w="100" w:type="dxa"/>
+              <w:right w:w="100" w:type="dxa"/>
+            </w:tcMar>
+          </w:tcPr>
+          <w:p>
+            <w:pPr>
+              <w:ind w:left="140" w:right="140"/>
+              <w:rPr>
+                <w:rFonts w:asciiTheme="majorBidi" w:hAnsiTheme="majorBidi" w:cstheme="majorBidi"/>
+                <w:sz w:val="24"/>
+                <w:szCs w:val="24"/>
+              </w:rPr>
+            </w:pPr>
+            <w:r>
+              <w:rPr>
+                <w:rFonts w:asciiTheme="majorBidi" w:hAnsiTheme="majorBidi" w:cstheme="majorBidi"/>
+                <w:sz w:val="24"/>
+                <w:szCs w:val="24"/>
+              </w:rPr>
+              <w:t>222</w:t>
+            </w:r>
+          </w:p>
+        </w:tc>
+        <w:tc>
+          <w:tcPr>
+            <w:tcW w:w="1276" w:type="dxa"/>
+            <w:tcBorders>
+              <w:bottom w:val="single" w:sz="8" w:space="0" w:color="000000"/>
+              <w:right w:val="single" w:sz="8" w:space="0" w:color="000000"/>
+            </w:tcBorders>
+            <w:shd w:val="clear" w:color="auto" w:fill="BFBFBF" w:themeFill="background1" w:themeFillShade="BF"/>
+            <w:tcMar>
+              <w:top w:w="100" w:type="dxa"/>
+              <w:left w:w="100" w:type="dxa"/>
+              <w:bottom w:w="100" w:type="dxa"/>
+              <w:right w:w="100" w:type="dxa"/>
+            </w:tcMar>
+          </w:tcPr>
+          <w:p>
+            <w:pPr>
+              <w:ind w:right="140"/>
+              <w:rPr>
+                <w:rFonts w:cs="David" w:hint="cs"/>
+                <w:sz w:val="24"/>
+                <w:szCs w:val="24"/>
+                <w:rtl/>
+              </w:rPr>
+            </w:pPr>
+            <w:r>
+              <w:rPr>
+                <w:rFonts w:cs="David" w:hint="cs"/>
+                <w:sz w:val="24"/>
+                <w:szCs w:val="24"/>
+                <w:rtl/>
+              </w:rPr>
+              <w:t>קליינט-סרבר</w:t>
+            </w:r>
+          </w:p>
+        </w:tc>
+        <w:tc>
+          <w:tcPr>
+            <w:tcW w:w="2126" w:type="dxa"/>
+            <w:tcBorders>
+              <w:bottom w:val="single" w:sz="8" w:space="0" w:color="000000"/>
+              <w:right w:val="single" w:sz="8" w:space="0" w:color="000000"/>
+            </w:tcBorders>
+            <w:shd w:val="clear" w:color="auto" w:fill="BFBFBF" w:themeFill="background1" w:themeFillShade="BF"/>
+            <w:tcMar>
+              <w:top w:w="100" w:type="dxa"/>
+              <w:left w:w="100" w:type="dxa"/>
+              <w:bottom w:w="100" w:type="dxa"/>
+              <w:right w:w="100" w:type="dxa"/>
+            </w:tcMar>
+          </w:tcPr>
+          <w:p>
+            <w:pPr>
+              <w:ind w:left="140" w:right="140"/>
+              <w:rPr>
+                <w:rFonts w:cs="David"/>
+                <w:sz w:val="24"/>
+                <w:szCs w:val="24"/>
+                <w:rtl/>
+              </w:rPr>
+            </w:pPr>
+            <w:r>
+              <w:rPr>
+                <w:rFonts w:cs="David" w:hint="cs"/>
+                <w:sz w:val="24"/>
+                <w:szCs w:val="24"/>
+                <w:rtl/>
+              </w:rPr>
+              <w:t>הודעת תגבורת רגילה</w:t>
+            </w:r>
+          </w:p>
+        </w:tc>
+        <w:tc>
+          <w:tcPr>
+            <w:tcW w:w="5387" w:type="dxa"/>
+            <w:tcBorders>
+              <w:bottom w:val="single" w:sz="8" w:space="0" w:color="000000"/>
+              <w:right w:val="single" w:sz="8" w:space="0" w:color="000000"/>
+            </w:tcBorders>
+            <w:shd w:val="clear" w:color="auto" w:fill="BFBFBF" w:themeFill="background1" w:themeFillShade="BF"/>
+            <w:tcMar>
+              <w:top w:w="100" w:type="dxa"/>
+              <w:left w:w="100" w:type="dxa"/>
+              <w:bottom w:w="100" w:type="dxa"/>
+              <w:right w:w="100" w:type="dxa"/>
+            </w:tcMar>
+          </w:tcPr>
+          <w:p>
+            <w:pPr>
+              <w:ind w:left="140" w:right="140"/>
+              <w:rPr>
+                <w:rFonts w:cs="David" w:hint="cs"/>
+                <w:sz w:val="24"/>
+                <w:szCs w:val="24"/>
+                <w:rtl/>
+              </w:rPr>
+            </w:pPr>
+            <w:r>
+              <w:rPr>
+                <w:rFonts w:cs="David" w:hint="cs"/>
+                <w:sz w:val="24"/>
+                <w:szCs w:val="24"/>
+                <w:rtl/>
+              </w:rPr>
+              <w:t xml:space="preserve">קוד הודעה </w:t>
+            </w:r>
+            <w:r>
+              <w:rPr>
+                <w:rFonts w:cs="David"/>
+                <w:sz w:val="24"/>
+                <w:szCs w:val="24"/>
+                <w:rtl/>
+              </w:rPr>
+              <w:t>–</w:t>
+            </w:r>
+            <w:r>
+              <w:rPr>
+                <w:rFonts w:cs="David" w:hint="cs"/>
+                <w:sz w:val="24"/>
+                <w:szCs w:val="24"/>
+                <w:rtl/>
+              </w:rPr>
+              <w:t xml:space="preserve"> 3 בתים</w:t>
+            </w:r>
+          </w:p>
+          <w:p>
+            <w:pPr>
+              <w:ind w:left="140" w:right="140"/>
+              <w:rPr>
+                <w:rFonts w:cs="David"/>
+                <w:sz w:val="24"/>
+                <w:szCs w:val="24"/>
+                <w:rtl/>
+              </w:rPr>
+            </w:pPr>
+            <w:r>
+              <w:rPr>
+                <w:rFonts w:cs="David" w:hint="cs"/>
+                <w:sz w:val="24"/>
+                <w:szCs w:val="24"/>
+                <w:rtl/>
+              </w:rPr>
+              <w:t xml:space="preserve">מספר יחידות שנשלחו לכל טריטוריה </w:t>
+            </w:r>
+            <w:r>
+              <w:rPr>
+                <w:rFonts w:cs="David"/>
+                <w:sz w:val="24"/>
+                <w:szCs w:val="24"/>
+                <w:rtl/>
+              </w:rPr>
+              <w:t>–</w:t>
+            </w:r>
+            <w:r>
+              <w:rPr>
+                <w:rFonts w:cs="David" w:hint="cs"/>
+                <w:sz w:val="24"/>
+                <w:szCs w:val="24"/>
+                <w:rtl/>
+              </w:rPr>
+              <w:t xml:space="preserve"> 2 בתים</w:t>
+            </w:r>
+          </w:p>
+          <w:p>
+            <w:pPr>
+              <w:bidi w:val="0"/>
+              <w:ind w:left="140" w:right="140"/>
+              <w:rPr>
+                <w:rFonts w:cs="David"/>
+                <w:sz w:val="24"/>
+                <w:szCs w:val="24"/>
+              </w:rPr>
+            </w:pPr>
+            <w:r>
+              <w:rPr>
+                <w:rFonts w:cs="David"/>
+                <w:sz w:val="24"/>
+                <w:szCs w:val="24"/>
+              </w:rPr>
+              <w:t>[222</w:t>
+            </w:r>
+            <w:r>
+              <w:rPr>
+                <w:rFonts w:cs="David"/>
+                <w:sz w:val="24"/>
+                <w:szCs w:val="24"/>
+              </w:rPr>
+              <w:t xml:space="preserve"> count count count count …]</w:t>
+            </w:r>
+          </w:p>
+        </w:tc>
+      </w:tr>
+      <w:tr>
+        <w:tc>
+          <w:tcPr>
+            <w:tcW w:w="1276" w:type="dxa"/>
+            <w:tcBorders>
+              <w:left w:val="single" w:sz="8" w:space="0" w:color="000000"/>
+              <w:bottom w:val="single" w:sz="8" w:space="0" w:color="000000"/>
+              <w:right w:val="single" w:sz="8" w:space="0" w:color="000000"/>
+            </w:tcBorders>
+            <w:shd w:val="clear" w:color="auto" w:fill="BFBFBF" w:themeFill="background1" w:themeFillShade="BF"/>
+            <w:tcMar>
+              <w:top w:w="100" w:type="dxa"/>
+              <w:left w:w="100" w:type="dxa"/>
+              <w:bottom w:w="100" w:type="dxa"/>
+              <w:right w:w="100" w:type="dxa"/>
+            </w:tcMar>
+          </w:tcPr>
+          <w:p>
+            <w:pPr>
+              <w:ind w:left="140" w:right="140"/>
+              <w:rPr>
+                <w:rFonts w:asciiTheme="majorBidi" w:hAnsiTheme="majorBidi" w:cstheme="majorBidi"/>
+                <w:sz w:val="24"/>
+                <w:szCs w:val="24"/>
+              </w:rPr>
+            </w:pPr>
+          </w:p>
+        </w:tc>
+        <w:tc>
+          <w:tcPr>
+            <w:tcW w:w="1276" w:type="dxa"/>
+            <w:tcBorders>
+              <w:bottom w:val="single" w:sz="8" w:space="0" w:color="000000"/>
+              <w:right w:val="single" w:sz="8" w:space="0" w:color="000000"/>
+            </w:tcBorders>
+            <w:shd w:val="clear" w:color="auto" w:fill="BFBFBF" w:themeFill="background1" w:themeFillShade="BF"/>
+            <w:tcMar>
+              <w:top w:w="100" w:type="dxa"/>
+              <w:left w:w="100" w:type="dxa"/>
+              <w:bottom w:w="100" w:type="dxa"/>
+              <w:right w:w="100" w:type="dxa"/>
+            </w:tcMar>
+          </w:tcPr>
+          <w:p>
+            <w:pPr>
+              <w:ind w:left="140" w:right="140"/>
+              <w:rPr>
+                <w:rFonts w:cs="David"/>
+                <w:sz w:val="24"/>
+                <w:szCs w:val="24"/>
+                <w:rtl/>
+              </w:rPr>
+            </w:pPr>
+          </w:p>
+        </w:tc>
+        <w:tc>
+          <w:tcPr>
+            <w:tcW w:w="2126" w:type="dxa"/>
+            <w:tcBorders>
+              <w:bottom w:val="single" w:sz="8" w:space="0" w:color="000000"/>
+              <w:right w:val="single" w:sz="8" w:space="0" w:color="000000"/>
+            </w:tcBorders>
+            <w:shd w:val="clear" w:color="auto" w:fill="BFBFBF" w:themeFill="background1" w:themeFillShade="BF"/>
+            <w:tcMar>
+              <w:top w:w="100" w:type="dxa"/>
+              <w:left w:w="100" w:type="dxa"/>
+              <w:bottom w:w="100" w:type="dxa"/>
+              <w:right w:w="100" w:type="dxa"/>
+            </w:tcMar>
+          </w:tcPr>
+          <w:p>
+            <w:pPr>
+              <w:ind w:left="140" w:right="140"/>
+              <w:rPr>
+                <w:rFonts w:cs="David"/>
+                <w:sz w:val="24"/>
+                <w:szCs w:val="24"/>
+                <w:rtl/>
+              </w:rPr>
+            </w:pPr>
+          </w:p>
+        </w:tc>
+        <w:tc>
+          <w:tcPr>
+            <w:tcW w:w="5387" w:type="dxa"/>
+            <w:tcBorders>
+              <w:bottom w:val="single" w:sz="8" w:space="0" w:color="000000"/>
+              <w:right w:val="single" w:sz="8" w:space="0" w:color="000000"/>
+            </w:tcBorders>
+            <w:shd w:val="clear" w:color="auto" w:fill="BFBFBF" w:themeFill="background1" w:themeFillShade="BF"/>
+            <w:tcMar>
+              <w:top w:w="100" w:type="dxa"/>
+              <w:left w:w="100" w:type="dxa"/>
+              <w:bottom w:w="100" w:type="dxa"/>
+              <w:right w:w="100" w:type="dxa"/>
+            </w:tcMar>
+          </w:tcPr>
+          <w:p>
+            <w:pPr>
+              <w:bidi w:val="0"/>
+              <w:ind w:left="140" w:right="140"/>
+              <w:rPr>
+                <w:rFonts w:cs="David" w:hint="cs"/>
+                <w:sz w:val="24"/>
+                <w:szCs w:val="24"/>
+                <w:rtl/>
               </w:rPr>
             </w:pPr>
             <w:bookmarkStart w:id="0" w:name="_GoBack"/>
@@ -4160,7 +5476,7 @@
             <w:pPr>
               <w:ind w:left="140" w:right="140"/>
               <w:rPr>
-                <w:rFonts w:cs="David"/>
+                <w:rFonts w:asciiTheme="majorBidi" w:hAnsiTheme="majorBidi" w:cstheme="majorBidi"/>
                 <w:sz w:val="24"/>
                 <w:szCs w:val="24"/>
               </w:rPr>
@@ -4186,7 +5502,7 @@
             <w:pPr>
               <w:ind w:left="140" w:right="140"/>
               <w:rPr>
-                <w:rFonts w:cs="David" w:hint="cs"/>
+                <w:rFonts w:cs="David"/>
                 <w:sz w:val="24"/>
                 <w:szCs w:val="24"/>
                 <w:rtl/>
@@ -4213,7 +5529,7 @@
             <w:pPr>
               <w:ind w:left="140" w:right="140"/>
               <w:rPr>
-                <w:rFonts w:cs="David" w:hint="cs"/>
+                <w:rFonts w:cs="David"/>
                 <w:sz w:val="24"/>
                 <w:szCs w:val="24"/>
                 <w:rtl/>
@@ -4270,7 +5586,7 @@
             <w:pPr>
               <w:ind w:left="140" w:right="140"/>
               <w:rPr>
-                <w:rFonts w:cs="David" w:hint="cs"/>
+                <w:rFonts w:asciiTheme="majorBidi" w:hAnsiTheme="majorBidi" w:cstheme="majorBidi"/>
                 <w:sz w:val="24"/>
                 <w:szCs w:val="24"/>
               </w:rPr>
@@ -4296,7 +5612,7 @@
             <w:pPr>
               <w:ind w:left="140" w:right="140"/>
               <w:rPr>
-                <w:rFonts w:cs="David" w:hint="cs"/>
+                <w:rFonts w:cs="David"/>
                 <w:sz w:val="24"/>
                 <w:szCs w:val="24"/>
                 <w:rtl/>
@@ -4323,7 +5639,7 @@
             <w:pPr>
               <w:ind w:left="140" w:right="140"/>
               <w:rPr>
-                <w:rFonts w:cs="David" w:hint="cs"/>
+                <w:rFonts w:cs="David"/>
                 <w:sz w:val="24"/>
                 <w:szCs w:val="24"/>
                 <w:rtl/>
@@ -4380,7 +5696,7 @@
             <w:pPr>
               <w:ind w:left="140" w:right="140"/>
               <w:rPr>
-                <w:rFonts w:cs="David"/>
+                <w:rFonts w:asciiTheme="majorBidi" w:hAnsiTheme="majorBidi" w:cstheme="majorBidi"/>
                 <w:sz w:val="24"/>
                 <w:szCs w:val="24"/>
               </w:rPr>
@@ -4406,7 +5722,7 @@
             <w:pPr>
               <w:ind w:left="140" w:right="140"/>
               <w:rPr>
-                <w:rFonts w:cs="David" w:hint="cs"/>
+                <w:rFonts w:cs="David"/>
                 <w:sz w:val="24"/>
                 <w:szCs w:val="24"/>
                 <w:rtl/>
@@ -4433,7 +5749,7 @@
             <w:pPr>
               <w:ind w:left="140" w:right="140"/>
               <w:rPr>
-                <w:rFonts w:cs="David" w:hint="cs"/>
+                <w:rFonts w:cs="David"/>
                 <w:sz w:val="24"/>
                 <w:szCs w:val="24"/>
                 <w:rtl/>
@@ -4490,7 +5806,7 @@
             <w:pPr>
               <w:ind w:left="140" w:right="140"/>
               <w:rPr>
-                <w:rFonts w:cs="David"/>
+                <w:rFonts w:asciiTheme="majorBidi" w:hAnsiTheme="majorBidi" w:cstheme="majorBidi"/>
                 <w:sz w:val="24"/>
                 <w:szCs w:val="24"/>
               </w:rPr>
@@ -4516,7 +5832,7 @@
             <w:pPr>
               <w:ind w:left="140" w:right="140"/>
               <w:rPr>
-                <w:rFonts w:cs="David" w:hint="cs"/>
+                <w:rFonts w:cs="David"/>
                 <w:sz w:val="24"/>
                 <w:szCs w:val="24"/>
                 <w:rtl/>
@@ -4543,7 +5859,7 @@
             <w:pPr>
               <w:ind w:left="140" w:right="140"/>
               <w:rPr>
-                <w:rFonts w:cs="David" w:hint="cs"/>
+                <w:rFonts w:cs="David"/>
                 <w:sz w:val="24"/>
                 <w:szCs w:val="24"/>
                 <w:rtl/>
@@ -4600,7 +5916,7 @@
             <w:pPr>
               <w:ind w:left="140" w:right="140"/>
               <w:rPr>
-                <w:rFonts w:cs="David"/>
+                <w:rFonts w:asciiTheme="majorBidi" w:hAnsiTheme="majorBidi" w:cstheme="majorBidi"/>
                 <w:sz w:val="24"/>
                 <w:szCs w:val="24"/>
               </w:rPr>
@@ -4626,7 +5942,7 @@
             <w:pPr>
               <w:ind w:left="140" w:right="140"/>
               <w:rPr>
-                <w:rFonts w:cs="David" w:hint="cs"/>
+                <w:rFonts w:cs="David"/>
                 <w:sz w:val="24"/>
                 <w:szCs w:val="24"/>
                 <w:rtl/>
@@ -4653,7 +5969,7 @@
             <w:pPr>
               <w:ind w:left="140" w:right="140"/>
               <w:rPr>
-                <w:rFonts w:cs="David" w:hint="cs"/>
+                <w:rFonts w:cs="David"/>
                 <w:sz w:val="24"/>
                 <w:szCs w:val="24"/>
                 <w:rtl/>
@@ -4698,31 +6014,23 @@
               <w:bottom w:val="single" w:sz="8" w:space="0" w:color="000000"/>
               <w:right w:val="single" w:sz="8" w:space="0" w:color="000000"/>
             </w:tcBorders>
-            <w:shd w:val="clear" w:color="auto" w:fill="B7B7B7"/>
-            <w:tcMar>
-              <w:top w:w="100" w:type="dxa"/>
-              <w:left w:w="100" w:type="dxa"/>
-              <w:bottom w:w="100" w:type="dxa"/>
-              <w:right w:w="100" w:type="dxa"/>
-            </w:tcMar>
-          </w:tcPr>
-          <w:p>
-            <w:pPr>
-              <w:ind w:left="140" w:right="140"/>
-              <w:rPr>
-                <w:rFonts w:cs="David"/>
-                <w:sz w:val="24"/>
-                <w:szCs w:val="24"/>
-              </w:rPr>
-            </w:pPr>
-            <w:r>
-              <w:rPr>
-                <w:rFonts w:cs="David"/>
-                <w:sz w:val="24"/>
-                <w:szCs w:val="24"/>
-              </w:rPr>
-              <w:t>222</w:t>
-            </w:r>
+            <w:shd w:val="clear" w:color="auto" w:fill="BFBFBF" w:themeFill="background1" w:themeFillShade="BF"/>
+            <w:tcMar>
+              <w:top w:w="100" w:type="dxa"/>
+              <w:left w:w="100" w:type="dxa"/>
+              <w:bottom w:w="100" w:type="dxa"/>
+              <w:right w:w="100" w:type="dxa"/>
+            </w:tcMar>
+          </w:tcPr>
+          <w:p>
+            <w:pPr>
+              <w:ind w:left="140" w:right="140"/>
+              <w:rPr>
+                <w:rFonts w:asciiTheme="majorBidi" w:hAnsiTheme="majorBidi" w:cstheme="majorBidi"/>
+                <w:sz w:val="24"/>
+                <w:szCs w:val="24"/>
+              </w:rPr>
+            </w:pPr>
           </w:p>
         </w:tc>
         <w:tc>
@@ -4732,32 +6040,24 @@
               <w:bottom w:val="single" w:sz="8" w:space="0" w:color="000000"/>
               <w:right w:val="single" w:sz="8" w:space="0" w:color="000000"/>
             </w:tcBorders>
-            <w:shd w:val="clear" w:color="auto" w:fill="B7B7B7"/>
-            <w:tcMar>
-              <w:top w:w="100" w:type="dxa"/>
-              <w:left w:w="100" w:type="dxa"/>
-              <w:bottom w:w="100" w:type="dxa"/>
-              <w:right w:w="100" w:type="dxa"/>
-            </w:tcMar>
-          </w:tcPr>
-          <w:p>
-            <w:pPr>
-              <w:ind w:left="140" w:right="140"/>
-              <w:rPr>
-                <w:rFonts w:cs="David"/>
-                <w:sz w:val="24"/>
-                <w:szCs w:val="24"/>
-              </w:rPr>
-            </w:pPr>
-            <w:r>
-              <w:rPr>
-                <w:rFonts w:cs="David"/>
-                <w:sz w:val="24"/>
-                <w:szCs w:val="24"/>
-                <w:rtl/>
-              </w:rPr>
-              <w:t>קליינט-סרבר</w:t>
-            </w:r>
+            <w:shd w:val="clear" w:color="auto" w:fill="BFBFBF" w:themeFill="background1" w:themeFillShade="BF"/>
+            <w:tcMar>
+              <w:top w:w="100" w:type="dxa"/>
+              <w:left w:w="100" w:type="dxa"/>
+              <w:bottom w:w="100" w:type="dxa"/>
+              <w:right w:w="100" w:type="dxa"/>
+            </w:tcMar>
+          </w:tcPr>
+          <w:p>
+            <w:pPr>
+              <w:ind w:left="140" w:right="140"/>
+              <w:rPr>
+                <w:rFonts w:cs="David"/>
+                <w:sz w:val="24"/>
+                <w:szCs w:val="24"/>
+                <w:rtl/>
+              </w:rPr>
+            </w:pPr>
           </w:p>
         </w:tc>
         <w:tc>
@@ -4767,32 +6067,24 @@
               <w:bottom w:val="single" w:sz="8" w:space="0" w:color="000000"/>
               <w:right w:val="single" w:sz="8" w:space="0" w:color="000000"/>
             </w:tcBorders>
-            <w:shd w:val="clear" w:color="auto" w:fill="B7B7B7"/>
-            <w:tcMar>
-              <w:top w:w="100" w:type="dxa"/>
-              <w:left w:w="100" w:type="dxa"/>
-              <w:bottom w:w="100" w:type="dxa"/>
-              <w:right w:w="100" w:type="dxa"/>
-            </w:tcMar>
-          </w:tcPr>
-          <w:p>
-            <w:pPr>
-              <w:ind w:left="140" w:right="140"/>
-              <w:rPr>
-                <w:rFonts w:cs="David"/>
-                <w:sz w:val="24"/>
-                <w:szCs w:val="24"/>
-              </w:rPr>
-            </w:pPr>
-            <w:r>
-              <w:rPr>
-                <w:rFonts w:cs="David"/>
-                <w:sz w:val="24"/>
-                <w:szCs w:val="24"/>
-                <w:rtl/>
-              </w:rPr>
-              <w:t>הודעת עזיבת משחק</w:t>
-            </w:r>
+            <w:shd w:val="clear" w:color="auto" w:fill="BFBFBF" w:themeFill="background1" w:themeFillShade="BF"/>
+            <w:tcMar>
+              <w:top w:w="100" w:type="dxa"/>
+              <w:left w:w="100" w:type="dxa"/>
+              <w:bottom w:w="100" w:type="dxa"/>
+              <w:right w:w="100" w:type="dxa"/>
+            </w:tcMar>
+          </w:tcPr>
+          <w:p>
+            <w:pPr>
+              <w:ind w:left="140" w:right="140"/>
+              <w:rPr>
+                <w:rFonts w:cs="David"/>
+                <w:sz w:val="24"/>
+                <w:szCs w:val="24"/>
+                <w:rtl/>
+              </w:rPr>
+            </w:pPr>
           </w:p>
         </w:tc>
         <w:tc>
@@ -4802,7 +6094,7 @@
               <w:bottom w:val="single" w:sz="8" w:space="0" w:color="000000"/>
               <w:right w:val="single" w:sz="8" w:space="0" w:color="000000"/>
             </w:tcBorders>
-            <w:shd w:val="clear" w:color="auto" w:fill="B7B7B7"/>
+            <w:shd w:val="clear" w:color="auto" w:fill="BFBFBF" w:themeFill="background1" w:themeFillShade="BF"/>
             <w:tcMar>
               <w:top w:w="100" w:type="dxa"/>
               <w:left w:w="100" w:type="dxa"/>
@@ -4818,17 +6110,8 @@
                 <w:rFonts w:cs="David"/>
                 <w:sz w:val="24"/>
                 <w:szCs w:val="24"/>
-                <w:rtl/>
-              </w:rPr>
-            </w:pPr>
-            <w:r>
-              <w:rPr>
-                <w:rFonts w:cs="David"/>
-                <w:sz w:val="24"/>
-                <w:szCs w:val="24"/>
-              </w:rPr>
-              <w:t>[222]</w:t>
-            </w:r>
+              </w:rPr>
+            </w:pPr>
           </w:p>
         </w:tc>
       </w:tr>
@@ -4841,31 +6124,23 @@
               <w:bottom w:val="single" w:sz="8" w:space="0" w:color="000000"/>
               <w:right w:val="single" w:sz="8" w:space="0" w:color="000000"/>
             </w:tcBorders>
-            <w:shd w:val="clear" w:color="auto" w:fill="B7B7B7"/>
-            <w:tcMar>
-              <w:top w:w="100" w:type="dxa"/>
-              <w:left w:w="100" w:type="dxa"/>
-              <w:bottom w:w="100" w:type="dxa"/>
-              <w:right w:w="100" w:type="dxa"/>
-            </w:tcMar>
-          </w:tcPr>
-          <w:p>
-            <w:pPr>
-              <w:ind w:left="140" w:right="140"/>
-              <w:rPr>
-                <w:rFonts w:cs="David"/>
-                <w:sz w:val="24"/>
-                <w:szCs w:val="24"/>
-              </w:rPr>
-            </w:pPr>
-            <w:r>
-              <w:rPr>
-                <w:rFonts w:cs="David"/>
-                <w:sz w:val="24"/>
-                <w:szCs w:val="24"/>
-              </w:rPr>
-              <w:t>223</w:t>
-            </w:r>
+            <w:shd w:val="clear" w:color="auto" w:fill="BFBFBF" w:themeFill="background1" w:themeFillShade="BF"/>
+            <w:tcMar>
+              <w:top w:w="100" w:type="dxa"/>
+              <w:left w:w="100" w:type="dxa"/>
+              <w:bottom w:w="100" w:type="dxa"/>
+              <w:right w:w="100" w:type="dxa"/>
+            </w:tcMar>
+          </w:tcPr>
+          <w:p>
+            <w:pPr>
+              <w:ind w:left="140" w:right="140"/>
+              <w:rPr>
+                <w:rFonts w:asciiTheme="majorBidi" w:hAnsiTheme="majorBidi" w:cstheme="majorBidi"/>
+                <w:sz w:val="24"/>
+                <w:szCs w:val="24"/>
+              </w:rPr>
+            </w:pPr>
           </w:p>
         </w:tc>
         <w:tc>
@@ -4875,32 +6150,24 @@
               <w:bottom w:val="single" w:sz="8" w:space="0" w:color="000000"/>
               <w:right w:val="single" w:sz="8" w:space="0" w:color="000000"/>
             </w:tcBorders>
-            <w:shd w:val="clear" w:color="auto" w:fill="B7B7B7"/>
-            <w:tcMar>
-              <w:top w:w="100" w:type="dxa"/>
-              <w:left w:w="100" w:type="dxa"/>
-              <w:bottom w:w="100" w:type="dxa"/>
-              <w:right w:w="100" w:type="dxa"/>
-            </w:tcMar>
-          </w:tcPr>
-          <w:p>
-            <w:pPr>
-              <w:ind w:left="140" w:right="140"/>
-              <w:rPr>
-                <w:rFonts w:cs="David"/>
-                <w:sz w:val="24"/>
-                <w:szCs w:val="24"/>
-              </w:rPr>
-            </w:pPr>
-            <w:r>
-              <w:rPr>
-                <w:rFonts w:cs="David"/>
-                <w:sz w:val="24"/>
-                <w:szCs w:val="24"/>
-                <w:rtl/>
-              </w:rPr>
-              <w:t>קליינט-סרבר</w:t>
-            </w:r>
+            <w:shd w:val="clear" w:color="auto" w:fill="BFBFBF" w:themeFill="background1" w:themeFillShade="BF"/>
+            <w:tcMar>
+              <w:top w:w="100" w:type="dxa"/>
+              <w:left w:w="100" w:type="dxa"/>
+              <w:bottom w:w="100" w:type="dxa"/>
+              <w:right w:w="100" w:type="dxa"/>
+            </w:tcMar>
+          </w:tcPr>
+          <w:p>
+            <w:pPr>
+              <w:ind w:left="140" w:right="140"/>
+              <w:rPr>
+                <w:rFonts w:cs="David"/>
+                <w:sz w:val="24"/>
+                <w:szCs w:val="24"/>
+                <w:rtl/>
+              </w:rPr>
+            </w:pPr>
           </w:p>
         </w:tc>
         <w:tc>
@@ -4910,40 +6177,24 @@
               <w:bottom w:val="single" w:sz="8" w:space="0" w:color="000000"/>
               <w:right w:val="single" w:sz="8" w:space="0" w:color="000000"/>
             </w:tcBorders>
-            <w:shd w:val="clear" w:color="auto" w:fill="B7B7B7"/>
-            <w:tcMar>
-              <w:top w:w="100" w:type="dxa"/>
-              <w:left w:w="100" w:type="dxa"/>
-              <w:bottom w:w="100" w:type="dxa"/>
-              <w:right w:w="100" w:type="dxa"/>
-            </w:tcMar>
-          </w:tcPr>
-          <w:p>
-            <w:pPr>
-              <w:ind w:left="140" w:right="140"/>
-              <w:rPr>
-                <w:rFonts w:cs="David"/>
-                <w:sz w:val="24"/>
-                <w:szCs w:val="24"/>
-              </w:rPr>
-            </w:pPr>
-            <w:r>
-              <w:rPr>
-                <w:rFonts w:cs="David"/>
-                <w:sz w:val="24"/>
-                <w:szCs w:val="24"/>
-                <w:rtl/>
-              </w:rPr>
-              <w:t xml:space="preserve">בקשת </w:t>
-            </w:r>
-            <w:r>
-              <w:rPr>
-                <w:rFonts w:cs="David"/>
-                <w:sz w:val="24"/>
-                <w:szCs w:val="24"/>
-              </w:rPr>
-              <w:t>best scores</w:t>
-            </w:r>
+            <w:shd w:val="clear" w:color="auto" w:fill="BFBFBF" w:themeFill="background1" w:themeFillShade="BF"/>
+            <w:tcMar>
+              <w:top w:w="100" w:type="dxa"/>
+              <w:left w:w="100" w:type="dxa"/>
+              <w:bottom w:w="100" w:type="dxa"/>
+              <w:right w:w="100" w:type="dxa"/>
+            </w:tcMar>
+          </w:tcPr>
+          <w:p>
+            <w:pPr>
+              <w:ind w:left="140" w:right="140"/>
+              <w:rPr>
+                <w:rFonts w:cs="David"/>
+                <w:sz w:val="24"/>
+                <w:szCs w:val="24"/>
+                <w:rtl/>
+              </w:rPr>
+            </w:pPr>
           </w:p>
         </w:tc>
         <w:tc>
@@ -4953,32 +6204,24 @@
               <w:bottom w:val="single" w:sz="8" w:space="0" w:color="000000"/>
               <w:right w:val="single" w:sz="8" w:space="0" w:color="000000"/>
             </w:tcBorders>
-            <w:shd w:val="clear" w:color="auto" w:fill="B7B7B7"/>
-            <w:tcMar>
-              <w:top w:w="100" w:type="dxa"/>
-              <w:left w:w="100" w:type="dxa"/>
-              <w:bottom w:w="100" w:type="dxa"/>
-              <w:right w:w="100" w:type="dxa"/>
-            </w:tcMar>
-          </w:tcPr>
-          <w:p>
-            <w:pPr>
-              <w:ind w:left="140" w:right="140"/>
-              <w:jc w:val="right"/>
-              <w:rPr>
-                <w:rFonts w:cs="David"/>
-                <w:sz w:val="24"/>
-                <w:szCs w:val="24"/>
-              </w:rPr>
-            </w:pPr>
-            <w:r>
-              <w:rPr>
-                <w:rFonts w:cs="David"/>
-                <w:sz w:val="24"/>
-                <w:szCs w:val="24"/>
-              </w:rPr>
-              <w:t>[223]</w:t>
-            </w:r>
+            <w:shd w:val="clear" w:color="auto" w:fill="BFBFBF" w:themeFill="background1" w:themeFillShade="BF"/>
+            <w:tcMar>
+              <w:top w:w="100" w:type="dxa"/>
+              <w:left w:w="100" w:type="dxa"/>
+              <w:bottom w:w="100" w:type="dxa"/>
+              <w:right w:w="100" w:type="dxa"/>
+            </w:tcMar>
+          </w:tcPr>
+          <w:p>
+            <w:pPr>
+              <w:bidi w:val="0"/>
+              <w:ind w:left="140" w:right="140"/>
+              <w:rPr>
+                <w:rFonts w:cs="David"/>
+                <w:sz w:val="24"/>
+                <w:szCs w:val="24"/>
+              </w:rPr>
+            </w:pPr>
           </w:p>
         </w:tc>
       </w:tr>
@@ -4991,28 +6234,322 @@
               <w:bottom w:val="single" w:sz="8" w:space="0" w:color="000000"/>
               <w:right w:val="single" w:sz="8" w:space="0" w:color="000000"/>
             </w:tcBorders>
-            <w:tcMar>
-              <w:top w:w="100" w:type="dxa"/>
-              <w:left w:w="100" w:type="dxa"/>
-              <w:bottom w:w="100" w:type="dxa"/>
-              <w:right w:w="100" w:type="dxa"/>
-            </w:tcMar>
-          </w:tcPr>
-          <w:p>
-            <w:pPr>
-              <w:ind w:left="140" w:right="140"/>
-              <w:rPr>
-                <w:rFonts w:cs="David"/>
-                <w:sz w:val="24"/>
-                <w:szCs w:val="24"/>
-              </w:rPr>
-            </w:pPr>
-            <w:r>
-              <w:rPr>
-                <w:rFonts w:cs="David"/>
-                <w:sz w:val="24"/>
-                <w:szCs w:val="24"/>
-              </w:rPr>
+            <w:shd w:val="clear" w:color="auto" w:fill="B7B7B7"/>
+            <w:tcMar>
+              <w:top w:w="100" w:type="dxa"/>
+              <w:left w:w="100" w:type="dxa"/>
+              <w:bottom w:w="100" w:type="dxa"/>
+              <w:right w:w="100" w:type="dxa"/>
+            </w:tcMar>
+          </w:tcPr>
+          <w:p>
+            <w:pPr>
+              <w:ind w:left="140" w:right="140"/>
+              <w:rPr>
+                <w:rFonts w:cs="David"/>
+                <w:sz w:val="24"/>
+                <w:szCs w:val="24"/>
+              </w:rPr>
+            </w:pPr>
+            <w:r>
+              <w:rPr>
+                <w:rFonts w:cs="David"/>
+                <w:sz w:val="24"/>
+                <w:szCs w:val="24"/>
+              </w:rPr>
+              <w:t>222</w:t>
+            </w:r>
+          </w:p>
+        </w:tc>
+        <w:tc>
+          <w:tcPr>
+            <w:tcW w:w="1276" w:type="dxa"/>
+            <w:tcBorders>
+              <w:bottom w:val="single" w:sz="8" w:space="0" w:color="000000"/>
+              <w:right w:val="single" w:sz="8" w:space="0" w:color="000000"/>
+            </w:tcBorders>
+            <w:shd w:val="clear" w:color="auto" w:fill="B7B7B7"/>
+            <w:tcMar>
+              <w:top w:w="100" w:type="dxa"/>
+              <w:left w:w="100" w:type="dxa"/>
+              <w:bottom w:w="100" w:type="dxa"/>
+              <w:right w:w="100" w:type="dxa"/>
+            </w:tcMar>
+          </w:tcPr>
+          <w:p>
+            <w:pPr>
+              <w:ind w:left="140" w:right="140"/>
+              <w:rPr>
+                <w:rFonts w:cs="David"/>
+                <w:sz w:val="24"/>
+                <w:szCs w:val="24"/>
+              </w:rPr>
+            </w:pPr>
+            <w:r>
+              <w:rPr>
+                <w:rFonts w:cs="David"/>
+                <w:sz w:val="24"/>
+                <w:szCs w:val="24"/>
+                <w:rtl/>
+              </w:rPr>
+              <w:t>קליינט-סרבר</w:t>
+            </w:r>
+          </w:p>
+        </w:tc>
+        <w:tc>
+          <w:tcPr>
+            <w:tcW w:w="2126" w:type="dxa"/>
+            <w:tcBorders>
+              <w:bottom w:val="single" w:sz="8" w:space="0" w:color="000000"/>
+              <w:right w:val="single" w:sz="8" w:space="0" w:color="000000"/>
+            </w:tcBorders>
+            <w:shd w:val="clear" w:color="auto" w:fill="B7B7B7"/>
+            <w:tcMar>
+              <w:top w:w="100" w:type="dxa"/>
+              <w:left w:w="100" w:type="dxa"/>
+              <w:bottom w:w="100" w:type="dxa"/>
+              <w:right w:w="100" w:type="dxa"/>
+            </w:tcMar>
+          </w:tcPr>
+          <w:p>
+            <w:pPr>
+              <w:ind w:left="140" w:right="140"/>
+              <w:rPr>
+                <w:rFonts w:cs="David"/>
+                <w:sz w:val="24"/>
+                <w:szCs w:val="24"/>
+              </w:rPr>
+            </w:pPr>
+            <w:r>
+              <w:rPr>
+                <w:rFonts w:cs="David"/>
+                <w:sz w:val="24"/>
+                <w:szCs w:val="24"/>
+                <w:rtl/>
+              </w:rPr>
+              <w:t>הודעת עזיבת משחק</w:t>
+            </w:r>
+          </w:p>
+        </w:tc>
+        <w:tc>
+          <w:tcPr>
+            <w:tcW w:w="5387" w:type="dxa"/>
+            <w:tcBorders>
+              <w:bottom w:val="single" w:sz="8" w:space="0" w:color="000000"/>
+              <w:right w:val="single" w:sz="8" w:space="0" w:color="000000"/>
+            </w:tcBorders>
+            <w:shd w:val="clear" w:color="auto" w:fill="B7B7B7"/>
+            <w:tcMar>
+              <w:top w:w="100" w:type="dxa"/>
+              <w:left w:w="100" w:type="dxa"/>
+              <w:bottom w:w="100" w:type="dxa"/>
+              <w:right w:w="100" w:type="dxa"/>
+            </w:tcMar>
+          </w:tcPr>
+          <w:p>
+            <w:pPr>
+              <w:bidi w:val="0"/>
+              <w:ind w:left="140" w:right="140"/>
+              <w:rPr>
+                <w:rFonts w:cs="David"/>
+                <w:sz w:val="24"/>
+                <w:szCs w:val="24"/>
+                <w:rtl/>
+              </w:rPr>
+            </w:pPr>
+            <w:r>
+              <w:rPr>
+                <w:rFonts w:cs="David"/>
+                <w:sz w:val="24"/>
+                <w:szCs w:val="24"/>
+              </w:rPr>
+              <w:t>[222]</w:t>
+            </w:r>
+          </w:p>
+        </w:tc>
+      </w:tr>
+      <w:tr>
+        <w:tc>
+          <w:tcPr>
+            <w:tcW w:w="1276" w:type="dxa"/>
+            <w:tcBorders>
+              <w:left w:val="single" w:sz="8" w:space="0" w:color="000000"/>
+              <w:bottom w:val="single" w:sz="8" w:space="0" w:color="000000"/>
+              <w:right w:val="single" w:sz="8" w:space="0" w:color="000000"/>
+            </w:tcBorders>
+            <w:shd w:val="clear" w:color="auto" w:fill="B7B7B7"/>
+            <w:tcMar>
+              <w:top w:w="100" w:type="dxa"/>
+              <w:left w:w="100" w:type="dxa"/>
+              <w:bottom w:w="100" w:type="dxa"/>
+              <w:right w:w="100" w:type="dxa"/>
+            </w:tcMar>
+          </w:tcPr>
+          <w:p>
+            <w:pPr>
+              <w:ind w:left="140" w:right="140"/>
+              <w:rPr>
+                <w:rFonts w:cs="David"/>
+                <w:sz w:val="24"/>
+                <w:szCs w:val="24"/>
+              </w:rPr>
+            </w:pPr>
+            <w:r>
+              <w:rPr>
+                <w:rFonts w:cs="David"/>
+                <w:sz w:val="24"/>
+                <w:szCs w:val="24"/>
+              </w:rPr>
+              <w:t>223</w:t>
+            </w:r>
+          </w:p>
+        </w:tc>
+        <w:tc>
+          <w:tcPr>
+            <w:tcW w:w="1276" w:type="dxa"/>
+            <w:tcBorders>
+              <w:bottom w:val="single" w:sz="8" w:space="0" w:color="000000"/>
+              <w:right w:val="single" w:sz="8" w:space="0" w:color="000000"/>
+            </w:tcBorders>
+            <w:shd w:val="clear" w:color="auto" w:fill="B7B7B7"/>
+            <w:tcMar>
+              <w:top w:w="100" w:type="dxa"/>
+              <w:left w:w="100" w:type="dxa"/>
+              <w:bottom w:w="100" w:type="dxa"/>
+              <w:right w:w="100" w:type="dxa"/>
+            </w:tcMar>
+          </w:tcPr>
+          <w:p>
+            <w:pPr>
+              <w:ind w:left="140" w:right="140"/>
+              <w:rPr>
+                <w:rFonts w:cs="David"/>
+                <w:sz w:val="24"/>
+                <w:szCs w:val="24"/>
+              </w:rPr>
+            </w:pPr>
+            <w:r>
+              <w:rPr>
+                <w:rFonts w:cs="David"/>
+                <w:sz w:val="24"/>
+                <w:szCs w:val="24"/>
+                <w:rtl/>
+              </w:rPr>
+              <w:t>קליינט-סרבר</w:t>
+            </w:r>
+          </w:p>
+        </w:tc>
+        <w:tc>
+          <w:tcPr>
+            <w:tcW w:w="2126" w:type="dxa"/>
+            <w:tcBorders>
+              <w:bottom w:val="single" w:sz="8" w:space="0" w:color="000000"/>
+              <w:right w:val="single" w:sz="8" w:space="0" w:color="000000"/>
+            </w:tcBorders>
+            <w:shd w:val="clear" w:color="auto" w:fill="B7B7B7"/>
+            <w:tcMar>
+              <w:top w:w="100" w:type="dxa"/>
+              <w:left w:w="100" w:type="dxa"/>
+              <w:bottom w:w="100" w:type="dxa"/>
+              <w:right w:w="100" w:type="dxa"/>
+            </w:tcMar>
+          </w:tcPr>
+          <w:p>
+            <w:pPr>
+              <w:ind w:left="140" w:right="140"/>
+              <w:rPr>
+                <w:rFonts w:cs="David"/>
+                <w:sz w:val="24"/>
+                <w:szCs w:val="24"/>
+              </w:rPr>
+            </w:pPr>
+            <w:r>
+              <w:rPr>
+                <w:rFonts w:cs="David"/>
+                <w:sz w:val="24"/>
+                <w:szCs w:val="24"/>
+                <w:rtl/>
+              </w:rPr>
+              <w:t xml:space="preserve">בקשת </w:t>
+            </w:r>
+            <w:r>
+              <w:rPr>
+                <w:rFonts w:cs="David"/>
+                <w:sz w:val="24"/>
+                <w:szCs w:val="24"/>
+              </w:rPr>
+              <w:t>best scores</w:t>
+            </w:r>
+          </w:p>
+        </w:tc>
+        <w:tc>
+          <w:tcPr>
+            <w:tcW w:w="5387" w:type="dxa"/>
+            <w:tcBorders>
+              <w:bottom w:val="single" w:sz="8" w:space="0" w:color="000000"/>
+              <w:right w:val="single" w:sz="8" w:space="0" w:color="000000"/>
+            </w:tcBorders>
+            <w:shd w:val="clear" w:color="auto" w:fill="B7B7B7"/>
+            <w:tcMar>
+              <w:top w:w="100" w:type="dxa"/>
+              <w:left w:w="100" w:type="dxa"/>
+              <w:bottom w:w="100" w:type="dxa"/>
+              <w:right w:w="100" w:type="dxa"/>
+            </w:tcMar>
+          </w:tcPr>
+          <w:p>
+            <w:pPr>
+              <w:ind w:left="140" w:right="140"/>
+              <w:jc w:val="right"/>
+              <w:rPr>
+                <w:rFonts w:cs="David"/>
+                <w:sz w:val="24"/>
+                <w:szCs w:val="24"/>
+              </w:rPr>
+            </w:pPr>
+            <w:r>
+              <w:rPr>
+                <w:rFonts w:cs="David"/>
+                <w:sz w:val="24"/>
+                <w:szCs w:val="24"/>
+              </w:rPr>
+              <w:t>[223]</w:t>
+            </w:r>
+          </w:p>
+        </w:tc>
+      </w:tr>
+      <w:tr>
+        <w:tc>
+          <w:tcPr>
+            <w:tcW w:w="1276" w:type="dxa"/>
+            <w:tcBorders>
+              <w:left w:val="single" w:sz="8" w:space="0" w:color="000000"/>
+              <w:bottom w:val="single" w:sz="8" w:space="0" w:color="000000"/>
+              <w:right w:val="single" w:sz="8" w:space="0" w:color="000000"/>
+            </w:tcBorders>
+            <w:tcMar>
+              <w:top w:w="100" w:type="dxa"/>
+              <w:left w:w="100" w:type="dxa"/>
+              <w:bottom w:w="100" w:type="dxa"/>
+              <w:right w:w="100" w:type="dxa"/>
+            </w:tcMar>
+          </w:tcPr>
+          <w:p>
+            <w:pPr>
+              <w:ind w:left="140" w:right="140"/>
+              <w:rPr>
+                <w:rFonts w:cs="David"/>
+                <w:sz w:val="24"/>
+                <w:szCs w:val="24"/>
+              </w:rPr>
+            </w:pPr>
+            <w:r>
+              <w:rPr>
+                <w:rFonts w:cs="David"/>
+                <w:sz w:val="24"/>
+                <w:szCs w:val="24"/>
+              </w:rPr>
+              <w:lastRenderedPageBreak/>
               <w:t>124</w:t>
             </w:r>
           </w:p>
@@ -6156,7 +7693,7 @@
     <w:lsdException w:name="List Table 6 Colorful Accent 6" w:uiPriority="51"/>
     <w:lsdException w:name="List Table 7 Colorful Accent 6" w:uiPriority="52"/>
   </w:latentStyles>
-  <w:style w:type="paragraph" w:default="1" w:styleId="a">
+  <w:style w:type="paragraph" w:default="1" w:styleId="Normal">
     <w:name w:val="Normal"/>
     <w:rsid w:val="00742601"/>
     <w:pPr>
@@ -6171,13 +7708,13 @@
       <w:lang w:val="en-US"/>
     </w:rPr>
   </w:style>
-  <w:style w:type="character" w:default="1" w:styleId="a0">
+  <w:style w:type="character" w:default="1" w:styleId="DefaultParagraphFont">
     <w:name w:val="Default Paragraph Font"/>
     <w:uiPriority w:val="1"/>
     <w:semiHidden/>
     <w:unhideWhenUsed/>
   </w:style>
-  <w:style w:type="table" w:default="1" w:styleId="a1">
+  <w:style w:type="table" w:default="1" w:styleId="TableNormal">
     <w:name w:val="Normal Table"/>
     <w:uiPriority w:val="99"/>
     <w:semiHidden/>
@@ -6192,16 +7729,16 @@
       </w:tblCellMar>
     </w:tblPr>
   </w:style>
-  <w:style w:type="numbering" w:default="1" w:styleId="a2">
+  <w:style w:type="numbering" w:default="1" w:styleId="NoList">
     <w:name w:val="No List"/>
     <w:uiPriority w:val="99"/>
     <w:semiHidden/>
     <w:unhideWhenUsed/>
   </w:style>
-  <w:style w:type="paragraph" w:styleId="a3">
+  <w:style w:type="paragraph" w:styleId="Header">
     <w:name w:val="header"/>
-    <w:basedOn w:val="a"/>
-    <w:link w:val="a4"/>
+    <w:basedOn w:val="Normal"/>
+    <w:link w:val="HeaderChar"/>
     <w:uiPriority w:val="99"/>
     <w:unhideWhenUsed/>
     <w:rsid w:val="00742601"/>
@@ -6212,10 +7749,10 @@
       </w:tabs>
     </w:pPr>
   </w:style>
-  <w:style w:type="character" w:customStyle="1" w:styleId="a4">
-    <w:name w:val="כותרת עליונה תו"/>
-    <w:basedOn w:val="a0"/>
-    <w:link w:val="a3"/>
+  <w:style w:type="character" w:customStyle="1" w:styleId="HeaderChar">
+    <w:name w:val="Header Char"/>
+    <w:basedOn w:val="DefaultParagraphFont"/>
+    <w:link w:val="Header"/>
     <w:uiPriority w:val="99"/>
     <w:rsid w:val="00742601"/>
     <w:rPr>
@@ -6226,10 +7763,10 @@
       <w:lang w:val="en-US"/>
     </w:rPr>
   </w:style>
-  <w:style w:type="paragraph" w:styleId="a5">
+  <w:style w:type="paragraph" w:styleId="Footer">
     <w:name w:val="footer"/>
-    <w:basedOn w:val="a"/>
-    <w:link w:val="a6"/>
+    <w:basedOn w:val="Normal"/>
+    <w:link w:val="FooterChar"/>
     <w:uiPriority w:val="99"/>
     <w:unhideWhenUsed/>
     <w:rsid w:val="00742601"/>
@@ -6240,10 +7777,10 @@
       </w:tabs>
     </w:pPr>
   </w:style>
-  <w:style w:type="character" w:customStyle="1" w:styleId="a6">
-    <w:name w:val="כותרת תחתונה תו"/>
-    <w:basedOn w:val="a0"/>
-    <w:link w:val="a5"/>
+  <w:style w:type="character" w:customStyle="1" w:styleId="FooterChar">
+    <w:name w:val="Footer Char"/>
+    <w:basedOn w:val="DefaultParagraphFont"/>
+    <w:link w:val="Footer"/>
     <w:uiPriority w:val="99"/>
     <w:rsid w:val="00742601"/>
     <w:rPr>

</xml_diff>

<commit_message>
having some progress in the game page design. fixed the protocol constants to fit the new types.
</commit_message>
<xml_diff>
--- a/protocol.docx
+++ b/protocol.docx
@@ -353,27 +353,7 @@
                 <w:szCs w:val="24"/>
                 <w:rtl/>
               </w:rPr>
-              <w:t xml:space="preserve">מספר התווים של </w:t>
-            </w:r>
-            <w:proofErr w:type="spellStart"/>
-            <w:r>
-              <w:rPr>
-                <w:rFonts w:cs="David"/>
-                <w:sz w:val="24"/>
-                <w:szCs w:val="24"/>
-                <w:rtl/>
-              </w:rPr>
-              <w:t>היוזר</w:t>
-            </w:r>
-            <w:proofErr w:type="spellEnd"/>
-            <w:r>
-              <w:rPr>
-                <w:rFonts w:cs="David"/>
-                <w:sz w:val="24"/>
-                <w:szCs w:val="24"/>
-                <w:rtl/>
-              </w:rPr>
-              <w:t xml:space="preserve"> - שני בתים (כמחרוזת)</w:t>
+              <w:t>מספר התווים של היוזר - שני בתים (כמחרוזת)</w:t>
             </w:r>
           </w:p>
           <w:p>
@@ -788,25 +768,7 @@
                 <w:sz w:val="24"/>
                 <w:szCs w:val="24"/>
               </w:rPr>
-              <w:t>[1020</w:t>
-            </w:r>
-            <w:proofErr w:type="gramStart"/>
-            <w:r>
-              <w:rPr>
-                <w:rFonts w:cs="David"/>
-                <w:sz w:val="24"/>
-                <w:szCs w:val="24"/>
-              </w:rPr>
-              <w:t>]  /</w:t>
-            </w:r>
-            <w:proofErr w:type="gramEnd"/>
-            <w:r>
-              <w:rPr>
-                <w:rFonts w:cs="David"/>
-                <w:sz w:val="24"/>
-                <w:szCs w:val="24"/>
-              </w:rPr>
-              <w:t>/success</w:t>
+              <w:t>[1020]  //success</w:t>
             </w:r>
           </w:p>
           <w:p>
@@ -1013,27 +975,7 @@
                 <w:szCs w:val="24"/>
                 <w:rtl/>
               </w:rPr>
-              <w:t xml:space="preserve">מספר התווים של </w:t>
-            </w:r>
-            <w:proofErr w:type="spellStart"/>
-            <w:r>
-              <w:rPr>
-                <w:rFonts w:cs="David"/>
-                <w:sz w:val="24"/>
-                <w:szCs w:val="24"/>
-                <w:rtl/>
-              </w:rPr>
-              <w:t>היוזר</w:t>
-            </w:r>
-            <w:proofErr w:type="spellEnd"/>
-            <w:r>
-              <w:rPr>
-                <w:rFonts w:cs="David"/>
-                <w:sz w:val="24"/>
-                <w:szCs w:val="24"/>
-                <w:rtl/>
-              </w:rPr>
-              <w:t xml:space="preserve"> - 2 בתים (כמחרוזת)</w:t>
+              <w:t>מספר התווים של היוזר - 2 בתים (כמחרוזת)</w:t>
             </w:r>
           </w:p>
           <w:p>
@@ -1263,25 +1205,7 @@
                 <w:sz w:val="24"/>
                 <w:szCs w:val="24"/>
               </w:rPr>
-              <w:t>[1040</w:t>
-            </w:r>
-            <w:proofErr w:type="gramStart"/>
-            <w:r>
-              <w:rPr>
-                <w:rFonts w:cs="David"/>
-                <w:sz w:val="24"/>
-                <w:szCs w:val="24"/>
-              </w:rPr>
-              <w:t>]  /</w:t>
-            </w:r>
-            <w:proofErr w:type="gramEnd"/>
-            <w:r>
-              <w:rPr>
-                <w:rFonts w:cs="David"/>
-                <w:sz w:val="24"/>
-                <w:szCs w:val="24"/>
-              </w:rPr>
-              <w:t>/success</w:t>
+              <w:t>[1040]  //success</w:t>
             </w:r>
           </w:p>
           <w:p>
@@ -1319,18 +1243,8 @@
                 <w:sz w:val="24"/>
                 <w:szCs w:val="24"/>
               </w:rPr>
-              <w:t xml:space="preserve">[1042] // Username is already </w:t>
-            </w:r>
-            <w:proofErr w:type="gramStart"/>
-            <w:r>
-              <w:rPr>
-                <w:rFonts w:cs="David"/>
-                <w:sz w:val="24"/>
-                <w:szCs w:val="24"/>
-              </w:rPr>
-              <w:t>exists</w:t>
-            </w:r>
-            <w:proofErr w:type="gramEnd"/>
+              <w:t>[1042] // Username is already exists</w:t>
+            </w:r>
           </w:p>
           <w:p>
             <w:pPr>
@@ -1763,97 +1677,15 @@
                 <w:sz w:val="24"/>
                 <w:szCs w:val="24"/>
               </w:rPr>
-              <w:t xml:space="preserve"> [106 </w:t>
-            </w:r>
-            <w:proofErr w:type="spellStart"/>
-            <w:r>
-              <w:rPr>
-                <w:rFonts w:cs="David"/>
-                <w:sz w:val="24"/>
-                <w:szCs w:val="24"/>
-              </w:rPr>
-              <w:t>numberOfRooms</w:t>
-            </w:r>
-            <w:proofErr w:type="spellEnd"/>
-            <w:r>
-              <w:rPr>
-                <w:rFonts w:cs="David"/>
-                <w:sz w:val="24"/>
-                <w:szCs w:val="24"/>
-              </w:rPr>
-              <w:t xml:space="preserve"> </w:t>
-            </w:r>
-            <w:proofErr w:type="spellStart"/>
-            <w:r>
-              <w:rPr>
-                <w:rFonts w:cs="David"/>
-                <w:sz w:val="24"/>
-                <w:szCs w:val="24"/>
-              </w:rPr>
-              <w:t>roomID</w:t>
-            </w:r>
-            <w:proofErr w:type="spellEnd"/>
-            <w:r>
-              <w:rPr>
-                <w:rFonts w:cs="David"/>
-                <w:sz w:val="24"/>
-                <w:szCs w:val="24"/>
-              </w:rPr>
-              <w:t xml:space="preserve"> ## </w:t>
-            </w:r>
-            <w:proofErr w:type="spellStart"/>
-            <w:r>
-              <w:rPr>
-                <w:rFonts w:cs="David"/>
-                <w:sz w:val="24"/>
-                <w:szCs w:val="24"/>
-              </w:rPr>
-              <w:t>roomName</w:t>
-            </w:r>
-            <w:proofErr w:type="spellEnd"/>
-            <w:r>
-              <w:rPr>
-                <w:rFonts w:cs="David"/>
-                <w:sz w:val="24"/>
-                <w:szCs w:val="24"/>
-              </w:rPr>
-              <w:t xml:space="preserve"> </w:t>
-            </w:r>
-            <w:proofErr w:type="spellStart"/>
-            <w:r>
-              <w:rPr>
-                <w:rFonts w:cs="David"/>
-                <w:sz w:val="24"/>
-                <w:szCs w:val="24"/>
-              </w:rPr>
-              <w:t>roomID</w:t>
-            </w:r>
-            <w:proofErr w:type="spellEnd"/>
-            <w:r>
-              <w:rPr>
-                <w:rFonts w:cs="David"/>
-                <w:sz w:val="24"/>
-                <w:szCs w:val="24"/>
-              </w:rPr>
-              <w:t xml:space="preserve"> ## </w:t>
-            </w:r>
-            <w:proofErr w:type="spellStart"/>
-            <w:r>
-              <w:rPr>
-                <w:rFonts w:cs="David"/>
-                <w:sz w:val="24"/>
-                <w:szCs w:val="24"/>
-              </w:rPr>
-              <w:t>roomName</w:t>
-            </w:r>
-            <w:proofErr w:type="spellEnd"/>
-            <w:r>
-              <w:rPr>
-                <w:rFonts w:cs="David"/>
-                <w:sz w:val="24"/>
-                <w:szCs w:val="24"/>
-              </w:rPr>
-              <w:t xml:space="preserve"> ...</w:t>
+              <w:t xml:space="preserve"> [106 numberOfRooms roomID ## roomName</w:t>
+            </w:r>
+            <w:r>
+              <w:rPr>
+                <w:rFonts w:cs="David"/>
+                <w:sz w:val="24"/>
+                <w:szCs w:val="24"/>
+              </w:rPr>
+              <w:t xml:space="preserve"> roomID ## roomName ...</w:t>
             </w:r>
             <w:r>
               <w:rPr>
@@ -1892,27 +1724,7 @@
                 <w:szCs w:val="24"/>
                 <w:rtl/>
               </w:rPr>
-              <w:t xml:space="preserve">(ההודעה </w:t>
-            </w:r>
-            <w:proofErr w:type="spellStart"/>
-            <w:r>
-              <w:rPr>
-                <w:rFonts w:cs="David"/>
-                <w:sz w:val="24"/>
-                <w:szCs w:val="24"/>
-                <w:rtl/>
-              </w:rPr>
-              <w:t>האמיתית</w:t>
-            </w:r>
-            <w:proofErr w:type="spellEnd"/>
-            <w:r>
-              <w:rPr>
-                <w:rFonts w:cs="David"/>
-                <w:sz w:val="24"/>
-                <w:szCs w:val="24"/>
-                <w:rtl/>
-              </w:rPr>
-              <w:t xml:space="preserve"> בלי רווחים. הרווחים כאן רק כדי להבהיר את חלקי ההודעה)</w:t>
+              <w:t>(ההודעה האמיתית בלי רווחים. הרווחים כאן רק כדי להבהיר את חלקי ההודעה)</w:t>
             </w:r>
           </w:p>
         </w:tc>
@@ -2019,27 +1831,7 @@
                 <w:szCs w:val="24"/>
                 <w:rtl/>
               </w:rPr>
-              <w:t xml:space="preserve">בקשת </w:t>
-            </w:r>
-            <w:proofErr w:type="spellStart"/>
-            <w:r>
-              <w:rPr>
-                <w:rFonts w:cs="David"/>
-                <w:sz w:val="24"/>
-                <w:szCs w:val="24"/>
-                <w:rtl/>
-              </w:rPr>
-              <w:t>היוזרים</w:t>
-            </w:r>
-            <w:proofErr w:type="spellEnd"/>
-            <w:r>
-              <w:rPr>
-                <w:rFonts w:cs="David"/>
-                <w:sz w:val="24"/>
-                <w:szCs w:val="24"/>
-                <w:rtl/>
-              </w:rPr>
-              <w:t xml:space="preserve"> של החדר.</w:t>
+              <w:t>בקשת היוזרים של החדר.</w:t>
             </w:r>
           </w:p>
         </w:tc>
@@ -2220,27 +2012,7 @@
                 <w:szCs w:val="24"/>
                 <w:rtl/>
               </w:rPr>
-              <w:t xml:space="preserve">שליחת רשימת </w:t>
-            </w:r>
-            <w:proofErr w:type="spellStart"/>
-            <w:r>
-              <w:rPr>
-                <w:rFonts w:cs="David"/>
-                <w:sz w:val="24"/>
-                <w:szCs w:val="24"/>
-                <w:rtl/>
-              </w:rPr>
-              <w:t>היוזרים</w:t>
-            </w:r>
-            <w:proofErr w:type="spellEnd"/>
-            <w:r>
-              <w:rPr>
-                <w:rFonts w:cs="David"/>
-                <w:sz w:val="24"/>
-                <w:szCs w:val="24"/>
-                <w:rtl/>
-              </w:rPr>
-              <w:t xml:space="preserve"> של חדר</w:t>
+              <w:t>שליחת רשימת היוזרים של חדר</w:t>
             </w:r>
           </w:p>
         </w:tc>
@@ -2313,27 +2085,7 @@
                 <w:szCs w:val="24"/>
                 <w:rtl/>
               </w:rPr>
-              <w:t xml:space="preserve">גודל שם </w:t>
-            </w:r>
-            <w:proofErr w:type="spellStart"/>
-            <w:r>
-              <w:rPr>
-                <w:rFonts w:cs="David"/>
-                <w:sz w:val="24"/>
-                <w:szCs w:val="24"/>
-                <w:rtl/>
-              </w:rPr>
-              <w:t>יוזר</w:t>
-            </w:r>
-            <w:proofErr w:type="spellEnd"/>
-            <w:r>
-              <w:rPr>
-                <w:rFonts w:cs="David"/>
-                <w:sz w:val="24"/>
-                <w:szCs w:val="24"/>
-                <w:rtl/>
-              </w:rPr>
-              <w:t xml:space="preserve"> - 2 בתים</w:t>
+              <w:t>גודל שם יוזר - 2 בתים</w:t>
             </w:r>
           </w:p>
           <w:p>
@@ -2352,19 +2104,8 @@
                 <w:szCs w:val="24"/>
                 <w:rtl/>
               </w:rPr>
-              <w:t xml:space="preserve">שם </w:t>
-            </w:r>
-            <w:proofErr w:type="spellStart"/>
-            <w:r>
-              <w:rPr>
-                <w:rFonts w:cs="David"/>
-                <w:sz w:val="24"/>
-                <w:szCs w:val="24"/>
-                <w:rtl/>
-              </w:rPr>
-              <w:t>יוזר</w:t>
-            </w:r>
-            <w:proofErr w:type="spellEnd"/>
+              <w:t>שם יוזר</w:t>
+            </w:r>
           </w:p>
           <w:p>
             <w:pPr>
@@ -2382,64 +2123,26 @@
                 <w:sz w:val="24"/>
                 <w:szCs w:val="24"/>
               </w:rPr>
-              <w:t xml:space="preserve">[108 </w:t>
-            </w:r>
-            <w:proofErr w:type="spellStart"/>
-            <w:r>
-              <w:rPr>
-                <w:rFonts w:cs="David"/>
-                <w:sz w:val="24"/>
-                <w:szCs w:val="24"/>
-              </w:rPr>
-              <w:t>numberOfUsers</w:t>
-            </w:r>
-            <w:proofErr w:type="spellEnd"/>
-            <w:r>
-              <w:rPr>
-                <w:rFonts w:cs="David"/>
-                <w:sz w:val="24"/>
-                <w:szCs w:val="24"/>
-              </w:rPr>
-              <w:t xml:space="preserve"> ## username ## username …]</w:t>
-            </w:r>
-          </w:p>
-          <w:p>
-            <w:pPr>
-              <w:ind w:left="140" w:right="140"/>
-              <w:rPr>
-                <w:rFonts w:cs="David"/>
-                <w:sz w:val="24"/>
-                <w:szCs w:val="24"/>
-              </w:rPr>
-            </w:pPr>
-            <w:r>
-              <w:rPr>
-                <w:rFonts w:cs="David"/>
-                <w:sz w:val="24"/>
-                <w:szCs w:val="24"/>
-                <w:rtl/>
-              </w:rPr>
-              <w:t xml:space="preserve">אם החדר לא קיים  (המשחק התחיל\המנהל סגר את החדר) - מספר המשתמשים יהיה 0 ולא ישלחו שמות </w:t>
-            </w:r>
-            <w:proofErr w:type="spellStart"/>
-            <w:r>
-              <w:rPr>
-                <w:rFonts w:cs="David"/>
-                <w:sz w:val="24"/>
-                <w:szCs w:val="24"/>
-                <w:rtl/>
-              </w:rPr>
-              <w:t>יוזרים</w:t>
-            </w:r>
-            <w:proofErr w:type="spellEnd"/>
-            <w:r>
-              <w:rPr>
-                <w:rFonts w:cs="David"/>
-                <w:sz w:val="24"/>
-                <w:szCs w:val="24"/>
-                <w:rtl/>
-              </w:rPr>
-              <w:t>.</w:t>
+              <w:t>[108 numberOfUsers ## username ## username …]</w:t>
+            </w:r>
+          </w:p>
+          <w:p>
+            <w:pPr>
+              <w:ind w:left="140" w:right="140"/>
+              <w:rPr>
+                <w:rFonts w:cs="David"/>
+                <w:sz w:val="24"/>
+                <w:szCs w:val="24"/>
+              </w:rPr>
+            </w:pPr>
+            <w:r>
+              <w:rPr>
+                <w:rFonts w:cs="David"/>
+                <w:sz w:val="24"/>
+                <w:szCs w:val="24"/>
+                <w:rtl/>
+              </w:rPr>
+              <w:t>אם החדר לא קיים  (המשחק התחיל\המנהל סגר את החדר) - מספר המשתמשים יהיה 0 ולא ישלחו שמות יוזרים.</w:t>
             </w:r>
           </w:p>
           <w:p>
@@ -2954,67 +2657,7 @@
                 <w:szCs w:val="24"/>
                 <w:rtl/>
               </w:rPr>
-              <w:t xml:space="preserve">אחרי הודעת הצלחה השרת שולח </w:t>
-            </w:r>
-            <w:proofErr w:type="spellStart"/>
-            <w:r>
-              <w:rPr>
-                <w:rFonts w:cs="David"/>
-                <w:sz w:val="24"/>
-                <w:szCs w:val="24"/>
-                <w:rtl/>
-              </w:rPr>
-              <w:t>ליוזר</w:t>
-            </w:r>
-            <w:proofErr w:type="spellEnd"/>
-            <w:r>
-              <w:rPr>
-                <w:rFonts w:cs="David"/>
-                <w:sz w:val="24"/>
-                <w:szCs w:val="24"/>
-                <w:rtl/>
-              </w:rPr>
-              <w:t xml:space="preserve"> שהתחבר ולכל </w:t>
-            </w:r>
-            <w:proofErr w:type="spellStart"/>
-            <w:r>
-              <w:rPr>
-                <w:rFonts w:cs="David"/>
-                <w:sz w:val="24"/>
-                <w:szCs w:val="24"/>
-                <w:rtl/>
-              </w:rPr>
-              <w:t>היוזרים</w:t>
-            </w:r>
-            <w:proofErr w:type="spellEnd"/>
-            <w:r>
-              <w:rPr>
-                <w:rFonts w:cs="David"/>
-                <w:sz w:val="24"/>
-                <w:szCs w:val="24"/>
-                <w:rtl/>
-              </w:rPr>
-              <w:t xml:space="preserve"> המחוברים לחדר הודעת 108 (רשימת </w:t>
-            </w:r>
-            <w:proofErr w:type="spellStart"/>
-            <w:r>
-              <w:rPr>
-                <w:rFonts w:cs="David"/>
-                <w:sz w:val="24"/>
-                <w:szCs w:val="24"/>
-                <w:rtl/>
-              </w:rPr>
-              <w:t>היוזרים</w:t>
-            </w:r>
-            <w:proofErr w:type="spellEnd"/>
-            <w:r>
-              <w:rPr>
-                <w:rFonts w:cs="David"/>
-                <w:sz w:val="24"/>
-                <w:szCs w:val="24"/>
-                <w:rtl/>
-              </w:rPr>
-              <w:t xml:space="preserve"> של החדר)</w:t>
+              <w:t>אחרי הודעת הצלחה השרת שולח ליוזר שהתחבר ולכל היוזרים המחוברים לחדר הודעת 108 (רשימת היוזרים של החדר)</w:t>
             </w:r>
           </w:p>
           <w:p>
@@ -3381,27 +3024,7 @@
                 <w:szCs w:val="24"/>
                 <w:rtl/>
               </w:rPr>
-              <w:t xml:space="preserve">במקרה שהחדר כבר לא קיים (כי המשחק התחיל או </w:t>
-            </w:r>
-            <w:proofErr w:type="spellStart"/>
-            <w:r>
-              <w:rPr>
-                <w:rFonts w:cs="David"/>
-                <w:sz w:val="24"/>
-                <w:szCs w:val="24"/>
-                <w:rtl/>
-              </w:rPr>
-              <w:t>שהאדמין</w:t>
-            </w:r>
-            <w:proofErr w:type="spellEnd"/>
-            <w:r>
-              <w:rPr>
-                <w:rFonts w:cs="David"/>
-                <w:sz w:val="24"/>
-                <w:szCs w:val="24"/>
-                <w:rtl/>
-              </w:rPr>
-              <w:t xml:space="preserve"> סגר את החדר) - השרת כבר שלח לקליינט הודעת "סגירת חדר" -116 או הודעת "התחלת משחק" - 119 (ואז לא תשלח גם הודעת 112).</w:t>
+              <w:t>במקרה שהחדר כבר לא קיים (כי המשחק התחיל או שהאדמין סגר את החדר) - השרת כבר שלח לקליינט הודעת "סגירת חדר" -116 או הודעת "התחלת משחק" - 119 (ואז לא תשלח גם הודעת 112).</w:t>
             </w:r>
           </w:p>
         </w:tc>
@@ -3620,43 +3243,7 @@
                 <w:sz w:val="24"/>
                 <w:szCs w:val="24"/>
               </w:rPr>
-              <w:t xml:space="preserve"> [213##</w:t>
-            </w:r>
-            <w:proofErr w:type="spellStart"/>
-            <w:r>
-              <w:rPr>
-                <w:rFonts w:cs="David"/>
-                <w:sz w:val="24"/>
-                <w:szCs w:val="24"/>
-              </w:rPr>
-              <w:t>roomName</w:t>
-            </w:r>
-            <w:proofErr w:type="spellEnd"/>
-            <w:r>
-              <w:rPr>
-                <w:rFonts w:cs="David"/>
-                <w:sz w:val="24"/>
-                <w:szCs w:val="24"/>
-              </w:rPr>
-              <w:t xml:space="preserve"> </w:t>
-            </w:r>
-            <w:proofErr w:type="spellStart"/>
-            <w:r>
-              <w:rPr>
-                <w:rFonts w:cs="David"/>
-                <w:sz w:val="24"/>
-                <w:szCs w:val="24"/>
-              </w:rPr>
-              <w:t>playersNumber</w:t>
-            </w:r>
-            <w:proofErr w:type="spellEnd"/>
-            <w:r>
-              <w:rPr>
-                <w:rFonts w:cs="David"/>
-                <w:sz w:val="24"/>
-                <w:szCs w:val="24"/>
-              </w:rPr>
-              <w:t>]</w:t>
+              <w:t xml:space="preserve"> [213##roomName playersNumber]</w:t>
             </w:r>
           </w:p>
         </w:tc>
@@ -4298,19 +3885,8 @@
                 <w:szCs w:val="24"/>
                 <w:rtl/>
               </w:rPr>
-              <w:t xml:space="preserve">יישלח לכל המשתמשים ששייכים לחדר כולל </w:t>
-            </w:r>
-            <w:proofErr w:type="spellStart"/>
-            <w:r>
-              <w:rPr>
-                <w:rFonts w:cs="David"/>
-                <w:sz w:val="24"/>
-                <w:szCs w:val="24"/>
-                <w:rtl/>
-              </w:rPr>
-              <w:t>האדמין</w:t>
-            </w:r>
-            <w:proofErr w:type="spellEnd"/>
+              <w:t>יישלח לכל המשתמשים ששייכים לחדר כולל האדמין</w:t>
+            </w:r>
             <w:r>
               <w:rPr>
                 <w:rFonts w:cs="David" w:hint="cs"/>
@@ -5019,43 +4595,7 @@
                 <w:sz w:val="24"/>
                 <w:szCs w:val="24"/>
               </w:rPr>
-              <w:t xml:space="preserve">[119 amount ## username ## username … index </w:t>
-            </w:r>
-            <w:proofErr w:type="spellStart"/>
-            <w:r>
-              <w:rPr>
-                <w:rFonts w:cs="David"/>
-                <w:sz w:val="24"/>
-                <w:szCs w:val="24"/>
-              </w:rPr>
-              <w:t>index</w:t>
-            </w:r>
-            <w:proofErr w:type="spellEnd"/>
-            <w:r>
-              <w:rPr>
-                <w:rFonts w:cs="David"/>
-                <w:sz w:val="24"/>
-                <w:szCs w:val="24"/>
-              </w:rPr>
-              <w:t xml:space="preserve"> </w:t>
-            </w:r>
-            <w:proofErr w:type="spellStart"/>
-            <w:r>
-              <w:rPr>
-                <w:rFonts w:cs="David"/>
-                <w:sz w:val="24"/>
-                <w:szCs w:val="24"/>
-              </w:rPr>
-              <w:t>index</w:t>
-            </w:r>
-            <w:proofErr w:type="spellEnd"/>
-            <w:r>
-              <w:rPr>
-                <w:rFonts w:cs="David"/>
-                <w:sz w:val="24"/>
-                <w:szCs w:val="24"/>
-              </w:rPr>
-              <w:t xml:space="preserve"> …]</w:t>
+              <w:t>[119 amount ## username ## username … index index index …]</w:t>
             </w:r>
             <w:r>
               <w:rPr>
@@ -5474,61 +5014,7 @@
                 <w:sz w:val="24"/>
                 <w:szCs w:val="24"/>
               </w:rPr>
-              <w:t xml:space="preserve">[220 count </w:t>
-            </w:r>
-            <w:proofErr w:type="spellStart"/>
-            <w:r>
-              <w:rPr>
-                <w:rFonts w:cs="David"/>
-                <w:sz w:val="24"/>
-                <w:szCs w:val="24"/>
-              </w:rPr>
-              <w:t>count</w:t>
-            </w:r>
-            <w:proofErr w:type="spellEnd"/>
-            <w:r>
-              <w:rPr>
-                <w:rFonts w:cs="David"/>
-                <w:sz w:val="24"/>
-                <w:szCs w:val="24"/>
-              </w:rPr>
-              <w:t xml:space="preserve"> </w:t>
-            </w:r>
-            <w:proofErr w:type="spellStart"/>
-            <w:r>
-              <w:rPr>
-                <w:rFonts w:cs="David"/>
-                <w:sz w:val="24"/>
-                <w:szCs w:val="24"/>
-              </w:rPr>
-              <w:t>count</w:t>
-            </w:r>
-            <w:proofErr w:type="spellEnd"/>
-            <w:r>
-              <w:rPr>
-                <w:rFonts w:cs="David"/>
-                <w:sz w:val="24"/>
-                <w:szCs w:val="24"/>
-              </w:rPr>
-              <w:t xml:space="preserve"> </w:t>
-            </w:r>
-            <w:proofErr w:type="spellStart"/>
-            <w:r>
-              <w:rPr>
-                <w:rFonts w:cs="David"/>
-                <w:sz w:val="24"/>
-                <w:szCs w:val="24"/>
-              </w:rPr>
-              <w:t>count</w:t>
-            </w:r>
-            <w:proofErr w:type="spellEnd"/>
-            <w:r>
-              <w:rPr>
-                <w:rFonts w:cs="David"/>
-                <w:sz w:val="24"/>
-                <w:szCs w:val="24"/>
-              </w:rPr>
-              <w:t xml:space="preserve"> …]</w:t>
+              <w:t>[220 count count count count …]</w:t>
             </w:r>
           </w:p>
         </w:tc>
@@ -6014,61 +5500,7 @@
                 <w:sz w:val="24"/>
                 <w:szCs w:val="24"/>
               </w:rPr>
-              <w:t xml:space="preserve">[222 count </w:t>
-            </w:r>
-            <w:proofErr w:type="spellStart"/>
-            <w:r>
-              <w:rPr>
-                <w:rFonts w:cs="David"/>
-                <w:sz w:val="24"/>
-                <w:szCs w:val="24"/>
-              </w:rPr>
-              <w:t>count</w:t>
-            </w:r>
-            <w:proofErr w:type="spellEnd"/>
-            <w:r>
-              <w:rPr>
-                <w:rFonts w:cs="David"/>
-                <w:sz w:val="24"/>
-                <w:szCs w:val="24"/>
-              </w:rPr>
-              <w:t xml:space="preserve"> </w:t>
-            </w:r>
-            <w:proofErr w:type="spellStart"/>
-            <w:r>
-              <w:rPr>
-                <w:rFonts w:cs="David"/>
-                <w:sz w:val="24"/>
-                <w:szCs w:val="24"/>
-              </w:rPr>
-              <w:t>count</w:t>
-            </w:r>
-            <w:proofErr w:type="spellEnd"/>
-            <w:r>
-              <w:rPr>
-                <w:rFonts w:cs="David"/>
-                <w:sz w:val="24"/>
-                <w:szCs w:val="24"/>
-              </w:rPr>
-              <w:t xml:space="preserve"> </w:t>
-            </w:r>
-            <w:proofErr w:type="spellStart"/>
-            <w:r>
-              <w:rPr>
-                <w:rFonts w:cs="David"/>
-                <w:sz w:val="24"/>
-                <w:szCs w:val="24"/>
-              </w:rPr>
-              <w:t>count</w:t>
-            </w:r>
-            <w:proofErr w:type="spellEnd"/>
-            <w:r>
-              <w:rPr>
-                <w:rFonts w:cs="David"/>
-                <w:sz w:val="24"/>
-                <w:szCs w:val="24"/>
-              </w:rPr>
-              <w:t xml:space="preserve"> …]</w:t>
+              <w:t>[222 count count count count …]</w:t>
             </w:r>
           </w:p>
         </w:tc>
@@ -6364,43 +5796,7 @@
                 <w:sz w:val="24"/>
                 <w:szCs w:val="24"/>
               </w:rPr>
-              <w:t xml:space="preserve">[224 </w:t>
-            </w:r>
-            <w:proofErr w:type="spellStart"/>
-            <w:r>
-              <w:rPr>
-                <w:rFonts w:cs="David"/>
-                <w:sz w:val="24"/>
-                <w:szCs w:val="24"/>
-              </w:rPr>
-              <w:t>src</w:t>
-            </w:r>
-            <w:proofErr w:type="spellEnd"/>
-            <w:r>
-              <w:rPr>
-                <w:rFonts w:cs="David"/>
-                <w:sz w:val="24"/>
-                <w:szCs w:val="24"/>
-              </w:rPr>
-              <w:t xml:space="preserve"> </w:t>
-            </w:r>
-            <w:proofErr w:type="spellStart"/>
-            <w:r>
-              <w:rPr>
-                <w:rFonts w:cs="David"/>
-                <w:sz w:val="24"/>
-                <w:szCs w:val="24"/>
-              </w:rPr>
-              <w:t>dst</w:t>
-            </w:r>
-            <w:proofErr w:type="spellEnd"/>
-            <w:r>
-              <w:rPr>
-                <w:rFonts w:cs="David"/>
-                <w:sz w:val="24"/>
-                <w:szCs w:val="24"/>
-              </w:rPr>
-              <w:t xml:space="preserve"> count]</w:t>
+              <w:t>[224 src dst count]</w:t>
             </w:r>
           </w:p>
         </w:tc>
@@ -6653,17 +6049,7 @@
                 <w:sz w:val="24"/>
                 <w:szCs w:val="24"/>
               </w:rPr>
-              <w:t>] //failure - othe</w:t>
-            </w:r>
-            <w:bookmarkStart w:id="0" w:name="_GoBack"/>
-            <w:bookmarkEnd w:id="0"/>
-            <w:r>
-              <w:rPr>
-                <w:rFonts w:cs="David"/>
-                <w:sz w:val="24"/>
-                <w:szCs w:val="24"/>
-              </w:rPr>
-              <w:t>r</w:t>
+              <w:t>] //failure - other</w:t>
             </w:r>
           </w:p>
         </w:tc>
@@ -7111,43 +6497,7 @@
                 <w:sz w:val="24"/>
                 <w:szCs w:val="24"/>
               </w:rPr>
-              <w:t xml:space="preserve">[227 </w:t>
-            </w:r>
-            <w:proofErr w:type="spellStart"/>
-            <w:r>
-              <w:rPr>
-                <w:rFonts w:cs="David"/>
-                <w:sz w:val="24"/>
-                <w:szCs w:val="24"/>
-              </w:rPr>
-              <w:t>src</w:t>
-            </w:r>
-            <w:proofErr w:type="spellEnd"/>
-            <w:r>
-              <w:rPr>
-                <w:rFonts w:cs="David"/>
-                <w:sz w:val="24"/>
-                <w:szCs w:val="24"/>
-              </w:rPr>
-              <w:t xml:space="preserve"> </w:t>
-            </w:r>
-            <w:proofErr w:type="spellStart"/>
-            <w:r>
-              <w:rPr>
-                <w:rFonts w:cs="David"/>
-                <w:sz w:val="24"/>
-                <w:szCs w:val="24"/>
-              </w:rPr>
-              <w:t>dst</w:t>
-            </w:r>
-            <w:proofErr w:type="spellEnd"/>
-            <w:r>
-              <w:rPr>
-                <w:rFonts w:cs="David"/>
-                <w:sz w:val="24"/>
-                <w:szCs w:val="24"/>
-              </w:rPr>
-              <w:t>]</w:t>
+              <w:t>[227 src dst]</w:t>
             </w:r>
           </w:p>
         </w:tc>
@@ -7278,6 +6628,45 @@
           </w:tcPr>
           <w:p>
             <w:pPr>
+              <w:ind w:left="140" w:right="140"/>
+              <w:rPr>
+                <w:rFonts w:cs="David"/>
+                <w:sz w:val="24"/>
+                <w:szCs w:val="24"/>
+                <w:rtl/>
+              </w:rPr>
+            </w:pPr>
+            <w:r>
+              <w:rPr>
+                <w:rFonts w:cs="David" w:hint="cs"/>
+                <w:sz w:val="24"/>
+                <w:szCs w:val="24"/>
+                <w:rtl/>
+              </w:rPr>
+              <w:t>במקרה של הצלחה, ההודעה תישלח לתוקף ולמגן.</w:t>
+            </w:r>
+          </w:p>
+          <w:p>
+            <w:pPr>
+              <w:ind w:left="140" w:right="140"/>
+              <w:rPr>
+                <w:rFonts w:cs="David"/>
+                <w:sz w:val="24"/>
+                <w:szCs w:val="24"/>
+              </w:rPr>
+            </w:pPr>
+            <w:r>
+              <w:rPr>
+                <w:rFonts w:cs="David" w:hint="cs"/>
+                <w:sz w:val="24"/>
+                <w:szCs w:val="24"/>
+                <w:rtl/>
+              </w:rPr>
+              <w:t>במקרה של כישלון, ההודעה תישלח לתוקף בלבד.</w:t>
+            </w:r>
+          </w:p>
+          <w:p>
+            <w:pPr>
               <w:bidi w:val="0"/>
               <w:ind w:left="140" w:right="140"/>
               <w:rPr>
@@ -7504,7 +6893,7 @@
             <w:pPr>
               <w:ind w:left="140" w:right="140"/>
               <w:rPr>
-                <w:rFonts w:cs="David" w:hint="cs"/>
+                <w:rFonts w:cs="David"/>
                 <w:sz w:val="24"/>
                 <w:szCs w:val="24"/>
                 <w:rtl/>
@@ -7795,7 +7184,7 @@
             <w:pPr>
               <w:ind w:left="140" w:right="140"/>
               <w:rPr>
-                <w:rFonts w:cs="David" w:hint="cs"/>
+                <w:rFonts w:cs="David"/>
                 <w:sz w:val="24"/>
                 <w:szCs w:val="24"/>
                 <w:rtl/>
@@ -8109,43 +7498,7 @@
                 <w:sz w:val="24"/>
                 <w:szCs w:val="24"/>
               </w:rPr>
-              <w:t xml:space="preserve">[131 # </w:t>
-            </w:r>
-            <w:proofErr w:type="spellStart"/>
-            <w:r>
-              <w:rPr>
-                <w:rFonts w:cs="David"/>
-                <w:sz w:val="24"/>
-                <w:szCs w:val="24"/>
-              </w:rPr>
-              <w:t>atk</w:t>
-            </w:r>
-            <w:proofErr w:type="spellEnd"/>
-            <w:r>
-              <w:rPr>
-                <w:rFonts w:cs="David"/>
-                <w:sz w:val="24"/>
-                <w:szCs w:val="24"/>
-              </w:rPr>
-              <w:t xml:space="preserve">-dice # def-dice </w:t>
-            </w:r>
-            <w:proofErr w:type="spellStart"/>
-            <w:r>
-              <w:rPr>
-                <w:rFonts w:cs="David"/>
-                <w:sz w:val="24"/>
-                <w:szCs w:val="24"/>
-              </w:rPr>
-              <w:t>atk</w:t>
-            </w:r>
-            <w:proofErr w:type="spellEnd"/>
-            <w:r>
-              <w:rPr>
-                <w:rFonts w:cs="David"/>
-                <w:sz w:val="24"/>
-                <w:szCs w:val="24"/>
-              </w:rPr>
-              <w:t>-loss def-loss]</w:t>
+              <w:t>[131 # atk-dice # def-dice atk-loss def-loss]</w:t>
             </w:r>
           </w:p>
         </w:tc>
@@ -8205,7 +7558,7 @@
             <w:pPr>
               <w:ind w:left="140" w:right="140"/>
               <w:rPr>
-                <w:rFonts w:cs="David" w:hint="cs"/>
+                <w:rFonts w:cs="David"/>
                 <w:sz w:val="24"/>
                 <w:szCs w:val="24"/>
                 <w:rtl/>
@@ -8517,7 +7870,7 @@
               <w:bidi w:val="0"/>
               <w:ind w:left="140" w:right="140"/>
               <w:rPr>
-                <w:rFonts w:cs="David" w:hint="cs"/>
+                <w:rFonts w:cs="David"/>
                 <w:sz w:val="24"/>
                 <w:szCs w:val="24"/>
               </w:rPr>
@@ -8588,7 +7941,7 @@
             <w:pPr>
               <w:ind w:left="140" w:right="140"/>
               <w:rPr>
-                <w:rFonts w:cs="David" w:hint="cs"/>
+                <w:rFonts w:cs="David"/>
                 <w:sz w:val="24"/>
                 <w:szCs w:val="24"/>
                 <w:rtl/>
@@ -8757,36 +8110,18 @@
               <w:bidi w:val="0"/>
               <w:ind w:left="140" w:right="140"/>
               <w:rPr>
-                <w:rFonts w:cs="David" w:hint="cs"/>
-                <w:sz w:val="24"/>
-                <w:szCs w:val="24"/>
-              </w:rPr>
-            </w:pPr>
-            <w:r>
-              <w:rPr>
-                <w:rFonts w:cs="David"/>
-                <w:sz w:val="24"/>
-                <w:szCs w:val="24"/>
-              </w:rPr>
-              <w:t>[133 #</w:t>
-            </w:r>
-            <w:proofErr w:type="gramStart"/>
-            <w:r>
-              <w:rPr>
-                <w:rFonts w:cs="David"/>
-                <w:sz w:val="24"/>
-                <w:szCs w:val="24"/>
-              </w:rPr>
-              <w:t>#  winner</w:t>
-            </w:r>
-            <w:proofErr w:type="gramEnd"/>
-            <w:r>
-              <w:rPr>
-                <w:rFonts w:cs="David"/>
-                <w:sz w:val="24"/>
-                <w:szCs w:val="24"/>
-              </w:rPr>
-              <w:t>]</w:t>
+                <w:rFonts w:cs="David"/>
+                <w:sz w:val="24"/>
+                <w:szCs w:val="24"/>
+              </w:rPr>
+            </w:pPr>
+            <w:r>
+              <w:rPr>
+                <w:rFonts w:cs="David"/>
+                <w:sz w:val="24"/>
+                <w:szCs w:val="24"/>
+              </w:rPr>
+              <w:t>[133 ##  winner]</w:t>
             </w:r>
           </w:p>
         </w:tc>
@@ -8846,7 +8181,7 @@
             <w:pPr>
               <w:ind w:left="140" w:right="140"/>
               <w:rPr>
-                <w:rFonts w:cs="David" w:hint="cs"/>
+                <w:rFonts w:cs="David"/>
                 <w:sz w:val="24"/>
                 <w:szCs w:val="24"/>
                 <w:rtl/>
@@ -8882,7 +8217,7 @@
             <w:pPr>
               <w:ind w:left="140" w:right="140"/>
               <w:rPr>
-                <w:rFonts w:cs="David" w:hint="cs"/>
+                <w:rFonts w:cs="David"/>
                 <w:sz w:val="24"/>
                 <w:szCs w:val="24"/>
                 <w:rtl/>
@@ -9059,30 +8394,8 @@
                 <w:rtl/>
               </w:rPr>
             </w:pPr>
-          </w:p>
-          <w:p>
-            <w:pPr>
-              <w:bidi w:val="0"/>
-              <w:ind w:left="140" w:right="140"/>
-              <w:rPr>
-                <w:rFonts w:cs="David"/>
-                <w:sz w:val="24"/>
-                <w:szCs w:val="24"/>
-                <w:rtl/>
-              </w:rPr>
-            </w:pPr>
-          </w:p>
-          <w:p>
-            <w:pPr>
-              <w:bidi w:val="0"/>
-              <w:ind w:left="140" w:right="140"/>
-              <w:rPr>
-                <w:rFonts w:cs="David"/>
-                <w:sz w:val="24"/>
-                <w:szCs w:val="24"/>
-                <w:rtl/>
-              </w:rPr>
-            </w:pPr>
+            <w:bookmarkStart w:id="0" w:name="_GoBack"/>
+            <w:bookmarkEnd w:id="0"/>
           </w:p>
           <w:p>
             <w:pPr>
@@ -9153,7 +8466,7 @@
             <w:pPr>
               <w:ind w:left="140" w:right="140"/>
               <w:rPr>
-                <w:rFonts w:cs="David" w:hint="cs"/>
+                <w:rFonts w:cs="David"/>
                 <w:sz w:val="24"/>
                 <w:szCs w:val="24"/>
                 <w:rtl/>
@@ -9399,7 +8712,7 @@
               <w:bidi w:val="0"/>
               <w:ind w:left="140" w:right="140"/>
               <w:rPr>
-                <w:rFonts w:cs="David" w:hint="cs"/>
+                <w:rFonts w:cs="David"/>
                 <w:sz w:val="24"/>
                 <w:szCs w:val="24"/>
                 <w:rtl/>
@@ -9862,27 +9175,7 @@
                 <w:szCs w:val="24"/>
                 <w:rtl/>
               </w:rPr>
-              <w:t xml:space="preserve"> </w:t>
-            </w:r>
-            <w:proofErr w:type="spellStart"/>
-            <w:r>
-              <w:rPr>
-                <w:rFonts w:cs="David"/>
-                <w:sz w:val="24"/>
-                <w:szCs w:val="24"/>
-                <w:rtl/>
-              </w:rPr>
-              <w:t>יוזרים</w:t>
-            </w:r>
-            <w:proofErr w:type="spellEnd"/>
-            <w:r>
-              <w:rPr>
-                <w:rFonts w:cs="David"/>
-                <w:sz w:val="24"/>
-                <w:szCs w:val="24"/>
-                <w:rtl/>
-              </w:rPr>
-              <w:t xml:space="preserve"> עם התוצאות שלהם.</w:t>
+              <w:t xml:space="preserve"> יוזרים עם התוצאות שלהם.</w:t>
             </w:r>
           </w:p>
           <w:p>
@@ -9919,27 +9212,7 @@
                 <w:szCs w:val="24"/>
                 <w:rtl/>
               </w:rPr>
-              <w:t xml:space="preserve"> </w:t>
-            </w:r>
-            <w:proofErr w:type="spellStart"/>
-            <w:r>
-              <w:rPr>
-                <w:rFonts w:cs="David"/>
-                <w:sz w:val="24"/>
-                <w:szCs w:val="24"/>
-                <w:rtl/>
-              </w:rPr>
-              <w:t>יוזרים</w:t>
-            </w:r>
-            <w:proofErr w:type="spellEnd"/>
-            <w:r>
-              <w:rPr>
-                <w:rFonts w:cs="David"/>
-                <w:sz w:val="24"/>
-                <w:szCs w:val="24"/>
-                <w:rtl/>
-              </w:rPr>
-              <w:t xml:space="preserve"> שרשומים במערכת השרת ישלח עבור משתמש לא קיים את הפרטים הבאים: גודל שם משתמש=0 תוצאה=0</w:t>
+              <w:t xml:space="preserve"> יוזרים שרשומים במערכת השרת ישלח עבור משתמש לא קיים את הפרטים הבאים: גודל שם משתמש=0 תוצאה=0</w:t>
             </w:r>
           </w:p>
           <w:p>
@@ -9958,118 +9231,8 @@
                 <w:sz w:val="24"/>
                 <w:szCs w:val="24"/>
               </w:rPr>
-              <w:t xml:space="preserve">[124 ## </w:t>
-            </w:r>
-            <w:proofErr w:type="spellStart"/>
-            <w:r>
-              <w:rPr>
-                <w:rFonts w:cs="David"/>
-                <w:sz w:val="24"/>
-                <w:szCs w:val="24"/>
-              </w:rPr>
-              <w:t>userName</w:t>
-            </w:r>
-            <w:proofErr w:type="spellEnd"/>
-            <w:r>
-              <w:rPr>
-                <w:rFonts w:cs="David"/>
-                <w:sz w:val="24"/>
-                <w:szCs w:val="24"/>
-              </w:rPr>
-              <w:t xml:space="preserve"> </w:t>
-            </w:r>
-            <w:proofErr w:type="spellStart"/>
-            <w:r>
-              <w:rPr>
-                <w:rFonts w:cs="David"/>
-                <w:sz w:val="24"/>
-                <w:szCs w:val="24"/>
-              </w:rPr>
-              <w:t>highestScore</w:t>
-            </w:r>
-            <w:proofErr w:type="spellEnd"/>
-            <w:r>
-              <w:rPr>
-                <w:rFonts w:cs="David"/>
-                <w:sz w:val="24"/>
-                <w:szCs w:val="24"/>
-              </w:rPr>
-              <w:t xml:space="preserve"> ## </w:t>
-            </w:r>
-            <w:proofErr w:type="spellStart"/>
-            <w:r>
-              <w:rPr>
-                <w:rFonts w:cs="David"/>
-                <w:sz w:val="24"/>
-                <w:szCs w:val="24"/>
-              </w:rPr>
-              <w:t>userName</w:t>
-            </w:r>
-            <w:proofErr w:type="spellEnd"/>
-            <w:r>
-              <w:rPr>
-                <w:rFonts w:cs="David"/>
-                <w:sz w:val="24"/>
-                <w:szCs w:val="24"/>
-              </w:rPr>
-              <w:t xml:space="preserve"> </w:t>
-            </w:r>
-            <w:proofErr w:type="spellStart"/>
-            <w:proofErr w:type="gramStart"/>
-            <w:r>
-              <w:rPr>
-                <w:rFonts w:cs="David"/>
-                <w:sz w:val="24"/>
-                <w:szCs w:val="24"/>
-              </w:rPr>
-              <w:t>highestScore</w:t>
-            </w:r>
-            <w:proofErr w:type="spellEnd"/>
-            <w:r>
-              <w:rPr>
-                <w:rFonts w:cs="David"/>
-                <w:sz w:val="24"/>
-                <w:szCs w:val="24"/>
-              </w:rPr>
-              <w:t xml:space="preserve">  #</w:t>
-            </w:r>
-            <w:proofErr w:type="gramEnd"/>
-            <w:r>
-              <w:rPr>
-                <w:rFonts w:cs="David"/>
-                <w:sz w:val="24"/>
-                <w:szCs w:val="24"/>
-              </w:rPr>
-              <w:t xml:space="preserve"># </w:t>
-            </w:r>
-            <w:proofErr w:type="spellStart"/>
-            <w:r>
-              <w:rPr>
-                <w:rFonts w:cs="David"/>
-                <w:sz w:val="24"/>
-                <w:szCs w:val="24"/>
-              </w:rPr>
-              <w:t>userName</w:t>
-            </w:r>
-            <w:proofErr w:type="spellEnd"/>
-            <w:r>
-              <w:rPr>
-                <w:rFonts w:cs="David"/>
-                <w:sz w:val="24"/>
-                <w:szCs w:val="24"/>
-              </w:rPr>
-              <w:t xml:space="preserve"> </w:t>
-            </w:r>
-            <w:proofErr w:type="spellStart"/>
-            <w:r>
-              <w:rPr>
-                <w:rFonts w:cs="David"/>
-                <w:sz w:val="24"/>
-                <w:szCs w:val="24"/>
-              </w:rPr>
-              <w:t>highestScore</w:t>
-            </w:r>
-            <w:proofErr w:type="spellEnd"/>
+              <w:t>[124 ## userName highestScore ## userName highestScore  ## userName highestScore</w:t>
+            </w:r>
             <w:r>
               <w:rPr>
                 <w:rFonts w:cs="David"/>

</xml_diff>

<commit_message>
122 fully up. 123 hald-written.
</commit_message>
<xml_diff>
--- a/protocol.docx
+++ b/protocol.docx
@@ -5014,7 +5014,25 @@
                 <w:sz w:val="24"/>
                 <w:szCs w:val="24"/>
               </w:rPr>
-              <w:t>[220 count count count count …]</w:t>
+              <w:t>[22</w:t>
+            </w:r>
+            <w:r>
+              <w:rPr>
+                <w:rFonts w:cs="David"/>
+                <w:sz w:val="24"/>
+                <w:szCs w:val="24"/>
+              </w:rPr>
+              <w:t>1</w:t>
+            </w:r>
+            <w:bookmarkStart w:id="0" w:name="_GoBack"/>
+            <w:bookmarkEnd w:id="0"/>
+            <w:r>
+              <w:rPr>
+                <w:rFonts w:cs="David"/>
+                <w:sz w:val="24"/>
+                <w:szCs w:val="24"/>
+              </w:rPr>
+              <w:t xml:space="preserve"> count count count count …]</w:t>
             </w:r>
           </w:p>
         </w:tc>
@@ -5276,7 +5294,23 @@
                 <w:sz w:val="24"/>
                 <w:szCs w:val="24"/>
               </w:rPr>
-              <w:t>[121 ## username]</w:t>
+              <w:t>[12</w:t>
+            </w:r>
+            <w:r>
+              <w:rPr>
+                <w:rFonts w:cs="David"/>
+                <w:sz w:val="24"/>
+                <w:szCs w:val="24"/>
+              </w:rPr>
+              <w:t>2</w:t>
+            </w:r>
+            <w:r>
+              <w:rPr>
+                <w:rFonts w:cs="David"/>
+                <w:sz w:val="24"/>
+                <w:szCs w:val="24"/>
+              </w:rPr>
+              <w:t xml:space="preserve"> ## username]</w:t>
             </w:r>
           </w:p>
         </w:tc>
@@ -5500,7 +5534,23 @@
                 <w:sz w:val="24"/>
                 <w:szCs w:val="24"/>
               </w:rPr>
-              <w:t>[222 count count count count …]</w:t>
+              <w:t>[22</w:t>
+            </w:r>
+            <w:r>
+              <w:rPr>
+                <w:rFonts w:cs="David"/>
+                <w:sz w:val="24"/>
+                <w:szCs w:val="24"/>
+              </w:rPr>
+              <w:t>3</w:t>
+            </w:r>
+            <w:r>
+              <w:rPr>
+                <w:rFonts w:cs="David"/>
+                <w:sz w:val="24"/>
+                <w:szCs w:val="24"/>
+              </w:rPr>
+              <w:t xml:space="preserve"> count count count count …]</w:t>
             </w:r>
           </w:p>
         </w:tc>
@@ -8394,8 +8444,6 @@
                 <w:rtl/>
               </w:rPr>
             </w:pPr>
-            <w:bookmarkStart w:id="0" w:name="_GoBack"/>
-            <w:bookmarkEnd w:id="0"/>
           </w:p>
           <w:p>
             <w:pPr>

</xml_diff>

<commit_message>
fixed, like, a LOT of stuff.
</commit_message>
<xml_diff>
--- a/protocol.docx
+++ b/protocol.docx
@@ -5024,8 +5024,6 @@
               </w:rPr>
               <w:t>1</w:t>
             </w:r>
-            <w:bookmarkStart w:id="0" w:name="_GoBack"/>
-            <w:bookmarkEnd w:id="0"/>
             <w:r>
               <w:rPr>
                 <w:rFonts w:cs="David"/>
@@ -7731,7 +7729,7 @@
                 <w:szCs w:val="24"/>
                 <w:rtl/>
               </w:rPr>
-              <w:t xml:space="preserve">מס' טריטוריות שהשתנו </w:t>
+              <w:t xml:space="preserve">אורך שם הבעלים של הטריטוריה </w:t>
             </w:r>
             <w:r>
               <w:rPr>
@@ -7749,47 +7747,56 @@
                 <w:szCs w:val="24"/>
                 <w:rtl/>
               </w:rPr>
-              <w:t xml:space="preserve"> בית אחד</w:t>
-            </w:r>
-          </w:p>
-          <w:p>
-            <w:pPr>
-              <w:ind w:left="140" w:right="140"/>
-              <w:rPr>
-                <w:rFonts w:cs="David"/>
-                <w:sz w:val="24"/>
-                <w:szCs w:val="24"/>
-                <w:rtl/>
-              </w:rPr>
-            </w:pPr>
-            <w:r>
-              <w:rPr>
-                <w:rFonts w:cs="David" w:hint="cs"/>
-                <w:sz w:val="24"/>
-                <w:szCs w:val="24"/>
-                <w:rtl/>
-              </w:rPr>
-              <w:t>עבור כל טריטוריה:</w:t>
-            </w:r>
-          </w:p>
-          <w:p>
-            <w:pPr>
-              <w:ind w:left="140" w:right="140"/>
-              <w:rPr>
-                <w:rFonts w:cs="David"/>
-                <w:sz w:val="24"/>
-                <w:szCs w:val="24"/>
-                <w:rtl/>
-              </w:rPr>
-            </w:pPr>
-            <w:r>
-              <w:rPr>
-                <w:rFonts w:cs="David" w:hint="cs"/>
-                <w:sz w:val="24"/>
-                <w:szCs w:val="24"/>
-                <w:rtl/>
-              </w:rPr>
-              <w:t xml:space="preserve">מס' הטריטוריה לפי הרשומות </w:t>
+              <w:t xml:space="preserve"> 2</w:t>
+            </w:r>
+            <w:r>
+              <w:rPr>
+                <w:rFonts w:cs="David" w:hint="cs"/>
+                <w:sz w:val="24"/>
+                <w:szCs w:val="24"/>
+                <w:rtl/>
+              </w:rPr>
+              <w:t xml:space="preserve"> בתים</w:t>
+            </w:r>
+          </w:p>
+          <w:p>
+            <w:pPr>
+              <w:ind w:left="140" w:right="140"/>
+              <w:rPr>
+                <w:rFonts w:cs="David"/>
+                <w:sz w:val="24"/>
+                <w:szCs w:val="24"/>
+                <w:rtl/>
+              </w:rPr>
+            </w:pPr>
+            <w:r>
+              <w:rPr>
+                <w:rFonts w:cs="David" w:hint="cs"/>
+                <w:sz w:val="24"/>
+                <w:szCs w:val="24"/>
+                <w:rtl/>
+              </w:rPr>
+              <w:t>שם הבעלים של הטריטוריה</w:t>
+            </w:r>
+          </w:p>
+          <w:p>
+            <w:pPr>
+              <w:ind w:left="140" w:right="140"/>
+              <w:rPr>
+                <w:rFonts w:cs="David"/>
+                <w:sz w:val="24"/>
+                <w:szCs w:val="24"/>
+                <w:rtl/>
+              </w:rPr>
+            </w:pPr>
+            <w:r>
+              <w:rPr>
+                <w:rFonts w:cs="David" w:hint="cs"/>
+                <w:sz w:val="24"/>
+                <w:szCs w:val="24"/>
+                <w:rtl/>
+              </w:rPr>
+              <w:t xml:space="preserve">מספר היחידות בטריטוריה </w:t>
             </w:r>
             <w:r>
               <w:rPr>
@@ -7812,111 +7819,6 @@
           </w:p>
           <w:p>
             <w:pPr>
-              <w:ind w:left="140" w:right="140"/>
-              <w:rPr>
-                <w:rFonts w:cs="David"/>
-                <w:sz w:val="24"/>
-                <w:szCs w:val="24"/>
-                <w:rtl/>
-              </w:rPr>
-            </w:pPr>
-            <w:r>
-              <w:rPr>
-                <w:rFonts w:cs="David" w:hint="cs"/>
-                <w:sz w:val="24"/>
-                <w:szCs w:val="24"/>
-                <w:rtl/>
-              </w:rPr>
-              <w:t xml:space="preserve">אורך שם הבעלים של הטריטוריה </w:t>
-            </w:r>
-            <w:r>
-              <w:rPr>
-                <w:rFonts w:cs="David"/>
-                <w:sz w:val="24"/>
-                <w:szCs w:val="24"/>
-                <w:rtl/>
-              </w:rPr>
-              <w:t>–</w:t>
-            </w:r>
-            <w:r>
-              <w:rPr>
-                <w:rFonts w:cs="David" w:hint="cs"/>
-                <w:sz w:val="24"/>
-                <w:szCs w:val="24"/>
-                <w:rtl/>
-              </w:rPr>
-              <w:t xml:space="preserve"> 2</w:t>
-            </w:r>
-            <w:r>
-              <w:rPr>
-                <w:rFonts w:cs="David" w:hint="cs"/>
-                <w:sz w:val="24"/>
-                <w:szCs w:val="24"/>
-                <w:rtl/>
-              </w:rPr>
-              <w:t xml:space="preserve"> בתים</w:t>
-            </w:r>
-          </w:p>
-          <w:p>
-            <w:pPr>
-              <w:ind w:left="140" w:right="140"/>
-              <w:rPr>
-                <w:rFonts w:cs="David"/>
-                <w:sz w:val="24"/>
-                <w:szCs w:val="24"/>
-                <w:rtl/>
-              </w:rPr>
-            </w:pPr>
-            <w:r>
-              <w:rPr>
-                <w:rFonts w:cs="David" w:hint="cs"/>
-                <w:sz w:val="24"/>
-                <w:szCs w:val="24"/>
-                <w:rtl/>
-              </w:rPr>
-              <w:t>שם הבעלים של הטריטוריה</w:t>
-            </w:r>
-          </w:p>
-          <w:p>
-            <w:pPr>
-              <w:ind w:left="140" w:right="140"/>
-              <w:rPr>
-                <w:rFonts w:cs="David"/>
-                <w:sz w:val="24"/>
-                <w:szCs w:val="24"/>
-                <w:rtl/>
-              </w:rPr>
-            </w:pPr>
-            <w:r>
-              <w:rPr>
-                <w:rFonts w:cs="David" w:hint="cs"/>
-                <w:sz w:val="24"/>
-                <w:szCs w:val="24"/>
-                <w:rtl/>
-              </w:rPr>
-              <w:t xml:space="preserve">מספר היחידות בטריטוריה </w:t>
-            </w:r>
-            <w:r>
-              <w:rPr>
-                <w:rFonts w:cs="David"/>
-                <w:sz w:val="24"/>
-                <w:szCs w:val="24"/>
-                <w:rtl/>
-              </w:rPr>
-              <w:t>–</w:t>
-            </w:r>
-            <w:r>
-              <w:rPr>
-                <w:rFonts w:cs="David" w:hint="cs"/>
-                <w:sz w:val="24"/>
-                <w:szCs w:val="24"/>
-                <w:rtl/>
-              </w:rPr>
-              <w:t xml:space="preserve"> 2 בתים</w:t>
-            </w:r>
-          </w:p>
-          <w:p>
-            <w:pPr>
               <w:bidi w:val="0"/>
               <w:ind w:left="140" w:right="140"/>
               <w:rPr>
@@ -7931,7 +7833,25 @@
                 <w:sz w:val="24"/>
                 <w:szCs w:val="24"/>
               </w:rPr>
-              <w:t>[132 count index ## name units index ## …]</w:t>
+              <w:t xml:space="preserve">[132 ## name units ## </w:t>
+            </w:r>
+            <w:r>
+              <w:rPr>
+                <w:rFonts w:cs="David"/>
+                <w:sz w:val="24"/>
+                <w:szCs w:val="24"/>
+              </w:rPr>
+              <w:t xml:space="preserve">name units </w:t>
+            </w:r>
+            <w:bookmarkStart w:id="0" w:name="_GoBack"/>
+            <w:bookmarkEnd w:id="0"/>
+            <w:r>
+              <w:rPr>
+                <w:rFonts w:cs="David"/>
+                <w:sz w:val="24"/>
+                <w:szCs w:val="24"/>
+              </w:rPr>
+              <w:t>…]</w:t>
             </w:r>
           </w:p>
         </w:tc>
@@ -8490,249 +8410,249 @@
                 <w:sz w:val="24"/>
                 <w:szCs w:val="24"/>
               </w:rPr>
+              <w:t>135</w:t>
+            </w:r>
+          </w:p>
+        </w:tc>
+        <w:tc>
+          <w:tcPr>
+            <w:tcW w:w="1276" w:type="dxa"/>
+            <w:tcBorders>
+              <w:bottom w:val="single" w:sz="8" w:space="0" w:color="000000"/>
+              <w:right w:val="single" w:sz="8" w:space="0" w:color="000000"/>
+            </w:tcBorders>
+            <w:shd w:val="clear" w:color="auto" w:fill="auto"/>
+            <w:tcMar>
+              <w:top w:w="100" w:type="dxa"/>
+              <w:left w:w="100" w:type="dxa"/>
+              <w:bottom w:w="100" w:type="dxa"/>
+              <w:right w:w="100" w:type="dxa"/>
+            </w:tcMar>
+          </w:tcPr>
+          <w:p>
+            <w:pPr>
+              <w:ind w:left="140" w:right="140"/>
+              <w:rPr>
+                <w:rFonts w:cs="David"/>
+                <w:sz w:val="24"/>
+                <w:szCs w:val="24"/>
+                <w:rtl/>
+              </w:rPr>
+            </w:pPr>
+            <w:r>
+              <w:rPr>
+                <w:rFonts w:cs="David" w:hint="cs"/>
+                <w:sz w:val="24"/>
+                <w:szCs w:val="24"/>
+                <w:rtl/>
+              </w:rPr>
+              <w:t>סרבר-קליינט</w:t>
+            </w:r>
+          </w:p>
+        </w:tc>
+        <w:tc>
+          <w:tcPr>
+            <w:tcW w:w="2126" w:type="dxa"/>
+            <w:tcBorders>
+              <w:bottom w:val="single" w:sz="8" w:space="0" w:color="000000"/>
+              <w:right w:val="single" w:sz="8" w:space="0" w:color="000000"/>
+            </w:tcBorders>
+            <w:shd w:val="clear" w:color="auto" w:fill="auto"/>
+            <w:tcMar>
+              <w:top w:w="100" w:type="dxa"/>
+              <w:left w:w="100" w:type="dxa"/>
+              <w:bottom w:w="100" w:type="dxa"/>
+              <w:right w:w="100" w:type="dxa"/>
+            </w:tcMar>
+          </w:tcPr>
+          <w:p>
+            <w:pPr>
+              <w:ind w:left="140" w:right="140"/>
+              <w:rPr>
+                <w:rFonts w:cs="David"/>
+                <w:sz w:val="24"/>
+                <w:szCs w:val="24"/>
+                <w:rtl/>
+              </w:rPr>
+            </w:pPr>
+            <w:r>
+              <w:rPr>
+                <w:rFonts w:cs="David" w:hint="cs"/>
+                <w:sz w:val="24"/>
+                <w:szCs w:val="24"/>
+                <w:rtl/>
+              </w:rPr>
+              <w:t>קבלת הודעת שחקן כללית</w:t>
+            </w:r>
+          </w:p>
+        </w:tc>
+        <w:tc>
+          <w:tcPr>
+            <w:tcW w:w="5387" w:type="dxa"/>
+            <w:tcBorders>
+              <w:bottom w:val="single" w:sz="8" w:space="0" w:color="000000"/>
+              <w:right w:val="single" w:sz="8" w:space="0" w:color="000000"/>
+            </w:tcBorders>
+            <w:shd w:val="clear" w:color="auto" w:fill="auto"/>
+            <w:tcMar>
+              <w:top w:w="100" w:type="dxa"/>
+              <w:left w:w="100" w:type="dxa"/>
+              <w:bottom w:w="100" w:type="dxa"/>
+              <w:right w:w="100" w:type="dxa"/>
+            </w:tcMar>
+          </w:tcPr>
+          <w:p>
+            <w:pPr>
+              <w:ind w:left="140" w:right="140"/>
+              <w:rPr>
+                <w:rFonts w:cs="David"/>
+                <w:sz w:val="24"/>
+                <w:szCs w:val="24"/>
+                <w:rtl/>
+              </w:rPr>
+            </w:pPr>
+            <w:r>
+              <w:rPr>
+                <w:rFonts w:cs="David" w:hint="cs"/>
+                <w:sz w:val="24"/>
+                <w:szCs w:val="24"/>
+                <w:rtl/>
+              </w:rPr>
+              <w:t xml:space="preserve">קוד הודעה </w:t>
+            </w:r>
+            <w:r>
+              <w:rPr>
+                <w:rFonts w:cs="David"/>
+                <w:sz w:val="24"/>
+                <w:szCs w:val="24"/>
+                <w:rtl/>
+              </w:rPr>
+              <w:t>–</w:t>
+            </w:r>
+            <w:r>
+              <w:rPr>
+                <w:rFonts w:cs="David" w:hint="cs"/>
+                <w:sz w:val="24"/>
+                <w:szCs w:val="24"/>
+                <w:rtl/>
+              </w:rPr>
+              <w:t xml:space="preserve"> 3 בתים</w:t>
+            </w:r>
+          </w:p>
+          <w:p>
+            <w:pPr>
+              <w:ind w:left="140" w:right="140"/>
+              <w:rPr>
+                <w:rFonts w:cs="David"/>
+                <w:sz w:val="24"/>
+                <w:szCs w:val="24"/>
+                <w:rtl/>
+              </w:rPr>
+            </w:pPr>
+            <w:r>
+              <w:rPr>
+                <w:rFonts w:cs="David" w:hint="cs"/>
+                <w:sz w:val="24"/>
+                <w:szCs w:val="24"/>
+                <w:rtl/>
+              </w:rPr>
+              <w:t xml:space="preserve">אורך שם המוען </w:t>
+            </w:r>
+            <w:r>
+              <w:rPr>
+                <w:rFonts w:cs="David"/>
+                <w:sz w:val="24"/>
+                <w:szCs w:val="24"/>
+                <w:rtl/>
+              </w:rPr>
+              <w:t>–</w:t>
+            </w:r>
+            <w:r>
+              <w:rPr>
+                <w:rFonts w:cs="David" w:hint="cs"/>
+                <w:sz w:val="24"/>
+                <w:szCs w:val="24"/>
+                <w:rtl/>
+              </w:rPr>
+              <w:t xml:space="preserve"> 2 בתים</w:t>
+            </w:r>
+          </w:p>
+          <w:p>
+            <w:pPr>
+              <w:ind w:left="140" w:right="140"/>
+              <w:rPr>
+                <w:rFonts w:cs="David"/>
+                <w:sz w:val="24"/>
+                <w:szCs w:val="24"/>
+                <w:rtl/>
+              </w:rPr>
+            </w:pPr>
+            <w:r>
+              <w:rPr>
+                <w:rFonts w:cs="David" w:hint="cs"/>
+                <w:sz w:val="24"/>
+                <w:szCs w:val="24"/>
+                <w:rtl/>
+              </w:rPr>
+              <w:t>שם המוען</w:t>
+            </w:r>
+          </w:p>
+          <w:p>
+            <w:pPr>
+              <w:ind w:left="140" w:right="140"/>
+              <w:rPr>
+                <w:rFonts w:cs="David"/>
+                <w:sz w:val="24"/>
+                <w:szCs w:val="24"/>
+                <w:rtl/>
+              </w:rPr>
+            </w:pPr>
+            <w:r>
+              <w:rPr>
+                <w:rFonts w:cs="David" w:hint="cs"/>
+                <w:sz w:val="24"/>
+                <w:szCs w:val="24"/>
+                <w:rtl/>
+              </w:rPr>
+              <w:t xml:space="preserve">אורך ההודעה </w:t>
+            </w:r>
+            <w:r>
+              <w:rPr>
+                <w:rFonts w:cs="David"/>
+                <w:sz w:val="24"/>
+                <w:szCs w:val="24"/>
+                <w:rtl/>
+              </w:rPr>
+              <w:t>–</w:t>
+            </w:r>
+            <w:r>
+              <w:rPr>
+                <w:rFonts w:cs="David" w:hint="cs"/>
+                <w:sz w:val="24"/>
+                <w:szCs w:val="24"/>
+                <w:rtl/>
+              </w:rPr>
+              <w:t xml:space="preserve"> 2 בתים</w:t>
+            </w:r>
+          </w:p>
+          <w:p>
+            <w:pPr>
+              <w:ind w:left="140" w:right="140"/>
+              <w:rPr>
+                <w:rFonts w:cs="David"/>
+                <w:sz w:val="24"/>
+                <w:szCs w:val="24"/>
+                <w:rtl/>
+              </w:rPr>
+            </w:pPr>
+            <w:r>
+              <w:rPr>
+                <w:rFonts w:cs="David" w:hint="cs"/>
+                <w:sz w:val="24"/>
+                <w:szCs w:val="24"/>
+                <w:rtl/>
+              </w:rPr>
               <w:lastRenderedPageBreak/>
-              <w:t>135</w:t>
-            </w:r>
-          </w:p>
-        </w:tc>
-        <w:tc>
-          <w:tcPr>
-            <w:tcW w:w="1276" w:type="dxa"/>
-            <w:tcBorders>
-              <w:bottom w:val="single" w:sz="8" w:space="0" w:color="000000"/>
-              <w:right w:val="single" w:sz="8" w:space="0" w:color="000000"/>
-            </w:tcBorders>
-            <w:shd w:val="clear" w:color="auto" w:fill="auto"/>
-            <w:tcMar>
-              <w:top w:w="100" w:type="dxa"/>
-              <w:left w:w="100" w:type="dxa"/>
-              <w:bottom w:w="100" w:type="dxa"/>
-              <w:right w:w="100" w:type="dxa"/>
-            </w:tcMar>
-          </w:tcPr>
-          <w:p>
-            <w:pPr>
-              <w:ind w:left="140" w:right="140"/>
-              <w:rPr>
-                <w:rFonts w:cs="David"/>
-                <w:sz w:val="24"/>
-                <w:szCs w:val="24"/>
-                <w:rtl/>
-              </w:rPr>
-            </w:pPr>
-            <w:r>
-              <w:rPr>
-                <w:rFonts w:cs="David" w:hint="cs"/>
-                <w:sz w:val="24"/>
-                <w:szCs w:val="24"/>
-                <w:rtl/>
-              </w:rPr>
-              <w:t>סרבר-קליינט</w:t>
-            </w:r>
-          </w:p>
-        </w:tc>
-        <w:tc>
-          <w:tcPr>
-            <w:tcW w:w="2126" w:type="dxa"/>
-            <w:tcBorders>
-              <w:bottom w:val="single" w:sz="8" w:space="0" w:color="000000"/>
-              <w:right w:val="single" w:sz="8" w:space="0" w:color="000000"/>
-            </w:tcBorders>
-            <w:shd w:val="clear" w:color="auto" w:fill="auto"/>
-            <w:tcMar>
-              <w:top w:w="100" w:type="dxa"/>
-              <w:left w:w="100" w:type="dxa"/>
-              <w:bottom w:w="100" w:type="dxa"/>
-              <w:right w:w="100" w:type="dxa"/>
-            </w:tcMar>
-          </w:tcPr>
-          <w:p>
-            <w:pPr>
-              <w:ind w:left="140" w:right="140"/>
-              <w:rPr>
-                <w:rFonts w:cs="David"/>
-                <w:sz w:val="24"/>
-                <w:szCs w:val="24"/>
-                <w:rtl/>
-              </w:rPr>
-            </w:pPr>
-            <w:r>
-              <w:rPr>
-                <w:rFonts w:cs="David" w:hint="cs"/>
-                <w:sz w:val="24"/>
-                <w:szCs w:val="24"/>
-                <w:rtl/>
-              </w:rPr>
-              <w:t>קבלת הודעת שחקן כללית</w:t>
-            </w:r>
-          </w:p>
-        </w:tc>
-        <w:tc>
-          <w:tcPr>
-            <w:tcW w:w="5387" w:type="dxa"/>
-            <w:tcBorders>
-              <w:bottom w:val="single" w:sz="8" w:space="0" w:color="000000"/>
-              <w:right w:val="single" w:sz="8" w:space="0" w:color="000000"/>
-            </w:tcBorders>
-            <w:shd w:val="clear" w:color="auto" w:fill="auto"/>
-            <w:tcMar>
-              <w:top w:w="100" w:type="dxa"/>
-              <w:left w:w="100" w:type="dxa"/>
-              <w:bottom w:w="100" w:type="dxa"/>
-              <w:right w:w="100" w:type="dxa"/>
-            </w:tcMar>
-          </w:tcPr>
-          <w:p>
-            <w:pPr>
-              <w:ind w:left="140" w:right="140"/>
-              <w:rPr>
-                <w:rFonts w:cs="David"/>
-                <w:sz w:val="24"/>
-                <w:szCs w:val="24"/>
-                <w:rtl/>
-              </w:rPr>
-            </w:pPr>
-            <w:r>
-              <w:rPr>
-                <w:rFonts w:cs="David" w:hint="cs"/>
-                <w:sz w:val="24"/>
-                <w:szCs w:val="24"/>
-                <w:rtl/>
-              </w:rPr>
-              <w:t xml:space="preserve">קוד הודעה </w:t>
-            </w:r>
-            <w:r>
-              <w:rPr>
-                <w:rFonts w:cs="David"/>
-                <w:sz w:val="24"/>
-                <w:szCs w:val="24"/>
-                <w:rtl/>
-              </w:rPr>
-              <w:t>–</w:t>
-            </w:r>
-            <w:r>
-              <w:rPr>
-                <w:rFonts w:cs="David" w:hint="cs"/>
-                <w:sz w:val="24"/>
-                <w:szCs w:val="24"/>
-                <w:rtl/>
-              </w:rPr>
-              <w:t xml:space="preserve"> 3 בתים</w:t>
-            </w:r>
-          </w:p>
-          <w:p>
-            <w:pPr>
-              <w:ind w:left="140" w:right="140"/>
-              <w:rPr>
-                <w:rFonts w:cs="David"/>
-                <w:sz w:val="24"/>
-                <w:szCs w:val="24"/>
-                <w:rtl/>
-              </w:rPr>
-            </w:pPr>
-            <w:r>
-              <w:rPr>
-                <w:rFonts w:cs="David" w:hint="cs"/>
-                <w:sz w:val="24"/>
-                <w:szCs w:val="24"/>
-                <w:rtl/>
-              </w:rPr>
-              <w:t xml:space="preserve">אורך שם המוען </w:t>
-            </w:r>
-            <w:r>
-              <w:rPr>
-                <w:rFonts w:cs="David"/>
-                <w:sz w:val="24"/>
-                <w:szCs w:val="24"/>
-                <w:rtl/>
-              </w:rPr>
-              <w:t>–</w:t>
-            </w:r>
-            <w:r>
-              <w:rPr>
-                <w:rFonts w:cs="David" w:hint="cs"/>
-                <w:sz w:val="24"/>
-                <w:szCs w:val="24"/>
-                <w:rtl/>
-              </w:rPr>
-              <w:t xml:space="preserve"> 2 בתים</w:t>
-            </w:r>
-          </w:p>
-          <w:p>
-            <w:pPr>
-              <w:ind w:left="140" w:right="140"/>
-              <w:rPr>
-                <w:rFonts w:cs="David"/>
-                <w:sz w:val="24"/>
-                <w:szCs w:val="24"/>
-                <w:rtl/>
-              </w:rPr>
-            </w:pPr>
-            <w:r>
-              <w:rPr>
-                <w:rFonts w:cs="David" w:hint="cs"/>
-                <w:sz w:val="24"/>
-                <w:szCs w:val="24"/>
-                <w:rtl/>
-              </w:rPr>
-              <w:t>שם המוען</w:t>
-            </w:r>
-          </w:p>
-          <w:p>
-            <w:pPr>
-              <w:ind w:left="140" w:right="140"/>
-              <w:rPr>
-                <w:rFonts w:cs="David"/>
-                <w:sz w:val="24"/>
-                <w:szCs w:val="24"/>
-                <w:rtl/>
-              </w:rPr>
-            </w:pPr>
-            <w:r>
-              <w:rPr>
-                <w:rFonts w:cs="David" w:hint="cs"/>
-                <w:sz w:val="24"/>
-                <w:szCs w:val="24"/>
-                <w:rtl/>
-              </w:rPr>
-              <w:t xml:space="preserve">אורך ההודעה </w:t>
-            </w:r>
-            <w:r>
-              <w:rPr>
-                <w:rFonts w:cs="David"/>
-                <w:sz w:val="24"/>
-                <w:szCs w:val="24"/>
-                <w:rtl/>
-              </w:rPr>
-              <w:t>–</w:t>
-            </w:r>
-            <w:r>
-              <w:rPr>
-                <w:rFonts w:cs="David" w:hint="cs"/>
-                <w:sz w:val="24"/>
-                <w:szCs w:val="24"/>
-                <w:rtl/>
-              </w:rPr>
-              <w:t xml:space="preserve"> 2 בתים</w:t>
-            </w:r>
-          </w:p>
-          <w:p>
-            <w:pPr>
-              <w:ind w:left="140" w:right="140"/>
-              <w:rPr>
-                <w:rFonts w:cs="David"/>
-                <w:sz w:val="24"/>
-                <w:szCs w:val="24"/>
-                <w:rtl/>
-              </w:rPr>
-            </w:pPr>
-            <w:r>
-              <w:rPr>
-                <w:rFonts w:cs="David" w:hint="cs"/>
-                <w:sz w:val="24"/>
-                <w:szCs w:val="24"/>
-                <w:rtl/>
-              </w:rPr>
               <w:t>הודעת המשתמש</w:t>
             </w:r>
           </w:p>
@@ -8801,6 +8721,7 @@
                 <w:sz w:val="24"/>
                 <w:szCs w:val="24"/>
               </w:rPr>
+              <w:lastRenderedPageBreak/>
               <w:t>2</w:t>
             </w:r>
             <w:r>

</xml_diff>

<commit_message>
technically finished 3.2 goals. need to test on multiple computers and document in-code.
</commit_message>
<xml_diff>
--- a/protocol.docx
+++ b/protocol.docx
@@ -1,6 +1,6 @@
 
 <file path=word/document.xml><?xml version="1.0" encoding="utf-8"?>
-<w:document xmlns:wpc="http://schemas.microsoft.com/office/word/2010/wordprocessingCanvas" xmlns:cx="http://schemas.microsoft.com/office/drawing/2014/chartex" xmlns:cx1="http://schemas.microsoft.com/office/drawing/2015/9/8/chartex" xmlns:cx2="http://schemas.microsoft.com/office/drawing/2015/10/21/chartex" xmlns:cx3="http://schemas.microsoft.com/office/drawing/2016/5/9/chartex" xmlns:cx4="http://schemas.microsoft.com/office/drawing/2016/5/10/chartex" xmlns:cx5="http://schemas.microsoft.com/office/drawing/2016/5/11/chartex" xmlns:cx6="http://schemas.microsoft.com/office/drawing/2016/5/12/chartex" xmlns:cx7="http://schemas.microsoft.com/office/drawing/2016/5/13/chartex" xmlns:cx8="http://schemas.microsoft.com/office/drawing/2016/5/14/chartex" xmlns:mc="http://schemas.openxmlformats.org/markup-compatibility/2006" xmlns:aink="http://schemas.microsoft.com/office/drawing/2016/ink" xmlns:am3d="http://schemas.microsoft.com/office/drawing/2017/model3d" xmlns:o="urn:schemas-microsoft-com:office:office" xmlns:r="http://schemas.openxmlformats.org/officeDocument/2006/relationships" xmlns:m="http://schemas.openxmlformats.org/officeDocument/2006/math" xmlns:v="urn:schemas-microsoft-com:vml" xmlns:wp14="http://schemas.microsoft.com/office/word/2010/wordprocessingDrawing" xmlns:wp="http://schemas.openxmlformats.org/drawingml/2006/wordprocessingDrawing" xmlns:w10="urn:schemas-microsoft-com:office:word" xmlns:w="http://schemas.openxmlformats.org/wordprocessingml/2006/main" xmlns:w14="http://schemas.microsoft.com/office/word/2010/wordml" xmlns:w15="http://schemas.microsoft.com/office/word/2012/wordml" xmlns:w16cid="http://schemas.microsoft.com/office/word/2016/wordml/cid" xmlns:w16se="http://schemas.microsoft.com/office/word/2015/wordml/symex" xmlns:wpg="http://schemas.microsoft.com/office/word/2010/wordprocessingGroup" xmlns:wpi="http://schemas.microsoft.com/office/word/2010/wordprocessingInk" xmlns:wne="http://schemas.microsoft.com/office/word/2006/wordml" xmlns:wps="http://schemas.microsoft.com/office/word/2010/wordprocessingShape" mc:Ignorable="w14 w15 w16se w16cid wp14">
+<w:document xmlns:wpc="http://schemas.microsoft.com/office/word/2010/wordprocessingCanvas" xmlns:mc="http://schemas.openxmlformats.org/markup-compatibility/2006" xmlns:o="urn:schemas-microsoft-com:office:office" xmlns:r="http://schemas.openxmlformats.org/officeDocument/2006/relationships" xmlns:m="http://schemas.openxmlformats.org/officeDocument/2006/math" xmlns:v="urn:schemas-microsoft-com:vml" xmlns:wp14="http://schemas.microsoft.com/office/word/2010/wordprocessingDrawing" xmlns:wp="http://schemas.openxmlformats.org/drawingml/2006/wordprocessingDrawing" xmlns:w10="urn:schemas-microsoft-com:office:word" xmlns:w="http://schemas.openxmlformats.org/wordprocessingml/2006/main" xmlns:w14="http://schemas.microsoft.com/office/word/2010/wordml" xmlns:w15="http://schemas.microsoft.com/office/word/2012/wordml" xmlns:wpg="http://schemas.microsoft.com/office/word/2010/wordprocessingGroup" xmlns:wpi="http://schemas.microsoft.com/office/word/2010/wordprocessingInk" xmlns:wne="http://schemas.microsoft.com/office/word/2006/wordml" xmlns:wps="http://schemas.microsoft.com/office/word/2010/wordprocessingShape" mc:Ignorable="w14 w15 wp14">
   <w:body>
     <w:tbl>
       <w:tblPr>
@@ -5519,7 +5519,7 @@
             <w:pPr>
               <w:ind w:left="140" w:right="140"/>
               <w:rPr>
-                <w:rFonts w:cs="David" w:hint="cs"/>
+                <w:rFonts w:cs="David"/>
                 <w:sz w:val="24"/>
                 <w:szCs w:val="24"/>
                 <w:rtl/>
@@ -5872,7 +5872,16 @@
                 <w:szCs w:val="24"/>
                 <w:rtl/>
               </w:rPr>
-              <w:t xml:space="preserve">אינדקס טריטוריית המקור </w:t>
+              <w:t>אינדקס</w:t>
+            </w:r>
+            <w:r>
+              <w:rPr>
+                <w:rFonts w:cs="David" w:hint="cs"/>
+                <w:sz w:val="24"/>
+                <w:szCs w:val="24"/>
+                <w:rtl/>
+              </w:rPr>
+              <w:t xml:space="preserve"> טריטוריית המקור </w:t>
             </w:r>
             <w:r>
               <w:rPr>
@@ -5910,18 +5919,16 @@
                 <w:szCs w:val="24"/>
                 <w:rtl/>
               </w:rPr>
-              <w:t>אינדקס טריטוריית הי</w:t>
-            </w:r>
-            <w:bookmarkStart w:id="0" w:name="_GoBack"/>
-            <w:bookmarkEnd w:id="0"/>
-            <w:r>
-              <w:rPr>
-                <w:rFonts w:cs="David" w:hint="cs"/>
-                <w:sz w:val="24"/>
-                <w:szCs w:val="24"/>
-                <w:rtl/>
-              </w:rPr>
-              <w:t xml:space="preserve">עד </w:t>
+              <w:t xml:space="preserve">אינדקס </w:t>
+            </w:r>
+            <w:r>
+              <w:rPr>
+                <w:rFonts w:cs="David" w:hint="cs"/>
+                <w:sz w:val="24"/>
+                <w:szCs w:val="24"/>
+                <w:rtl/>
+              </w:rPr>
+              <w:t xml:space="preserve">טריטוריית היעד </w:t>
             </w:r>
             <w:r>
               <w:rPr>
@@ -5996,7 +6003,32 @@
                 <w:sz w:val="24"/>
                 <w:szCs w:val="24"/>
               </w:rPr>
-              <w:t>[224 src dst count]</w:t>
+              <w:t>[224</w:t>
+            </w:r>
+            <w:r>
+              <w:rPr>
+                <w:rFonts w:cs="David" w:hint="cs"/>
+                <w:sz w:val="24"/>
+                <w:szCs w:val="24"/>
+                <w:rtl/>
+              </w:rPr>
+              <w:t xml:space="preserve"> </w:t>
+            </w:r>
+            <w:r>
+              <w:rPr>
+                <w:rFonts w:cs="David"/>
+                <w:sz w:val="24"/>
+                <w:szCs w:val="24"/>
+              </w:rPr>
+              <w:t>s</w:t>
+            </w:r>
+            <w:r>
+              <w:rPr>
+                <w:rFonts w:cs="David"/>
+                <w:sz w:val="24"/>
+                <w:szCs w:val="24"/>
+              </w:rPr>
+              <w:t>rc dst count]</w:t>
             </w:r>
           </w:p>
         </w:tc>
@@ -6251,6 +6283,8 @@
               </w:rPr>
               <w:t>] //failure - other</w:t>
             </w:r>
+            <w:bookmarkStart w:id="0" w:name="_GoBack"/>
+            <w:bookmarkEnd w:id="0"/>
           </w:p>
         </w:tc>
       </w:tr>
@@ -9532,7 +9566,7 @@
 </file>
 
 <file path=word/endnotes.xml><?xml version="1.0" encoding="utf-8"?>
-<w:endnotes xmlns:wpc="http://schemas.microsoft.com/office/word/2010/wordprocessingCanvas" xmlns:cx="http://schemas.microsoft.com/office/drawing/2014/chartex" xmlns:cx1="http://schemas.microsoft.com/office/drawing/2015/9/8/chartex" xmlns:cx2="http://schemas.microsoft.com/office/drawing/2015/10/21/chartex" xmlns:cx3="http://schemas.microsoft.com/office/drawing/2016/5/9/chartex" xmlns:cx4="http://schemas.microsoft.com/office/drawing/2016/5/10/chartex" xmlns:cx5="http://schemas.microsoft.com/office/drawing/2016/5/11/chartex" xmlns:cx6="http://schemas.microsoft.com/office/drawing/2016/5/12/chartex" xmlns:cx7="http://schemas.microsoft.com/office/drawing/2016/5/13/chartex" xmlns:cx8="http://schemas.microsoft.com/office/drawing/2016/5/14/chartex" xmlns:mc="http://schemas.openxmlformats.org/markup-compatibility/2006" xmlns:aink="http://schemas.microsoft.com/office/drawing/2016/ink" xmlns:am3d="http://schemas.microsoft.com/office/drawing/2017/model3d" xmlns:o="urn:schemas-microsoft-com:office:office" xmlns:r="http://schemas.openxmlformats.org/officeDocument/2006/relationships" xmlns:m="http://schemas.openxmlformats.org/officeDocument/2006/math" xmlns:v="urn:schemas-microsoft-com:vml" xmlns:wp14="http://schemas.microsoft.com/office/word/2010/wordprocessingDrawing" xmlns:wp="http://schemas.openxmlformats.org/drawingml/2006/wordprocessingDrawing" xmlns:w10="urn:schemas-microsoft-com:office:word" xmlns:w="http://schemas.openxmlformats.org/wordprocessingml/2006/main" xmlns:w14="http://schemas.microsoft.com/office/word/2010/wordml" xmlns:w15="http://schemas.microsoft.com/office/word/2012/wordml" xmlns:w16cid="http://schemas.microsoft.com/office/word/2016/wordml/cid" xmlns:w16se="http://schemas.microsoft.com/office/word/2015/wordml/symex" xmlns:wpg="http://schemas.microsoft.com/office/word/2010/wordprocessingGroup" xmlns:wpi="http://schemas.microsoft.com/office/word/2010/wordprocessingInk" xmlns:wne="http://schemas.microsoft.com/office/word/2006/wordml" xmlns:wps="http://schemas.microsoft.com/office/word/2010/wordprocessingShape" mc:Ignorable="w14 w15 w16se w16cid wp14">
+<w:endnotes xmlns:wpc="http://schemas.microsoft.com/office/word/2010/wordprocessingCanvas" xmlns:mc="http://schemas.openxmlformats.org/markup-compatibility/2006" xmlns:o="urn:schemas-microsoft-com:office:office" xmlns:r="http://schemas.openxmlformats.org/officeDocument/2006/relationships" xmlns:m="http://schemas.openxmlformats.org/officeDocument/2006/math" xmlns:v="urn:schemas-microsoft-com:vml" xmlns:wp14="http://schemas.microsoft.com/office/word/2010/wordprocessingDrawing" xmlns:wp="http://schemas.openxmlformats.org/drawingml/2006/wordprocessingDrawing" xmlns:w10="urn:schemas-microsoft-com:office:word" xmlns:w="http://schemas.openxmlformats.org/wordprocessingml/2006/main" xmlns:w14="http://schemas.microsoft.com/office/word/2010/wordml" xmlns:w15="http://schemas.microsoft.com/office/word/2012/wordml" xmlns:wpg="http://schemas.microsoft.com/office/word/2010/wordprocessingGroup" xmlns:wpi="http://schemas.microsoft.com/office/word/2010/wordprocessingInk" xmlns:wne="http://schemas.microsoft.com/office/word/2006/wordml" xmlns:wps="http://schemas.microsoft.com/office/word/2010/wordprocessingShape" mc:Ignorable="w14 w15 wp14">
   <w:endnote w:type="separator" w:id="-1">
     <w:p>
       <w:r>
@@ -9551,7 +9585,7 @@
 </file>
 
 <file path=word/footnotes.xml><?xml version="1.0" encoding="utf-8"?>
-<w:footnotes xmlns:wpc="http://schemas.microsoft.com/office/word/2010/wordprocessingCanvas" xmlns:cx="http://schemas.microsoft.com/office/drawing/2014/chartex" xmlns:cx1="http://schemas.microsoft.com/office/drawing/2015/9/8/chartex" xmlns:cx2="http://schemas.microsoft.com/office/drawing/2015/10/21/chartex" xmlns:cx3="http://schemas.microsoft.com/office/drawing/2016/5/9/chartex" xmlns:cx4="http://schemas.microsoft.com/office/drawing/2016/5/10/chartex" xmlns:cx5="http://schemas.microsoft.com/office/drawing/2016/5/11/chartex" xmlns:cx6="http://schemas.microsoft.com/office/drawing/2016/5/12/chartex" xmlns:cx7="http://schemas.microsoft.com/office/drawing/2016/5/13/chartex" xmlns:cx8="http://schemas.microsoft.com/office/drawing/2016/5/14/chartex" xmlns:mc="http://schemas.openxmlformats.org/markup-compatibility/2006" xmlns:aink="http://schemas.microsoft.com/office/drawing/2016/ink" xmlns:am3d="http://schemas.microsoft.com/office/drawing/2017/model3d" xmlns:o="urn:schemas-microsoft-com:office:office" xmlns:r="http://schemas.openxmlformats.org/officeDocument/2006/relationships" xmlns:m="http://schemas.openxmlformats.org/officeDocument/2006/math" xmlns:v="urn:schemas-microsoft-com:vml" xmlns:wp14="http://schemas.microsoft.com/office/word/2010/wordprocessingDrawing" xmlns:wp="http://schemas.openxmlformats.org/drawingml/2006/wordprocessingDrawing" xmlns:w10="urn:schemas-microsoft-com:office:word" xmlns:w="http://schemas.openxmlformats.org/wordprocessingml/2006/main" xmlns:w14="http://schemas.microsoft.com/office/word/2010/wordml" xmlns:w15="http://schemas.microsoft.com/office/word/2012/wordml" xmlns:w16cid="http://schemas.microsoft.com/office/word/2016/wordml/cid" xmlns:w16se="http://schemas.microsoft.com/office/word/2015/wordml/symex" xmlns:wpg="http://schemas.microsoft.com/office/word/2010/wordprocessingGroup" xmlns:wpi="http://schemas.microsoft.com/office/word/2010/wordprocessingInk" xmlns:wne="http://schemas.microsoft.com/office/word/2006/wordml" xmlns:wps="http://schemas.microsoft.com/office/word/2010/wordprocessingShape" mc:Ignorable="w14 w15 w16se w16cid wp14">
+<w:footnotes xmlns:wpc="http://schemas.microsoft.com/office/word/2010/wordprocessingCanvas" xmlns:mc="http://schemas.openxmlformats.org/markup-compatibility/2006" xmlns:o="urn:schemas-microsoft-com:office:office" xmlns:r="http://schemas.openxmlformats.org/officeDocument/2006/relationships" xmlns:m="http://schemas.openxmlformats.org/officeDocument/2006/math" xmlns:v="urn:schemas-microsoft-com:vml" xmlns:wp14="http://schemas.microsoft.com/office/word/2010/wordprocessingDrawing" xmlns:wp="http://schemas.openxmlformats.org/drawingml/2006/wordprocessingDrawing" xmlns:w10="urn:schemas-microsoft-com:office:word" xmlns:w="http://schemas.openxmlformats.org/wordprocessingml/2006/main" xmlns:w14="http://schemas.microsoft.com/office/word/2010/wordml" xmlns:w15="http://schemas.microsoft.com/office/word/2012/wordml" xmlns:wpg="http://schemas.microsoft.com/office/word/2010/wordprocessingGroup" xmlns:wpi="http://schemas.microsoft.com/office/word/2010/wordprocessingInk" xmlns:wne="http://schemas.microsoft.com/office/word/2006/wordml" xmlns:wps="http://schemas.microsoft.com/office/word/2010/wordprocessingShape" mc:Ignorable="w14 w15 wp14">
   <w:footnote w:type="separator" w:id="-1">
     <w:p>
       <w:r>
@@ -9570,7 +9604,7 @@
 </file>
 
 <file path=word/numbering.xml><?xml version="1.0" encoding="utf-8"?>
-<w:numbering xmlns:wpc="http://schemas.microsoft.com/office/word/2010/wordprocessingCanvas" xmlns:cx="http://schemas.microsoft.com/office/drawing/2014/chartex" xmlns:cx1="http://schemas.microsoft.com/office/drawing/2015/9/8/chartex" xmlns:cx2="http://schemas.microsoft.com/office/drawing/2015/10/21/chartex" xmlns:cx3="http://schemas.microsoft.com/office/drawing/2016/5/9/chartex" xmlns:cx4="http://schemas.microsoft.com/office/drawing/2016/5/10/chartex" xmlns:cx5="http://schemas.microsoft.com/office/drawing/2016/5/11/chartex" xmlns:cx6="http://schemas.microsoft.com/office/drawing/2016/5/12/chartex" xmlns:cx7="http://schemas.microsoft.com/office/drawing/2016/5/13/chartex" xmlns:cx8="http://schemas.microsoft.com/office/drawing/2016/5/14/chartex" xmlns:mc="http://schemas.openxmlformats.org/markup-compatibility/2006" xmlns:aink="http://schemas.microsoft.com/office/drawing/2016/ink" xmlns:am3d="http://schemas.microsoft.com/office/drawing/2017/model3d" xmlns:o="urn:schemas-microsoft-com:office:office" xmlns:r="http://schemas.openxmlformats.org/officeDocument/2006/relationships" xmlns:m="http://schemas.openxmlformats.org/officeDocument/2006/math" xmlns:v="urn:schemas-microsoft-com:vml" xmlns:wp14="http://schemas.microsoft.com/office/word/2010/wordprocessingDrawing" xmlns:wp="http://schemas.openxmlformats.org/drawingml/2006/wordprocessingDrawing" xmlns:w10="urn:schemas-microsoft-com:office:word" xmlns:w="http://schemas.openxmlformats.org/wordprocessingml/2006/main" xmlns:w14="http://schemas.microsoft.com/office/word/2010/wordml" xmlns:w15="http://schemas.microsoft.com/office/word/2012/wordml" xmlns:w16cid="http://schemas.microsoft.com/office/word/2016/wordml/cid" xmlns:w16se="http://schemas.microsoft.com/office/word/2015/wordml/symex" xmlns:wpg="http://schemas.microsoft.com/office/word/2010/wordprocessingGroup" xmlns:wpi="http://schemas.microsoft.com/office/word/2010/wordprocessingInk" xmlns:wne="http://schemas.microsoft.com/office/word/2006/wordml" xmlns:wps="http://schemas.microsoft.com/office/word/2010/wordprocessingShape" mc:Ignorable="w14 w15 w16se w16cid wp14">
+<w:numbering xmlns:wpc="http://schemas.microsoft.com/office/word/2010/wordprocessingCanvas" xmlns:mc="http://schemas.openxmlformats.org/markup-compatibility/2006" xmlns:o="urn:schemas-microsoft-com:office:office" xmlns:r="http://schemas.openxmlformats.org/officeDocument/2006/relationships" xmlns:m="http://schemas.openxmlformats.org/officeDocument/2006/math" xmlns:v="urn:schemas-microsoft-com:vml" xmlns:wp14="http://schemas.microsoft.com/office/word/2010/wordprocessingDrawing" xmlns:wp="http://schemas.openxmlformats.org/drawingml/2006/wordprocessingDrawing" xmlns:w10="urn:schemas-microsoft-com:office:word" xmlns:w="http://schemas.openxmlformats.org/wordprocessingml/2006/main" xmlns:w14="http://schemas.microsoft.com/office/word/2010/wordml" xmlns:w15="http://schemas.microsoft.com/office/word/2012/wordml" xmlns:wpg="http://schemas.microsoft.com/office/word/2010/wordprocessingGroup" xmlns:wpi="http://schemas.microsoft.com/office/word/2010/wordprocessingInk" xmlns:wne="http://schemas.microsoft.com/office/word/2006/wordml" xmlns:wps="http://schemas.microsoft.com/office/word/2010/wordprocessingShape" mc:Ignorable="w14 w15 wp14">
   <w:abstractNum w:abstractNumId="0" w15:restartNumberingAfterBreak="0">
     <w:nsid w:val="04043C84"/>
     <w:multiLevelType w:val="multilevel"/>
@@ -9807,7 +9841,7 @@
 </file>
 
 <file path=word/styles.xml><?xml version="1.0" encoding="utf-8"?>
-<w:styles xmlns:mc="http://schemas.openxmlformats.org/markup-compatibility/2006" xmlns:r="http://schemas.openxmlformats.org/officeDocument/2006/relationships" xmlns:w="http://schemas.openxmlformats.org/wordprocessingml/2006/main" xmlns:w14="http://schemas.microsoft.com/office/word/2010/wordml" xmlns:w15="http://schemas.microsoft.com/office/word/2012/wordml" xmlns:w16cid="http://schemas.microsoft.com/office/word/2016/wordml/cid" xmlns:w16se="http://schemas.microsoft.com/office/word/2015/wordml/symex" mc:Ignorable="w14 w15 w16se w16cid">
+<w:styles xmlns:mc="http://schemas.openxmlformats.org/markup-compatibility/2006" xmlns:r="http://schemas.openxmlformats.org/officeDocument/2006/relationships" xmlns:w="http://schemas.openxmlformats.org/wordprocessingml/2006/main" xmlns:w14="http://schemas.microsoft.com/office/word/2010/wordml" xmlns:w15="http://schemas.microsoft.com/office/word/2012/wordml" mc:Ignorable="w14 w15">
   <w:docDefaults>
     <w:rPrDefault>
       <w:rPr>
@@ -9823,7 +9857,7 @@
       </w:pPr>
     </w:pPrDefault>
   </w:docDefaults>
-  <w:latentStyles w:defLockedState="0" w:defUIPriority="99" w:defSemiHidden="0" w:defUnhideWhenUsed="0" w:defQFormat="0" w:count="375">
+  <w:latentStyles w:defLockedState="0" w:defUIPriority="99" w:defSemiHidden="0" w:defUnhideWhenUsed="0" w:defQFormat="0" w:count="371">
     <w:lsdException w:name="Normal" w:uiPriority="0" w:qFormat="1"/>
     <w:lsdException w:name="heading 1" w:uiPriority="9" w:qFormat="1"/>
     <w:lsdException w:name="heading 2" w:semiHidden="1" w:uiPriority="9" w:unhideWhenUsed="1" w:qFormat="1"/>
@@ -10195,10 +10229,6 @@
     <w:lsdException w:name="List Table 5 Dark Accent 6" w:uiPriority="50"/>
     <w:lsdException w:name="List Table 6 Colorful Accent 6" w:uiPriority="51"/>
     <w:lsdException w:name="List Table 7 Colorful Accent 6" w:uiPriority="52"/>
-    <w:lsdException w:name="Mention" w:semiHidden="1" w:unhideWhenUsed="1"/>
-    <w:lsdException w:name="Smart Hyperlink" w:semiHidden="1" w:unhideWhenUsed="1"/>
-    <w:lsdException w:name="Hashtag" w:semiHidden="1" w:unhideWhenUsed="1"/>
-    <w:lsdException w:name="Unresolved Mention" w:semiHidden="1" w:unhideWhenUsed="1"/>
   </w:latentStyles>
   <w:style w:type="paragraph" w:default="1" w:styleId="Normal">
     <w:name w:val="Normal"/>

</xml_diff>

<commit_message>
working on game page itself. Init is a bit tricky.
</commit_message>
<xml_diff>
--- a/protocol.docx
+++ b/protocol.docx
@@ -6283,8 +6283,6 @@
               </w:rPr>
               <w:t>] //failure - other</w:t>
             </w:r>
-            <w:bookmarkStart w:id="0" w:name="_GoBack"/>
-            <w:bookmarkEnd w:id="0"/>
           </w:p>
         </w:tc>
       </w:tr>
@@ -6915,7 +6913,23 @@
                 <w:sz w:val="24"/>
                 <w:szCs w:val="24"/>
               </w:rPr>
-              <w:t>[1280] //success</w:t>
+              <w:t>[1280</w:t>
+            </w:r>
+            <w:r>
+              <w:rPr>
+                <w:rFonts w:cs="David"/>
+                <w:sz w:val="24"/>
+                <w:szCs w:val="24"/>
+              </w:rPr>
+              <w:t xml:space="preserve"> src dst</w:t>
+            </w:r>
+            <w:r>
+              <w:rPr>
+                <w:rFonts w:cs="David"/>
+                <w:sz w:val="24"/>
+                <w:szCs w:val="24"/>
+              </w:rPr>
+              <w:t>] //success</w:t>
             </w:r>
           </w:p>
           <w:p>
@@ -7682,7 +7696,7 @@
             <w:pPr>
               <w:ind w:left="140" w:right="140"/>
               <w:rPr>
-                <w:rFonts w:cs="David"/>
+                <w:rFonts w:cs="David" w:hint="cs"/>
                 <w:sz w:val="24"/>
                 <w:szCs w:val="24"/>
                 <w:rtl/>
@@ -7715,6 +7729,8 @@
               </w:rPr>
               <w:t xml:space="preserve"> בית אחד</w:t>
             </w:r>
+            <w:bookmarkStart w:id="0" w:name="_GoBack"/>
+            <w:bookmarkEnd w:id="0"/>
           </w:p>
           <w:p>
             <w:pPr>
@@ -10230,7 +10246,7 @@
     <w:lsdException w:name="List Table 6 Colorful Accent 6" w:uiPriority="51"/>
     <w:lsdException w:name="List Table 7 Colorful Accent 6" w:uiPriority="52"/>
   </w:latentStyles>
-  <w:style w:type="paragraph" w:default="1" w:styleId="Normal">
+  <w:style w:type="paragraph" w:default="1" w:styleId="a">
     <w:name w:val="Normal"/>
     <w:rsid w:val="00742601"/>
     <w:pPr>
@@ -10245,13 +10261,13 @@
       <w:lang w:val="en-US"/>
     </w:rPr>
   </w:style>
-  <w:style w:type="character" w:default="1" w:styleId="DefaultParagraphFont">
+  <w:style w:type="character" w:default="1" w:styleId="a0">
     <w:name w:val="Default Paragraph Font"/>
     <w:uiPriority w:val="1"/>
     <w:semiHidden/>
     <w:unhideWhenUsed/>
   </w:style>
-  <w:style w:type="table" w:default="1" w:styleId="TableNormal">
+  <w:style w:type="table" w:default="1" w:styleId="a1">
     <w:name w:val="Normal Table"/>
     <w:uiPriority w:val="99"/>
     <w:semiHidden/>
@@ -10266,16 +10282,16 @@
       </w:tblCellMar>
     </w:tblPr>
   </w:style>
-  <w:style w:type="numbering" w:default="1" w:styleId="NoList">
+  <w:style w:type="numbering" w:default="1" w:styleId="a2">
     <w:name w:val="No List"/>
     <w:uiPriority w:val="99"/>
     <w:semiHidden/>
     <w:unhideWhenUsed/>
   </w:style>
-  <w:style w:type="paragraph" w:styleId="Header">
+  <w:style w:type="paragraph" w:styleId="a3">
     <w:name w:val="header"/>
-    <w:basedOn w:val="Normal"/>
-    <w:link w:val="HeaderChar"/>
+    <w:basedOn w:val="a"/>
+    <w:link w:val="a4"/>
     <w:uiPriority w:val="99"/>
     <w:unhideWhenUsed/>
     <w:rsid w:val="00742601"/>
@@ -10286,10 +10302,10 @@
       </w:tabs>
     </w:pPr>
   </w:style>
-  <w:style w:type="character" w:customStyle="1" w:styleId="HeaderChar">
-    <w:name w:val="Header Char"/>
-    <w:basedOn w:val="DefaultParagraphFont"/>
-    <w:link w:val="Header"/>
+  <w:style w:type="character" w:customStyle="1" w:styleId="a4">
+    <w:name w:val="כותרת עליונה תו"/>
+    <w:basedOn w:val="a0"/>
+    <w:link w:val="a3"/>
     <w:uiPriority w:val="99"/>
     <w:rsid w:val="00742601"/>
     <w:rPr>
@@ -10300,10 +10316,10 @@
       <w:lang w:val="en-US"/>
     </w:rPr>
   </w:style>
-  <w:style w:type="paragraph" w:styleId="Footer">
+  <w:style w:type="paragraph" w:styleId="a5">
     <w:name w:val="footer"/>
-    <w:basedOn w:val="Normal"/>
-    <w:link w:val="FooterChar"/>
+    <w:basedOn w:val="a"/>
+    <w:link w:val="a6"/>
     <w:uiPriority w:val="99"/>
     <w:unhideWhenUsed/>
     <w:rsid w:val="00742601"/>
@@ -10314,10 +10330,10 @@
       </w:tabs>
     </w:pPr>
   </w:style>
-  <w:style w:type="character" w:customStyle="1" w:styleId="FooterChar">
-    <w:name w:val="Footer Char"/>
-    <w:basedOn w:val="DefaultParagraphFont"/>
-    <w:link w:val="Footer"/>
+  <w:style w:type="character" w:customStyle="1" w:styleId="a6">
+    <w:name w:val="כותרת תחתונה תו"/>
+    <w:basedOn w:val="a0"/>
+    <w:link w:val="a5"/>
     <w:uiPriority w:val="99"/>
     <w:rsid w:val="00742601"/>
     <w:rPr>

</xml_diff>

<commit_message>
basic battle functions operational. we're getting somewhere.
</commit_message>
<xml_diff>
--- a/protocol.docx
+++ b/protocol.docx
@@ -7555,7 +7555,65 @@
                 <w:szCs w:val="24"/>
                 <w:rtl/>
               </w:rPr>
-              <w:t xml:space="preserve">מספר קוביות תוקף </w:t>
+              <w:t>קוביות התוקף</w:t>
+            </w:r>
+            <w:r>
+              <w:rPr>
+                <w:rFonts w:cs="David" w:hint="cs"/>
+                <w:sz w:val="24"/>
+                <w:szCs w:val="24"/>
+                <w:rtl/>
+              </w:rPr>
+              <w:t xml:space="preserve"> (0 אם קובייה ריקה)</w:t>
+            </w:r>
+          </w:p>
+          <w:p>
+            <w:pPr>
+              <w:ind w:left="140" w:right="140"/>
+              <w:rPr>
+                <w:rFonts w:cs="David"/>
+                <w:sz w:val="24"/>
+                <w:szCs w:val="24"/>
+                <w:rtl/>
+              </w:rPr>
+            </w:pPr>
+            <w:r>
+              <w:rPr>
+                <w:rFonts w:cs="David" w:hint="cs"/>
+                <w:sz w:val="24"/>
+                <w:szCs w:val="24"/>
+                <w:rtl/>
+              </w:rPr>
+              <w:t>קוביות המגן</w:t>
+            </w:r>
+            <w:r>
+              <w:rPr>
+                <w:rFonts w:cs="David" w:hint="cs"/>
+                <w:sz w:val="24"/>
+                <w:szCs w:val="24"/>
+                <w:rtl/>
+              </w:rPr>
+              <w:t xml:space="preserve"> (0 אם קובייה ריקה)</w:t>
+            </w:r>
+          </w:p>
+          <w:p>
+            <w:pPr>
+              <w:ind w:left="140" w:right="140"/>
+              <w:rPr>
+                <w:rFonts w:cs="David"/>
+                <w:sz w:val="24"/>
+                <w:szCs w:val="24"/>
+                <w:rtl/>
+              </w:rPr>
+            </w:pPr>
+            <w:r>
+              <w:rPr>
+                <w:rFonts w:cs="David" w:hint="cs"/>
+                <w:sz w:val="24"/>
+                <w:szCs w:val="24"/>
+                <w:rtl/>
+              </w:rPr>
+              <w:t xml:space="preserve">יחידות לתוקף </w:t>
             </w:r>
             <w:r>
               <w:rPr>
@@ -7573,47 +7631,27 @@
                 <w:szCs w:val="24"/>
                 <w:rtl/>
               </w:rPr>
-              <w:t xml:space="preserve"> בית אחד</w:t>
-            </w:r>
-          </w:p>
-          <w:p>
-            <w:pPr>
-              <w:ind w:left="140" w:right="140"/>
-              <w:rPr>
-                <w:rFonts w:cs="David"/>
-                <w:sz w:val="24"/>
-                <w:szCs w:val="24"/>
-                <w:rtl/>
-              </w:rPr>
-            </w:pPr>
-            <w:r>
-              <w:rPr>
-                <w:rFonts w:cs="David" w:hint="cs"/>
-                <w:sz w:val="24"/>
-                <w:szCs w:val="24"/>
-                <w:rtl/>
-              </w:rPr>
-              <w:t>קוביות התוקף</w:t>
-            </w:r>
-          </w:p>
-          <w:p>
-            <w:pPr>
-              <w:ind w:left="140" w:right="140"/>
-              <w:rPr>
-                <w:rFonts w:cs="David"/>
-                <w:sz w:val="24"/>
-                <w:szCs w:val="24"/>
-                <w:rtl/>
-              </w:rPr>
-            </w:pPr>
-            <w:r>
-              <w:rPr>
-                <w:rFonts w:cs="David" w:hint="cs"/>
-                <w:sz w:val="24"/>
-                <w:szCs w:val="24"/>
-                <w:rtl/>
-              </w:rPr>
-              <w:t xml:space="preserve">מספר קוביות המגן </w:t>
+              <w:t xml:space="preserve"> 2 בתים</w:t>
+            </w:r>
+          </w:p>
+          <w:p>
+            <w:pPr>
+              <w:ind w:left="140" w:right="140"/>
+              <w:rPr>
+                <w:rFonts w:cs="David"/>
+                <w:sz w:val="24"/>
+                <w:szCs w:val="24"/>
+                <w:rtl/>
+              </w:rPr>
+            </w:pPr>
+            <w:r>
+              <w:rPr>
+                <w:rFonts w:cs="David" w:hint="cs"/>
+                <w:sz w:val="24"/>
+                <w:szCs w:val="24"/>
+                <w:rtl/>
+              </w:rPr>
+              <w:t xml:space="preserve">יחידות למגן </w:t>
             </w:r>
             <w:r>
               <w:rPr>
@@ -7631,124 +7669,52 @@
                 <w:szCs w:val="24"/>
                 <w:rtl/>
               </w:rPr>
-              <w:t xml:space="preserve"> בית אחד</w:t>
-            </w:r>
-          </w:p>
-          <w:p>
-            <w:pPr>
-              <w:ind w:left="140" w:right="140"/>
-              <w:rPr>
-                <w:rFonts w:cs="David"/>
-                <w:sz w:val="24"/>
-                <w:szCs w:val="24"/>
-                <w:rtl/>
-              </w:rPr>
-            </w:pPr>
-            <w:r>
-              <w:rPr>
-                <w:rFonts w:cs="David" w:hint="cs"/>
-                <w:sz w:val="24"/>
-                <w:szCs w:val="24"/>
-                <w:rtl/>
-              </w:rPr>
-              <w:t>קוביות המגן</w:t>
-            </w:r>
-          </w:p>
-          <w:p>
-            <w:pPr>
-              <w:ind w:left="140" w:right="140"/>
-              <w:rPr>
-                <w:rFonts w:cs="David"/>
-                <w:sz w:val="24"/>
-                <w:szCs w:val="24"/>
-                <w:rtl/>
-              </w:rPr>
-            </w:pPr>
-            <w:r>
-              <w:rPr>
-                <w:rFonts w:cs="David" w:hint="cs"/>
-                <w:sz w:val="24"/>
-                <w:szCs w:val="24"/>
-                <w:rtl/>
-              </w:rPr>
-              <w:t xml:space="preserve">הפסדים תוקף </w:t>
-            </w:r>
-            <w:r>
-              <w:rPr>
-                <w:rFonts w:cs="David"/>
-                <w:sz w:val="24"/>
-                <w:szCs w:val="24"/>
-                <w:rtl/>
-              </w:rPr>
-              <w:t>–</w:t>
-            </w:r>
-            <w:r>
-              <w:rPr>
-                <w:rFonts w:cs="David" w:hint="cs"/>
-                <w:sz w:val="24"/>
-                <w:szCs w:val="24"/>
-                <w:rtl/>
-              </w:rPr>
-              <w:t xml:space="preserve"> בית אחד</w:t>
-            </w:r>
-          </w:p>
-          <w:p>
-            <w:pPr>
-              <w:ind w:left="140" w:right="140"/>
-              <w:rPr>
-                <w:rFonts w:cs="David" w:hint="cs"/>
-                <w:sz w:val="24"/>
-                <w:szCs w:val="24"/>
-                <w:rtl/>
-              </w:rPr>
-            </w:pPr>
-            <w:r>
-              <w:rPr>
-                <w:rFonts w:cs="David" w:hint="cs"/>
-                <w:sz w:val="24"/>
-                <w:szCs w:val="24"/>
-                <w:rtl/>
-              </w:rPr>
-              <w:t xml:space="preserve">הפסדים למגן </w:t>
-            </w:r>
-            <w:r>
-              <w:rPr>
-                <w:rFonts w:cs="David"/>
-                <w:sz w:val="24"/>
-                <w:szCs w:val="24"/>
-                <w:rtl/>
-              </w:rPr>
-              <w:t>–</w:t>
-            </w:r>
-            <w:r>
-              <w:rPr>
-                <w:rFonts w:cs="David" w:hint="cs"/>
-                <w:sz w:val="24"/>
-                <w:szCs w:val="24"/>
-                <w:rtl/>
-              </w:rPr>
-              <w:t xml:space="preserve"> בית אחד</w:t>
+              <w:t xml:space="preserve"> 2 בתים</w:t>
+            </w:r>
+          </w:p>
+          <w:p>
+            <w:pPr>
+              <w:bidi w:val="0"/>
+              <w:ind w:left="140" w:right="140"/>
+              <w:rPr>
+                <w:rFonts w:cs="David"/>
+                <w:sz w:val="24"/>
+                <w:szCs w:val="24"/>
+              </w:rPr>
+            </w:pPr>
+            <w:r>
+              <w:rPr>
+                <w:rFonts w:cs="David"/>
+                <w:sz w:val="24"/>
+                <w:szCs w:val="24"/>
+              </w:rPr>
+              <w:t>[131 atk-dice</w:t>
+            </w:r>
+            <w:r>
+              <w:rPr>
+                <w:rFonts w:cs="David"/>
+                <w:sz w:val="24"/>
+                <w:szCs w:val="24"/>
+              </w:rPr>
+              <w:t xml:space="preserve"> def-dice </w:t>
+            </w:r>
+            <w:r>
+              <w:rPr>
+                <w:rFonts w:cs="David"/>
+                <w:sz w:val="24"/>
+                <w:szCs w:val="24"/>
+              </w:rPr>
+              <w:t>new-atk new-def</w:t>
             </w:r>
             <w:bookmarkStart w:id="0" w:name="_GoBack"/>
             <w:bookmarkEnd w:id="0"/>
-          </w:p>
-          <w:p>
-            <w:pPr>
-              <w:bidi w:val="0"/>
-              <w:ind w:left="140" w:right="140"/>
-              <w:rPr>
-                <w:rFonts w:cs="David"/>
-                <w:sz w:val="24"/>
-                <w:szCs w:val="24"/>
-              </w:rPr>
-            </w:pPr>
-            <w:r>
-              <w:rPr>
-                <w:rFonts w:cs="David"/>
-                <w:sz w:val="24"/>
-                <w:szCs w:val="24"/>
-              </w:rPr>
-              <w:t>[131 # atk-dice # def-dice atk-loss def-loss]</w:t>
+            <w:r>
+              <w:rPr>
+                <w:rFonts w:cs="David"/>
+                <w:sz w:val="24"/>
+                <w:szCs w:val="24"/>
+              </w:rPr>
+              <w:t>]</w:t>
             </w:r>
           </w:p>
         </w:tc>
@@ -7880,7 +7846,7 @@
             <w:pPr>
               <w:ind w:left="140" w:right="140"/>
               <w:rPr>
-                <w:rFonts w:cs="David"/>
+                <w:rFonts w:cs="David" w:hint="cs"/>
                 <w:sz w:val="24"/>
                 <w:szCs w:val="24"/>
                 <w:rtl/>

</xml_diff>

<commit_message>
Almost finished. debugging session on 227-132.
</commit_message>
<xml_diff>
--- a/protocol.docx
+++ b/protocol.docx
@@ -1,6 +1,6 @@
 
 <file path=word/document.xml><?xml version="1.0" encoding="utf-8"?>
-<w:document xmlns:wpc="http://schemas.microsoft.com/office/word/2010/wordprocessingCanvas" xmlns:mc="http://schemas.openxmlformats.org/markup-compatibility/2006" xmlns:o="urn:schemas-microsoft-com:office:office" xmlns:r="http://schemas.openxmlformats.org/officeDocument/2006/relationships" xmlns:m="http://schemas.openxmlformats.org/officeDocument/2006/math" xmlns:v="urn:schemas-microsoft-com:vml" xmlns:wp14="http://schemas.microsoft.com/office/word/2010/wordprocessingDrawing" xmlns:wp="http://schemas.openxmlformats.org/drawingml/2006/wordprocessingDrawing" xmlns:w10="urn:schemas-microsoft-com:office:word" xmlns:w="http://schemas.openxmlformats.org/wordprocessingml/2006/main" xmlns:w14="http://schemas.microsoft.com/office/word/2010/wordml" xmlns:w15="http://schemas.microsoft.com/office/word/2012/wordml" xmlns:wpg="http://schemas.microsoft.com/office/word/2010/wordprocessingGroup" xmlns:wpi="http://schemas.microsoft.com/office/word/2010/wordprocessingInk" xmlns:wne="http://schemas.microsoft.com/office/word/2006/wordml" xmlns:wps="http://schemas.microsoft.com/office/word/2010/wordprocessingShape" mc:Ignorable="w14 w15 wp14">
+<w:document xmlns:wpc="http://schemas.microsoft.com/office/word/2010/wordprocessingCanvas" xmlns:cx="http://schemas.microsoft.com/office/drawing/2014/chartex" xmlns:cx1="http://schemas.microsoft.com/office/drawing/2015/9/8/chartex" xmlns:cx2="http://schemas.microsoft.com/office/drawing/2015/10/21/chartex" xmlns:cx3="http://schemas.microsoft.com/office/drawing/2016/5/9/chartex" xmlns:cx4="http://schemas.microsoft.com/office/drawing/2016/5/10/chartex" xmlns:cx5="http://schemas.microsoft.com/office/drawing/2016/5/11/chartex" xmlns:cx6="http://schemas.microsoft.com/office/drawing/2016/5/12/chartex" xmlns:cx7="http://schemas.microsoft.com/office/drawing/2016/5/13/chartex" xmlns:cx8="http://schemas.microsoft.com/office/drawing/2016/5/14/chartex" xmlns:mc="http://schemas.openxmlformats.org/markup-compatibility/2006" xmlns:aink="http://schemas.microsoft.com/office/drawing/2016/ink" xmlns:am3d="http://schemas.microsoft.com/office/drawing/2017/model3d" xmlns:o="urn:schemas-microsoft-com:office:office" xmlns:r="http://schemas.openxmlformats.org/officeDocument/2006/relationships" xmlns:m="http://schemas.openxmlformats.org/officeDocument/2006/math" xmlns:v="urn:schemas-microsoft-com:vml" xmlns:wp14="http://schemas.microsoft.com/office/word/2010/wordprocessingDrawing" xmlns:wp="http://schemas.openxmlformats.org/drawingml/2006/wordprocessingDrawing" xmlns:w10="urn:schemas-microsoft-com:office:word" xmlns:w="http://schemas.openxmlformats.org/wordprocessingml/2006/main" xmlns:w14="http://schemas.microsoft.com/office/word/2010/wordml" xmlns:w15="http://schemas.microsoft.com/office/word/2012/wordml" xmlns:w16cid="http://schemas.microsoft.com/office/word/2016/wordml/cid" xmlns:w16se="http://schemas.microsoft.com/office/word/2015/wordml/symex" xmlns:wpg="http://schemas.microsoft.com/office/word/2010/wordprocessingGroup" xmlns:wpi="http://schemas.microsoft.com/office/word/2010/wordprocessingInk" xmlns:wne="http://schemas.microsoft.com/office/word/2006/wordml" xmlns:wps="http://schemas.microsoft.com/office/word/2010/wordprocessingShape" mc:Ignorable="w14 w15 w16se w16cid wp14">
   <w:body>
     <w:tbl>
       <w:tblPr>
@@ -6875,7 +6875,27 @@
                 <w:szCs w:val="24"/>
                 <w:rtl/>
               </w:rPr>
-              <w:t>במקרה של הצלחה, ההודעה תישלח לתוקף ולמגן.</w:t>
+              <w:t>במקרה של הצלחה, ההודעה תישלח ל</w:t>
+            </w:r>
+            <w:r>
+              <w:rPr>
+                <w:rFonts w:cs="David" w:hint="cs"/>
+                <w:sz w:val="24"/>
+                <w:szCs w:val="24"/>
+                <w:rtl/>
+              </w:rPr>
+              <w:t>כלל השחקנים</w:t>
+            </w:r>
+            <w:bookmarkStart w:id="0" w:name="_GoBack"/>
+            <w:bookmarkEnd w:id="0"/>
+            <w:r>
+              <w:rPr>
+                <w:rFonts w:cs="David" w:hint="cs"/>
+                <w:sz w:val="24"/>
+                <w:szCs w:val="24"/>
+                <w:rtl/>
+              </w:rPr>
+              <w:t>.</w:t>
             </w:r>
           </w:p>
           <w:p>
@@ -7376,7 +7396,7 @@
       </w:tr>
       <w:tr>
         <w:trPr>
-          <w:trHeight w:val="2105"/>
+          <w:trHeight w:val="1771"/>
         </w:trPr>
         <w:tc>
           <w:tcPr>
@@ -7706,8 +7726,6 @@
               </w:rPr>
               <w:t>new-atk new-def</w:t>
             </w:r>
-            <w:bookmarkStart w:id="0" w:name="_GoBack"/>
-            <w:bookmarkEnd w:id="0"/>
             <w:r>
               <w:rPr>
                 <w:rFonts w:cs="David"/>
@@ -7720,6 +7738,9 @@
         </w:tc>
       </w:tr>
       <w:tr>
+        <w:trPr>
+          <w:trHeight w:val="1153"/>
+        </w:trPr>
         <w:tc>
           <w:tcPr>
             <w:tcW w:w="1276" w:type="dxa"/>
@@ -7823,7 +7844,7 @@
                 <w:szCs w:val="24"/>
                 <w:rtl/>
               </w:rPr>
-              <w:t>הודעת עדכון מפה</w:t>
+              <w:t>הודעת סיום קרב</w:t>
             </w:r>
           </w:p>
         </w:tc>
@@ -7846,7 +7867,7 @@
             <w:pPr>
               <w:ind w:left="140" w:right="140"/>
               <w:rPr>
-                <w:rFonts w:cs="David" w:hint="cs"/>
+                <w:rFonts w:cs="David"/>
                 <w:sz w:val="24"/>
                 <w:szCs w:val="24"/>
                 <w:rtl/>
@@ -7897,7 +7918,27 @@
                 <w:szCs w:val="24"/>
                 <w:rtl/>
               </w:rPr>
-              <w:t xml:space="preserve">אורך שם הבעלים של הטריטוריה </w:t>
+              <w:t>המנצח:</w:t>
+            </w:r>
+          </w:p>
+          <w:p>
+            <w:pPr>
+              <w:ind w:left="140" w:right="140"/>
+              <w:rPr>
+                <w:rFonts w:cs="David"/>
+                <w:sz w:val="24"/>
+                <w:szCs w:val="24"/>
+                <w:rtl/>
+              </w:rPr>
+            </w:pPr>
+            <w:r>
+              <w:rPr>
+                <w:rFonts w:cs="David" w:hint="cs"/>
+                <w:sz w:val="24"/>
+                <w:szCs w:val="24"/>
+                <w:rtl/>
+              </w:rPr>
+              <w:t xml:space="preserve">0 </w:t>
             </w:r>
             <w:r>
               <w:rPr>
@@ -7915,56 +7956,27 @@
                 <w:szCs w:val="24"/>
                 <w:rtl/>
               </w:rPr>
-              <w:t xml:space="preserve"> 2</w:t>
-            </w:r>
-            <w:r>
-              <w:rPr>
-                <w:rFonts w:cs="David" w:hint="cs"/>
-                <w:sz w:val="24"/>
-                <w:szCs w:val="24"/>
-                <w:rtl/>
-              </w:rPr>
-              <w:t xml:space="preserve"> בתים</w:t>
-            </w:r>
-          </w:p>
-          <w:p>
-            <w:pPr>
-              <w:ind w:left="140" w:right="140"/>
-              <w:rPr>
-                <w:rFonts w:cs="David"/>
-                <w:sz w:val="24"/>
-                <w:szCs w:val="24"/>
-                <w:rtl/>
-              </w:rPr>
-            </w:pPr>
-            <w:r>
-              <w:rPr>
-                <w:rFonts w:cs="David" w:hint="cs"/>
-                <w:sz w:val="24"/>
-                <w:szCs w:val="24"/>
-                <w:rtl/>
-              </w:rPr>
-              <w:t>שם הבעלים של הטריטוריה</w:t>
-            </w:r>
-          </w:p>
-          <w:p>
-            <w:pPr>
-              <w:ind w:left="140" w:right="140"/>
-              <w:rPr>
-                <w:rFonts w:cs="David"/>
-                <w:sz w:val="24"/>
-                <w:szCs w:val="24"/>
-                <w:rtl/>
-              </w:rPr>
-            </w:pPr>
-            <w:r>
-              <w:rPr>
-                <w:rFonts w:cs="David" w:hint="cs"/>
-                <w:sz w:val="24"/>
-                <w:szCs w:val="24"/>
-                <w:rtl/>
-              </w:rPr>
-              <w:t xml:space="preserve">מספר היחידות בטריטוריה </w:t>
+              <w:t xml:space="preserve"> אם התוקף ניצח</w:t>
+            </w:r>
+          </w:p>
+          <w:p>
+            <w:pPr>
+              <w:ind w:left="140" w:right="140"/>
+              <w:rPr>
+                <w:rFonts w:cs="David"/>
+                <w:sz w:val="24"/>
+                <w:szCs w:val="24"/>
+                <w:rtl/>
+              </w:rPr>
+            </w:pPr>
+            <w:r>
+              <w:rPr>
+                <w:rFonts w:cs="David" w:hint="cs"/>
+                <w:sz w:val="24"/>
+                <w:szCs w:val="24"/>
+                <w:rtl/>
+              </w:rPr>
+              <w:t xml:space="preserve">1 </w:t>
             </w:r>
             <w:r>
               <w:rPr>
@@ -7982,7 +7994,7 @@
                 <w:szCs w:val="24"/>
                 <w:rtl/>
               </w:rPr>
-              <w:t xml:space="preserve"> 2 בתים</w:t>
+              <w:t xml:space="preserve"> אם המגן ניצח</w:t>
             </w:r>
           </w:p>
           <w:p>
@@ -8001,28 +8013,15 @@
                 <w:sz w:val="24"/>
                 <w:szCs w:val="24"/>
               </w:rPr>
-              <w:t xml:space="preserve">[132 ## name units ## </w:t>
-            </w:r>
-            <w:r>
-              <w:rPr>
-                <w:rFonts w:cs="David"/>
-                <w:sz w:val="24"/>
-                <w:szCs w:val="24"/>
-              </w:rPr>
-              <w:t xml:space="preserve">name units </w:t>
-            </w:r>
-            <w:r>
-              <w:rPr>
-                <w:rFonts w:cs="David"/>
-                <w:sz w:val="24"/>
-                <w:szCs w:val="24"/>
-              </w:rPr>
-              <w:t>…]</w:t>
+              <w:t>[132 winner]</w:t>
             </w:r>
           </w:p>
         </w:tc>
       </w:tr>
       <w:tr>
+        <w:trPr>
+          <w:trHeight w:val="1058"/>
+        </w:trPr>
         <w:tc>
           <w:tcPr>
             <w:tcW w:w="1276" w:type="dxa"/>
@@ -8031,7 +8030,7 @@
               <w:bottom w:val="single" w:sz="8" w:space="0" w:color="000000"/>
               <w:right w:val="single" w:sz="8" w:space="0" w:color="000000"/>
             </w:tcBorders>
-            <w:shd w:val="clear" w:color="auto" w:fill="auto"/>
+            <w:shd w:val="clear" w:color="auto" w:fill="BFBFBF" w:themeFill="background1" w:themeFillShade="BF"/>
             <w:tcMar>
               <w:top w:w="100" w:type="dxa"/>
               <w:left w:w="100" w:type="dxa"/>
@@ -8050,11 +8049,12 @@
             </w:pPr>
             <w:r>
               <w:rPr>
-                <w:rFonts w:asciiTheme="majorBidi" w:hAnsiTheme="majorBidi" w:cstheme="majorBidi"/>
-                <w:sz w:val="24"/>
-                <w:szCs w:val="24"/>
-              </w:rPr>
-              <w:t>133</w:t>
+                <w:rFonts w:asciiTheme="majorBidi" w:hAnsiTheme="majorBidi" w:cstheme="majorBidi" w:hint="cs"/>
+                <w:sz w:val="24"/>
+                <w:szCs w:val="24"/>
+                <w:rtl/>
+              </w:rPr>
+              <w:t>233</w:t>
             </w:r>
           </w:p>
         </w:tc>
@@ -8065,32 +8065,32 @@
               <w:bottom w:val="single" w:sz="8" w:space="0" w:color="000000"/>
               <w:right w:val="single" w:sz="8" w:space="0" w:color="000000"/>
             </w:tcBorders>
-            <w:shd w:val="clear" w:color="auto" w:fill="auto"/>
-            <w:tcMar>
-              <w:top w:w="100" w:type="dxa"/>
-              <w:left w:w="100" w:type="dxa"/>
-              <w:bottom w:w="100" w:type="dxa"/>
-              <w:right w:w="100" w:type="dxa"/>
-            </w:tcMar>
-          </w:tcPr>
-          <w:p>
-            <w:pPr>
-              <w:ind w:left="140" w:right="140"/>
-              <w:rPr>
-                <w:rFonts w:cs="David"/>
-                <w:sz w:val="24"/>
-                <w:szCs w:val="24"/>
-                <w:rtl/>
-              </w:rPr>
-            </w:pPr>
-            <w:r>
-              <w:rPr>
-                <w:rFonts w:cs="David" w:hint="cs"/>
-                <w:sz w:val="24"/>
-                <w:szCs w:val="24"/>
-                <w:rtl/>
-              </w:rPr>
-              <w:t>סרבר-קליינט</w:t>
+            <w:shd w:val="clear" w:color="auto" w:fill="BFBFBF" w:themeFill="background1" w:themeFillShade="BF"/>
+            <w:tcMar>
+              <w:top w:w="100" w:type="dxa"/>
+              <w:left w:w="100" w:type="dxa"/>
+              <w:bottom w:w="100" w:type="dxa"/>
+              <w:right w:w="100" w:type="dxa"/>
+            </w:tcMar>
+          </w:tcPr>
+          <w:p>
+            <w:pPr>
+              <w:ind w:left="140" w:right="140"/>
+              <w:rPr>
+                <w:rFonts w:cs="David"/>
+                <w:sz w:val="24"/>
+                <w:szCs w:val="24"/>
+                <w:rtl/>
+              </w:rPr>
+            </w:pPr>
+            <w:r>
+              <w:rPr>
+                <w:rFonts w:cs="David" w:hint="cs"/>
+                <w:sz w:val="24"/>
+                <w:szCs w:val="24"/>
+                <w:rtl/>
+              </w:rPr>
+              <w:t>קליינט-סרבר</w:t>
             </w:r>
           </w:p>
         </w:tc>
@@ -8101,32 +8101,32 @@
               <w:bottom w:val="single" w:sz="8" w:space="0" w:color="000000"/>
               <w:right w:val="single" w:sz="8" w:space="0" w:color="000000"/>
             </w:tcBorders>
-            <w:shd w:val="clear" w:color="auto" w:fill="auto"/>
-            <w:tcMar>
-              <w:top w:w="100" w:type="dxa"/>
-              <w:left w:w="100" w:type="dxa"/>
-              <w:bottom w:w="100" w:type="dxa"/>
-              <w:right w:w="100" w:type="dxa"/>
-            </w:tcMar>
-          </w:tcPr>
-          <w:p>
-            <w:pPr>
-              <w:ind w:left="140" w:right="140"/>
-              <w:rPr>
-                <w:rFonts w:cs="David"/>
-                <w:sz w:val="24"/>
-                <w:szCs w:val="24"/>
-                <w:rtl/>
-              </w:rPr>
-            </w:pPr>
-            <w:r>
-              <w:rPr>
-                <w:rFonts w:cs="David" w:hint="cs"/>
-                <w:sz w:val="24"/>
-                <w:szCs w:val="24"/>
-                <w:rtl/>
-              </w:rPr>
-              <w:t>הודעת סיום משחק</w:t>
+            <w:shd w:val="clear" w:color="auto" w:fill="BFBFBF" w:themeFill="background1" w:themeFillShade="BF"/>
+            <w:tcMar>
+              <w:top w:w="100" w:type="dxa"/>
+              <w:left w:w="100" w:type="dxa"/>
+              <w:bottom w:w="100" w:type="dxa"/>
+              <w:right w:w="100" w:type="dxa"/>
+            </w:tcMar>
+          </w:tcPr>
+          <w:p>
+            <w:pPr>
+              <w:ind w:left="140" w:right="140"/>
+              <w:rPr>
+                <w:rFonts w:cs="David"/>
+                <w:sz w:val="24"/>
+                <w:szCs w:val="24"/>
+                <w:rtl/>
+              </w:rPr>
+            </w:pPr>
+            <w:r>
+              <w:rPr>
+                <w:rFonts w:cs="David" w:hint="cs"/>
+                <w:sz w:val="24"/>
+                <w:szCs w:val="24"/>
+                <w:rtl/>
+              </w:rPr>
+              <w:t>הודעת העברת כוחות בניצחון</w:t>
             </w:r>
           </w:p>
         </w:tc>
@@ -8137,7 +8137,7 @@
               <w:bottom w:val="single" w:sz="8" w:space="0" w:color="000000"/>
               <w:right w:val="single" w:sz="8" w:space="0" w:color="000000"/>
             </w:tcBorders>
-            <w:shd w:val="clear" w:color="auto" w:fill="auto"/>
+            <w:shd w:val="clear" w:color="auto" w:fill="BFBFBF" w:themeFill="background1" w:themeFillShade="BF"/>
             <w:tcMar>
               <w:top w:w="100" w:type="dxa"/>
               <w:left w:w="100" w:type="dxa"/>
@@ -8200,7 +8200,7 @@
                 <w:szCs w:val="24"/>
                 <w:rtl/>
               </w:rPr>
-              <w:t xml:space="preserve">אורך שם המנצח </w:t>
+              <w:t xml:space="preserve">מס' חיילים חדש במקור </w:t>
             </w:r>
             <w:r>
               <w:rPr>
@@ -8238,7 +8238,25 @@
                 <w:szCs w:val="24"/>
                 <w:rtl/>
               </w:rPr>
-              <w:t>שם המנצח</w:t>
+              <w:t xml:space="preserve">מס' חיילים חדש ביחד </w:t>
+            </w:r>
+            <w:r>
+              <w:rPr>
+                <w:rFonts w:cs="David"/>
+                <w:sz w:val="24"/>
+                <w:szCs w:val="24"/>
+                <w:rtl/>
+              </w:rPr>
+              <w:t>–</w:t>
+            </w:r>
+            <w:r>
+              <w:rPr>
+                <w:rFonts w:cs="David" w:hint="cs"/>
+                <w:sz w:val="24"/>
+                <w:szCs w:val="24"/>
+                <w:rtl/>
+              </w:rPr>
+              <w:t xml:space="preserve"> 2 בתים</w:t>
             </w:r>
           </w:p>
           <w:p>
@@ -8249,15 +8267,16 @@
                 <w:rFonts w:cs="David"/>
                 <w:sz w:val="24"/>
                 <w:szCs w:val="24"/>
-              </w:rPr>
-            </w:pPr>
-            <w:r>
-              <w:rPr>
-                <w:rFonts w:cs="David"/>
-                <w:sz w:val="24"/>
-                <w:szCs w:val="24"/>
-              </w:rPr>
-              <w:t>[133 ##  winner]</w:t>
+                <w:rtl/>
+              </w:rPr>
+            </w:pPr>
+            <w:r>
+              <w:rPr>
+                <w:rFonts w:cs="David"/>
+                <w:sz w:val="24"/>
+                <w:szCs w:val="24"/>
+              </w:rPr>
+              <w:t>[233 src dst]</w:t>
             </w:r>
           </w:p>
         </w:tc>
@@ -8271,7 +8290,7 @@
               <w:bottom w:val="single" w:sz="8" w:space="0" w:color="000000"/>
               <w:right w:val="single" w:sz="8" w:space="0" w:color="000000"/>
             </w:tcBorders>
-            <w:shd w:val="clear" w:color="auto" w:fill="BFBFBF" w:themeFill="background1" w:themeFillShade="BF"/>
+            <w:shd w:val="clear" w:color="auto" w:fill="auto"/>
             <w:tcMar>
               <w:top w:w="100" w:type="dxa"/>
               <w:left w:w="100" w:type="dxa"/>
@@ -8290,11 +8309,12 @@
             </w:pPr>
             <w:r>
               <w:rPr>
-                <w:rFonts w:asciiTheme="majorBidi" w:hAnsiTheme="majorBidi" w:cstheme="majorBidi"/>
-                <w:sz w:val="24"/>
-                <w:szCs w:val="24"/>
-              </w:rPr>
-              <w:t>234</w:t>
+                <w:rFonts w:asciiTheme="majorBidi" w:hAnsiTheme="majorBidi" w:cstheme="majorBidi" w:hint="cs"/>
+                <w:sz w:val="24"/>
+                <w:szCs w:val="24"/>
+                <w:rtl/>
+              </w:rPr>
+              <w:t>134</w:t>
             </w:r>
           </w:p>
         </w:tc>
@@ -8305,32 +8325,32 @@
               <w:bottom w:val="single" w:sz="8" w:space="0" w:color="000000"/>
               <w:right w:val="single" w:sz="8" w:space="0" w:color="000000"/>
             </w:tcBorders>
-            <w:shd w:val="clear" w:color="auto" w:fill="BFBFBF" w:themeFill="background1" w:themeFillShade="BF"/>
-            <w:tcMar>
-              <w:top w:w="100" w:type="dxa"/>
-              <w:left w:w="100" w:type="dxa"/>
-              <w:bottom w:w="100" w:type="dxa"/>
-              <w:right w:w="100" w:type="dxa"/>
-            </w:tcMar>
-          </w:tcPr>
-          <w:p>
-            <w:pPr>
-              <w:ind w:left="140" w:right="140"/>
-              <w:rPr>
-                <w:rFonts w:cs="David"/>
-                <w:sz w:val="24"/>
-                <w:szCs w:val="24"/>
-                <w:rtl/>
-              </w:rPr>
-            </w:pPr>
-            <w:r>
-              <w:rPr>
-                <w:rFonts w:cs="David" w:hint="cs"/>
-                <w:sz w:val="24"/>
-                <w:szCs w:val="24"/>
-                <w:rtl/>
-              </w:rPr>
-              <w:t>קליינט-סרבר</w:t>
+            <w:shd w:val="clear" w:color="auto" w:fill="auto"/>
+            <w:tcMar>
+              <w:top w:w="100" w:type="dxa"/>
+              <w:left w:w="100" w:type="dxa"/>
+              <w:bottom w:w="100" w:type="dxa"/>
+              <w:right w:w="100" w:type="dxa"/>
+            </w:tcMar>
+          </w:tcPr>
+          <w:p>
+            <w:pPr>
+              <w:ind w:left="140" w:right="140"/>
+              <w:rPr>
+                <w:rFonts w:cs="David"/>
+                <w:sz w:val="24"/>
+                <w:szCs w:val="24"/>
+                <w:rtl/>
+              </w:rPr>
+            </w:pPr>
+            <w:r>
+              <w:rPr>
+                <w:rFonts w:cs="David" w:hint="cs"/>
+                <w:sz w:val="24"/>
+                <w:szCs w:val="24"/>
+                <w:rtl/>
+              </w:rPr>
+              <w:t>סרבר-קליינט</w:t>
             </w:r>
           </w:p>
         </w:tc>
@@ -8341,50 +8361,32 @@
               <w:bottom w:val="single" w:sz="8" w:space="0" w:color="000000"/>
               <w:right w:val="single" w:sz="8" w:space="0" w:color="000000"/>
             </w:tcBorders>
-            <w:shd w:val="clear" w:color="auto" w:fill="BFBFBF" w:themeFill="background1" w:themeFillShade="BF"/>
-            <w:tcMar>
-              <w:top w:w="100" w:type="dxa"/>
-              <w:left w:w="100" w:type="dxa"/>
-              <w:bottom w:w="100" w:type="dxa"/>
-              <w:right w:w="100" w:type="dxa"/>
-            </w:tcMar>
-          </w:tcPr>
-          <w:p>
-            <w:pPr>
-              <w:ind w:left="140" w:right="140"/>
-              <w:rPr>
-                <w:rFonts w:cs="David"/>
-                <w:sz w:val="24"/>
-                <w:szCs w:val="24"/>
-                <w:rtl/>
-              </w:rPr>
-            </w:pPr>
-            <w:r>
-              <w:rPr>
-                <w:rFonts w:cs="David" w:hint="cs"/>
-                <w:sz w:val="24"/>
-                <w:szCs w:val="24"/>
-                <w:rtl/>
-              </w:rPr>
-              <w:t xml:space="preserve">שליחת </w:t>
-            </w:r>
-            <w:r>
-              <w:rPr>
-                <w:rFonts w:cs="David" w:hint="cs"/>
-                <w:sz w:val="24"/>
-                <w:szCs w:val="24"/>
-                <w:rtl/>
-              </w:rPr>
-              <w:t>הודעת שחקן</w:t>
-            </w:r>
-            <w:r>
-              <w:rPr>
-                <w:rFonts w:cs="David" w:hint="cs"/>
-                <w:sz w:val="24"/>
-                <w:szCs w:val="24"/>
-                <w:rtl/>
-              </w:rPr>
-              <w:t xml:space="preserve"> כללית</w:t>
+            <w:shd w:val="clear" w:color="auto" w:fill="auto"/>
+            <w:tcMar>
+              <w:top w:w="100" w:type="dxa"/>
+              <w:left w:w="100" w:type="dxa"/>
+              <w:bottom w:w="100" w:type="dxa"/>
+              <w:right w:w="100" w:type="dxa"/>
+            </w:tcMar>
+          </w:tcPr>
+          <w:p>
+            <w:pPr>
+              <w:ind w:left="140" w:right="140"/>
+              <w:rPr>
+                <w:rFonts w:cs="David"/>
+                <w:sz w:val="24"/>
+                <w:szCs w:val="24"/>
+                <w:rtl/>
+              </w:rPr>
+            </w:pPr>
+            <w:r>
+              <w:rPr>
+                <w:rFonts w:cs="David" w:hint="cs"/>
+                <w:sz w:val="24"/>
+                <w:szCs w:val="24"/>
+                <w:rtl/>
+              </w:rPr>
+              <w:t>הודעת עדכון מפה</w:t>
             </w:r>
           </w:p>
         </w:tc>
@@ -8395,7 +8397,7 @@
               <w:bottom w:val="single" w:sz="8" w:space="0" w:color="000000"/>
               <w:right w:val="single" w:sz="8" w:space="0" w:color="000000"/>
             </w:tcBorders>
-            <w:shd w:val="clear" w:color="auto" w:fill="BFBFBF" w:themeFill="background1" w:themeFillShade="BF"/>
+            <w:shd w:val="clear" w:color="auto" w:fill="auto"/>
             <w:tcMar>
               <w:top w:w="100" w:type="dxa"/>
               <w:left w:w="100" w:type="dxa"/>
@@ -8458,7 +8460,7 @@
                 <w:szCs w:val="24"/>
                 <w:rtl/>
               </w:rPr>
-              <w:t xml:space="preserve">אורך הודעה </w:t>
+              <w:t xml:space="preserve">אורך שם הבעלים של הטריטוריה </w:t>
             </w:r>
             <w:r>
               <w:rPr>
@@ -8476,71 +8478,110 @@
                 <w:szCs w:val="24"/>
                 <w:rtl/>
               </w:rPr>
+              <w:t xml:space="preserve"> 2</w:t>
+            </w:r>
+            <w:r>
+              <w:rPr>
+                <w:rFonts w:cs="David" w:hint="cs"/>
+                <w:sz w:val="24"/>
+                <w:szCs w:val="24"/>
+                <w:rtl/>
+              </w:rPr>
+              <w:t xml:space="preserve"> בתים</w:t>
+            </w:r>
+          </w:p>
+          <w:p>
+            <w:pPr>
+              <w:ind w:left="140" w:right="140"/>
+              <w:rPr>
+                <w:rFonts w:cs="David"/>
+                <w:sz w:val="24"/>
+                <w:szCs w:val="24"/>
+                <w:rtl/>
+              </w:rPr>
+            </w:pPr>
+            <w:r>
+              <w:rPr>
+                <w:rFonts w:cs="David" w:hint="cs"/>
+                <w:sz w:val="24"/>
+                <w:szCs w:val="24"/>
+                <w:rtl/>
+              </w:rPr>
+              <w:t>שם הבעלים של הטריטוריה</w:t>
+            </w:r>
+          </w:p>
+          <w:p>
+            <w:pPr>
+              <w:ind w:left="140" w:right="140"/>
+              <w:rPr>
+                <w:rFonts w:cs="David"/>
+                <w:sz w:val="24"/>
+                <w:szCs w:val="24"/>
+                <w:rtl/>
+              </w:rPr>
+            </w:pPr>
+            <w:r>
+              <w:rPr>
+                <w:rFonts w:cs="David" w:hint="cs"/>
+                <w:sz w:val="24"/>
+                <w:szCs w:val="24"/>
+                <w:rtl/>
+              </w:rPr>
+              <w:t xml:space="preserve">מספר היחידות בטריטוריה </w:t>
+            </w:r>
+            <w:r>
+              <w:rPr>
+                <w:rFonts w:cs="David"/>
+                <w:sz w:val="24"/>
+                <w:szCs w:val="24"/>
+                <w:rtl/>
+              </w:rPr>
+              <w:t>–</w:t>
+            </w:r>
+            <w:r>
+              <w:rPr>
+                <w:rFonts w:cs="David" w:hint="cs"/>
+                <w:sz w:val="24"/>
+                <w:szCs w:val="24"/>
+                <w:rtl/>
+              </w:rPr>
               <w:t xml:space="preserve"> 2 בתים</w:t>
             </w:r>
           </w:p>
           <w:p>
             <w:pPr>
-              <w:ind w:left="140" w:right="140"/>
-              <w:rPr>
-                <w:rFonts w:cs="David"/>
-                <w:sz w:val="24"/>
-                <w:szCs w:val="24"/>
-                <w:rtl/>
-              </w:rPr>
-            </w:pPr>
-            <w:r>
-              <w:rPr>
-                <w:rFonts w:cs="David" w:hint="cs"/>
-                <w:sz w:val="24"/>
-                <w:szCs w:val="24"/>
-                <w:rtl/>
-              </w:rPr>
-              <w:t>הודעת משתמש</w:t>
-            </w:r>
-          </w:p>
-          <w:p>
-            <w:pPr>
               <w:bidi w:val="0"/>
               <w:ind w:left="140" w:right="140"/>
               <w:rPr>
                 <w:rFonts w:cs="David"/>
                 <w:sz w:val="24"/>
                 <w:szCs w:val="24"/>
-                <w:rtl/>
-              </w:rPr>
-            </w:pPr>
-            <w:r>
-              <w:rPr>
-                <w:rFonts w:cs="David"/>
-                <w:sz w:val="24"/>
-                <w:szCs w:val="24"/>
-              </w:rPr>
-              <w:t>[234 ## message]</w:t>
-            </w:r>
-          </w:p>
-          <w:p>
-            <w:pPr>
-              <w:bidi w:val="0"/>
-              <w:ind w:left="140" w:right="140"/>
-              <w:rPr>
-                <w:rFonts w:cs="David"/>
-                <w:sz w:val="24"/>
-                <w:szCs w:val="24"/>
-                <w:rtl/>
-              </w:rPr>
-            </w:pPr>
-          </w:p>
-          <w:p>
-            <w:pPr>
-              <w:bidi w:val="0"/>
-              <w:ind w:left="140" w:right="140"/>
-              <w:rPr>
-                <w:rFonts w:cs="David"/>
-                <w:sz w:val="24"/>
-                <w:szCs w:val="24"/>
-              </w:rPr>
-            </w:pPr>
+              </w:rPr>
+            </w:pPr>
+            <w:r>
+              <w:rPr>
+                <w:rFonts w:cs="David"/>
+                <w:sz w:val="24"/>
+                <w:szCs w:val="24"/>
+              </w:rPr>
+              <w:t xml:space="preserve">[132 ## name units ## </w:t>
+            </w:r>
+            <w:r>
+              <w:rPr>
+                <w:rFonts w:cs="David"/>
+                <w:sz w:val="24"/>
+                <w:szCs w:val="24"/>
+              </w:rPr>
+              <w:t xml:space="preserve">name units </w:t>
+            </w:r>
+            <w:r>
+              <w:rPr>
+                <w:rFonts w:cs="David"/>
+                <w:sz w:val="24"/>
+                <w:szCs w:val="24"/>
+              </w:rPr>
+              <w:t>…]</w:t>
+            </w:r>
           </w:p>
         </w:tc>
       </w:tr>
@@ -8572,9 +8613,10 @@
             </w:pPr>
             <w:r>
               <w:rPr>
-                <w:rFonts w:asciiTheme="majorBidi" w:hAnsiTheme="majorBidi" w:cstheme="majorBidi"/>
-                <w:sz w:val="24"/>
-                <w:szCs w:val="24"/>
+                <w:rFonts w:asciiTheme="majorBidi" w:hAnsiTheme="majorBidi" w:cstheme="majorBidi" w:hint="cs"/>
+                <w:sz w:val="24"/>
+                <w:szCs w:val="24"/>
+                <w:rtl/>
               </w:rPr>
               <w:t>135</w:t>
             </w:r>
@@ -8648,7 +8690,7 @@
                 <w:szCs w:val="24"/>
                 <w:rtl/>
               </w:rPr>
-              <w:t>קבלת הודעת שחקן כללית</w:t>
+              <w:t>הודעת סיום משחק</w:t>
             </w:r>
           </w:p>
         </w:tc>
@@ -8722,7 +8764,7 @@
                 <w:szCs w:val="24"/>
                 <w:rtl/>
               </w:rPr>
-              <w:t xml:space="preserve">אורך שם המוען </w:t>
+              <w:t xml:space="preserve">אורך שם המנצח </w:t>
             </w:r>
             <w:r>
               <w:rPr>
@@ -8760,66 +8802,7 @@
                 <w:szCs w:val="24"/>
                 <w:rtl/>
               </w:rPr>
-              <w:t>שם המוען</w:t>
-            </w:r>
-          </w:p>
-          <w:p>
-            <w:pPr>
-              <w:ind w:left="140" w:right="140"/>
-              <w:rPr>
-                <w:rFonts w:cs="David"/>
-                <w:sz w:val="24"/>
-                <w:szCs w:val="24"/>
-                <w:rtl/>
-              </w:rPr>
-            </w:pPr>
-            <w:r>
-              <w:rPr>
-                <w:rFonts w:cs="David" w:hint="cs"/>
-                <w:sz w:val="24"/>
-                <w:szCs w:val="24"/>
-                <w:rtl/>
-              </w:rPr>
-              <w:t xml:space="preserve">אורך ההודעה </w:t>
-            </w:r>
-            <w:r>
-              <w:rPr>
-                <w:rFonts w:cs="David"/>
-                <w:sz w:val="24"/>
-                <w:szCs w:val="24"/>
-                <w:rtl/>
-              </w:rPr>
-              <w:t>–</w:t>
-            </w:r>
-            <w:r>
-              <w:rPr>
-                <w:rFonts w:cs="David" w:hint="cs"/>
-                <w:sz w:val="24"/>
-                <w:szCs w:val="24"/>
-                <w:rtl/>
-              </w:rPr>
-              <w:t xml:space="preserve"> 2 בתים</w:t>
-            </w:r>
-          </w:p>
-          <w:p>
-            <w:pPr>
-              <w:ind w:left="140" w:right="140"/>
-              <w:rPr>
-                <w:rFonts w:cs="David"/>
-                <w:sz w:val="24"/>
-                <w:szCs w:val="24"/>
-                <w:rtl/>
-              </w:rPr>
-            </w:pPr>
-            <w:r>
-              <w:rPr>
-                <w:rFonts w:cs="David" w:hint="cs"/>
-                <w:sz w:val="24"/>
-                <w:szCs w:val="24"/>
-                <w:rtl/>
-              </w:rPr>
-              <w:lastRenderedPageBreak/>
-              <w:t>הודעת המשתמש</w:t>
+              <w:t>שם המנצח</w:t>
             </w:r>
           </w:p>
           <w:p>
@@ -8830,15 +8813,16 @@
                 <w:rFonts w:cs="David"/>
                 <w:sz w:val="24"/>
                 <w:szCs w:val="24"/>
-              </w:rPr>
-            </w:pPr>
-            <w:r>
-              <w:rPr>
-                <w:rFonts w:cs="David"/>
-                <w:sz w:val="24"/>
-                <w:szCs w:val="24"/>
-              </w:rPr>
-              <w:t>[135 ## sender ## message]</w:t>
+                <w:rtl/>
+              </w:rPr>
+            </w:pPr>
+            <w:r>
+              <w:rPr>
+                <w:rFonts w:cs="David"/>
+                <w:sz w:val="24"/>
+                <w:szCs w:val="24"/>
+              </w:rPr>
+              <w:t>[133 ## winner]</w:t>
             </w:r>
           </w:p>
           <w:p>
@@ -8849,7 +8833,6 @@
                 <w:rFonts w:cs="David"/>
                 <w:sz w:val="24"/>
                 <w:szCs w:val="24"/>
-                <w:rtl/>
               </w:rPr>
             </w:pPr>
           </w:p>
@@ -8864,47 +8847,32 @@
               <w:bottom w:val="single" w:sz="8" w:space="0" w:color="000000"/>
               <w:right w:val="single" w:sz="8" w:space="0" w:color="000000"/>
             </w:tcBorders>
-            <w:shd w:val="clear" w:color="auto" w:fill="B7B7B7"/>
-            <w:tcMar>
-              <w:top w:w="100" w:type="dxa"/>
-              <w:left w:w="100" w:type="dxa"/>
-              <w:bottom w:w="100" w:type="dxa"/>
-              <w:right w:w="100" w:type="dxa"/>
-            </w:tcMar>
-          </w:tcPr>
-          <w:p>
-            <w:pPr>
-              <w:ind w:left="140" w:right="140"/>
-              <w:rPr>
-                <w:rFonts w:cs="David"/>
-                <w:sz w:val="24"/>
-                <w:szCs w:val="24"/>
-              </w:rPr>
-            </w:pPr>
-            <w:r>
-              <w:rPr>
-                <w:rFonts w:cs="David"/>
-                <w:sz w:val="24"/>
-                <w:szCs w:val="24"/>
+            <w:shd w:val="clear" w:color="auto" w:fill="BFBFBF" w:themeFill="background1" w:themeFillShade="BF"/>
+            <w:tcMar>
+              <w:top w:w="100" w:type="dxa"/>
+              <w:left w:w="100" w:type="dxa"/>
+              <w:bottom w:w="100" w:type="dxa"/>
+              <w:right w:w="100" w:type="dxa"/>
+            </w:tcMar>
+          </w:tcPr>
+          <w:p>
+            <w:pPr>
+              <w:ind w:left="140" w:right="140"/>
+              <w:rPr>
+                <w:rFonts w:asciiTheme="majorBidi" w:hAnsiTheme="majorBidi" w:cstheme="majorBidi"/>
+                <w:sz w:val="24"/>
+                <w:szCs w:val="24"/>
+              </w:rPr>
+            </w:pPr>
+            <w:r>
+              <w:rPr>
+                <w:rFonts w:asciiTheme="majorBidi" w:hAnsiTheme="majorBidi" w:cstheme="majorBidi" w:hint="cs"/>
+                <w:sz w:val="24"/>
+                <w:szCs w:val="24"/>
+                <w:rtl/>
               </w:rPr>
               <w:lastRenderedPageBreak/>
-              <w:t>2</w:t>
-            </w:r>
-            <w:r>
-              <w:rPr>
-                <w:rFonts w:cs="David"/>
-                <w:sz w:val="24"/>
-                <w:szCs w:val="24"/>
-              </w:rPr>
-              <w:t>3</w:t>
-            </w:r>
-            <w:r>
-              <w:rPr>
-                <w:rFonts w:cs="David"/>
-                <w:sz w:val="24"/>
-                <w:szCs w:val="24"/>
-              </w:rPr>
-              <w:t>6</w:t>
+              <w:t>236</w:t>
             </w:r>
           </w:p>
         </w:tc>
@@ -8915,26 +8883,27 @@
               <w:bottom w:val="single" w:sz="8" w:space="0" w:color="000000"/>
               <w:right w:val="single" w:sz="8" w:space="0" w:color="000000"/>
             </w:tcBorders>
-            <w:shd w:val="clear" w:color="auto" w:fill="B7B7B7"/>
-            <w:tcMar>
-              <w:top w:w="100" w:type="dxa"/>
-              <w:left w:w="100" w:type="dxa"/>
-              <w:bottom w:w="100" w:type="dxa"/>
-              <w:right w:w="100" w:type="dxa"/>
-            </w:tcMar>
-          </w:tcPr>
-          <w:p>
-            <w:pPr>
-              <w:ind w:left="140" w:right="140"/>
-              <w:rPr>
-                <w:rFonts w:cs="David"/>
-                <w:sz w:val="24"/>
-                <w:szCs w:val="24"/>
-              </w:rPr>
-            </w:pPr>
-            <w:r>
-              <w:rPr>
-                <w:rFonts w:cs="David"/>
+            <w:shd w:val="clear" w:color="auto" w:fill="BFBFBF" w:themeFill="background1" w:themeFillShade="BF"/>
+            <w:tcMar>
+              <w:top w:w="100" w:type="dxa"/>
+              <w:left w:w="100" w:type="dxa"/>
+              <w:bottom w:w="100" w:type="dxa"/>
+              <w:right w:w="100" w:type="dxa"/>
+            </w:tcMar>
+          </w:tcPr>
+          <w:p>
+            <w:pPr>
+              <w:ind w:left="140" w:right="140"/>
+              <w:rPr>
+                <w:rFonts w:cs="David"/>
+                <w:sz w:val="24"/>
+                <w:szCs w:val="24"/>
+                <w:rtl/>
+              </w:rPr>
+            </w:pPr>
+            <w:r>
+              <w:rPr>
+                <w:rFonts w:cs="David" w:hint="cs"/>
                 <w:sz w:val="24"/>
                 <w:szCs w:val="24"/>
                 <w:rtl/>
@@ -8950,39 +8919,50 @@
               <w:bottom w:val="single" w:sz="8" w:space="0" w:color="000000"/>
               <w:right w:val="single" w:sz="8" w:space="0" w:color="000000"/>
             </w:tcBorders>
-            <w:shd w:val="clear" w:color="auto" w:fill="B7B7B7"/>
-            <w:tcMar>
-              <w:top w:w="100" w:type="dxa"/>
-              <w:left w:w="100" w:type="dxa"/>
-              <w:bottom w:w="100" w:type="dxa"/>
-              <w:right w:w="100" w:type="dxa"/>
-            </w:tcMar>
-          </w:tcPr>
-          <w:p>
-            <w:pPr>
-              <w:ind w:left="140" w:right="140"/>
-              <w:rPr>
-                <w:rFonts w:cs="David"/>
-                <w:sz w:val="24"/>
-                <w:szCs w:val="24"/>
-              </w:rPr>
-            </w:pPr>
-            <w:r>
-              <w:rPr>
-                <w:rFonts w:cs="David"/>
-                <w:sz w:val="24"/>
-                <w:szCs w:val="24"/>
-                <w:rtl/>
-              </w:rPr>
-              <w:t xml:space="preserve">בקשת </w:t>
-            </w:r>
-            <w:r>
-              <w:rPr>
-                <w:rFonts w:cs="David"/>
-                <w:sz w:val="24"/>
-                <w:szCs w:val="24"/>
-              </w:rPr>
-              <w:t>best scores</w:t>
+            <w:shd w:val="clear" w:color="auto" w:fill="BFBFBF" w:themeFill="background1" w:themeFillShade="BF"/>
+            <w:tcMar>
+              <w:top w:w="100" w:type="dxa"/>
+              <w:left w:w="100" w:type="dxa"/>
+              <w:bottom w:w="100" w:type="dxa"/>
+              <w:right w:w="100" w:type="dxa"/>
+            </w:tcMar>
+          </w:tcPr>
+          <w:p>
+            <w:pPr>
+              <w:ind w:left="140" w:right="140"/>
+              <w:rPr>
+                <w:rFonts w:cs="David"/>
+                <w:sz w:val="24"/>
+                <w:szCs w:val="24"/>
+                <w:rtl/>
+              </w:rPr>
+            </w:pPr>
+            <w:r>
+              <w:rPr>
+                <w:rFonts w:cs="David" w:hint="cs"/>
+                <w:sz w:val="24"/>
+                <w:szCs w:val="24"/>
+                <w:rtl/>
+              </w:rPr>
+              <w:t xml:space="preserve">שליחת </w:t>
+            </w:r>
+            <w:r>
+              <w:rPr>
+                <w:rFonts w:cs="David" w:hint="cs"/>
+                <w:sz w:val="24"/>
+                <w:szCs w:val="24"/>
+                <w:rtl/>
+              </w:rPr>
+              <w:t>הודעת שחקן</w:t>
+            </w:r>
+            <w:r>
+              <w:rPr>
+                <w:rFonts w:cs="David" w:hint="cs"/>
+                <w:sz w:val="24"/>
+                <w:szCs w:val="24"/>
+                <w:rtl/>
+              </w:rPr>
+              <w:t xml:space="preserve"> כללית</w:t>
             </w:r>
           </w:p>
         </w:tc>
@@ -8993,32 +8973,152 @@
               <w:bottom w:val="single" w:sz="8" w:space="0" w:color="000000"/>
               <w:right w:val="single" w:sz="8" w:space="0" w:color="000000"/>
             </w:tcBorders>
-            <w:shd w:val="clear" w:color="auto" w:fill="B7B7B7"/>
-            <w:tcMar>
-              <w:top w:w="100" w:type="dxa"/>
-              <w:left w:w="100" w:type="dxa"/>
-              <w:bottom w:w="100" w:type="dxa"/>
-              <w:right w:w="100" w:type="dxa"/>
-            </w:tcMar>
-          </w:tcPr>
-          <w:p>
-            <w:pPr>
-              <w:ind w:left="140" w:right="140"/>
-              <w:jc w:val="right"/>
-              <w:rPr>
-                <w:rFonts w:cs="David"/>
-                <w:sz w:val="24"/>
-                <w:szCs w:val="24"/>
-              </w:rPr>
-            </w:pPr>
-            <w:r>
-              <w:rPr>
-                <w:rFonts w:cs="David"/>
-                <w:sz w:val="24"/>
-                <w:szCs w:val="24"/>
-              </w:rPr>
-              <w:t>[223]</w:t>
-            </w:r>
+            <w:shd w:val="clear" w:color="auto" w:fill="BFBFBF" w:themeFill="background1" w:themeFillShade="BF"/>
+            <w:tcMar>
+              <w:top w:w="100" w:type="dxa"/>
+              <w:left w:w="100" w:type="dxa"/>
+              <w:bottom w:w="100" w:type="dxa"/>
+              <w:right w:w="100" w:type="dxa"/>
+            </w:tcMar>
+          </w:tcPr>
+          <w:p>
+            <w:pPr>
+              <w:ind w:left="140" w:right="140"/>
+              <w:rPr>
+                <w:rFonts w:cs="David"/>
+                <w:sz w:val="24"/>
+                <w:szCs w:val="24"/>
+                <w:rtl/>
+              </w:rPr>
+            </w:pPr>
+            <w:r>
+              <w:rPr>
+                <w:rFonts w:cs="David" w:hint="cs"/>
+                <w:sz w:val="24"/>
+                <w:szCs w:val="24"/>
+                <w:rtl/>
+              </w:rPr>
+              <w:t xml:space="preserve">קוד הודעה </w:t>
+            </w:r>
+            <w:r>
+              <w:rPr>
+                <w:rFonts w:cs="David"/>
+                <w:sz w:val="24"/>
+                <w:szCs w:val="24"/>
+                <w:rtl/>
+              </w:rPr>
+              <w:t>–</w:t>
+            </w:r>
+            <w:r>
+              <w:rPr>
+                <w:rFonts w:cs="David" w:hint="cs"/>
+                <w:sz w:val="24"/>
+                <w:szCs w:val="24"/>
+                <w:rtl/>
+              </w:rPr>
+              <w:t xml:space="preserve"> 3 בתים</w:t>
+            </w:r>
+          </w:p>
+          <w:p>
+            <w:pPr>
+              <w:ind w:left="140" w:right="140"/>
+              <w:rPr>
+                <w:rFonts w:cs="David"/>
+                <w:sz w:val="24"/>
+                <w:szCs w:val="24"/>
+                <w:rtl/>
+              </w:rPr>
+            </w:pPr>
+            <w:r>
+              <w:rPr>
+                <w:rFonts w:cs="David" w:hint="cs"/>
+                <w:sz w:val="24"/>
+                <w:szCs w:val="24"/>
+                <w:rtl/>
+              </w:rPr>
+              <w:t xml:space="preserve">אורך הודעה </w:t>
+            </w:r>
+            <w:r>
+              <w:rPr>
+                <w:rFonts w:cs="David"/>
+                <w:sz w:val="24"/>
+                <w:szCs w:val="24"/>
+                <w:rtl/>
+              </w:rPr>
+              <w:t>–</w:t>
+            </w:r>
+            <w:r>
+              <w:rPr>
+                <w:rFonts w:cs="David" w:hint="cs"/>
+                <w:sz w:val="24"/>
+                <w:szCs w:val="24"/>
+                <w:rtl/>
+              </w:rPr>
+              <w:t xml:space="preserve"> 2 בתים</w:t>
+            </w:r>
+          </w:p>
+          <w:p>
+            <w:pPr>
+              <w:ind w:left="140" w:right="140"/>
+              <w:rPr>
+                <w:rFonts w:cs="David"/>
+                <w:sz w:val="24"/>
+                <w:szCs w:val="24"/>
+                <w:rtl/>
+              </w:rPr>
+            </w:pPr>
+            <w:r>
+              <w:rPr>
+                <w:rFonts w:cs="David" w:hint="cs"/>
+                <w:sz w:val="24"/>
+                <w:szCs w:val="24"/>
+                <w:rtl/>
+              </w:rPr>
+              <w:t>הודעת משתמש</w:t>
+            </w:r>
+          </w:p>
+          <w:p>
+            <w:pPr>
+              <w:bidi w:val="0"/>
+              <w:ind w:left="140" w:right="140"/>
+              <w:rPr>
+                <w:rFonts w:cs="David"/>
+                <w:sz w:val="24"/>
+                <w:szCs w:val="24"/>
+                <w:rtl/>
+              </w:rPr>
+            </w:pPr>
+            <w:r>
+              <w:rPr>
+                <w:rFonts w:cs="David"/>
+                <w:sz w:val="24"/>
+                <w:szCs w:val="24"/>
+              </w:rPr>
+              <w:t>[234 ## message]</w:t>
+            </w:r>
+          </w:p>
+          <w:p>
+            <w:pPr>
+              <w:bidi w:val="0"/>
+              <w:ind w:left="140" w:right="140"/>
+              <w:rPr>
+                <w:rFonts w:cs="David"/>
+                <w:sz w:val="24"/>
+                <w:szCs w:val="24"/>
+                <w:rtl/>
+              </w:rPr>
+            </w:pPr>
+          </w:p>
+          <w:p>
+            <w:pPr>
+              <w:bidi w:val="0"/>
+              <w:ind w:left="140" w:right="140"/>
+              <w:rPr>
+                <w:rFonts w:cs="David"/>
+                <w:sz w:val="24"/>
+                <w:szCs w:val="24"/>
+              </w:rPr>
+            </w:pPr>
           </w:p>
         </w:tc>
       </w:tr>
@@ -9031,45 +9131,492 @@
               <w:bottom w:val="single" w:sz="8" w:space="0" w:color="000000"/>
               <w:right w:val="single" w:sz="8" w:space="0" w:color="000000"/>
             </w:tcBorders>
-            <w:tcMar>
-              <w:top w:w="100" w:type="dxa"/>
-              <w:left w:w="100" w:type="dxa"/>
-              <w:bottom w:w="100" w:type="dxa"/>
-              <w:right w:w="100" w:type="dxa"/>
-            </w:tcMar>
-          </w:tcPr>
-          <w:p>
-            <w:pPr>
-              <w:ind w:left="140" w:right="140"/>
-              <w:rPr>
-                <w:rFonts w:cs="David"/>
-                <w:sz w:val="24"/>
-                <w:szCs w:val="24"/>
-              </w:rPr>
-            </w:pPr>
-            <w:r>
-              <w:rPr>
-                <w:rFonts w:cs="David"/>
-                <w:sz w:val="24"/>
-                <w:szCs w:val="24"/>
-              </w:rPr>
-              <w:t>1</w:t>
-            </w:r>
-            <w:r>
-              <w:rPr>
-                <w:rFonts w:cs="David"/>
-                <w:sz w:val="24"/>
-                <w:szCs w:val="24"/>
-              </w:rPr>
-              <w:t>3</w:t>
-            </w:r>
-            <w:r>
-              <w:rPr>
-                <w:rFonts w:cs="David"/>
-                <w:sz w:val="24"/>
-                <w:szCs w:val="24"/>
-              </w:rPr>
-              <w:t>7</w:t>
+            <w:shd w:val="clear" w:color="auto" w:fill="auto"/>
+            <w:tcMar>
+              <w:top w:w="100" w:type="dxa"/>
+              <w:left w:w="100" w:type="dxa"/>
+              <w:bottom w:w="100" w:type="dxa"/>
+              <w:right w:w="100" w:type="dxa"/>
+            </w:tcMar>
+          </w:tcPr>
+          <w:p>
+            <w:pPr>
+              <w:ind w:left="140" w:right="140"/>
+              <w:rPr>
+                <w:rFonts w:asciiTheme="majorBidi" w:hAnsiTheme="majorBidi" w:cstheme="majorBidi"/>
+                <w:sz w:val="24"/>
+                <w:szCs w:val="24"/>
+              </w:rPr>
+            </w:pPr>
+            <w:r>
+              <w:rPr>
+                <w:rFonts w:asciiTheme="majorBidi" w:hAnsiTheme="majorBidi" w:cstheme="majorBidi" w:hint="cs"/>
+                <w:sz w:val="24"/>
+                <w:szCs w:val="24"/>
+                <w:rtl/>
+              </w:rPr>
+              <w:t>137</w:t>
+            </w:r>
+          </w:p>
+        </w:tc>
+        <w:tc>
+          <w:tcPr>
+            <w:tcW w:w="1276" w:type="dxa"/>
+            <w:tcBorders>
+              <w:bottom w:val="single" w:sz="8" w:space="0" w:color="000000"/>
+              <w:right w:val="single" w:sz="8" w:space="0" w:color="000000"/>
+            </w:tcBorders>
+            <w:shd w:val="clear" w:color="auto" w:fill="auto"/>
+            <w:tcMar>
+              <w:top w:w="100" w:type="dxa"/>
+              <w:left w:w="100" w:type="dxa"/>
+              <w:bottom w:w="100" w:type="dxa"/>
+              <w:right w:w="100" w:type="dxa"/>
+            </w:tcMar>
+          </w:tcPr>
+          <w:p>
+            <w:pPr>
+              <w:ind w:left="140" w:right="140"/>
+              <w:rPr>
+                <w:rFonts w:cs="David"/>
+                <w:sz w:val="24"/>
+                <w:szCs w:val="24"/>
+                <w:rtl/>
+              </w:rPr>
+            </w:pPr>
+            <w:r>
+              <w:rPr>
+                <w:rFonts w:cs="David" w:hint="cs"/>
+                <w:sz w:val="24"/>
+                <w:szCs w:val="24"/>
+                <w:rtl/>
+              </w:rPr>
+              <w:t>סרבר-קליינט</w:t>
+            </w:r>
+          </w:p>
+        </w:tc>
+        <w:tc>
+          <w:tcPr>
+            <w:tcW w:w="2126" w:type="dxa"/>
+            <w:tcBorders>
+              <w:bottom w:val="single" w:sz="8" w:space="0" w:color="000000"/>
+              <w:right w:val="single" w:sz="8" w:space="0" w:color="000000"/>
+            </w:tcBorders>
+            <w:shd w:val="clear" w:color="auto" w:fill="auto"/>
+            <w:tcMar>
+              <w:top w:w="100" w:type="dxa"/>
+              <w:left w:w="100" w:type="dxa"/>
+              <w:bottom w:w="100" w:type="dxa"/>
+              <w:right w:w="100" w:type="dxa"/>
+            </w:tcMar>
+          </w:tcPr>
+          <w:p>
+            <w:pPr>
+              <w:ind w:left="140" w:right="140"/>
+              <w:rPr>
+                <w:rFonts w:cs="David"/>
+                <w:sz w:val="24"/>
+                <w:szCs w:val="24"/>
+                <w:rtl/>
+              </w:rPr>
+            </w:pPr>
+            <w:r>
+              <w:rPr>
+                <w:rFonts w:cs="David" w:hint="cs"/>
+                <w:sz w:val="24"/>
+                <w:szCs w:val="24"/>
+                <w:rtl/>
+              </w:rPr>
+              <w:t>קבלת הודעת שחקן כללית</w:t>
+            </w:r>
+          </w:p>
+        </w:tc>
+        <w:tc>
+          <w:tcPr>
+            <w:tcW w:w="5387" w:type="dxa"/>
+            <w:tcBorders>
+              <w:bottom w:val="single" w:sz="8" w:space="0" w:color="000000"/>
+              <w:right w:val="single" w:sz="8" w:space="0" w:color="000000"/>
+            </w:tcBorders>
+            <w:shd w:val="clear" w:color="auto" w:fill="auto"/>
+            <w:tcMar>
+              <w:top w:w="100" w:type="dxa"/>
+              <w:left w:w="100" w:type="dxa"/>
+              <w:bottom w:w="100" w:type="dxa"/>
+              <w:right w:w="100" w:type="dxa"/>
+            </w:tcMar>
+          </w:tcPr>
+          <w:p>
+            <w:pPr>
+              <w:ind w:left="140" w:right="140"/>
+              <w:rPr>
+                <w:rFonts w:cs="David"/>
+                <w:sz w:val="24"/>
+                <w:szCs w:val="24"/>
+                <w:rtl/>
+              </w:rPr>
+            </w:pPr>
+            <w:r>
+              <w:rPr>
+                <w:rFonts w:cs="David" w:hint="cs"/>
+                <w:sz w:val="24"/>
+                <w:szCs w:val="24"/>
+                <w:rtl/>
+              </w:rPr>
+              <w:t xml:space="preserve">קוד הודעה </w:t>
+            </w:r>
+            <w:r>
+              <w:rPr>
+                <w:rFonts w:cs="David"/>
+                <w:sz w:val="24"/>
+                <w:szCs w:val="24"/>
+                <w:rtl/>
+              </w:rPr>
+              <w:t>–</w:t>
+            </w:r>
+            <w:r>
+              <w:rPr>
+                <w:rFonts w:cs="David" w:hint="cs"/>
+                <w:sz w:val="24"/>
+                <w:szCs w:val="24"/>
+                <w:rtl/>
+              </w:rPr>
+              <w:t xml:space="preserve"> 3 בתים</w:t>
+            </w:r>
+          </w:p>
+          <w:p>
+            <w:pPr>
+              <w:ind w:left="140" w:right="140"/>
+              <w:rPr>
+                <w:rFonts w:cs="David"/>
+                <w:sz w:val="24"/>
+                <w:szCs w:val="24"/>
+                <w:rtl/>
+              </w:rPr>
+            </w:pPr>
+            <w:r>
+              <w:rPr>
+                <w:rFonts w:cs="David" w:hint="cs"/>
+                <w:sz w:val="24"/>
+                <w:szCs w:val="24"/>
+                <w:rtl/>
+              </w:rPr>
+              <w:t xml:space="preserve">אורך שם המוען </w:t>
+            </w:r>
+            <w:r>
+              <w:rPr>
+                <w:rFonts w:cs="David"/>
+                <w:sz w:val="24"/>
+                <w:szCs w:val="24"/>
+                <w:rtl/>
+              </w:rPr>
+              <w:t>–</w:t>
+            </w:r>
+            <w:r>
+              <w:rPr>
+                <w:rFonts w:cs="David" w:hint="cs"/>
+                <w:sz w:val="24"/>
+                <w:szCs w:val="24"/>
+                <w:rtl/>
+              </w:rPr>
+              <w:t xml:space="preserve"> 2 בתים</w:t>
+            </w:r>
+          </w:p>
+          <w:p>
+            <w:pPr>
+              <w:ind w:left="140" w:right="140"/>
+              <w:rPr>
+                <w:rFonts w:cs="David"/>
+                <w:sz w:val="24"/>
+                <w:szCs w:val="24"/>
+                <w:rtl/>
+              </w:rPr>
+            </w:pPr>
+            <w:r>
+              <w:rPr>
+                <w:rFonts w:cs="David" w:hint="cs"/>
+                <w:sz w:val="24"/>
+                <w:szCs w:val="24"/>
+                <w:rtl/>
+              </w:rPr>
+              <w:t>שם המוען</w:t>
+            </w:r>
+          </w:p>
+          <w:p>
+            <w:pPr>
+              <w:ind w:left="140" w:right="140"/>
+              <w:rPr>
+                <w:rFonts w:cs="David"/>
+                <w:sz w:val="24"/>
+                <w:szCs w:val="24"/>
+                <w:rtl/>
+              </w:rPr>
+            </w:pPr>
+            <w:r>
+              <w:rPr>
+                <w:rFonts w:cs="David" w:hint="cs"/>
+                <w:sz w:val="24"/>
+                <w:szCs w:val="24"/>
+                <w:rtl/>
+              </w:rPr>
+              <w:t xml:space="preserve">אורך ההודעה </w:t>
+            </w:r>
+            <w:r>
+              <w:rPr>
+                <w:rFonts w:cs="David"/>
+                <w:sz w:val="24"/>
+                <w:szCs w:val="24"/>
+                <w:rtl/>
+              </w:rPr>
+              <w:t>–</w:t>
+            </w:r>
+            <w:r>
+              <w:rPr>
+                <w:rFonts w:cs="David" w:hint="cs"/>
+                <w:sz w:val="24"/>
+                <w:szCs w:val="24"/>
+                <w:rtl/>
+              </w:rPr>
+              <w:t xml:space="preserve"> 2 בתים</w:t>
+            </w:r>
+          </w:p>
+          <w:p>
+            <w:pPr>
+              <w:ind w:left="140" w:right="140"/>
+              <w:rPr>
+                <w:rFonts w:cs="David"/>
+                <w:sz w:val="24"/>
+                <w:szCs w:val="24"/>
+                <w:rtl/>
+              </w:rPr>
+            </w:pPr>
+            <w:r>
+              <w:rPr>
+                <w:rFonts w:cs="David" w:hint="cs"/>
+                <w:sz w:val="24"/>
+                <w:szCs w:val="24"/>
+                <w:rtl/>
+              </w:rPr>
+              <w:t>הודעת המשתמש</w:t>
+            </w:r>
+          </w:p>
+          <w:p>
+            <w:pPr>
+              <w:bidi w:val="0"/>
+              <w:ind w:left="140" w:right="140"/>
+              <w:rPr>
+                <w:rFonts w:cs="David"/>
+                <w:sz w:val="24"/>
+                <w:szCs w:val="24"/>
+              </w:rPr>
+            </w:pPr>
+            <w:r>
+              <w:rPr>
+                <w:rFonts w:cs="David"/>
+                <w:sz w:val="24"/>
+                <w:szCs w:val="24"/>
+              </w:rPr>
+              <w:t>[135 ## sender ## message]</w:t>
+            </w:r>
+          </w:p>
+          <w:p>
+            <w:pPr>
+              <w:bidi w:val="0"/>
+              <w:ind w:left="140" w:right="140"/>
+              <w:rPr>
+                <w:rFonts w:cs="David"/>
+                <w:sz w:val="24"/>
+                <w:szCs w:val="24"/>
+                <w:rtl/>
+              </w:rPr>
+            </w:pPr>
+          </w:p>
+        </w:tc>
+      </w:tr>
+      <w:tr>
+        <w:tc>
+          <w:tcPr>
+            <w:tcW w:w="1276" w:type="dxa"/>
+            <w:tcBorders>
+              <w:left w:val="single" w:sz="8" w:space="0" w:color="000000"/>
+              <w:bottom w:val="single" w:sz="8" w:space="0" w:color="000000"/>
+              <w:right w:val="single" w:sz="8" w:space="0" w:color="000000"/>
+            </w:tcBorders>
+            <w:shd w:val="clear" w:color="auto" w:fill="B7B7B7"/>
+            <w:tcMar>
+              <w:top w:w="100" w:type="dxa"/>
+              <w:left w:w="100" w:type="dxa"/>
+              <w:bottom w:w="100" w:type="dxa"/>
+              <w:right w:w="100" w:type="dxa"/>
+            </w:tcMar>
+          </w:tcPr>
+          <w:p>
+            <w:pPr>
+              <w:ind w:left="140" w:right="140"/>
+              <w:rPr>
+                <w:rFonts w:asciiTheme="majorBidi" w:hAnsiTheme="majorBidi" w:cstheme="majorBidi"/>
+                <w:sz w:val="24"/>
+                <w:szCs w:val="24"/>
+              </w:rPr>
+            </w:pPr>
+            <w:r>
+              <w:rPr>
+                <w:rFonts w:asciiTheme="majorBidi" w:hAnsiTheme="majorBidi" w:cstheme="majorBidi"/>
+                <w:sz w:val="24"/>
+                <w:szCs w:val="24"/>
+                <w:rtl/>
+              </w:rPr>
+              <w:t>238</w:t>
+            </w:r>
+          </w:p>
+        </w:tc>
+        <w:tc>
+          <w:tcPr>
+            <w:tcW w:w="1276" w:type="dxa"/>
+            <w:tcBorders>
+              <w:bottom w:val="single" w:sz="8" w:space="0" w:color="000000"/>
+              <w:right w:val="single" w:sz="8" w:space="0" w:color="000000"/>
+            </w:tcBorders>
+            <w:shd w:val="clear" w:color="auto" w:fill="B7B7B7"/>
+            <w:tcMar>
+              <w:top w:w="100" w:type="dxa"/>
+              <w:left w:w="100" w:type="dxa"/>
+              <w:bottom w:w="100" w:type="dxa"/>
+              <w:right w:w="100" w:type="dxa"/>
+            </w:tcMar>
+          </w:tcPr>
+          <w:p>
+            <w:pPr>
+              <w:ind w:left="140" w:right="140"/>
+              <w:rPr>
+                <w:rFonts w:cs="David"/>
+                <w:sz w:val="24"/>
+                <w:szCs w:val="24"/>
+              </w:rPr>
+            </w:pPr>
+            <w:r>
+              <w:rPr>
+                <w:rFonts w:cs="David"/>
+                <w:sz w:val="24"/>
+                <w:szCs w:val="24"/>
+                <w:rtl/>
+              </w:rPr>
+              <w:t>קליינט-סרבר</w:t>
+            </w:r>
+          </w:p>
+        </w:tc>
+        <w:tc>
+          <w:tcPr>
+            <w:tcW w:w="2126" w:type="dxa"/>
+            <w:tcBorders>
+              <w:bottom w:val="single" w:sz="8" w:space="0" w:color="000000"/>
+              <w:right w:val="single" w:sz="8" w:space="0" w:color="000000"/>
+            </w:tcBorders>
+            <w:shd w:val="clear" w:color="auto" w:fill="B7B7B7"/>
+            <w:tcMar>
+              <w:top w:w="100" w:type="dxa"/>
+              <w:left w:w="100" w:type="dxa"/>
+              <w:bottom w:w="100" w:type="dxa"/>
+              <w:right w:w="100" w:type="dxa"/>
+            </w:tcMar>
+          </w:tcPr>
+          <w:p>
+            <w:pPr>
+              <w:ind w:left="140" w:right="140"/>
+              <w:rPr>
+                <w:rFonts w:cs="David"/>
+                <w:sz w:val="24"/>
+                <w:szCs w:val="24"/>
+              </w:rPr>
+            </w:pPr>
+            <w:r>
+              <w:rPr>
+                <w:rFonts w:cs="David"/>
+                <w:sz w:val="24"/>
+                <w:szCs w:val="24"/>
+                <w:rtl/>
+              </w:rPr>
+              <w:t xml:space="preserve">בקשת </w:t>
+            </w:r>
+            <w:r>
+              <w:rPr>
+                <w:rFonts w:cs="David"/>
+                <w:sz w:val="24"/>
+                <w:szCs w:val="24"/>
+              </w:rPr>
+              <w:t>best scores</w:t>
+            </w:r>
+          </w:p>
+        </w:tc>
+        <w:tc>
+          <w:tcPr>
+            <w:tcW w:w="5387" w:type="dxa"/>
+            <w:tcBorders>
+              <w:bottom w:val="single" w:sz="8" w:space="0" w:color="000000"/>
+              <w:right w:val="single" w:sz="8" w:space="0" w:color="000000"/>
+            </w:tcBorders>
+            <w:shd w:val="clear" w:color="auto" w:fill="B7B7B7"/>
+            <w:tcMar>
+              <w:top w:w="100" w:type="dxa"/>
+              <w:left w:w="100" w:type="dxa"/>
+              <w:bottom w:w="100" w:type="dxa"/>
+              <w:right w:w="100" w:type="dxa"/>
+            </w:tcMar>
+          </w:tcPr>
+          <w:p>
+            <w:pPr>
+              <w:ind w:left="140" w:right="140"/>
+              <w:jc w:val="right"/>
+              <w:rPr>
+                <w:rFonts w:cs="David"/>
+                <w:sz w:val="24"/>
+                <w:szCs w:val="24"/>
+              </w:rPr>
+            </w:pPr>
+            <w:r>
+              <w:rPr>
+                <w:rFonts w:cs="David"/>
+                <w:sz w:val="24"/>
+                <w:szCs w:val="24"/>
+              </w:rPr>
+              <w:t>[223]</w:t>
+            </w:r>
+          </w:p>
+        </w:tc>
+      </w:tr>
+      <w:tr>
+        <w:tc>
+          <w:tcPr>
+            <w:tcW w:w="1276" w:type="dxa"/>
+            <w:tcBorders>
+              <w:left w:val="single" w:sz="8" w:space="0" w:color="000000"/>
+              <w:bottom w:val="single" w:sz="8" w:space="0" w:color="000000"/>
+              <w:right w:val="single" w:sz="8" w:space="0" w:color="000000"/>
+            </w:tcBorders>
+            <w:tcMar>
+              <w:top w:w="100" w:type="dxa"/>
+              <w:left w:w="100" w:type="dxa"/>
+              <w:bottom w:w="100" w:type="dxa"/>
+              <w:right w:w="100" w:type="dxa"/>
+            </w:tcMar>
+          </w:tcPr>
+          <w:p>
+            <w:pPr>
+              <w:ind w:left="140" w:right="140"/>
+              <w:rPr>
+                <w:rFonts w:asciiTheme="majorBidi" w:hAnsiTheme="majorBidi" w:cstheme="majorBidi"/>
+                <w:sz w:val="24"/>
+                <w:szCs w:val="24"/>
+              </w:rPr>
+            </w:pPr>
+            <w:r>
+              <w:rPr>
+                <w:rFonts w:asciiTheme="majorBidi" w:hAnsiTheme="majorBidi" w:cstheme="majorBidi"/>
+                <w:sz w:val="24"/>
+                <w:szCs w:val="24"/>
+                <w:rtl/>
+              </w:rPr>
+              <w:t>139</w:t>
             </w:r>
           </w:p>
         </w:tc>
@@ -9548,7 +10095,7 @@
 </file>
 
 <file path=word/endnotes.xml><?xml version="1.0" encoding="utf-8"?>
-<w:endnotes xmlns:wpc="http://schemas.microsoft.com/office/word/2010/wordprocessingCanvas" xmlns:mc="http://schemas.openxmlformats.org/markup-compatibility/2006" xmlns:o="urn:schemas-microsoft-com:office:office" xmlns:r="http://schemas.openxmlformats.org/officeDocument/2006/relationships" xmlns:m="http://schemas.openxmlformats.org/officeDocument/2006/math" xmlns:v="urn:schemas-microsoft-com:vml" xmlns:wp14="http://schemas.microsoft.com/office/word/2010/wordprocessingDrawing" xmlns:wp="http://schemas.openxmlformats.org/drawingml/2006/wordprocessingDrawing" xmlns:w10="urn:schemas-microsoft-com:office:word" xmlns:w="http://schemas.openxmlformats.org/wordprocessingml/2006/main" xmlns:w14="http://schemas.microsoft.com/office/word/2010/wordml" xmlns:w15="http://schemas.microsoft.com/office/word/2012/wordml" xmlns:wpg="http://schemas.microsoft.com/office/word/2010/wordprocessingGroup" xmlns:wpi="http://schemas.microsoft.com/office/word/2010/wordprocessingInk" xmlns:wne="http://schemas.microsoft.com/office/word/2006/wordml" xmlns:wps="http://schemas.microsoft.com/office/word/2010/wordprocessingShape" mc:Ignorable="w14 w15 wp14">
+<w:endnotes xmlns:wpc="http://schemas.microsoft.com/office/word/2010/wordprocessingCanvas" xmlns:cx="http://schemas.microsoft.com/office/drawing/2014/chartex" xmlns:cx1="http://schemas.microsoft.com/office/drawing/2015/9/8/chartex" xmlns:cx2="http://schemas.microsoft.com/office/drawing/2015/10/21/chartex" xmlns:cx3="http://schemas.microsoft.com/office/drawing/2016/5/9/chartex" xmlns:cx4="http://schemas.microsoft.com/office/drawing/2016/5/10/chartex" xmlns:cx5="http://schemas.microsoft.com/office/drawing/2016/5/11/chartex" xmlns:cx6="http://schemas.microsoft.com/office/drawing/2016/5/12/chartex" xmlns:cx7="http://schemas.microsoft.com/office/drawing/2016/5/13/chartex" xmlns:cx8="http://schemas.microsoft.com/office/drawing/2016/5/14/chartex" xmlns:mc="http://schemas.openxmlformats.org/markup-compatibility/2006" xmlns:aink="http://schemas.microsoft.com/office/drawing/2016/ink" xmlns:am3d="http://schemas.microsoft.com/office/drawing/2017/model3d" xmlns:o="urn:schemas-microsoft-com:office:office" xmlns:r="http://schemas.openxmlformats.org/officeDocument/2006/relationships" xmlns:m="http://schemas.openxmlformats.org/officeDocument/2006/math" xmlns:v="urn:schemas-microsoft-com:vml" xmlns:wp14="http://schemas.microsoft.com/office/word/2010/wordprocessingDrawing" xmlns:wp="http://schemas.openxmlformats.org/drawingml/2006/wordprocessingDrawing" xmlns:w10="urn:schemas-microsoft-com:office:word" xmlns:w="http://schemas.openxmlformats.org/wordprocessingml/2006/main" xmlns:w14="http://schemas.microsoft.com/office/word/2010/wordml" xmlns:w15="http://schemas.microsoft.com/office/word/2012/wordml" xmlns:w16cid="http://schemas.microsoft.com/office/word/2016/wordml/cid" xmlns:w16se="http://schemas.microsoft.com/office/word/2015/wordml/symex" xmlns:wpg="http://schemas.microsoft.com/office/word/2010/wordprocessingGroup" xmlns:wpi="http://schemas.microsoft.com/office/word/2010/wordprocessingInk" xmlns:wne="http://schemas.microsoft.com/office/word/2006/wordml" xmlns:wps="http://schemas.microsoft.com/office/word/2010/wordprocessingShape" mc:Ignorable="w14 w15 w16se w16cid wp14">
   <w:endnote w:type="separator" w:id="-1">
     <w:p>
       <w:r>
@@ -9567,7 +10114,7 @@
 </file>
 
 <file path=word/footnotes.xml><?xml version="1.0" encoding="utf-8"?>
-<w:footnotes xmlns:wpc="http://schemas.microsoft.com/office/word/2010/wordprocessingCanvas" xmlns:mc="http://schemas.openxmlformats.org/markup-compatibility/2006" xmlns:o="urn:schemas-microsoft-com:office:office" xmlns:r="http://schemas.openxmlformats.org/officeDocument/2006/relationships" xmlns:m="http://schemas.openxmlformats.org/officeDocument/2006/math" xmlns:v="urn:schemas-microsoft-com:vml" xmlns:wp14="http://schemas.microsoft.com/office/word/2010/wordprocessingDrawing" xmlns:wp="http://schemas.openxmlformats.org/drawingml/2006/wordprocessingDrawing" xmlns:w10="urn:schemas-microsoft-com:office:word" xmlns:w="http://schemas.openxmlformats.org/wordprocessingml/2006/main" xmlns:w14="http://schemas.microsoft.com/office/word/2010/wordml" xmlns:w15="http://schemas.microsoft.com/office/word/2012/wordml" xmlns:wpg="http://schemas.microsoft.com/office/word/2010/wordprocessingGroup" xmlns:wpi="http://schemas.microsoft.com/office/word/2010/wordprocessingInk" xmlns:wne="http://schemas.microsoft.com/office/word/2006/wordml" xmlns:wps="http://schemas.microsoft.com/office/word/2010/wordprocessingShape" mc:Ignorable="w14 w15 wp14">
+<w:footnotes xmlns:wpc="http://schemas.microsoft.com/office/word/2010/wordprocessingCanvas" xmlns:cx="http://schemas.microsoft.com/office/drawing/2014/chartex" xmlns:cx1="http://schemas.microsoft.com/office/drawing/2015/9/8/chartex" xmlns:cx2="http://schemas.microsoft.com/office/drawing/2015/10/21/chartex" xmlns:cx3="http://schemas.microsoft.com/office/drawing/2016/5/9/chartex" xmlns:cx4="http://schemas.microsoft.com/office/drawing/2016/5/10/chartex" xmlns:cx5="http://schemas.microsoft.com/office/drawing/2016/5/11/chartex" xmlns:cx6="http://schemas.microsoft.com/office/drawing/2016/5/12/chartex" xmlns:cx7="http://schemas.microsoft.com/office/drawing/2016/5/13/chartex" xmlns:cx8="http://schemas.microsoft.com/office/drawing/2016/5/14/chartex" xmlns:mc="http://schemas.openxmlformats.org/markup-compatibility/2006" xmlns:aink="http://schemas.microsoft.com/office/drawing/2016/ink" xmlns:am3d="http://schemas.microsoft.com/office/drawing/2017/model3d" xmlns:o="urn:schemas-microsoft-com:office:office" xmlns:r="http://schemas.openxmlformats.org/officeDocument/2006/relationships" xmlns:m="http://schemas.openxmlformats.org/officeDocument/2006/math" xmlns:v="urn:schemas-microsoft-com:vml" xmlns:wp14="http://schemas.microsoft.com/office/word/2010/wordprocessingDrawing" xmlns:wp="http://schemas.openxmlformats.org/drawingml/2006/wordprocessingDrawing" xmlns:w10="urn:schemas-microsoft-com:office:word" xmlns:w="http://schemas.openxmlformats.org/wordprocessingml/2006/main" xmlns:w14="http://schemas.microsoft.com/office/word/2010/wordml" xmlns:w15="http://schemas.microsoft.com/office/word/2012/wordml" xmlns:w16cid="http://schemas.microsoft.com/office/word/2016/wordml/cid" xmlns:w16se="http://schemas.microsoft.com/office/word/2015/wordml/symex" xmlns:wpg="http://schemas.microsoft.com/office/word/2010/wordprocessingGroup" xmlns:wpi="http://schemas.microsoft.com/office/word/2010/wordprocessingInk" xmlns:wne="http://schemas.microsoft.com/office/word/2006/wordml" xmlns:wps="http://schemas.microsoft.com/office/word/2010/wordprocessingShape" mc:Ignorable="w14 w15 w16se w16cid wp14">
   <w:footnote w:type="separator" w:id="-1">
     <w:p>
       <w:r>
@@ -9586,7 +10133,7 @@
 </file>
 
 <file path=word/numbering.xml><?xml version="1.0" encoding="utf-8"?>
-<w:numbering xmlns:wpc="http://schemas.microsoft.com/office/word/2010/wordprocessingCanvas" xmlns:mc="http://schemas.openxmlformats.org/markup-compatibility/2006" xmlns:o="urn:schemas-microsoft-com:office:office" xmlns:r="http://schemas.openxmlformats.org/officeDocument/2006/relationships" xmlns:m="http://schemas.openxmlformats.org/officeDocument/2006/math" xmlns:v="urn:schemas-microsoft-com:vml" xmlns:wp14="http://schemas.microsoft.com/office/word/2010/wordprocessingDrawing" xmlns:wp="http://schemas.openxmlformats.org/drawingml/2006/wordprocessingDrawing" xmlns:w10="urn:schemas-microsoft-com:office:word" xmlns:w="http://schemas.openxmlformats.org/wordprocessingml/2006/main" xmlns:w14="http://schemas.microsoft.com/office/word/2010/wordml" xmlns:w15="http://schemas.microsoft.com/office/word/2012/wordml" xmlns:wpg="http://schemas.microsoft.com/office/word/2010/wordprocessingGroup" xmlns:wpi="http://schemas.microsoft.com/office/word/2010/wordprocessingInk" xmlns:wne="http://schemas.microsoft.com/office/word/2006/wordml" xmlns:wps="http://schemas.microsoft.com/office/word/2010/wordprocessingShape" mc:Ignorable="w14 w15 wp14">
+<w:numbering xmlns:wpc="http://schemas.microsoft.com/office/word/2010/wordprocessingCanvas" xmlns:cx="http://schemas.microsoft.com/office/drawing/2014/chartex" xmlns:cx1="http://schemas.microsoft.com/office/drawing/2015/9/8/chartex" xmlns:cx2="http://schemas.microsoft.com/office/drawing/2015/10/21/chartex" xmlns:cx3="http://schemas.microsoft.com/office/drawing/2016/5/9/chartex" xmlns:cx4="http://schemas.microsoft.com/office/drawing/2016/5/10/chartex" xmlns:cx5="http://schemas.microsoft.com/office/drawing/2016/5/11/chartex" xmlns:cx6="http://schemas.microsoft.com/office/drawing/2016/5/12/chartex" xmlns:cx7="http://schemas.microsoft.com/office/drawing/2016/5/13/chartex" xmlns:cx8="http://schemas.microsoft.com/office/drawing/2016/5/14/chartex" xmlns:mc="http://schemas.openxmlformats.org/markup-compatibility/2006" xmlns:aink="http://schemas.microsoft.com/office/drawing/2016/ink" xmlns:am3d="http://schemas.microsoft.com/office/drawing/2017/model3d" xmlns:o="urn:schemas-microsoft-com:office:office" xmlns:r="http://schemas.openxmlformats.org/officeDocument/2006/relationships" xmlns:m="http://schemas.openxmlformats.org/officeDocument/2006/math" xmlns:v="urn:schemas-microsoft-com:vml" xmlns:wp14="http://schemas.microsoft.com/office/word/2010/wordprocessingDrawing" xmlns:wp="http://schemas.openxmlformats.org/drawingml/2006/wordprocessingDrawing" xmlns:w10="urn:schemas-microsoft-com:office:word" xmlns:w="http://schemas.openxmlformats.org/wordprocessingml/2006/main" xmlns:w14="http://schemas.microsoft.com/office/word/2010/wordml" xmlns:w15="http://schemas.microsoft.com/office/word/2012/wordml" xmlns:w16cid="http://schemas.microsoft.com/office/word/2016/wordml/cid" xmlns:w16se="http://schemas.microsoft.com/office/word/2015/wordml/symex" xmlns:wpg="http://schemas.microsoft.com/office/word/2010/wordprocessingGroup" xmlns:wpi="http://schemas.microsoft.com/office/word/2010/wordprocessingInk" xmlns:wne="http://schemas.microsoft.com/office/word/2006/wordml" xmlns:wps="http://schemas.microsoft.com/office/word/2010/wordprocessingShape" mc:Ignorable="w14 w15 w16se w16cid wp14">
   <w:abstractNum w:abstractNumId="0" w15:restartNumberingAfterBreak="0">
     <w:nsid w:val="04043C84"/>
     <w:multiLevelType w:val="multilevel"/>
@@ -9823,7 +10370,7 @@
 </file>
 
 <file path=word/styles.xml><?xml version="1.0" encoding="utf-8"?>
-<w:styles xmlns:mc="http://schemas.openxmlformats.org/markup-compatibility/2006" xmlns:r="http://schemas.openxmlformats.org/officeDocument/2006/relationships" xmlns:w="http://schemas.openxmlformats.org/wordprocessingml/2006/main" xmlns:w14="http://schemas.microsoft.com/office/word/2010/wordml" xmlns:w15="http://schemas.microsoft.com/office/word/2012/wordml" mc:Ignorable="w14 w15">
+<w:styles xmlns:mc="http://schemas.openxmlformats.org/markup-compatibility/2006" xmlns:r="http://schemas.openxmlformats.org/officeDocument/2006/relationships" xmlns:w="http://schemas.openxmlformats.org/wordprocessingml/2006/main" xmlns:w14="http://schemas.microsoft.com/office/word/2010/wordml" xmlns:w15="http://schemas.microsoft.com/office/word/2012/wordml" xmlns:w16cid="http://schemas.microsoft.com/office/word/2016/wordml/cid" xmlns:w16se="http://schemas.microsoft.com/office/word/2015/wordml/symex" mc:Ignorable="w14 w15 w16se w16cid">
   <w:docDefaults>
     <w:rPrDefault>
       <w:rPr>
@@ -9839,7 +10386,7 @@
       </w:pPr>
     </w:pPrDefault>
   </w:docDefaults>
-  <w:latentStyles w:defLockedState="0" w:defUIPriority="99" w:defSemiHidden="0" w:defUnhideWhenUsed="0" w:defQFormat="0" w:count="371">
+  <w:latentStyles w:defLockedState="0" w:defUIPriority="99" w:defSemiHidden="0" w:defUnhideWhenUsed="0" w:defQFormat="0" w:count="375">
     <w:lsdException w:name="Normal" w:uiPriority="0" w:qFormat="1"/>
     <w:lsdException w:name="heading 1" w:uiPriority="9" w:qFormat="1"/>
     <w:lsdException w:name="heading 2" w:semiHidden="1" w:uiPriority="9" w:unhideWhenUsed="1" w:qFormat="1"/>
@@ -10211,8 +10758,12 @@
     <w:lsdException w:name="List Table 5 Dark Accent 6" w:uiPriority="50"/>
     <w:lsdException w:name="List Table 6 Colorful Accent 6" w:uiPriority="51"/>
     <w:lsdException w:name="List Table 7 Colorful Accent 6" w:uiPriority="52"/>
+    <w:lsdException w:name="Mention" w:semiHidden="1" w:unhideWhenUsed="1"/>
+    <w:lsdException w:name="Smart Hyperlink" w:semiHidden="1" w:unhideWhenUsed="1"/>
+    <w:lsdException w:name="Hashtag" w:semiHidden="1" w:unhideWhenUsed="1"/>
+    <w:lsdException w:name="Unresolved Mention" w:semiHidden="1" w:unhideWhenUsed="1"/>
   </w:latentStyles>
-  <w:style w:type="paragraph" w:default="1" w:styleId="a">
+  <w:style w:type="paragraph" w:default="1" w:styleId="Normal">
     <w:name w:val="Normal"/>
     <w:rsid w:val="00742601"/>
     <w:pPr>
@@ -10227,13 +10778,13 @@
       <w:lang w:val="en-US"/>
     </w:rPr>
   </w:style>
-  <w:style w:type="character" w:default="1" w:styleId="a0">
+  <w:style w:type="character" w:default="1" w:styleId="DefaultParagraphFont">
     <w:name w:val="Default Paragraph Font"/>
     <w:uiPriority w:val="1"/>
     <w:semiHidden/>
     <w:unhideWhenUsed/>
   </w:style>
-  <w:style w:type="table" w:default="1" w:styleId="a1">
+  <w:style w:type="table" w:default="1" w:styleId="TableNormal">
     <w:name w:val="Normal Table"/>
     <w:uiPriority w:val="99"/>
     <w:semiHidden/>
@@ -10248,16 +10799,16 @@
       </w:tblCellMar>
     </w:tblPr>
   </w:style>
-  <w:style w:type="numbering" w:default="1" w:styleId="a2">
+  <w:style w:type="numbering" w:default="1" w:styleId="NoList">
     <w:name w:val="No List"/>
     <w:uiPriority w:val="99"/>
     <w:semiHidden/>
     <w:unhideWhenUsed/>
   </w:style>
-  <w:style w:type="paragraph" w:styleId="a3">
+  <w:style w:type="paragraph" w:styleId="Header">
     <w:name w:val="header"/>
-    <w:basedOn w:val="a"/>
-    <w:link w:val="a4"/>
+    <w:basedOn w:val="Normal"/>
+    <w:link w:val="HeaderChar"/>
     <w:uiPriority w:val="99"/>
     <w:unhideWhenUsed/>
     <w:rsid w:val="00742601"/>
@@ -10268,10 +10819,10 @@
       </w:tabs>
     </w:pPr>
   </w:style>
-  <w:style w:type="character" w:customStyle="1" w:styleId="a4">
-    <w:name w:val="כותרת עליונה תו"/>
-    <w:basedOn w:val="a0"/>
-    <w:link w:val="a3"/>
+  <w:style w:type="character" w:customStyle="1" w:styleId="HeaderChar">
+    <w:name w:val="Header Char"/>
+    <w:basedOn w:val="DefaultParagraphFont"/>
+    <w:link w:val="Header"/>
     <w:uiPriority w:val="99"/>
     <w:rsid w:val="00742601"/>
     <w:rPr>
@@ -10282,10 +10833,10 @@
       <w:lang w:val="en-US"/>
     </w:rPr>
   </w:style>
-  <w:style w:type="paragraph" w:styleId="a5">
+  <w:style w:type="paragraph" w:styleId="Footer">
     <w:name w:val="footer"/>
-    <w:basedOn w:val="a"/>
-    <w:link w:val="a6"/>
+    <w:basedOn w:val="Normal"/>
+    <w:link w:val="FooterChar"/>
     <w:uiPriority w:val="99"/>
     <w:unhideWhenUsed/>
     <w:rsid w:val="00742601"/>
@@ -10296,10 +10847,10 @@
       </w:tabs>
     </w:pPr>
   </w:style>
-  <w:style w:type="character" w:customStyle="1" w:styleId="a6">
-    <w:name w:val="כותרת תחתונה תו"/>
-    <w:basedOn w:val="a0"/>
-    <w:link w:val="a5"/>
+  <w:style w:type="character" w:customStyle="1" w:styleId="FooterChar">
+    <w:name w:val="Footer Char"/>
+    <w:basedOn w:val="DefaultParagraphFont"/>
+    <w:link w:val="Footer"/>
     <w:uiPriority w:val="99"/>
     <w:rsid w:val="00742601"/>
     <w:rPr>

</xml_diff>

<commit_message>
finished roompage, working on gamepage
</commit_message>
<xml_diff>
--- a/protocol.docx
+++ b/protocol.docx
@@ -1,6 +1,6 @@
 
 <file path=word/document.xml><?xml version="1.0" encoding="utf-8"?>
-<w:document xmlns:wpc="http://schemas.microsoft.com/office/word/2010/wordprocessingCanvas" xmlns:cx="http://schemas.microsoft.com/office/drawing/2014/chartex" xmlns:cx1="http://schemas.microsoft.com/office/drawing/2015/9/8/chartex" xmlns:cx2="http://schemas.microsoft.com/office/drawing/2015/10/21/chartex" xmlns:cx3="http://schemas.microsoft.com/office/drawing/2016/5/9/chartex" xmlns:cx4="http://schemas.microsoft.com/office/drawing/2016/5/10/chartex" xmlns:cx5="http://schemas.microsoft.com/office/drawing/2016/5/11/chartex" xmlns:cx6="http://schemas.microsoft.com/office/drawing/2016/5/12/chartex" xmlns:cx7="http://schemas.microsoft.com/office/drawing/2016/5/13/chartex" xmlns:cx8="http://schemas.microsoft.com/office/drawing/2016/5/14/chartex" xmlns:mc="http://schemas.openxmlformats.org/markup-compatibility/2006" xmlns:aink="http://schemas.microsoft.com/office/drawing/2016/ink" xmlns:am3d="http://schemas.microsoft.com/office/drawing/2017/model3d" xmlns:o="urn:schemas-microsoft-com:office:office" xmlns:r="http://schemas.openxmlformats.org/officeDocument/2006/relationships" xmlns:m="http://schemas.openxmlformats.org/officeDocument/2006/math" xmlns:v="urn:schemas-microsoft-com:vml" xmlns:wp14="http://schemas.microsoft.com/office/word/2010/wordprocessingDrawing" xmlns:wp="http://schemas.openxmlformats.org/drawingml/2006/wordprocessingDrawing" xmlns:w10="urn:schemas-microsoft-com:office:word" xmlns:w="http://schemas.openxmlformats.org/wordprocessingml/2006/main" xmlns:w14="http://schemas.microsoft.com/office/word/2010/wordml" xmlns:w15="http://schemas.microsoft.com/office/word/2012/wordml" xmlns:w16cid="http://schemas.microsoft.com/office/word/2016/wordml/cid" xmlns:w16se="http://schemas.microsoft.com/office/word/2015/wordml/symex" xmlns:wpg="http://schemas.microsoft.com/office/word/2010/wordprocessingGroup" xmlns:wpi="http://schemas.microsoft.com/office/word/2010/wordprocessingInk" xmlns:wne="http://schemas.microsoft.com/office/word/2006/wordml" xmlns:wps="http://schemas.microsoft.com/office/word/2010/wordprocessingShape" mc:Ignorable="w14 w15 w16se w16cid wp14">
+<w:document xmlns:wpc="http://schemas.microsoft.com/office/word/2010/wordprocessingCanvas" xmlns:mc="http://schemas.openxmlformats.org/markup-compatibility/2006" xmlns:o="urn:schemas-microsoft-com:office:office" xmlns:r="http://schemas.openxmlformats.org/officeDocument/2006/relationships" xmlns:m="http://schemas.openxmlformats.org/officeDocument/2006/math" xmlns:v="urn:schemas-microsoft-com:vml" xmlns:wp14="http://schemas.microsoft.com/office/word/2010/wordprocessingDrawing" xmlns:wp="http://schemas.openxmlformats.org/drawingml/2006/wordprocessingDrawing" xmlns:w10="urn:schemas-microsoft-com:office:word" xmlns:w="http://schemas.openxmlformats.org/wordprocessingml/2006/main" xmlns:w14="http://schemas.microsoft.com/office/word/2010/wordml" xmlns:w15="http://schemas.microsoft.com/office/word/2012/wordml" xmlns:wpg="http://schemas.microsoft.com/office/word/2010/wordprocessingGroup" xmlns:wpi="http://schemas.microsoft.com/office/word/2010/wordprocessingInk" xmlns:wne="http://schemas.microsoft.com/office/word/2006/wordml" xmlns:wps="http://schemas.microsoft.com/office/word/2010/wordprocessingShape" mc:Ignorable="w14 w15 wp14">
   <w:body>
     <w:tbl>
       <w:tblPr>
@@ -2943,19 +2943,20 @@
             <w:pPr>
               <w:ind w:left="140" w:right="140"/>
               <w:rPr>
-                <w:rFonts w:cs="David"/>
-                <w:sz w:val="24"/>
-                <w:szCs w:val="24"/>
-              </w:rPr>
-            </w:pPr>
-            <w:r>
-              <w:rPr>
-                <w:rFonts w:cs="David"/>
-                <w:sz w:val="24"/>
-                <w:szCs w:val="24"/>
-                <w:rtl/>
-              </w:rPr>
-              <w:t>מענה לבקשת עזיבת חדר</w:t>
+                <w:rFonts w:cs="David" w:hint="cs"/>
+                <w:sz w:val="24"/>
+                <w:szCs w:val="24"/>
+                <w:rtl/>
+              </w:rPr>
+            </w:pPr>
+            <w:r>
+              <w:rPr>
+                <w:rFonts w:cs="David" w:hint="cs"/>
+                <w:sz w:val="24"/>
+                <w:szCs w:val="24"/>
+                <w:rtl/>
+              </w:rPr>
+              <w:t>הודעת אישור לפעולת לקוח</w:t>
             </w:r>
           </w:p>
           <w:p>
@@ -2985,6 +2986,66 @@
           </w:tcPr>
           <w:p>
             <w:pPr>
+              <w:ind w:left="140" w:right="140"/>
+              <w:rPr>
+                <w:rFonts w:cs="David" w:hint="cs"/>
+                <w:sz w:val="24"/>
+                <w:szCs w:val="24"/>
+                <w:rtl/>
+              </w:rPr>
+            </w:pPr>
+            <w:r>
+              <w:rPr>
+                <w:rFonts w:cs="David" w:hint="cs"/>
+                <w:sz w:val="24"/>
+                <w:szCs w:val="24"/>
+                <w:rtl/>
+              </w:rPr>
+              <w:t xml:space="preserve">קוד הודעה </w:t>
+            </w:r>
+            <w:r>
+              <w:rPr>
+                <w:rFonts w:cs="David"/>
+                <w:sz w:val="24"/>
+                <w:szCs w:val="24"/>
+                <w:rtl/>
+              </w:rPr>
+              <w:t>–</w:t>
+            </w:r>
+            <w:r>
+              <w:rPr>
+                <w:rFonts w:cs="David" w:hint="cs"/>
+                <w:sz w:val="24"/>
+                <w:szCs w:val="24"/>
+                <w:rtl/>
+              </w:rPr>
+              <w:t xml:space="preserve"> 4 בתים</w:t>
+            </w:r>
+          </w:p>
+          <w:p>
+            <w:pPr>
+              <w:ind w:left="140" w:right="140"/>
+              <w:rPr>
+                <w:rFonts w:cs="David"/>
+                <w:sz w:val="24"/>
+                <w:szCs w:val="24"/>
+                <w:rtl/>
+              </w:rPr>
+            </w:pPr>
+            <w:r>
+              <w:rPr>
+                <w:rFonts w:cs="David" w:hint="cs"/>
+                <w:sz w:val="24"/>
+                <w:szCs w:val="24"/>
+                <w:rtl/>
+              </w:rPr>
+              <w:t>הודעה זו מהווה אישור של השרת לפעולה חד-צדדית של סיום השהות בדף מסוים, כדי לעצור את פעולת ההאזנה של דף זה.</w:t>
+            </w:r>
+            <w:bookmarkStart w:id="0" w:name="_GoBack"/>
+            <w:bookmarkEnd w:id="0"/>
+          </w:p>
+          <w:p>
+            <w:pPr>
               <w:bidi w:val="0"/>
               <w:ind w:left="140" w:right="140"/>
               <w:rPr>
@@ -3000,31 +3061,6 @@
                 <w:szCs w:val="24"/>
               </w:rPr>
               <w:t>[1120] // success</w:t>
-            </w:r>
-          </w:p>
-          <w:p>
-            <w:pPr>
-              <w:numPr>
-                <w:ilvl w:val="0"/>
-                <w:numId w:val="2"/>
-              </w:numPr>
-              <w:spacing w:line="276" w:lineRule="auto"/>
-              <w:ind w:right="140" w:hanging="360"/>
-              <w:contextualSpacing/>
-              <w:rPr>
-                <w:rFonts w:cs="David"/>
-                <w:sz w:val="24"/>
-                <w:szCs w:val="24"/>
-              </w:rPr>
-            </w:pPr>
-            <w:r>
-              <w:rPr>
-                <w:rFonts w:cs="David"/>
-                <w:sz w:val="24"/>
-                <w:szCs w:val="24"/>
-                <w:rtl/>
-              </w:rPr>
-              <w:t>במקרה שהחדר כבר לא קיים (כי המשחק התחיל או שהאדמין סגר את החדר) - השרת כבר שלח לקליינט הודעת "סגירת חדר" -116 או הודעת "התחלת משחק" - 119 (ואז לא תשלח גם הודעת 112).</w:t>
             </w:r>
           </w:p>
         </w:tc>
@@ -3554,7 +3590,6 @@
                 <w:sz w:val="24"/>
                 <w:szCs w:val="24"/>
               </w:rPr>
-              <w:lastRenderedPageBreak/>
               <w:t>215</w:t>
             </w:r>
           </w:p>
@@ -3734,6 +3769,7 @@
                 <w:sz w:val="24"/>
                 <w:szCs w:val="24"/>
               </w:rPr>
+              <w:lastRenderedPageBreak/>
               <w:t>116</w:t>
             </w:r>
           </w:p>
@@ -6148,7 +6184,6 @@
                 <w:szCs w:val="24"/>
                 <w:rtl/>
               </w:rPr>
-              <w:lastRenderedPageBreak/>
               <w:t>125</w:t>
             </w:r>
           </w:p>
@@ -6401,6 +6436,7 @@
                 <w:sz w:val="24"/>
                 <w:szCs w:val="24"/>
               </w:rPr>
+              <w:lastRenderedPageBreak/>
               <w:t>226</w:t>
             </w:r>
           </w:p>
@@ -8454,8 +8490,6 @@
                 <w:rtl/>
               </w:rPr>
             </w:pPr>
-            <w:bookmarkStart w:id="0" w:name="_GoBack"/>
-            <w:bookmarkEnd w:id="0"/>
           </w:p>
         </w:tc>
       </w:tr>
@@ -8492,7 +8526,6 @@
                 <w:szCs w:val="24"/>
                 <w:rtl/>
               </w:rPr>
-              <w:lastRenderedPageBreak/>
               <w:t>134</w:t>
             </w:r>
           </w:p>
@@ -8797,6 +8830,7 @@
                 <w:szCs w:val="24"/>
                 <w:rtl/>
               </w:rPr>
+              <w:lastRenderedPageBreak/>
               <w:t>135</w:t>
             </w:r>
           </w:p>
@@ -10273,7 +10307,7 @@
 </file>
 
 <file path=word/endnotes.xml><?xml version="1.0" encoding="utf-8"?>
-<w:endnotes xmlns:wpc="http://schemas.microsoft.com/office/word/2010/wordprocessingCanvas" xmlns:cx="http://schemas.microsoft.com/office/drawing/2014/chartex" xmlns:cx1="http://schemas.microsoft.com/office/drawing/2015/9/8/chartex" xmlns:cx2="http://schemas.microsoft.com/office/drawing/2015/10/21/chartex" xmlns:cx3="http://schemas.microsoft.com/office/drawing/2016/5/9/chartex" xmlns:cx4="http://schemas.microsoft.com/office/drawing/2016/5/10/chartex" xmlns:cx5="http://schemas.microsoft.com/office/drawing/2016/5/11/chartex" xmlns:cx6="http://schemas.microsoft.com/office/drawing/2016/5/12/chartex" xmlns:cx7="http://schemas.microsoft.com/office/drawing/2016/5/13/chartex" xmlns:cx8="http://schemas.microsoft.com/office/drawing/2016/5/14/chartex" xmlns:mc="http://schemas.openxmlformats.org/markup-compatibility/2006" xmlns:aink="http://schemas.microsoft.com/office/drawing/2016/ink" xmlns:am3d="http://schemas.microsoft.com/office/drawing/2017/model3d" xmlns:o="urn:schemas-microsoft-com:office:office" xmlns:r="http://schemas.openxmlformats.org/officeDocument/2006/relationships" xmlns:m="http://schemas.openxmlformats.org/officeDocument/2006/math" xmlns:v="urn:schemas-microsoft-com:vml" xmlns:wp14="http://schemas.microsoft.com/office/word/2010/wordprocessingDrawing" xmlns:wp="http://schemas.openxmlformats.org/drawingml/2006/wordprocessingDrawing" xmlns:w10="urn:schemas-microsoft-com:office:word" xmlns:w="http://schemas.openxmlformats.org/wordprocessingml/2006/main" xmlns:w14="http://schemas.microsoft.com/office/word/2010/wordml" xmlns:w15="http://schemas.microsoft.com/office/word/2012/wordml" xmlns:w16cid="http://schemas.microsoft.com/office/word/2016/wordml/cid" xmlns:w16se="http://schemas.microsoft.com/office/word/2015/wordml/symex" xmlns:wpg="http://schemas.microsoft.com/office/word/2010/wordprocessingGroup" xmlns:wpi="http://schemas.microsoft.com/office/word/2010/wordprocessingInk" xmlns:wne="http://schemas.microsoft.com/office/word/2006/wordml" xmlns:wps="http://schemas.microsoft.com/office/word/2010/wordprocessingShape" mc:Ignorable="w14 w15 w16se w16cid wp14">
+<w:endnotes xmlns:wpc="http://schemas.microsoft.com/office/word/2010/wordprocessingCanvas" xmlns:mc="http://schemas.openxmlformats.org/markup-compatibility/2006" xmlns:o="urn:schemas-microsoft-com:office:office" xmlns:r="http://schemas.openxmlformats.org/officeDocument/2006/relationships" xmlns:m="http://schemas.openxmlformats.org/officeDocument/2006/math" xmlns:v="urn:schemas-microsoft-com:vml" xmlns:wp14="http://schemas.microsoft.com/office/word/2010/wordprocessingDrawing" xmlns:wp="http://schemas.openxmlformats.org/drawingml/2006/wordprocessingDrawing" xmlns:w10="urn:schemas-microsoft-com:office:word" xmlns:w="http://schemas.openxmlformats.org/wordprocessingml/2006/main" xmlns:w14="http://schemas.microsoft.com/office/word/2010/wordml" xmlns:w15="http://schemas.microsoft.com/office/word/2012/wordml" xmlns:wpg="http://schemas.microsoft.com/office/word/2010/wordprocessingGroup" xmlns:wpi="http://schemas.microsoft.com/office/word/2010/wordprocessingInk" xmlns:wne="http://schemas.microsoft.com/office/word/2006/wordml" xmlns:wps="http://schemas.microsoft.com/office/word/2010/wordprocessingShape" mc:Ignorable="w14 w15 wp14">
   <w:endnote w:type="separator" w:id="-1">
     <w:p>
       <w:r>
@@ -10292,7 +10326,7 @@
 </file>
 
 <file path=word/footnotes.xml><?xml version="1.0" encoding="utf-8"?>
-<w:footnotes xmlns:wpc="http://schemas.microsoft.com/office/word/2010/wordprocessingCanvas" xmlns:cx="http://schemas.microsoft.com/office/drawing/2014/chartex" xmlns:cx1="http://schemas.microsoft.com/office/drawing/2015/9/8/chartex" xmlns:cx2="http://schemas.microsoft.com/office/drawing/2015/10/21/chartex" xmlns:cx3="http://schemas.microsoft.com/office/drawing/2016/5/9/chartex" xmlns:cx4="http://schemas.microsoft.com/office/drawing/2016/5/10/chartex" xmlns:cx5="http://schemas.microsoft.com/office/drawing/2016/5/11/chartex" xmlns:cx6="http://schemas.microsoft.com/office/drawing/2016/5/12/chartex" xmlns:cx7="http://schemas.microsoft.com/office/drawing/2016/5/13/chartex" xmlns:cx8="http://schemas.microsoft.com/office/drawing/2016/5/14/chartex" xmlns:mc="http://schemas.openxmlformats.org/markup-compatibility/2006" xmlns:aink="http://schemas.microsoft.com/office/drawing/2016/ink" xmlns:am3d="http://schemas.microsoft.com/office/drawing/2017/model3d" xmlns:o="urn:schemas-microsoft-com:office:office" xmlns:r="http://schemas.openxmlformats.org/officeDocument/2006/relationships" xmlns:m="http://schemas.openxmlformats.org/officeDocument/2006/math" xmlns:v="urn:schemas-microsoft-com:vml" xmlns:wp14="http://schemas.microsoft.com/office/word/2010/wordprocessingDrawing" xmlns:wp="http://schemas.openxmlformats.org/drawingml/2006/wordprocessingDrawing" xmlns:w10="urn:schemas-microsoft-com:office:word" xmlns:w="http://schemas.openxmlformats.org/wordprocessingml/2006/main" xmlns:w14="http://schemas.microsoft.com/office/word/2010/wordml" xmlns:w15="http://schemas.microsoft.com/office/word/2012/wordml" xmlns:w16cid="http://schemas.microsoft.com/office/word/2016/wordml/cid" xmlns:w16se="http://schemas.microsoft.com/office/word/2015/wordml/symex" xmlns:wpg="http://schemas.microsoft.com/office/word/2010/wordprocessingGroup" xmlns:wpi="http://schemas.microsoft.com/office/word/2010/wordprocessingInk" xmlns:wne="http://schemas.microsoft.com/office/word/2006/wordml" xmlns:wps="http://schemas.microsoft.com/office/word/2010/wordprocessingShape" mc:Ignorable="w14 w15 w16se w16cid wp14">
+<w:footnotes xmlns:wpc="http://schemas.microsoft.com/office/word/2010/wordprocessingCanvas" xmlns:mc="http://schemas.openxmlformats.org/markup-compatibility/2006" xmlns:o="urn:schemas-microsoft-com:office:office" xmlns:r="http://schemas.openxmlformats.org/officeDocument/2006/relationships" xmlns:m="http://schemas.openxmlformats.org/officeDocument/2006/math" xmlns:v="urn:schemas-microsoft-com:vml" xmlns:wp14="http://schemas.microsoft.com/office/word/2010/wordprocessingDrawing" xmlns:wp="http://schemas.openxmlformats.org/drawingml/2006/wordprocessingDrawing" xmlns:w10="urn:schemas-microsoft-com:office:word" xmlns:w="http://schemas.openxmlformats.org/wordprocessingml/2006/main" xmlns:w14="http://schemas.microsoft.com/office/word/2010/wordml" xmlns:w15="http://schemas.microsoft.com/office/word/2012/wordml" xmlns:wpg="http://schemas.microsoft.com/office/word/2010/wordprocessingGroup" xmlns:wpi="http://schemas.microsoft.com/office/word/2010/wordprocessingInk" xmlns:wne="http://schemas.microsoft.com/office/word/2006/wordml" xmlns:wps="http://schemas.microsoft.com/office/word/2010/wordprocessingShape" mc:Ignorable="w14 w15 wp14">
   <w:footnote w:type="separator" w:id="-1">
     <w:p>
       <w:r>
@@ -10311,7 +10345,7 @@
 </file>
 
 <file path=word/numbering.xml><?xml version="1.0" encoding="utf-8"?>
-<w:numbering xmlns:wpc="http://schemas.microsoft.com/office/word/2010/wordprocessingCanvas" xmlns:cx="http://schemas.microsoft.com/office/drawing/2014/chartex" xmlns:cx1="http://schemas.microsoft.com/office/drawing/2015/9/8/chartex" xmlns:cx2="http://schemas.microsoft.com/office/drawing/2015/10/21/chartex" xmlns:cx3="http://schemas.microsoft.com/office/drawing/2016/5/9/chartex" xmlns:cx4="http://schemas.microsoft.com/office/drawing/2016/5/10/chartex" xmlns:cx5="http://schemas.microsoft.com/office/drawing/2016/5/11/chartex" xmlns:cx6="http://schemas.microsoft.com/office/drawing/2016/5/12/chartex" xmlns:cx7="http://schemas.microsoft.com/office/drawing/2016/5/13/chartex" xmlns:cx8="http://schemas.microsoft.com/office/drawing/2016/5/14/chartex" xmlns:mc="http://schemas.openxmlformats.org/markup-compatibility/2006" xmlns:aink="http://schemas.microsoft.com/office/drawing/2016/ink" xmlns:am3d="http://schemas.microsoft.com/office/drawing/2017/model3d" xmlns:o="urn:schemas-microsoft-com:office:office" xmlns:r="http://schemas.openxmlformats.org/officeDocument/2006/relationships" xmlns:m="http://schemas.openxmlformats.org/officeDocument/2006/math" xmlns:v="urn:schemas-microsoft-com:vml" xmlns:wp14="http://schemas.microsoft.com/office/word/2010/wordprocessingDrawing" xmlns:wp="http://schemas.openxmlformats.org/drawingml/2006/wordprocessingDrawing" xmlns:w10="urn:schemas-microsoft-com:office:word" xmlns:w="http://schemas.openxmlformats.org/wordprocessingml/2006/main" xmlns:w14="http://schemas.microsoft.com/office/word/2010/wordml" xmlns:w15="http://schemas.microsoft.com/office/word/2012/wordml" xmlns:w16cid="http://schemas.microsoft.com/office/word/2016/wordml/cid" xmlns:w16se="http://schemas.microsoft.com/office/word/2015/wordml/symex" xmlns:wpg="http://schemas.microsoft.com/office/word/2010/wordprocessingGroup" xmlns:wpi="http://schemas.microsoft.com/office/word/2010/wordprocessingInk" xmlns:wne="http://schemas.microsoft.com/office/word/2006/wordml" xmlns:wps="http://schemas.microsoft.com/office/word/2010/wordprocessingShape" mc:Ignorable="w14 w15 w16se w16cid wp14">
+<w:numbering xmlns:wpc="http://schemas.microsoft.com/office/word/2010/wordprocessingCanvas" xmlns:mc="http://schemas.openxmlformats.org/markup-compatibility/2006" xmlns:o="urn:schemas-microsoft-com:office:office" xmlns:r="http://schemas.openxmlformats.org/officeDocument/2006/relationships" xmlns:m="http://schemas.openxmlformats.org/officeDocument/2006/math" xmlns:v="urn:schemas-microsoft-com:vml" xmlns:wp14="http://schemas.microsoft.com/office/word/2010/wordprocessingDrawing" xmlns:wp="http://schemas.openxmlformats.org/drawingml/2006/wordprocessingDrawing" xmlns:w10="urn:schemas-microsoft-com:office:word" xmlns:w="http://schemas.openxmlformats.org/wordprocessingml/2006/main" xmlns:w14="http://schemas.microsoft.com/office/word/2010/wordml" xmlns:w15="http://schemas.microsoft.com/office/word/2012/wordml" xmlns:wpg="http://schemas.microsoft.com/office/word/2010/wordprocessingGroup" xmlns:wpi="http://schemas.microsoft.com/office/word/2010/wordprocessingInk" xmlns:wne="http://schemas.microsoft.com/office/word/2006/wordml" xmlns:wps="http://schemas.microsoft.com/office/word/2010/wordprocessingShape" mc:Ignorable="w14 w15 wp14">
   <w:abstractNum w:abstractNumId="0" w15:restartNumberingAfterBreak="0">
     <w:nsid w:val="04043C84"/>
     <w:multiLevelType w:val="multilevel"/>
@@ -10548,7 +10582,7 @@
 </file>
 
 <file path=word/styles.xml><?xml version="1.0" encoding="utf-8"?>
-<w:styles xmlns:mc="http://schemas.openxmlformats.org/markup-compatibility/2006" xmlns:r="http://schemas.openxmlformats.org/officeDocument/2006/relationships" xmlns:w="http://schemas.openxmlformats.org/wordprocessingml/2006/main" xmlns:w14="http://schemas.microsoft.com/office/word/2010/wordml" xmlns:w15="http://schemas.microsoft.com/office/word/2012/wordml" xmlns:w16cid="http://schemas.microsoft.com/office/word/2016/wordml/cid" xmlns:w16se="http://schemas.microsoft.com/office/word/2015/wordml/symex" mc:Ignorable="w14 w15 w16se w16cid">
+<w:styles xmlns:mc="http://schemas.openxmlformats.org/markup-compatibility/2006" xmlns:r="http://schemas.openxmlformats.org/officeDocument/2006/relationships" xmlns:w="http://schemas.openxmlformats.org/wordprocessingml/2006/main" xmlns:w14="http://schemas.microsoft.com/office/word/2010/wordml" xmlns:w15="http://schemas.microsoft.com/office/word/2012/wordml" mc:Ignorable="w14 w15">
   <w:docDefaults>
     <w:rPrDefault>
       <w:rPr>
@@ -10564,7 +10598,7 @@
       </w:pPr>
     </w:pPrDefault>
   </w:docDefaults>
-  <w:latentStyles w:defLockedState="0" w:defUIPriority="99" w:defSemiHidden="0" w:defUnhideWhenUsed="0" w:defQFormat="0" w:count="375">
+  <w:latentStyles w:defLockedState="0" w:defUIPriority="99" w:defSemiHidden="0" w:defUnhideWhenUsed="0" w:defQFormat="0" w:count="371">
     <w:lsdException w:name="Normal" w:uiPriority="0" w:qFormat="1"/>
     <w:lsdException w:name="heading 1" w:uiPriority="9" w:qFormat="1"/>
     <w:lsdException w:name="heading 2" w:semiHidden="1" w:uiPriority="9" w:unhideWhenUsed="1" w:qFormat="1"/>
@@ -10936,10 +10970,6 @@
     <w:lsdException w:name="List Table 5 Dark Accent 6" w:uiPriority="50"/>
     <w:lsdException w:name="List Table 6 Colorful Accent 6" w:uiPriority="51"/>
     <w:lsdException w:name="List Table 7 Colorful Accent 6" w:uiPriority="52"/>
-    <w:lsdException w:name="Mention" w:semiHidden="1" w:unhideWhenUsed="1"/>
-    <w:lsdException w:name="Smart Hyperlink" w:semiHidden="1" w:unhideWhenUsed="1"/>
-    <w:lsdException w:name="Hashtag" w:semiHidden="1" w:unhideWhenUsed="1"/>
-    <w:lsdException w:name="Unresolved Mention" w:semiHidden="1" w:unhideWhenUsed="1"/>
   </w:latentStyles>
   <w:style w:type="paragraph" w:default="1" w:styleId="Normal">
     <w:name w:val="Normal"/>

</xml_diff>